<commit_message>
add 3.2.1 and 3.2.2
</commit_message>
<xml_diff>
--- a/Projektarbeit/Belegarbeit_IT_AppEntwicklungMitXamarinUndVS.docx
+++ b/Projektarbeit/Belegarbeit_IT_AppEntwicklungMitXamarinUndVS.docx
@@ -1,6 +1,6 @@
 
 <file path=word/document.xml><?xml version="1.0" encoding="utf-8"?>
-<w:document xmlns:wpc="http://schemas.microsoft.com/office/word/2010/wordprocessingCanvas" xmlns:cx="http://schemas.microsoft.com/office/drawing/2014/chartex" xmlns:cx1="http://schemas.microsoft.com/office/drawing/2015/9/8/chartex" xmlns:cx2="http://schemas.microsoft.com/office/drawing/2015/10/21/chartex" xmlns:cx3="http://schemas.microsoft.com/office/drawing/2016/5/9/chartex" xmlns:cx4="http://schemas.microsoft.com/office/drawing/2016/5/10/chartex" xmlns:cx5="http://schemas.microsoft.com/office/drawing/2016/5/11/chartex" xmlns:cx6="http://schemas.microsoft.com/office/drawing/2016/5/12/chartex" xmlns:cx7="http://schemas.microsoft.com/office/drawing/2016/5/13/chartex" xmlns:cx8="http://schemas.microsoft.com/office/drawing/2016/5/14/chartex" xmlns:mc="http://schemas.openxmlformats.org/markup-compatibility/2006" xmlns:aink="http://schemas.microsoft.com/office/drawing/2016/ink" xmlns:am3d="http://schemas.microsoft.com/office/drawing/2017/model3d" xmlns:o="urn:schemas-microsoft-com:office:office" xmlns:oel="http://schemas.microsoft.com/office/2019/extlst" xmlns:r="http://schemas.openxmlformats.org/officeDocument/2006/relationships" xmlns:m="http://schemas.openxmlformats.org/officeDocument/2006/math" xmlns:v="urn:schemas-microsoft-com:vml" xmlns:wp14="http://schemas.microsoft.com/office/word/2010/wordprocessingDrawing" xmlns:wp="http://schemas.openxmlformats.org/drawingml/2006/wordprocessingDrawing" xmlns:w10="urn:schemas-microsoft-com:office:word" xmlns:w="http://schemas.openxmlformats.org/wordprocessingml/2006/main" xmlns:w14="http://schemas.microsoft.com/office/word/2010/wordml" xmlns:w15="http://schemas.microsoft.com/office/word/2012/wordml" xmlns:w16cex="http://schemas.microsoft.com/office/word/2018/wordml/cex" xmlns:w16cid="http://schemas.microsoft.com/office/word/2016/wordml/cid" xmlns:w16="http://schemas.microsoft.com/office/word/2018/wordml" xmlns:w16sdtdh="http://schemas.microsoft.com/office/word/2020/wordml/sdtdatahash" xmlns:w16se="http://schemas.microsoft.com/office/word/2015/wordml/symex" xmlns:wpg="http://schemas.microsoft.com/office/word/2010/wordprocessingGroup" xmlns:wpi="http://schemas.microsoft.com/office/word/2010/wordprocessingInk" xmlns:wne="http://schemas.microsoft.com/office/word/2006/wordml" xmlns:wps="http://schemas.microsoft.com/office/word/2010/wordprocessingShape" mc:Ignorable="w14 w15 w16se w16cid w16 w16cex w16sdtdh wp14">
+<w:document xmlns:wpc="http://schemas.microsoft.com/office/word/2010/wordprocessingCanvas" xmlns:cx="http://schemas.microsoft.com/office/drawing/2014/chartex" xmlns:cx1="http://schemas.microsoft.com/office/drawing/2015/9/8/chartex" xmlns:cx2="http://schemas.microsoft.com/office/drawing/2015/10/21/chartex" xmlns:cx3="http://schemas.microsoft.com/office/drawing/2016/5/9/chartex" xmlns:cx4="http://schemas.microsoft.com/office/drawing/2016/5/10/chartex" xmlns:cx5="http://schemas.microsoft.com/office/drawing/2016/5/11/chartex" xmlns:cx6="http://schemas.microsoft.com/office/drawing/2016/5/12/chartex" xmlns:cx7="http://schemas.microsoft.com/office/drawing/2016/5/13/chartex" xmlns:cx8="http://schemas.microsoft.com/office/drawing/2016/5/14/chartex" xmlns:mc="http://schemas.openxmlformats.org/markup-compatibility/2006" xmlns:aink="http://schemas.microsoft.com/office/drawing/2016/ink" xmlns:am3d="http://schemas.microsoft.com/office/drawing/2017/model3d" xmlns:o="urn:schemas-microsoft-com:office:office" xmlns:oel="http://schemas.microsoft.com/office/2019/extlst" xmlns:r="http://schemas.openxmlformats.org/officeDocument/2006/relationships" xmlns:m="http://schemas.openxmlformats.org/officeDocument/2006/math" xmlns:v="urn:schemas-microsoft-com:vml" xmlns:wp14="http://schemas.microsoft.com/office/word/2010/wordprocessingDrawing" xmlns:wp="http://schemas.openxmlformats.org/drawingml/2006/wordprocessingDrawing" xmlns:w10="urn:schemas-microsoft-com:office:word" xmlns:w="http://schemas.openxmlformats.org/wordprocessingml/2006/main" xmlns:w14="http://schemas.microsoft.com/office/word/2010/wordml" xmlns:w15="http://schemas.microsoft.com/office/word/2012/wordml" xmlns:w16cex="http://schemas.microsoft.com/office/word/2018/wordml/cex" xmlns:w16cid="http://schemas.microsoft.com/office/word/2016/wordml/cid" xmlns:w16="http://schemas.microsoft.com/office/word/2018/wordml" xmlns:w16du="http://schemas.microsoft.com/office/word/2023/wordml/word16du" xmlns:w16sdtdh="http://schemas.microsoft.com/office/word/2020/wordml/sdtdatahash" xmlns:w16se="http://schemas.microsoft.com/office/word/2015/wordml/symex" xmlns:wpg="http://schemas.microsoft.com/office/word/2010/wordprocessingGroup" xmlns:wpi="http://schemas.microsoft.com/office/word/2010/wordprocessingInk" xmlns:wne="http://schemas.microsoft.com/office/word/2006/wordml" xmlns:wps="http://schemas.microsoft.com/office/word/2010/wordprocessingShape" mc:Ignorable="w14 w15 w16se w16cid w16 w16cex w16sdtdh wp14">
   <w:body>
     <w:p>
       <w:pPr>
@@ -495,7 +495,7 @@
         <w:t>(Staatl. Studienakademie Glauchau)</w:t>
       </w:r>
     </w:p>
-    <w:bookmarkStart w:id="0" w:name="_Toc137476854" w:displacedByCustomXml="next"/>
+    <w:bookmarkStart w:id="0" w:name="_Toc137807260" w:displacedByCustomXml="next"/>
     <w:sdt>
       <w:sdtPr>
         <w:rPr>
@@ -539,6 +539,13 @@
         <w:p>
           <w:pPr>
             <w:pStyle w:val="Verzeichnis1"/>
+            <w:rPr>
+              <w:rFonts w:asciiTheme="minorHAnsi" w:hAnsiTheme="minorHAnsi" w:cstheme="minorBidi"/>
+              <w:b w:val="0"/>
+              <w:bCs w:val="0"/>
+              <w:kern w:val="2"/>
+              <w14:ligatures w14:val="standardContextual"/>
+            </w:rPr>
           </w:pPr>
           <w:r>
             <w:fldChar w:fldCharType="begin"/>
@@ -549,7 +556,7 @@
           <w:r>
             <w:fldChar w:fldCharType="separate"/>
           </w:r>
-          <w:hyperlink w:anchor="_Toc137476854" w:history="1">
+          <w:hyperlink w:anchor="_Toc137807260" w:history="1">
             <w:r>
               <w:rPr>
                 <w:rStyle w:val="Hyperlink"/>
@@ -574,7 +581,7 @@
               <w:rPr>
                 <w:webHidden/>
               </w:rPr>
-              <w:instrText xml:space="preserve"> PAGEREF _Toc137476854 \h </w:instrText>
+              <w:instrText xml:space="preserve"> PAGEREF _Toc137807260 \h </w:instrText>
             </w:r>
             <w:r>
               <w:rPr>
@@ -604,8 +611,15 @@
         <w:p>
           <w:pPr>
             <w:pStyle w:val="Verzeichnis1"/>
+            <w:rPr>
+              <w:rFonts w:asciiTheme="minorHAnsi" w:hAnsiTheme="minorHAnsi" w:cstheme="minorBidi"/>
+              <w:b w:val="0"/>
+              <w:bCs w:val="0"/>
+              <w:kern w:val="2"/>
+              <w14:ligatures w14:val="standardContextual"/>
+            </w:rPr>
           </w:pPr>
-          <w:hyperlink w:anchor="_Toc137476855" w:history="1">
+          <w:hyperlink w:anchor="_Toc137807261" w:history="1">
             <w:r>
               <w:rPr>
                 <w:rStyle w:val="Hyperlink"/>
@@ -613,24 +627,29 @@
               <w:t>1</w:t>
             </w:r>
             <w:r>
-              <w:tab/>
-            </w:r>
-            <w:r>
-              <w:rPr>
-                <w:rStyle w:val="Hyperlink"/>
+              <w:rPr>
+                <w:rFonts w:asciiTheme="minorHAnsi" w:hAnsiTheme="minorHAnsi" w:cstheme="minorBidi"/>
                 <w:b w:val="0"/>
                 <w:bCs w:val="0"/>
-              </w:rPr>
-              <w:t>Versuchsziel</w:t>
-            </w:r>
-            <w:r>
-              <w:rPr>
-                <w:webHidden/>
+                <w:kern w:val="2"/>
+                <w14:ligatures w14:val="standardContextual"/>
               </w:rPr>
               <w:tab/>
             </w:r>
             <w:r>
               <w:rPr>
+                <w:rStyle w:val="Hyperlink"/>
+              </w:rPr>
+              <w:t>Zielführung</w:t>
+            </w:r>
+            <w:r>
+              <w:rPr>
+                <w:webHidden/>
+              </w:rPr>
+              <w:tab/>
+            </w:r>
+            <w:r>
+              <w:rPr>
                 <w:webHidden/>
               </w:rPr>
               <w:fldChar w:fldCharType="begin"/>
@@ -639,7 +658,7 @@
               <w:rPr>
                 <w:webHidden/>
               </w:rPr>
-              <w:instrText xml:space="preserve"> PAGEREF _Toc137476855 \h </w:instrText>
+              <w:instrText xml:space="preserve"> PAGEREF _Toc137807261 \h </w:instrText>
             </w:r>
             <w:r>
               <w:rPr>
@@ -669,8 +688,15 @@
         <w:p>
           <w:pPr>
             <w:pStyle w:val="Verzeichnis1"/>
+            <w:rPr>
+              <w:rFonts w:asciiTheme="minorHAnsi" w:hAnsiTheme="minorHAnsi" w:cstheme="minorBidi"/>
+              <w:b w:val="0"/>
+              <w:bCs w:val="0"/>
+              <w:kern w:val="2"/>
+              <w14:ligatures w14:val="standardContextual"/>
+            </w:rPr>
           </w:pPr>
-          <w:hyperlink w:anchor="_Toc137476856" w:history="1">
+          <w:hyperlink w:anchor="_Toc137807262" w:history="1">
             <w:r>
               <w:rPr>
                 <w:rStyle w:val="Hyperlink"/>
@@ -678,13 +704,18 @@
               <w:t>2</w:t>
             </w:r>
             <w:r>
-              <w:tab/>
-            </w:r>
-            <w:r>
-              <w:rPr>
-                <w:rStyle w:val="Hyperlink"/>
+              <w:rPr>
+                <w:rFonts w:asciiTheme="minorHAnsi" w:hAnsiTheme="minorHAnsi" w:cstheme="minorBidi"/>
                 <w:b w:val="0"/>
                 <w:bCs w:val="0"/>
+                <w:kern w:val="2"/>
+                <w14:ligatures w14:val="standardContextual"/>
+              </w:rPr>
+              <w:tab/>
+            </w:r>
+            <w:r>
+              <w:rPr>
+                <w:rStyle w:val="Hyperlink"/>
               </w:rPr>
               <w:t>theoretische Grundlagen</w:t>
             </w:r>
@@ -704,7 +735,7 @@
               <w:rPr>
                 <w:webHidden/>
               </w:rPr>
-              <w:instrText xml:space="preserve"> PAGEREF _Toc137476856 \h </w:instrText>
+              <w:instrText xml:space="preserve"> PAGEREF _Toc137807262 \h </w:instrText>
             </w:r>
             <w:r>
               <w:rPr>
@@ -738,25 +769,28 @@
               <w:tab w:val="left" w:pos="880"/>
               <w:tab w:val="right" w:leader="dot" w:pos="9062"/>
             </w:tabs>
-            <w:jc w:val="both"/>
             <w:rPr>
-              <w:rFonts w:ascii="Arial" w:hAnsi="Arial" w:cs="Arial"/>
               <w:noProof/>
+              <w:kern w:val="2"/>
+              <w14:ligatures w14:val="standardContextual"/>
             </w:rPr>
           </w:pPr>
-          <w:hyperlink w:anchor="_Toc137476857" w:history="1">
+          <w:hyperlink w:anchor="_Toc137807263" w:history="1">
             <w:r>
               <w:rPr>
                 <w:rStyle w:val="Hyperlink"/>
                 <w:rFonts w:ascii="Arial" w:hAnsi="Arial" w:cs="Arial"/>
+                <w:b/>
+                <w:bCs/>
                 <w:noProof/>
               </w:rPr>
               <w:t>2.1</w:t>
             </w:r>
             <w:r>
               <w:rPr>
-                <w:rFonts w:ascii="Arial" w:hAnsi="Arial" w:cs="Arial"/>
                 <w:noProof/>
+                <w:kern w:val="2"/>
+                <w14:ligatures w14:val="standardContextual"/>
               </w:rPr>
               <w:tab/>
             </w:r>
@@ -764,13 +798,14 @@
               <w:rPr>
                 <w:rStyle w:val="Hyperlink"/>
                 <w:rFonts w:ascii="Arial" w:hAnsi="Arial" w:cs="Arial"/>
+                <w:b/>
+                <w:bCs/>
                 <w:noProof/>
               </w:rPr>
               <w:t>Was ist native App-Entwicklung</w:t>
             </w:r>
             <w:r>
               <w:rPr>
-                <w:rFonts w:ascii="Arial" w:hAnsi="Arial" w:cs="Arial"/>
                 <w:noProof/>
                 <w:webHidden/>
               </w:rPr>
@@ -778,7 +813,6 @@
             </w:r>
             <w:r>
               <w:rPr>
-                <w:rFonts w:ascii="Arial" w:hAnsi="Arial" w:cs="Arial"/>
                 <w:noProof/>
                 <w:webHidden/>
               </w:rPr>
@@ -786,22 +820,19 @@
             </w:r>
             <w:r>
               <w:rPr>
-                <w:rFonts w:ascii="Arial" w:hAnsi="Arial" w:cs="Arial"/>
                 <w:noProof/>
                 <w:webHidden/>
               </w:rPr>
-              <w:instrText xml:space="preserve"> PAGEREF _Toc137476857 \h </w:instrText>
-            </w:r>
-            <w:r>
-              <w:rPr>
-                <w:rFonts w:ascii="Arial" w:hAnsi="Arial" w:cs="Arial"/>
+              <w:instrText xml:space="preserve"> PAGEREF _Toc137807263 \h </w:instrText>
+            </w:r>
+            <w:r>
+              <w:rPr>
                 <w:noProof/>
                 <w:webHidden/>
               </w:rPr>
             </w:r>
             <w:r>
               <w:rPr>
-                <w:rFonts w:ascii="Arial" w:hAnsi="Arial" w:cs="Arial"/>
                 <w:noProof/>
                 <w:webHidden/>
               </w:rPr>
@@ -809,7 +840,6 @@
             </w:r>
             <w:r>
               <w:rPr>
-                <w:rFonts w:ascii="Arial" w:hAnsi="Arial" w:cs="Arial"/>
                 <w:noProof/>
                 <w:webHidden/>
               </w:rPr>
@@ -817,7 +847,6 @@
             </w:r>
             <w:r>
               <w:rPr>
-                <w:rFonts w:ascii="Arial" w:hAnsi="Arial" w:cs="Arial"/>
                 <w:noProof/>
                 <w:webHidden/>
               </w:rPr>
@@ -832,25 +861,28 @@
               <w:tab w:val="left" w:pos="880"/>
               <w:tab w:val="right" w:leader="dot" w:pos="9062"/>
             </w:tabs>
-            <w:jc w:val="both"/>
             <w:rPr>
-              <w:rFonts w:ascii="Arial" w:hAnsi="Arial" w:cs="Arial"/>
               <w:noProof/>
+              <w:kern w:val="2"/>
+              <w14:ligatures w14:val="standardContextual"/>
             </w:rPr>
           </w:pPr>
-          <w:hyperlink w:anchor="_Toc137476858" w:history="1">
+          <w:hyperlink w:anchor="_Toc137807264" w:history="1">
             <w:r>
               <w:rPr>
                 <w:rStyle w:val="Hyperlink"/>
                 <w:rFonts w:ascii="Arial" w:hAnsi="Arial" w:cs="Arial"/>
+                <w:b/>
+                <w:bCs/>
                 <w:noProof/>
               </w:rPr>
               <w:t>2.2</w:t>
             </w:r>
             <w:r>
               <w:rPr>
-                <w:rFonts w:ascii="Arial" w:hAnsi="Arial" w:cs="Arial"/>
                 <w:noProof/>
+                <w:kern w:val="2"/>
+                <w14:ligatures w14:val="standardContextual"/>
               </w:rPr>
               <w:tab/>
             </w:r>
@@ -858,13 +890,14 @@
               <w:rPr>
                 <w:rStyle w:val="Hyperlink"/>
                 <w:rFonts w:ascii="Arial" w:hAnsi="Arial" w:cs="Arial"/>
+                <w:b/>
+                <w:bCs/>
                 <w:noProof/>
               </w:rPr>
               <w:t>Xamarin</w:t>
             </w:r>
             <w:r>
               <w:rPr>
-                <w:rFonts w:ascii="Arial" w:hAnsi="Arial" w:cs="Arial"/>
                 <w:noProof/>
                 <w:webHidden/>
               </w:rPr>
@@ -872,7 +905,6 @@
             </w:r>
             <w:r>
               <w:rPr>
-                <w:rFonts w:ascii="Arial" w:hAnsi="Arial" w:cs="Arial"/>
                 <w:noProof/>
                 <w:webHidden/>
               </w:rPr>
@@ -880,22 +912,19 @@
             </w:r>
             <w:r>
               <w:rPr>
-                <w:rFonts w:ascii="Arial" w:hAnsi="Arial" w:cs="Arial"/>
                 <w:noProof/>
                 <w:webHidden/>
               </w:rPr>
-              <w:instrText xml:space="preserve"> PAGEREF _Toc137476858 \h </w:instrText>
-            </w:r>
-            <w:r>
-              <w:rPr>
-                <w:rFonts w:ascii="Arial" w:hAnsi="Arial" w:cs="Arial"/>
+              <w:instrText xml:space="preserve"> PAGEREF _Toc137807264 \h </w:instrText>
+            </w:r>
+            <w:r>
+              <w:rPr>
                 <w:noProof/>
                 <w:webHidden/>
               </w:rPr>
             </w:r>
             <w:r>
               <w:rPr>
-                <w:rFonts w:ascii="Arial" w:hAnsi="Arial" w:cs="Arial"/>
                 <w:noProof/>
                 <w:webHidden/>
               </w:rPr>
@@ -903,7 +932,6 @@
             </w:r>
             <w:r>
               <w:rPr>
-                <w:rFonts w:ascii="Arial" w:hAnsi="Arial" w:cs="Arial"/>
                 <w:noProof/>
                 <w:webHidden/>
               </w:rPr>
@@ -911,7 +939,6 @@
             </w:r>
             <w:r>
               <w:rPr>
-                <w:rFonts w:ascii="Arial" w:hAnsi="Arial" w:cs="Arial"/>
                 <w:noProof/>
                 <w:webHidden/>
               </w:rPr>
@@ -926,94 +953,84 @@
               <w:tab w:val="left" w:pos="880"/>
               <w:tab w:val="right" w:leader="dot" w:pos="9062"/>
             </w:tabs>
-            <w:jc w:val="both"/>
             <w:rPr>
-              <w:rFonts w:ascii="Arial" w:hAnsi="Arial" w:cs="Arial"/>
               <w:noProof/>
+              <w:kern w:val="2"/>
+              <w14:ligatures w14:val="standardContextual"/>
             </w:rPr>
           </w:pPr>
-          <w:hyperlink w:anchor="_Toc137476858" w:history="1">
+          <w:hyperlink w:anchor="_Toc137807265" w:history="1">
             <w:r>
               <w:rPr>
                 <w:rStyle w:val="Hyperlink"/>
                 <w:rFonts w:ascii="Arial" w:hAnsi="Arial" w:cs="Arial"/>
+                <w:b/>
+                <w:bCs/>
                 <w:noProof/>
               </w:rPr>
-              <w:t>2.</w:t>
+              <w:t>2.3</w:t>
+            </w:r>
+            <w:r>
+              <w:rPr>
+                <w:noProof/>
+                <w:kern w:val="2"/>
+                <w14:ligatures w14:val="standardContextual"/>
+              </w:rPr>
+              <w:tab/>
             </w:r>
             <w:r>
               <w:rPr>
                 <w:rStyle w:val="Hyperlink"/>
                 <w:rFonts w:ascii="Arial" w:hAnsi="Arial" w:cs="Arial"/>
+                <w:b/>
+                <w:bCs/>
                 <w:noProof/>
               </w:rPr>
-              <w:t>3</w:t>
-            </w:r>
-            <w:r>
-              <w:rPr>
-                <w:rFonts w:ascii="Arial" w:hAnsi="Arial" w:cs="Arial"/>
+              <w:t>Application Programming Interface</w:t>
+            </w:r>
+            <w:r>
+              <w:rPr>
                 <w:noProof/>
+                <w:webHidden/>
               </w:rPr>
               <w:tab/>
             </w:r>
             <w:r>
               <w:rPr>
-                <w:rStyle w:val="Hyperlink"/>
-                <w:rFonts w:ascii="Arial" w:hAnsi="Arial" w:cs="Arial"/>
                 <w:noProof/>
-              </w:rPr>
-              <w:t>Application Programming Interface</w:t>
-            </w:r>
-            <w:r>
-              <w:rPr>
-                <w:rFonts w:ascii="Arial" w:hAnsi="Arial" w:cs="Arial"/>
+                <w:webHidden/>
+              </w:rPr>
+              <w:fldChar w:fldCharType="begin"/>
+            </w:r>
+            <w:r>
+              <w:rPr>
                 <w:noProof/>
                 <w:webHidden/>
               </w:rPr>
-              <w:tab/>
-            </w:r>
-            <w:r>
-              <w:rPr>
-                <w:rFonts w:ascii="Arial" w:hAnsi="Arial" w:cs="Arial"/>
+              <w:instrText xml:space="preserve"> PAGEREF _Toc137807265 \h </w:instrText>
+            </w:r>
+            <w:r>
+              <w:rPr>
                 <w:noProof/>
                 <w:webHidden/>
               </w:rPr>
-              <w:fldChar w:fldCharType="begin"/>
-            </w:r>
-            <w:r>
-              <w:rPr>
-                <w:rFonts w:ascii="Arial" w:hAnsi="Arial" w:cs="Arial"/>
+            </w:r>
+            <w:r>
+              <w:rPr>
                 <w:noProof/>
                 <w:webHidden/>
               </w:rPr>
-              <w:instrText xml:space="preserve"> PAGEREF _Toc137476858 \h </w:instrText>
-            </w:r>
-            <w:r>
-              <w:rPr>
-                <w:rFonts w:ascii="Arial" w:hAnsi="Arial" w:cs="Arial"/>
+              <w:fldChar w:fldCharType="separate"/>
+            </w:r>
+            <w:r>
+              <w:rPr>
                 <w:noProof/>
                 <w:webHidden/>
               </w:rPr>
-            </w:r>
-            <w:r>
-              <w:rPr>
-                <w:rFonts w:ascii="Arial" w:hAnsi="Arial" w:cs="Arial"/>
-                <w:noProof/>
-                <w:webHidden/>
-              </w:rPr>
-              <w:fldChar w:fldCharType="separate"/>
-            </w:r>
-            <w:r>
-              <w:rPr>
-                <w:rFonts w:ascii="Arial" w:hAnsi="Arial" w:cs="Arial"/>
-                <w:noProof/>
-                <w:webHidden/>
-              </w:rPr>
               <w:t>4</w:t>
             </w:r>
             <w:r>
               <w:rPr>
-                <w:rFonts w:ascii="Arial" w:hAnsi="Arial" w:cs="Arial"/>
                 <w:noProof/>
                 <w:webHidden/>
               </w:rPr>
@@ -1024,24 +1041,34 @@
         <w:p>
           <w:pPr>
             <w:pStyle w:val="Verzeichnis1"/>
+            <w:rPr>
+              <w:rFonts w:asciiTheme="minorHAnsi" w:hAnsiTheme="minorHAnsi" w:cstheme="minorBidi"/>
+              <w:b w:val="0"/>
+              <w:bCs w:val="0"/>
+              <w:kern w:val="2"/>
+              <w14:ligatures w14:val="standardContextual"/>
+            </w:rPr>
           </w:pPr>
-          <w:hyperlink w:anchor="_Toc137476859" w:history="1">
+          <w:hyperlink w:anchor="_Toc137807266" w:history="1">
             <w:r>
               <w:rPr>
                 <w:rStyle w:val="Hyperlink"/>
+              </w:rPr>
+              <w:t>3</w:t>
+            </w:r>
+            <w:r>
+              <w:rPr>
+                <w:rFonts w:asciiTheme="minorHAnsi" w:hAnsiTheme="minorHAnsi" w:cstheme="minorBidi"/>
                 <w:b w:val="0"/>
                 <w:bCs w:val="0"/>
-              </w:rPr>
-              <w:t>3</w:t>
-            </w:r>
-            <w:r>
+                <w:kern w:val="2"/>
+                <w14:ligatures w14:val="standardContextual"/>
+              </w:rPr>
               <w:tab/>
             </w:r>
             <w:r>
               <w:rPr>
                 <w:rStyle w:val="Hyperlink"/>
-                <w:b w:val="0"/>
-                <w:bCs w:val="0"/>
               </w:rPr>
               <w:t>praktische Grundlagen</w:t>
             </w:r>
@@ -1061,7 +1088,7 @@
               <w:rPr>
                 <w:webHidden/>
               </w:rPr>
-              <w:instrText xml:space="preserve"> PAGEREF _Toc137476859 \h </w:instrText>
+              <w:instrText xml:space="preserve"> PAGEREF _Toc137807266 \h </w:instrText>
             </w:r>
             <w:r>
               <w:rPr>
@@ -1095,25 +1122,28 @@
               <w:tab w:val="left" w:pos="880"/>
               <w:tab w:val="right" w:leader="dot" w:pos="9062"/>
             </w:tabs>
-            <w:jc w:val="both"/>
             <w:rPr>
-              <w:rFonts w:ascii="Arial" w:hAnsi="Arial" w:cs="Arial"/>
               <w:noProof/>
+              <w:kern w:val="2"/>
+              <w14:ligatures w14:val="standardContextual"/>
             </w:rPr>
           </w:pPr>
-          <w:hyperlink w:anchor="_Toc137476860" w:history="1">
+          <w:hyperlink w:anchor="_Toc137807267" w:history="1">
             <w:r>
               <w:rPr>
                 <w:rStyle w:val="Hyperlink"/>
                 <w:rFonts w:ascii="Arial" w:hAnsi="Arial" w:cs="Arial"/>
+                <w:b/>
+                <w:bCs/>
                 <w:noProof/>
               </w:rPr>
               <w:t>3.1</w:t>
             </w:r>
             <w:r>
               <w:rPr>
-                <w:rFonts w:ascii="Arial" w:hAnsi="Arial" w:cs="Arial"/>
                 <w:noProof/>
+                <w:kern w:val="2"/>
+                <w14:ligatures w14:val="standardContextual"/>
               </w:rPr>
               <w:tab/>
             </w:r>
@@ -1121,13 +1151,14 @@
               <w:rPr>
                 <w:rStyle w:val="Hyperlink"/>
                 <w:rFonts w:ascii="Arial" w:hAnsi="Arial" w:cs="Arial"/>
+                <w:b/>
+                <w:bCs/>
                 <w:noProof/>
               </w:rPr>
               <w:t>Einrichten von Visual Studio</w:t>
             </w:r>
             <w:r>
               <w:rPr>
-                <w:rFonts w:ascii="Arial" w:hAnsi="Arial" w:cs="Arial"/>
                 <w:noProof/>
                 <w:webHidden/>
               </w:rPr>
@@ -1135,7 +1166,6 @@
             </w:r>
             <w:r>
               <w:rPr>
-                <w:rFonts w:ascii="Arial" w:hAnsi="Arial" w:cs="Arial"/>
                 <w:noProof/>
                 <w:webHidden/>
               </w:rPr>
@@ -1143,22 +1173,19 @@
             </w:r>
             <w:r>
               <w:rPr>
-                <w:rFonts w:ascii="Arial" w:hAnsi="Arial" w:cs="Arial"/>
                 <w:noProof/>
                 <w:webHidden/>
               </w:rPr>
-              <w:instrText xml:space="preserve"> PAGEREF _Toc137476860 \h </w:instrText>
-            </w:r>
-            <w:r>
-              <w:rPr>
-                <w:rFonts w:ascii="Arial" w:hAnsi="Arial" w:cs="Arial"/>
+              <w:instrText xml:space="preserve"> PAGEREF _Toc137807267 \h </w:instrText>
+            </w:r>
+            <w:r>
+              <w:rPr>
                 <w:noProof/>
                 <w:webHidden/>
               </w:rPr>
             </w:r>
             <w:r>
               <w:rPr>
-                <w:rFonts w:ascii="Arial" w:hAnsi="Arial" w:cs="Arial"/>
                 <w:noProof/>
                 <w:webHidden/>
               </w:rPr>
@@ -1166,7 +1193,6 @@
             </w:r>
             <w:r>
               <w:rPr>
-                <w:rFonts w:ascii="Arial" w:hAnsi="Arial" w:cs="Arial"/>
                 <w:noProof/>
                 <w:webHidden/>
               </w:rPr>
@@ -1174,7 +1200,6 @@
             </w:r>
             <w:r>
               <w:rPr>
-                <w:rFonts w:ascii="Arial" w:hAnsi="Arial" w:cs="Arial"/>
                 <w:noProof/>
                 <w:webHidden/>
               </w:rPr>
@@ -1189,25 +1214,28 @@
               <w:tab w:val="left" w:pos="880"/>
               <w:tab w:val="right" w:leader="dot" w:pos="9062"/>
             </w:tabs>
-            <w:jc w:val="both"/>
             <w:rPr>
-              <w:rFonts w:ascii="Arial" w:hAnsi="Arial" w:cs="Arial"/>
               <w:noProof/>
+              <w:kern w:val="2"/>
+              <w14:ligatures w14:val="standardContextual"/>
             </w:rPr>
           </w:pPr>
-          <w:hyperlink w:anchor="_Toc137476861" w:history="1">
+          <w:hyperlink w:anchor="_Toc137807268" w:history="1">
             <w:r>
               <w:rPr>
                 <w:rStyle w:val="Hyperlink"/>
                 <w:rFonts w:ascii="Arial" w:hAnsi="Arial" w:cs="Arial"/>
+                <w:b/>
+                <w:bCs/>
                 <w:noProof/>
               </w:rPr>
               <w:t>3.2</w:t>
             </w:r>
             <w:r>
               <w:rPr>
-                <w:rFonts w:ascii="Arial" w:hAnsi="Arial" w:cs="Arial"/>
                 <w:noProof/>
+                <w:kern w:val="2"/>
+                <w14:ligatures w14:val="standardContextual"/>
               </w:rPr>
               <w:tab/>
             </w:r>
@@ -1215,52 +1243,232 @@
               <w:rPr>
                 <w:rStyle w:val="Hyperlink"/>
                 <w:rFonts w:ascii="Arial" w:hAnsi="Arial" w:cs="Arial"/>
+                <w:b/>
+                <w:bCs/>
                 <w:noProof/>
               </w:rPr>
               <w:t>Verwendung von Xamarin</w:t>
             </w:r>
             <w:r>
               <w:rPr>
+                <w:noProof/>
+                <w:webHidden/>
+              </w:rPr>
+              <w:tab/>
+            </w:r>
+            <w:r>
+              <w:rPr>
+                <w:noProof/>
+                <w:webHidden/>
+              </w:rPr>
+              <w:fldChar w:fldCharType="begin"/>
+            </w:r>
+            <w:r>
+              <w:rPr>
+                <w:noProof/>
+                <w:webHidden/>
+              </w:rPr>
+              <w:instrText xml:space="preserve"> PAGEREF _Toc137807268 \h </w:instrText>
+            </w:r>
+            <w:r>
+              <w:rPr>
+                <w:noProof/>
+                <w:webHidden/>
+              </w:rPr>
+            </w:r>
+            <w:r>
+              <w:rPr>
+                <w:noProof/>
+                <w:webHidden/>
+              </w:rPr>
+              <w:fldChar w:fldCharType="separate"/>
+            </w:r>
+            <w:r>
+              <w:rPr>
+                <w:noProof/>
+                <w:webHidden/>
+              </w:rPr>
+              <w:t>10</w:t>
+            </w:r>
+            <w:r>
+              <w:rPr>
+                <w:noProof/>
+                <w:webHidden/>
+              </w:rPr>
+              <w:fldChar w:fldCharType="end"/>
+            </w:r>
+          </w:hyperlink>
+        </w:p>
+        <w:p>
+          <w:pPr>
+            <w:pStyle w:val="Verzeichnis3"/>
+            <w:tabs>
+              <w:tab w:val="left" w:pos="1320"/>
+              <w:tab w:val="right" w:leader="dot" w:pos="9062"/>
+            </w:tabs>
+            <w:rPr>
+              <w:noProof/>
+              <w:kern w:val="2"/>
+              <w14:ligatures w14:val="standardContextual"/>
+            </w:rPr>
+          </w:pPr>
+          <w:hyperlink w:anchor="_Toc137807269" w:history="1">
+            <w:r>
+              <w:rPr>
+                <w:rStyle w:val="Hyperlink"/>
                 <w:rFonts w:ascii="Arial" w:hAnsi="Arial" w:cs="Arial"/>
+                <w:b/>
+                <w:bCs/>
                 <w:noProof/>
-                <w:webHidden/>
+              </w:rPr>
+              <w:t>3.2.1</w:t>
+            </w:r>
+            <w:r>
+              <w:rPr>
+                <w:noProof/>
+                <w:kern w:val="2"/>
+                <w14:ligatures w14:val="standardContextual"/>
               </w:rPr>
               <w:tab/>
             </w:r>
             <w:r>
               <w:rPr>
+                <w:rStyle w:val="Hyperlink"/>
                 <w:rFonts w:ascii="Arial" w:hAnsi="Arial" w:cs="Arial"/>
+                <w:b/>
+                <w:bCs/>
                 <w:noProof/>
+              </w:rPr>
+              <w:t>Anlegen einer neues Klasse</w:t>
+            </w:r>
+            <w:r>
+              <w:rPr>
+                <w:noProof/>
+                <w:webHidden/>
+              </w:rPr>
+              <w:tab/>
+            </w:r>
+            <w:r>
+              <w:rPr>
+                <w:noProof/>
                 <w:webHidden/>
               </w:rPr>
               <w:fldChar w:fldCharType="begin"/>
             </w:r>
             <w:r>
               <w:rPr>
+                <w:noProof/>
+                <w:webHidden/>
+              </w:rPr>
+              <w:instrText xml:space="preserve"> PAGEREF _Toc137807269 \h </w:instrText>
+            </w:r>
+            <w:r>
+              <w:rPr>
+                <w:noProof/>
+                <w:webHidden/>
+              </w:rPr>
+            </w:r>
+            <w:r>
+              <w:rPr>
+                <w:noProof/>
+                <w:webHidden/>
+              </w:rPr>
+              <w:fldChar w:fldCharType="separate"/>
+            </w:r>
+            <w:r>
+              <w:rPr>
+                <w:noProof/>
+                <w:webHidden/>
+              </w:rPr>
+              <w:t>10</w:t>
+            </w:r>
+            <w:r>
+              <w:rPr>
+                <w:noProof/>
+                <w:webHidden/>
+              </w:rPr>
+              <w:fldChar w:fldCharType="end"/>
+            </w:r>
+          </w:hyperlink>
+        </w:p>
+        <w:p>
+          <w:pPr>
+            <w:pStyle w:val="Verzeichnis3"/>
+            <w:tabs>
+              <w:tab w:val="left" w:pos="1320"/>
+              <w:tab w:val="right" w:leader="dot" w:pos="9062"/>
+            </w:tabs>
+            <w:rPr>
+              <w:noProof/>
+              <w:kern w:val="2"/>
+              <w14:ligatures w14:val="standardContextual"/>
+            </w:rPr>
+          </w:pPr>
+          <w:hyperlink w:anchor="_Toc137807270" w:history="1">
+            <w:r>
+              <w:rPr>
+                <w:rStyle w:val="Hyperlink"/>
                 <w:rFonts w:ascii="Arial" w:hAnsi="Arial" w:cs="Arial"/>
+                <w:b/>
+                <w:bCs/>
                 <w:noProof/>
-                <w:webHidden/>
-              </w:rPr>
-              <w:instrText xml:space="preserve"> PAGEREF _Toc137476861 \h </w:instrText>
-            </w:r>
-            <w:r>
-              <w:rPr>
+              </w:rPr>
+              <w:t>3.2.2</w:t>
+            </w:r>
+            <w:r>
+              <w:rPr>
+                <w:noProof/>
+                <w:kern w:val="2"/>
+                <w14:ligatures w14:val="standardContextual"/>
+              </w:rPr>
+              <w:tab/>
+            </w:r>
+            <w:r>
+              <w:rPr>
+                <w:rStyle w:val="Hyperlink"/>
                 <w:rFonts w:ascii="Arial" w:hAnsi="Arial" w:cs="Arial"/>
+                <w:b/>
+                <w:bCs/>
                 <w:noProof/>
-                <w:webHidden/>
-              </w:rPr>
-            </w:r>
-            <w:r>
-              <w:rPr>
-                <w:rFonts w:ascii="Arial" w:hAnsi="Arial" w:cs="Arial"/>
+              </w:rPr>
+              <w:t>Zugriff auf Gerätehardware und -software</w:t>
+            </w:r>
+            <w:r>
+              <w:rPr>
                 <w:noProof/>
                 <w:webHidden/>
               </w:rPr>
+              <w:tab/>
+            </w:r>
+            <w:r>
+              <w:rPr>
+                <w:noProof/>
+                <w:webHidden/>
+              </w:rPr>
+              <w:fldChar w:fldCharType="begin"/>
+            </w:r>
+            <w:r>
+              <w:rPr>
+                <w:noProof/>
+                <w:webHidden/>
+              </w:rPr>
+              <w:instrText xml:space="preserve"> PAGEREF _Toc137807270 \h </w:instrText>
+            </w:r>
+            <w:r>
+              <w:rPr>
+                <w:noProof/>
+                <w:webHidden/>
+              </w:rPr>
+            </w:r>
+            <w:r>
+              <w:rPr>
+                <w:noProof/>
+                <w:webHidden/>
+              </w:rPr>
               <w:fldChar w:fldCharType="separate"/>
             </w:r>
             <w:r>
               <w:rPr>
-                <w:rFonts w:ascii="Arial" w:hAnsi="Arial" w:cs="Arial"/>
                 <w:noProof/>
                 <w:webHidden/>
               </w:rPr>
@@ -1268,7 +1476,6 @@
             </w:r>
             <w:r>
               <w:rPr>
-                <w:rFonts w:ascii="Arial" w:hAnsi="Arial" w:cs="Arial"/>
                 <w:noProof/>
                 <w:webHidden/>
               </w:rPr>
@@ -1283,25 +1490,28 @@
               <w:tab w:val="left" w:pos="880"/>
               <w:tab w:val="right" w:leader="dot" w:pos="9062"/>
             </w:tabs>
-            <w:jc w:val="both"/>
             <w:rPr>
-              <w:rFonts w:ascii="Arial" w:hAnsi="Arial" w:cs="Arial"/>
               <w:noProof/>
+              <w:kern w:val="2"/>
+              <w14:ligatures w14:val="standardContextual"/>
             </w:rPr>
           </w:pPr>
-          <w:hyperlink w:anchor="_Toc137476862" w:history="1">
+          <w:hyperlink w:anchor="_Toc137807271" w:history="1">
             <w:r>
               <w:rPr>
                 <w:rStyle w:val="Hyperlink"/>
                 <w:rFonts w:ascii="Arial" w:hAnsi="Arial" w:cs="Arial"/>
+                <w:b/>
+                <w:bCs/>
                 <w:noProof/>
               </w:rPr>
               <w:t>3.3</w:t>
             </w:r>
             <w:r>
               <w:rPr>
-                <w:rFonts w:ascii="Arial" w:hAnsi="Arial" w:cs="Arial"/>
                 <w:noProof/>
+                <w:kern w:val="2"/>
+                <w14:ligatures w14:val="standardContextual"/>
               </w:rPr>
               <w:tab/>
             </w:r>
@@ -1309,13 +1519,14 @@
               <w:rPr>
                 <w:rStyle w:val="Hyperlink"/>
                 <w:rFonts w:ascii="Arial" w:hAnsi="Arial" w:cs="Arial"/>
+                <w:b/>
+                <w:bCs/>
                 <w:noProof/>
               </w:rPr>
               <w:t>Veröffentlichung von nativen Apps</w:t>
             </w:r>
             <w:r>
               <w:rPr>
-                <w:rFonts w:ascii="Arial" w:hAnsi="Arial" w:cs="Arial"/>
                 <w:noProof/>
                 <w:webHidden/>
               </w:rPr>
@@ -1323,7 +1534,6 @@
             </w:r>
             <w:r>
               <w:rPr>
-                <w:rFonts w:ascii="Arial" w:hAnsi="Arial" w:cs="Arial"/>
                 <w:noProof/>
                 <w:webHidden/>
               </w:rPr>
@@ -1331,22 +1541,19 @@
             </w:r>
             <w:r>
               <w:rPr>
-                <w:rFonts w:ascii="Arial" w:hAnsi="Arial" w:cs="Arial"/>
                 <w:noProof/>
                 <w:webHidden/>
               </w:rPr>
-              <w:instrText xml:space="preserve"> PAGEREF _Toc137476862 \h </w:instrText>
-            </w:r>
-            <w:r>
-              <w:rPr>
-                <w:rFonts w:ascii="Arial" w:hAnsi="Arial" w:cs="Arial"/>
+              <w:instrText xml:space="preserve"> PAGEREF _Toc137807271 \h </w:instrText>
+            </w:r>
+            <w:r>
+              <w:rPr>
                 <w:noProof/>
                 <w:webHidden/>
               </w:rPr>
             </w:r>
             <w:r>
               <w:rPr>
-                <w:rFonts w:ascii="Arial" w:hAnsi="Arial" w:cs="Arial"/>
                 <w:noProof/>
                 <w:webHidden/>
               </w:rPr>
@@ -1354,15 +1561,13 @@
             </w:r>
             <w:r>
               <w:rPr>
-                <w:rFonts w:ascii="Arial" w:hAnsi="Arial" w:cs="Arial"/>
                 <w:noProof/>
                 <w:webHidden/>
               </w:rPr>
-              <w:t>11</w:t>
-            </w:r>
-            <w:r>
-              <w:rPr>
-                <w:rFonts w:ascii="Arial" w:hAnsi="Arial" w:cs="Arial"/>
+              <w:t>14</w:t>
+            </w:r>
+            <w:r>
+              <w:rPr>
                 <w:noProof/>
                 <w:webHidden/>
               </w:rPr>
@@ -1373,8 +1578,15 @@
         <w:p>
           <w:pPr>
             <w:pStyle w:val="Verzeichnis1"/>
+            <w:rPr>
+              <w:rFonts w:asciiTheme="minorHAnsi" w:hAnsiTheme="minorHAnsi" w:cstheme="minorBidi"/>
+              <w:b w:val="0"/>
+              <w:bCs w:val="0"/>
+              <w:kern w:val="2"/>
+              <w14:ligatures w14:val="standardContextual"/>
+            </w:rPr>
           </w:pPr>
-          <w:hyperlink w:anchor="_Toc137476863" w:history="1">
+          <w:hyperlink w:anchor="_Toc137807272" w:history="1">
             <w:r>
               <w:rPr>
                 <w:rStyle w:val="Hyperlink"/>
@@ -1382,6 +1594,13 @@
               <w:t>4</w:t>
             </w:r>
             <w:r>
+              <w:rPr>
+                <w:rFonts w:asciiTheme="minorHAnsi" w:hAnsiTheme="minorHAnsi" w:cstheme="minorBidi"/>
+                <w:b w:val="0"/>
+                <w:bCs w:val="0"/>
+                <w:kern w:val="2"/>
+                <w14:ligatures w14:val="standardContextual"/>
+              </w:rPr>
               <w:tab/>
             </w:r>
             <w:r>
@@ -1406,7 +1625,7 @@
               <w:rPr>
                 <w:webHidden/>
               </w:rPr>
-              <w:instrText xml:space="preserve"> PAGEREF _Toc137476863 \h </w:instrText>
+              <w:instrText xml:space="preserve"> PAGEREF _Toc137807272 \h </w:instrText>
             </w:r>
             <w:r>
               <w:rPr>
@@ -1423,7 +1642,7 @@
               <w:rPr>
                 <w:webHidden/>
               </w:rPr>
-              <w:t>12</w:t>
+              <w:t>14</w:t>
             </w:r>
             <w:r>
               <w:rPr>
@@ -1440,25 +1659,28 @@
               <w:tab w:val="left" w:pos="880"/>
               <w:tab w:val="right" w:leader="dot" w:pos="9062"/>
             </w:tabs>
-            <w:jc w:val="both"/>
             <w:rPr>
-              <w:rFonts w:ascii="Arial" w:hAnsi="Arial" w:cs="Arial"/>
               <w:noProof/>
+              <w:kern w:val="2"/>
+              <w14:ligatures w14:val="standardContextual"/>
             </w:rPr>
           </w:pPr>
-          <w:hyperlink w:anchor="_Toc137476864" w:history="1">
+          <w:hyperlink w:anchor="_Toc137807273" w:history="1">
             <w:r>
               <w:rPr>
                 <w:rStyle w:val="Hyperlink"/>
                 <w:rFonts w:ascii="Arial" w:hAnsi="Arial" w:cs="Arial"/>
+                <w:b/>
+                <w:bCs/>
                 <w:noProof/>
               </w:rPr>
               <w:t>4.1</w:t>
             </w:r>
             <w:r>
               <w:rPr>
-                <w:rFonts w:ascii="Arial" w:hAnsi="Arial" w:cs="Arial"/>
                 <w:noProof/>
+                <w:kern w:val="2"/>
+                <w14:ligatures w14:val="standardContextual"/>
               </w:rPr>
               <w:tab/>
             </w:r>
@@ -1466,13 +1688,14 @@
               <w:rPr>
                 <w:rStyle w:val="Hyperlink"/>
                 <w:rFonts w:ascii="Arial" w:hAnsi="Arial" w:cs="Arial"/>
+                <w:b/>
+                <w:bCs/>
                 <w:noProof/>
               </w:rPr>
               <w:t>geführte Aufgabe</w:t>
             </w:r>
             <w:r>
               <w:rPr>
-                <w:rFonts w:ascii="Arial" w:hAnsi="Arial" w:cs="Arial"/>
                 <w:noProof/>
                 <w:webHidden/>
               </w:rPr>
@@ -1480,7 +1703,6 @@
             </w:r>
             <w:r>
               <w:rPr>
-                <w:rFonts w:ascii="Arial" w:hAnsi="Arial" w:cs="Arial"/>
                 <w:noProof/>
                 <w:webHidden/>
               </w:rPr>
@@ -1488,22 +1710,19 @@
             </w:r>
             <w:r>
               <w:rPr>
-                <w:rFonts w:ascii="Arial" w:hAnsi="Arial" w:cs="Arial"/>
                 <w:noProof/>
                 <w:webHidden/>
               </w:rPr>
-              <w:instrText xml:space="preserve"> PAGEREF _Toc137476864 \h </w:instrText>
-            </w:r>
-            <w:r>
-              <w:rPr>
-                <w:rFonts w:ascii="Arial" w:hAnsi="Arial" w:cs="Arial"/>
+              <w:instrText xml:space="preserve"> PAGEREF _Toc137807273 \h </w:instrText>
+            </w:r>
+            <w:r>
+              <w:rPr>
                 <w:noProof/>
                 <w:webHidden/>
               </w:rPr>
             </w:r>
             <w:r>
               <w:rPr>
-                <w:rFonts w:ascii="Arial" w:hAnsi="Arial" w:cs="Arial"/>
                 <w:noProof/>
                 <w:webHidden/>
               </w:rPr>
@@ -1511,15 +1730,13 @@
             </w:r>
             <w:r>
               <w:rPr>
-                <w:rFonts w:ascii="Arial" w:hAnsi="Arial" w:cs="Arial"/>
                 <w:noProof/>
                 <w:webHidden/>
               </w:rPr>
-              <w:t>12</w:t>
-            </w:r>
-            <w:r>
-              <w:rPr>
-                <w:rFonts w:ascii="Arial" w:hAnsi="Arial" w:cs="Arial"/>
+              <w:t>14</w:t>
+            </w:r>
+            <w:r>
+              <w:rPr>
                 <w:noProof/>
                 <w:webHidden/>
               </w:rPr>
@@ -1534,25 +1751,28 @@
               <w:tab w:val="left" w:pos="880"/>
               <w:tab w:val="right" w:leader="dot" w:pos="9062"/>
             </w:tabs>
-            <w:jc w:val="both"/>
             <w:rPr>
-              <w:rFonts w:ascii="Arial" w:hAnsi="Arial" w:cs="Arial"/>
               <w:noProof/>
+              <w:kern w:val="2"/>
+              <w14:ligatures w14:val="standardContextual"/>
             </w:rPr>
           </w:pPr>
-          <w:hyperlink w:anchor="_Toc137476865" w:history="1">
+          <w:hyperlink w:anchor="_Toc137807274" w:history="1">
             <w:r>
               <w:rPr>
                 <w:rStyle w:val="Hyperlink"/>
                 <w:rFonts w:ascii="Arial" w:hAnsi="Arial" w:cs="Arial"/>
+                <w:b/>
+                <w:bCs/>
                 <w:noProof/>
               </w:rPr>
               <w:t>4.2</w:t>
             </w:r>
             <w:r>
               <w:rPr>
-                <w:rFonts w:ascii="Arial" w:hAnsi="Arial" w:cs="Arial"/>
                 <w:noProof/>
+                <w:kern w:val="2"/>
+                <w14:ligatures w14:val="standardContextual"/>
               </w:rPr>
               <w:tab/>
             </w:r>
@@ -1560,13 +1780,14 @@
               <w:rPr>
                 <w:rStyle w:val="Hyperlink"/>
                 <w:rFonts w:ascii="Arial" w:hAnsi="Arial" w:cs="Arial"/>
+                <w:b/>
+                <w:bCs/>
                 <w:noProof/>
               </w:rPr>
               <w:t>selbstständige Aufgabe</w:t>
             </w:r>
             <w:r>
               <w:rPr>
-                <w:rFonts w:ascii="Arial" w:hAnsi="Arial" w:cs="Arial"/>
                 <w:noProof/>
                 <w:webHidden/>
               </w:rPr>
@@ -1574,7 +1795,6 @@
             </w:r>
             <w:r>
               <w:rPr>
-                <w:rFonts w:ascii="Arial" w:hAnsi="Arial" w:cs="Arial"/>
                 <w:noProof/>
                 <w:webHidden/>
               </w:rPr>
@@ -1582,22 +1802,19 @@
             </w:r>
             <w:r>
               <w:rPr>
-                <w:rFonts w:ascii="Arial" w:hAnsi="Arial" w:cs="Arial"/>
                 <w:noProof/>
                 <w:webHidden/>
               </w:rPr>
-              <w:instrText xml:space="preserve"> PAGEREF _Toc137476865 \h </w:instrText>
-            </w:r>
-            <w:r>
-              <w:rPr>
-                <w:rFonts w:ascii="Arial" w:hAnsi="Arial" w:cs="Arial"/>
+              <w:instrText xml:space="preserve"> PAGEREF _Toc137807274 \h </w:instrText>
+            </w:r>
+            <w:r>
+              <w:rPr>
                 <w:noProof/>
                 <w:webHidden/>
               </w:rPr>
             </w:r>
             <w:r>
               <w:rPr>
-                <w:rFonts w:ascii="Arial" w:hAnsi="Arial" w:cs="Arial"/>
                 <w:noProof/>
                 <w:webHidden/>
               </w:rPr>
@@ -1605,15 +1822,13 @@
             </w:r>
             <w:r>
               <w:rPr>
-                <w:rFonts w:ascii="Arial" w:hAnsi="Arial" w:cs="Arial"/>
                 <w:noProof/>
                 <w:webHidden/>
               </w:rPr>
-              <w:t>13</w:t>
-            </w:r>
-            <w:r>
-              <w:rPr>
-                <w:rFonts w:ascii="Arial" w:hAnsi="Arial" w:cs="Arial"/>
+              <w:t>15</w:t>
+            </w:r>
+            <w:r>
+              <w:rPr>
                 <w:noProof/>
                 <w:webHidden/>
               </w:rPr>
@@ -1624,8 +1839,15 @@
         <w:p>
           <w:pPr>
             <w:pStyle w:val="Verzeichnis1"/>
+            <w:rPr>
+              <w:rFonts w:asciiTheme="minorHAnsi" w:hAnsiTheme="minorHAnsi" w:cstheme="minorBidi"/>
+              <w:b w:val="0"/>
+              <w:bCs w:val="0"/>
+              <w:kern w:val="2"/>
+              <w14:ligatures w14:val="standardContextual"/>
+            </w:rPr>
           </w:pPr>
-          <w:hyperlink w:anchor="_Toc137476866" w:history="1">
+          <w:hyperlink w:anchor="_Toc137807275" w:history="1">
             <w:r>
               <w:rPr>
                 <w:rStyle w:val="Hyperlink"/>
@@ -1648,7 +1870,7 @@
               <w:rPr>
                 <w:webHidden/>
               </w:rPr>
-              <w:instrText xml:space="preserve"> PAGEREF _Toc137476866 \h </w:instrText>
+              <w:instrText xml:space="preserve"> PAGEREF _Toc137807275 \h </w:instrText>
             </w:r>
             <w:r>
               <w:rPr>
@@ -1665,7 +1887,7 @@
               <w:rPr>
                 <w:webHidden/>
               </w:rPr>
-              <w:t>14</w:t>
+              <w:t>16</w:t>
             </w:r>
             <w:r>
               <w:rPr>
@@ -1728,6 +1950,7 @@
           <w:color w:val="auto"/>
         </w:rPr>
       </w:pPr>
+      <w:bookmarkStart w:id="1" w:name="_Toc137807261"/>
       <w:r>
         <w:rPr>
           <w:rFonts w:ascii="Arial" w:hAnsi="Arial" w:cs="Arial"/>
@@ -1738,6 +1961,7 @@
         <w:lastRenderedPageBreak/>
         <w:t>Zielführung</w:t>
       </w:r>
+      <w:bookmarkEnd w:id="1"/>
     </w:p>
     <w:p>
       <w:pPr>
@@ -1913,7 +2137,7 @@
           <w:color w:val="auto"/>
         </w:rPr>
       </w:pPr>
-      <w:bookmarkStart w:id="1" w:name="_Toc137476856"/>
+      <w:bookmarkStart w:id="2" w:name="_Toc137807262"/>
       <w:r>
         <w:rPr>
           <w:rFonts w:ascii="Arial" w:hAnsi="Arial" w:cs="Arial"/>
@@ -1932,7 +2156,7 @@
         </w:rPr>
         <w:t>heoretische Grundlagen</w:t>
       </w:r>
-      <w:bookmarkEnd w:id="1"/>
+      <w:bookmarkEnd w:id="2"/>
     </w:p>
     <w:p>
       <w:pPr>
@@ -1947,7 +2171,7 @@
           <w:szCs w:val="28"/>
         </w:rPr>
       </w:pPr>
-      <w:bookmarkStart w:id="2" w:name="_Toc137476857"/>
+      <w:bookmarkStart w:id="3" w:name="_Toc137807263"/>
       <w:r>
         <w:rPr>
           <w:rFonts w:ascii="Arial" w:hAnsi="Arial" w:cs="Arial"/>
@@ -1959,7 +2183,7 @@
         </w:rPr>
         <w:t>Was ist native App-Entwicklung</w:t>
       </w:r>
-      <w:bookmarkEnd w:id="2"/>
+      <w:bookmarkEnd w:id="3"/>
     </w:p>
     <w:p>
       <w:pPr>
@@ -1992,7 +2216,7 @@
           <w:szCs w:val="28"/>
         </w:rPr>
       </w:pPr>
-      <w:bookmarkStart w:id="3" w:name="_Toc137476858"/>
+      <w:bookmarkStart w:id="4" w:name="_Toc137807264"/>
       <w:r>
         <w:rPr>
           <w:rFonts w:ascii="Arial" w:hAnsi="Arial" w:cs="Arial"/>
@@ -2005,7 +2229,7 @@
         <w:lastRenderedPageBreak/>
         <w:t>Xamarin</w:t>
       </w:r>
-      <w:bookmarkEnd w:id="3"/>
+      <w:bookmarkEnd w:id="4"/>
     </w:p>
     <w:p/>
     <w:p>
@@ -2021,6 +2245,8 @@
           <w:szCs w:val="28"/>
         </w:rPr>
       </w:pPr>
+      <w:bookmarkStart w:id="5" w:name="_Toc137807265"/>
+      <w:proofErr w:type="spellStart"/>
       <w:r>
         <w:rPr>
           <w:rFonts w:ascii="Arial" w:hAnsi="Arial" w:cs="Arial"/>
@@ -2030,9 +2256,9 @@
           <w:sz w:val="28"/>
           <w:szCs w:val="28"/>
         </w:rPr>
-        <w:t xml:space="preserve">Application </w:t>
-      </w:r>
-      <w:proofErr w:type="spellStart"/>
+        <w:t>Application</w:t>
+      </w:r>
+      <w:proofErr w:type="spellEnd"/>
       <w:r>
         <w:rPr>
           <w:rFonts w:ascii="Arial" w:hAnsi="Arial" w:cs="Arial"/>
@@ -2042,9 +2268,9 @@
           <w:sz w:val="28"/>
           <w:szCs w:val="28"/>
         </w:rPr>
-        <w:t>Programming</w:t>
-      </w:r>
-      <w:proofErr w:type="spellEnd"/>
+        <w:t xml:space="preserve"> </w:t>
+      </w:r>
+      <w:proofErr w:type="spellStart"/>
       <w:r>
         <w:rPr>
           <w:rFonts w:ascii="Arial" w:hAnsi="Arial" w:cs="Arial"/>
@@ -2054,21 +2280,27 @@
           <w:sz w:val="28"/>
           <w:szCs w:val="28"/>
         </w:rPr>
+        <w:t>Programming</w:t>
+      </w:r>
+      <w:proofErr w:type="spellEnd"/>
+      <w:r>
+        <w:rPr>
+          <w:rFonts w:ascii="Arial" w:hAnsi="Arial" w:cs="Arial"/>
+          <w:b/>
+          <w:bCs/>
+          <w:color w:val="auto"/>
+          <w:sz w:val="28"/>
+          <w:szCs w:val="28"/>
+        </w:rPr>
         <w:t xml:space="preserve"> Interface</w:t>
       </w:r>
+      <w:bookmarkEnd w:id="5"/>
     </w:p>
     <w:p>
       <w:pPr>
-        <w:pStyle w:val="berschrift2"/>
-        <w:numPr>
-          <w:ilvl w:val="0"/>
-          <w:numId w:val="0"/>
-        </w:numPr>
         <w:jc w:val="both"/>
         <w:rPr>
           <w:rFonts w:ascii="Arial" w:hAnsi="Arial" w:cs="Arial"/>
-          <w:sz w:val="22"/>
-          <w:szCs w:val="22"/>
         </w:rPr>
       </w:pPr>
       <w:r>
@@ -2099,7 +2331,7 @@
           <w:szCs w:val="24"/>
           <w:shd w:val="clear" w:color="auto" w:fill="FFFFFF"/>
         </w:rPr>
-        <w:t xml:space="preserve"> einen Satz von Befehlen, Protokollen, Funktionen und Objekten, welche von Programmieren </w:t>
+        <w:t xml:space="preserve"> einen Satz von Befehlen, Protokollen, Funktionen und Objekten, welche von Programmieren verwendet werden können, um Software zu erstellen oder um mit einem externen System zu interagieren. Weiterhin stellt die API-Standardbefehle für die allgemeinen Operationen zu Verfügung und ermöglicht die Kommunikation zwischen Anwendungen. Es gibt verschiedene Arten </w:t>
       </w:r>
       <w:proofErr w:type="gramStart"/>
       <w:r>
@@ -2110,7 +2342,17 @@
           <w:szCs w:val="24"/>
           <w:shd w:val="clear" w:color="auto" w:fill="FFFFFF"/>
         </w:rPr>
-        <w:t>verwendet</w:t>
+        <w:t>von </w:t>
+      </w:r>
+      <w:r>
+        <w:rPr>
+          <w:rStyle w:val="hiddengrammarerror"/>
+          <w:rFonts w:ascii="Arial" w:hAnsi="Arial" w:cs="Arial"/>
+          <w:color w:val="212529"/>
+          <w:sz w:val="24"/>
+          <w:szCs w:val="24"/>
+        </w:rPr>
+        <w:t>APIs</w:t>
       </w:r>
       <w:proofErr w:type="gramEnd"/>
       <w:r>
@@ -2121,30 +2363,38 @@
           <w:szCs w:val="24"/>
           <w:shd w:val="clear" w:color="auto" w:fill="FFFFFF"/>
         </w:rPr>
-        <w:t xml:space="preserve"> werden können, um Software zu erstellen oder um mit einem externen System zu interagieren. Weiterhin stellt die API-Standardbefehle für die allgemeinen Operationen zu Verfügung und ermöglicht die Kommunikation zwischen Anwendungen. Es gibt verschiedene Arten </w:t>
-      </w:r>
-      <w:proofErr w:type="gramStart"/>
-      <w:r>
-        <w:rPr>
+        <w:t> welche für verschiedene </w:t>
+      </w:r>
+      <w:r>
+        <w:rPr>
+          <w:rStyle w:val="hiddenspellerror"/>
           <w:rFonts w:ascii="Arial" w:hAnsi="Arial" w:cs="Arial"/>
           <w:color w:val="212529"/>
           <w:sz w:val="24"/>
           <w:szCs w:val="24"/>
+        </w:rPr>
+        <w:t>zwecke</w:t>
+      </w:r>
+      <w:r>
+        <w:rPr>
+          <w:rFonts w:ascii="Arial" w:hAnsi="Arial" w:cs="Arial"/>
+          <w:color w:val="212529"/>
+          <w:sz w:val="24"/>
+          <w:szCs w:val="24"/>
           <w:shd w:val="clear" w:color="auto" w:fill="FFFFFF"/>
         </w:rPr>
-        <w:t>von </w:t>
-      </w:r>
-      <w:r>
-        <w:rPr>
-          <w:rStyle w:val="hiddengrammarerror"/>
+        <w:t> genutzt werden können. Eine Internal API bleibt für externe Nutzer verborgen und ist nur für interne Nutzung. Die Customer API ist für Geschäftspartner bestimmt, das heißt sie ist eingeschränkt verfügbar und ist über öffentliche API-Entwicklerportale zugänglich. Die Open Source API ist die am häufigsten verwendete API. Diese API wird im Internet veröffentlicht und ist für die Softwareentwickler öffentlich zugänglich. Durch eine Open Source API bleibt die App Struktur flexibel, da diese immer wieder angepasst und verändert werden kann. Eine weitere API ist die </w:t>
+      </w:r>
+      <w:r>
+        <w:rPr>
+          <w:rStyle w:val="hiddenspellerror"/>
           <w:rFonts w:ascii="Arial" w:hAnsi="Arial" w:cs="Arial"/>
           <w:color w:val="212529"/>
           <w:sz w:val="24"/>
           <w:szCs w:val="24"/>
         </w:rPr>
-        <w:t>APIs</w:t>
-      </w:r>
-      <w:proofErr w:type="gramEnd"/>
+        <w:t>Repräsentational</w:t>
+      </w:r>
       <w:r>
         <w:rPr>
           <w:rFonts w:ascii="Arial" w:hAnsi="Arial" w:cs="Arial"/>
@@ -2153,9 +2403,8 @@
           <w:szCs w:val="24"/>
           <w:shd w:val="clear" w:color="auto" w:fill="FFFFFF"/>
         </w:rPr>
-        <w:t> welche für verschiedene </w:t>
-      </w:r>
-      <w:proofErr w:type="spellStart"/>
+        <w:t> </w:t>
+      </w:r>
       <w:r>
         <w:rPr>
           <w:rStyle w:val="hiddenspellerror"/>
@@ -2164,9 +2413,8 @@
           <w:sz w:val="24"/>
           <w:szCs w:val="24"/>
         </w:rPr>
-        <w:t>zwecke</w:t>
-      </w:r>
-      <w:proofErr w:type="spellEnd"/>
+        <w:t>State</w:t>
+      </w:r>
       <w:r>
         <w:rPr>
           <w:rFonts w:ascii="Arial" w:hAnsi="Arial" w:cs="Arial"/>
@@ -2175,69 +2423,7 @@
           <w:szCs w:val="24"/>
           <w:shd w:val="clear" w:color="auto" w:fill="FFFFFF"/>
         </w:rPr>
-        <w:t> genutzt werden können. Eine Internal API bleibt für externe Nutzer verborgen und ist nur für interne Nutzung. Die Customer API ist für Geschäftspartner bestimmt, das heißt sie ist eingeschränkt verfügbar und ist über öffentliche API-Entwicklerportale zugänglich. Die Open Source API ist die am häufigsten verwendete API. Diese API wird im Internet veröffentlicht und ist für die Softwareentwickler öffentlich zugänglich. Durch eine Open Source API bleibt die App Struktur flexibel, da diese immer wieder angepasst und verändert werden kann. Eine weitere API ist die </w:t>
-      </w:r>
-      <w:r>
-        <w:rPr>
-          <w:rStyle w:val="hiddenspellerror"/>
-          <w:rFonts w:ascii="Arial" w:hAnsi="Arial" w:cs="Arial"/>
-          <w:color w:val="212529"/>
-          <w:sz w:val="24"/>
-          <w:szCs w:val="24"/>
-        </w:rPr>
-        <w:t>Repräsentational</w:t>
-      </w:r>
-      <w:r>
-        <w:rPr>
-          <w:rFonts w:ascii="Arial" w:hAnsi="Arial" w:cs="Arial"/>
-          <w:color w:val="212529"/>
-          <w:sz w:val="24"/>
-          <w:szCs w:val="24"/>
-          <w:shd w:val="clear" w:color="auto" w:fill="FFFFFF"/>
-        </w:rPr>
-        <w:t> </w:t>
-      </w:r>
-      <w:r>
-        <w:rPr>
-          <w:rStyle w:val="hiddenspellerror"/>
-          <w:rFonts w:ascii="Arial" w:hAnsi="Arial" w:cs="Arial"/>
-          <w:color w:val="212529"/>
-          <w:sz w:val="24"/>
-          <w:szCs w:val="24"/>
-        </w:rPr>
-        <w:t>State</w:t>
-      </w:r>
-      <w:r>
-        <w:rPr>
-          <w:rFonts w:ascii="Arial" w:hAnsi="Arial" w:cs="Arial"/>
-          <w:color w:val="212529"/>
-          <w:sz w:val="24"/>
-          <w:szCs w:val="24"/>
-          <w:shd w:val="clear" w:color="auto" w:fill="FFFFFF"/>
-        </w:rPr>
-        <w:t xml:space="preserve"> Transfer (Rest) API. Diese API nutz weniger Bandbreite, was zu einer effektiven Internetnutzung </w:t>
-      </w:r>
-      <w:proofErr w:type="gramStart"/>
-      <w:r>
-        <w:rPr>
-          <w:rFonts w:ascii="Arial" w:hAnsi="Arial" w:cs="Arial"/>
-          <w:color w:val="212529"/>
-          <w:sz w:val="24"/>
-          <w:szCs w:val="24"/>
-          <w:shd w:val="clear" w:color="auto" w:fill="FFFFFF"/>
-        </w:rPr>
-        <w:t>führt</w:t>
-      </w:r>
-      <w:proofErr w:type="gramEnd"/>
-      <w:r>
-        <w:rPr>
-          <w:rFonts w:ascii="Arial" w:hAnsi="Arial" w:cs="Arial"/>
-          <w:color w:val="212529"/>
-          <w:sz w:val="24"/>
-          <w:szCs w:val="24"/>
-          <w:shd w:val="clear" w:color="auto" w:fill="FFFFFF"/>
-        </w:rPr>
-        <w:t xml:space="preserve"> und ist vorteilhaft für den Webeinsatz.</w:t>
+        <w:t> Transfer (Rest) API. Diese API nutz weniger Bandbreite, was zu einer effektiven Internetnutzung führt und ist vorteilhaft für den Webeinsatz.</w:t>
       </w:r>
     </w:p>
     <w:p/>
@@ -2268,7 +2454,7 @@
           <w:color w:val="auto"/>
         </w:rPr>
       </w:pPr>
-      <w:bookmarkStart w:id="4" w:name="_Toc137476859"/>
+      <w:bookmarkStart w:id="6" w:name="_Toc137807266"/>
       <w:r>
         <w:rPr>
           <w:rFonts w:ascii="Arial" w:hAnsi="Arial" w:cs="Arial"/>
@@ -2279,7 +2465,7 @@
         <w:lastRenderedPageBreak/>
         <w:t>praktische Grundlagen</w:t>
       </w:r>
-      <w:bookmarkEnd w:id="4"/>
+      <w:bookmarkEnd w:id="6"/>
     </w:p>
     <w:p>
       <w:pPr>
@@ -2294,7 +2480,7 @@
           <w:szCs w:val="28"/>
         </w:rPr>
       </w:pPr>
-      <w:bookmarkStart w:id="5" w:name="_Toc137476860"/>
+      <w:bookmarkStart w:id="7" w:name="_Toc137807267"/>
       <w:r>
         <w:rPr>
           <w:rFonts w:ascii="Arial" w:hAnsi="Arial" w:cs="Arial"/>
@@ -2317,7 +2503,7 @@
         </w:rPr>
         <w:t xml:space="preserve"> Visual Studio</w:t>
       </w:r>
-      <w:bookmarkEnd w:id="5"/>
+      <w:bookmarkEnd w:id="7"/>
     </w:p>
     <w:p>
       <w:pPr>
@@ -2415,7 +2601,7 @@
     </w:p>
     <w:p>
       <w:pPr>
-        <w:jc w:val="both"/>
+        <w:jc w:val="center"/>
         <w:rPr>
           <w:rFonts w:ascii="Arial" w:hAnsi="Arial" w:cs="Arial"/>
           <w:sz w:val="24"/>
@@ -2525,7 +2711,7 @@
               </wp:inline>
             </w:drawing>
           </mc:Choice>
-          <mc:Fallback xmlns:w16du="http://schemas.microsoft.com/office/word/2023/wordml/word16du">
+          <mc:Fallback>
             <w:pict>
               <v:group w14:anchorId="220892E2" id="Gruppieren 88" o:spid="_x0000_s1026" style="width:327.5pt;height:215.35pt;mso-position-horizontal-relative:char;mso-position-vertical-relative:line" coordorigin="" coordsize="57607,37884" o:gfxdata="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">
                 <v:shapetype id="_x0000_t75" coordsize="21600,21600" o:spt="75" o:preferrelative="t" path="m@4@5l@4@11@9@11@9@5xe" filled="f" stroked="f">
@@ -2644,7 +2830,7 @@
     </w:p>
     <w:p>
       <w:pPr>
-        <w:jc w:val="both"/>
+        <w:jc w:val="center"/>
         <w:rPr>
           <w:rFonts w:ascii="Arial" w:hAnsi="Arial" w:cs="Arial"/>
           <w:sz w:val="24"/>
@@ -2848,7 +3034,7 @@
               </wp:inline>
             </w:drawing>
           </mc:Choice>
-          <mc:Fallback xmlns:w16du="http://schemas.microsoft.com/office/word/2023/wordml/word16du">
+          <mc:Fallback>
             <w:pict>
               <v:group w14:anchorId="45FF5176" id="Gruppieren 104" o:spid="_x0000_s1026" style="width:345.6pt;height:185.4pt;mso-position-horizontal-relative:char;mso-position-vertical-relative:line" coordsize="43891,23545" o:gfxdata="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">
                 <v:group id="Gruppieren 102" o:spid="_x0000_s1027" style="position:absolute;width:43891;height:23545" coordsize="43891,23545" o:gfxdata="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">
@@ -2939,7 +3125,6 @@
         </w:rPr>
         <w:t xml:space="preserve">angebracht. Im nächsten Schritt ist eine Vorlage für die Anwendung auszuwählen. In diesem Testfall ist </w:t>
       </w:r>
-      <w:proofErr w:type="gramStart"/>
       <w:r>
         <w:rPr>
           <w:rFonts w:ascii="Arial" w:hAnsi="Arial" w:cs="Arial"/>
@@ -2950,7 +3135,6 @@
         </w:rPr>
         <w:t>Leer</w:t>
       </w:r>
-      <w:proofErr w:type="gramEnd"/>
       <w:r>
         <w:rPr>
           <w:rFonts w:ascii="Arial" w:hAnsi="Arial" w:cs="Arial"/>
@@ -3003,7 +3187,7 @@
     </w:p>
     <w:p>
       <w:pPr>
-        <w:jc w:val="both"/>
+        <w:jc w:val="center"/>
         <w:rPr>
           <w:rFonts w:ascii="Arial" w:hAnsi="Arial" w:cs="Arial"/>
           <w:sz w:val="24"/>
@@ -3255,7 +3439,7 @@
               </wp:inline>
             </w:drawing>
           </mc:Choice>
-          <mc:Fallback xmlns:w16du="http://schemas.microsoft.com/office/word/2023/wordml/word16du">
+          <mc:Fallback>
             <w:pict>
               <v:group w14:anchorId="21802254" id="Gruppieren 110" o:spid="_x0000_s1026" style="width:253.25pt;height:189.9pt;mso-position-horizontal-relative:char;mso-position-vertical-relative:line" coordsize="32238,24193" o:gfxdata="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">
                 <o:lock v:ext="edit" aspectratio="t"/>
@@ -3446,7 +3630,7 @@
     </w:p>
     <w:p>
       <w:pPr>
-        <w:jc w:val="both"/>
+        <w:jc w:val="center"/>
         <w:rPr>
           <w:rFonts w:ascii="Arial" w:hAnsi="Arial" w:cs="Arial"/>
           <w:sz w:val="24"/>
@@ -3662,7 +3846,7 @@
     </w:p>
     <w:p>
       <w:pPr>
-        <w:jc w:val="both"/>
+        <w:jc w:val="center"/>
         <w:rPr>
           <w:rFonts w:ascii="Arial" w:hAnsi="Arial" w:cs="Arial"/>
           <w:sz w:val="24"/>
@@ -3779,7 +3963,7 @@
     </w:p>
     <w:p>
       <w:pPr>
-        <w:jc w:val="both"/>
+        <w:jc w:val="center"/>
         <w:rPr>
           <w:rFonts w:ascii="Arial" w:hAnsi="Arial" w:cs="Arial"/>
           <w:sz w:val="24"/>
@@ -3927,7 +4111,7 @@
     </w:p>
     <w:p>
       <w:pPr>
-        <w:jc w:val="both"/>
+        <w:jc w:val="center"/>
         <w:rPr>
           <w:rFonts w:ascii="Arial" w:hAnsi="Arial" w:cs="Arial"/>
           <w:sz w:val="24"/>
@@ -4004,7 +4188,7 @@
     </w:p>
     <w:p>
       <w:pPr>
-        <w:jc w:val="both"/>
+        <w:jc w:val="center"/>
         <w:rPr>
           <w:rFonts w:ascii="Arial" w:hAnsi="Arial" w:cs="Arial"/>
           <w:sz w:val="24"/>
@@ -4136,7 +4320,7 @@
     </w:p>
     <w:p>
       <w:pPr>
-        <w:jc w:val="both"/>
+        <w:jc w:val="center"/>
         <w:rPr>
           <w:rFonts w:ascii="Arial" w:hAnsi="Arial" w:cs="Arial"/>
           <w:sz w:val="24"/>
@@ -4195,7 +4379,7 @@
     </w:p>
     <w:p>
       <w:pPr>
-        <w:jc w:val="both"/>
+        <w:jc w:val="center"/>
         <w:rPr>
           <w:rFonts w:ascii="Arial" w:hAnsi="Arial" w:cs="Arial"/>
           <w:sz w:val="24"/>
@@ -4325,7 +4509,7 @@
           <w:szCs w:val="28"/>
         </w:rPr>
       </w:pPr>
-      <w:bookmarkStart w:id="6" w:name="_Toc137476861"/>
+      <w:bookmarkStart w:id="8" w:name="_Toc137807268"/>
       <w:r>
         <w:rPr>
           <w:rFonts w:ascii="Arial" w:hAnsi="Arial" w:cs="Arial"/>
@@ -4339,18 +4523,2116 @@
         <w:lastRenderedPageBreak/>
         <w:t>Verwendung von Xamarin</w:t>
       </w:r>
-      <w:bookmarkEnd w:id="6"/>
+      <w:bookmarkEnd w:id="8"/>
     </w:p>
     <w:p>
       <w:pPr>
+        <w:pStyle w:val="berschrift3"/>
+        <w:rPr>
+          <w:rFonts w:ascii="Arial" w:hAnsi="Arial" w:cs="Arial"/>
+          <w:b/>
+          <w:bCs/>
+          <w:color w:val="auto"/>
+        </w:rPr>
+      </w:pPr>
+      <w:bookmarkStart w:id="9" w:name="_Toc137807269"/>
+      <w:r>
+        <w:rPr>
+          <w:rFonts w:ascii="Arial" w:hAnsi="Arial" w:cs="Arial"/>
+          <w:b/>
+          <w:bCs/>
+          <w:color w:val="auto"/>
+        </w:rPr>
+        <w:t>Anlegen einer neues Klasse</w:t>
+      </w:r>
+      <w:bookmarkEnd w:id="9"/>
+    </w:p>
+    <w:p>
+      <w:pPr>
         <w:jc w:val="both"/>
         <w:rPr>
           <w:rFonts w:ascii="Arial" w:hAnsi="Arial" w:cs="Arial"/>
-        </w:rPr>
-      </w:pPr>
-      <w:r>
-        <w:rPr>
-          <w:rFonts w:ascii="Arial" w:hAnsi="Arial" w:cs="Arial"/>
+          <w:sz w:val="24"/>
+          <w:szCs w:val="24"/>
+        </w:rPr>
+      </w:pPr>
+      <w:proofErr w:type="spellStart"/>
+      <w:r>
+        <w:rPr>
+          <w:rFonts w:ascii="Arial" w:hAnsi="Arial" w:cs="Arial"/>
+          <w:sz w:val="24"/>
+          <w:szCs w:val="24"/>
+        </w:rPr>
+        <w:t>Xamarin.Forms</w:t>
+      </w:r>
+      <w:proofErr w:type="spellEnd"/>
+      <w:r>
+        <w:rPr>
+          <w:rFonts w:ascii="Arial" w:hAnsi="Arial" w:cs="Arial"/>
+          <w:sz w:val="24"/>
+          <w:szCs w:val="24"/>
+        </w:rPr>
+        <w:t xml:space="preserve"> besitzt bereits mehrere Vorlagen zur Erstellung von neuen Dateien. Es gilt die dabei die Unterscheidung zwischen zwei verschiedenen Vorlagetypen. Bei den Elementen ohne (C#) werden die XAML-Datei für das Format und die C#-Datei für die Logik erstellt. Bei den anderen Vorlagen wird ausschließlich die C#-Datei erstellt. Des Weiteren Unterscheidet Xamarin zwischen Inhaltsseite, Listenansichtsseite und einer Registerkartenseite. Die Inhaltsseite ist eine Standardseite ohne eine besondere Formatierung, in welcher der Inhalt simpel wieder gegeben wird. Bei einer Listenansichtsseite handelt es sich um eine Ansicht, welche eine </w:t>
+      </w:r>
+      <w:proofErr w:type="spellStart"/>
+      <w:r>
+        <w:rPr>
+          <w:rFonts w:ascii="Arial" w:hAnsi="Arial" w:cs="Arial"/>
+          <w:sz w:val="24"/>
+          <w:szCs w:val="24"/>
+        </w:rPr>
+        <w:t>ListView</w:t>
+      </w:r>
+      <w:proofErr w:type="spellEnd"/>
+      <w:r>
+        <w:rPr>
+          <w:rFonts w:ascii="Arial" w:hAnsi="Arial" w:cs="Arial"/>
+          <w:sz w:val="24"/>
+          <w:szCs w:val="24"/>
+        </w:rPr>
+        <w:t xml:space="preserve"> zum Anzeigen von verschiedenen Daten beinhaltet. Die Registerkartenseiten dienen zur Navigation zwischen verschiedenen Seiten. Sie besitzen einen Navigationskopf und enthalten untergeordnete Seiten, durch welche navigiert werden kann.</w:t>
+      </w:r>
+    </w:p>
+    <w:p>
+      <w:pPr>
+        <w:pStyle w:val="berschrift3"/>
+        <w:rPr>
+          <w:rFonts w:ascii="Arial" w:hAnsi="Arial" w:cs="Arial"/>
+          <w:b/>
+          <w:bCs/>
+          <w:color w:val="auto"/>
+        </w:rPr>
+      </w:pPr>
+      <w:bookmarkStart w:id="10" w:name="_Toc137807270"/>
+      <w:r>
+        <w:rPr>
+          <w:rFonts w:ascii="Arial" w:hAnsi="Arial" w:cs="Arial"/>
+          <w:b/>
+          <w:bCs/>
+          <w:color w:val="auto"/>
+        </w:rPr>
+        <w:t xml:space="preserve">Zugriff auf </w:t>
+      </w:r>
+      <w:r>
+        <w:rPr>
+          <w:rFonts w:ascii="Arial" w:hAnsi="Arial" w:cs="Arial"/>
+          <w:b/>
+          <w:bCs/>
+          <w:color w:val="auto"/>
+        </w:rPr>
+        <w:t>Gerätehardware und -software</w:t>
+      </w:r>
+      <w:bookmarkEnd w:id="10"/>
+    </w:p>
+    <w:p>
+      <w:pPr>
+        <w:jc w:val="both"/>
+        <w:rPr>
+          <w:rFonts w:ascii="Arial" w:hAnsi="Arial" w:cs="Arial"/>
+          <w:sz w:val="24"/>
+          <w:szCs w:val="24"/>
+        </w:rPr>
+      </w:pPr>
+      <w:r>
+        <w:rPr>
+          <w:rFonts w:ascii="Arial" w:hAnsi="Arial" w:cs="Arial"/>
+          <w:sz w:val="24"/>
+          <w:szCs w:val="24"/>
+        </w:rPr>
+        <w:t xml:space="preserve">Um auf dem Endgerät mit anderen Applikationen und Sensoren zu kommunizieren, existieren eine Vielzahl von verschiedenen </w:t>
+      </w:r>
+      <w:proofErr w:type="spellStart"/>
+      <w:r>
+        <w:rPr>
+          <w:rFonts w:ascii="Arial" w:hAnsi="Arial" w:cs="Arial"/>
+          <w:sz w:val="24"/>
+          <w:szCs w:val="24"/>
+        </w:rPr>
+        <w:t>NuGet</w:t>
+      </w:r>
+      <w:proofErr w:type="spellEnd"/>
+      <w:r>
+        <w:rPr>
+          <w:rFonts w:ascii="Arial" w:hAnsi="Arial" w:cs="Arial"/>
+          <w:sz w:val="24"/>
+          <w:szCs w:val="24"/>
+        </w:rPr>
+        <w:t xml:space="preserve">-Paketen. Diese Bibliotheken enthalten Klassen, welche ein bestimmtes Problem lösen und dem Entwickler die Arbeit erleichtern. Sie sind in den meisten Fällen kostenlos und können einfach über </w:t>
+      </w:r>
+      <w:r>
+        <w:rPr>
+          <w:rFonts w:ascii="Arial" w:hAnsi="Arial" w:cs="Arial"/>
+          <w:b/>
+          <w:bCs/>
+          <w:sz w:val="24"/>
+          <w:szCs w:val="24"/>
+        </w:rPr>
+        <w:t xml:space="preserve">Projekt -&gt; </w:t>
+      </w:r>
+      <w:proofErr w:type="spellStart"/>
+      <w:r>
+        <w:rPr>
+          <w:rFonts w:ascii="Arial" w:hAnsi="Arial" w:cs="Arial"/>
+          <w:b/>
+          <w:bCs/>
+          <w:sz w:val="24"/>
+          <w:szCs w:val="24"/>
+        </w:rPr>
+        <w:t>NuGet</w:t>
+      </w:r>
+      <w:proofErr w:type="spellEnd"/>
+      <w:r>
+        <w:rPr>
+          <w:rFonts w:ascii="Arial" w:hAnsi="Arial" w:cs="Arial"/>
+          <w:b/>
+          <w:bCs/>
+          <w:sz w:val="24"/>
+          <w:szCs w:val="24"/>
+        </w:rPr>
+        <w:t>-Pakete verwalten…</w:t>
+      </w:r>
+      <w:r>
+        <w:rPr>
+          <w:rFonts w:ascii="Arial" w:hAnsi="Arial" w:cs="Arial"/>
+          <w:sz w:val="24"/>
+          <w:szCs w:val="24"/>
+        </w:rPr>
+        <w:t xml:space="preserve"> im jeweiligen Projekt installiert werden. Eine wichtige Bibliothek für den Zugriff auf externe Daten ist </w:t>
+      </w:r>
+      <w:proofErr w:type="spellStart"/>
+      <w:r>
+        <w:rPr>
+          <w:rFonts w:ascii="Arial" w:hAnsi="Arial" w:cs="Arial"/>
+          <w:sz w:val="24"/>
+          <w:szCs w:val="24"/>
+        </w:rPr>
+        <w:t>Xamarin.Essentials</w:t>
+      </w:r>
+      <w:proofErr w:type="spellEnd"/>
+      <w:r>
+        <w:rPr>
+          <w:rFonts w:ascii="Arial" w:hAnsi="Arial" w:cs="Arial"/>
+          <w:sz w:val="24"/>
+          <w:szCs w:val="24"/>
+        </w:rPr>
+        <w:t xml:space="preserve">. Dieses Paket von Microsoft enthält mehrere essentielle APIs für die Applikation und wird regelmäßig angepasst und aktualisiert. Das Paket wird bereits bei der Erstellung des Programms installiert. Es sollte aber geprüft werden, ob bereits die neuste Version mitgeliefert wurde oder gegebenenfalls eine aktuellere Variante nachinstalliert werden muss. Den genauen Einsatz dieses Paketes soll an einigen Beispielen demonstriert werden. Für einige dieser Beispiel müssen separat Zugriffsrechte erteilt werden. Für Android werden diese unter </w:t>
+      </w:r>
+      <w:proofErr w:type="spellStart"/>
+      <w:r>
+        <w:rPr>
+          <w:rFonts w:ascii="Arial" w:hAnsi="Arial" w:cs="Arial"/>
+          <w:b/>
+          <w:bCs/>
+          <w:sz w:val="24"/>
+          <w:szCs w:val="24"/>
+        </w:rPr>
+        <w:t>HelloWorldProject.Android</w:t>
+      </w:r>
+      <w:proofErr w:type="spellEnd"/>
+      <w:r>
+        <w:rPr>
+          <w:rFonts w:ascii="Arial" w:hAnsi="Arial" w:cs="Arial"/>
+          <w:b/>
+          <w:bCs/>
+          <w:sz w:val="24"/>
+          <w:szCs w:val="24"/>
+        </w:rPr>
+        <w:t> </w:t>
+      </w:r>
+      <w:r>
+        <w:rPr>
+          <w:rFonts w:ascii="Arial" w:hAnsi="Arial" w:cs="Arial"/>
+          <w:b/>
+          <w:bCs/>
+          <w:sz w:val="24"/>
+          <w:szCs w:val="24"/>
+        </w:rPr>
+        <w:noBreakHyphen/>
+        <w:t>&gt; Properties </w:t>
+      </w:r>
+      <w:r>
+        <w:rPr>
+          <w:rFonts w:ascii="Arial" w:hAnsi="Arial" w:cs="Arial"/>
+          <w:b/>
+          <w:bCs/>
+          <w:sz w:val="24"/>
+          <w:szCs w:val="24"/>
+        </w:rPr>
+        <w:noBreakHyphen/>
+        <w:t>&gt; AndroidManifest.xml</w:t>
+      </w:r>
+      <w:r>
+        <w:rPr>
+          <w:rFonts w:ascii="Arial" w:hAnsi="Arial" w:cs="Arial"/>
+          <w:sz w:val="24"/>
+          <w:szCs w:val="24"/>
+        </w:rPr>
+        <w:t xml:space="preserve"> festgelegt. Für das iOS-Projekt muss die Datei </w:t>
+      </w:r>
+      <w:proofErr w:type="spellStart"/>
+      <w:r>
+        <w:rPr>
+          <w:rFonts w:ascii="Arial" w:hAnsi="Arial" w:cs="Arial"/>
+          <w:b/>
+          <w:bCs/>
+          <w:sz w:val="24"/>
+          <w:szCs w:val="24"/>
+        </w:rPr>
+        <w:t>Info.plist</w:t>
+      </w:r>
+      <w:proofErr w:type="spellEnd"/>
+      <w:r>
+        <w:rPr>
+          <w:rFonts w:ascii="Arial" w:hAnsi="Arial" w:cs="Arial"/>
+          <w:sz w:val="24"/>
+          <w:szCs w:val="24"/>
+        </w:rPr>
+        <w:t xml:space="preserve"> überarbeitet werden.</w:t>
+      </w:r>
+      <w:r>
+        <w:rPr>
+          <w:rFonts w:ascii="Arial" w:hAnsi="Arial" w:cs="Arial"/>
+          <w:sz w:val="24"/>
+          <w:szCs w:val="24"/>
+        </w:rPr>
+        <w:t xml:space="preserve"> Der Programmcode für die nachfolgenden Beispiele ist im Anhang … aufgelistet.</w:t>
+      </w:r>
+    </w:p>
+    <w:p>
+      <w:pPr>
+        <w:jc w:val="both"/>
+        <w:rPr>
+          <w:rFonts w:ascii="Arial" w:hAnsi="Arial" w:cs="Arial"/>
+          <w:i/>
+          <w:iCs/>
+          <w:sz w:val="24"/>
+          <w:szCs w:val="24"/>
+        </w:rPr>
+      </w:pPr>
+      <w:r>
+        <w:rPr>
+          <w:rFonts w:ascii="Arial" w:hAnsi="Arial" w:cs="Arial"/>
+          <w:sz w:val="24"/>
+          <w:szCs w:val="24"/>
+        </w:rPr>
+        <w:t xml:space="preserve">Im ersten Teil soll der Zugriff auf einige Sensoren und Aktoren des Gerätes beschrieben werden. Hierfür wird ein neues Inhalts-Element mit der Bezeichnung </w:t>
+      </w:r>
+      <w:proofErr w:type="spellStart"/>
+      <w:r>
+        <w:rPr>
+          <w:rFonts w:ascii="Arial" w:hAnsi="Arial" w:cs="Arial"/>
+          <w:i/>
+          <w:iCs/>
+          <w:sz w:val="24"/>
+          <w:szCs w:val="24"/>
+        </w:rPr>
+        <w:t>SensorPage.xaml</w:t>
+      </w:r>
+      <w:proofErr w:type="spellEnd"/>
+      <w:r>
+        <w:rPr>
+          <w:rFonts w:ascii="Arial" w:hAnsi="Arial" w:cs="Arial"/>
+          <w:sz w:val="24"/>
+          <w:szCs w:val="24"/>
+        </w:rPr>
+        <w:t xml:space="preserve"> innerhalb des </w:t>
+      </w:r>
+      <w:proofErr w:type="spellStart"/>
+      <w:r>
+        <w:rPr>
+          <w:rFonts w:ascii="Arial" w:hAnsi="Arial" w:cs="Arial"/>
+          <w:sz w:val="24"/>
+          <w:szCs w:val="24"/>
+        </w:rPr>
+        <w:t>HelloWorldProject</w:t>
+      </w:r>
+      <w:proofErr w:type="spellEnd"/>
+      <w:r>
+        <w:rPr>
+          <w:rFonts w:ascii="Arial" w:hAnsi="Arial" w:cs="Arial"/>
+          <w:sz w:val="24"/>
+          <w:szCs w:val="24"/>
+        </w:rPr>
+        <w:t xml:space="preserve"> hinzugefügt. Um einen Zugriff auf diese Klasse zu haben, wird in der Klasse </w:t>
+      </w:r>
+      <w:proofErr w:type="spellStart"/>
+      <w:r>
+        <w:rPr>
+          <w:rFonts w:ascii="Arial" w:hAnsi="Arial" w:cs="Arial"/>
+          <w:i/>
+          <w:iCs/>
+          <w:sz w:val="24"/>
+          <w:szCs w:val="24"/>
+        </w:rPr>
+        <w:t>MainPage.xaml</w:t>
+      </w:r>
+      <w:proofErr w:type="spellEnd"/>
+      <w:r>
+        <w:rPr>
+          <w:rFonts w:ascii="Arial" w:hAnsi="Arial" w:cs="Arial"/>
+          <w:sz w:val="24"/>
+          <w:szCs w:val="24"/>
+        </w:rPr>
+        <w:t xml:space="preserve"> zu dieser per Button-Druck navigiert. Um diese Navigierung zur ermöglichen muss in der Hauptdatei </w:t>
+      </w:r>
+      <w:proofErr w:type="spellStart"/>
+      <w:r>
+        <w:rPr>
+          <w:rFonts w:ascii="Arial" w:hAnsi="Arial" w:cs="Arial"/>
+          <w:i/>
+          <w:iCs/>
+          <w:sz w:val="24"/>
+          <w:szCs w:val="24"/>
+        </w:rPr>
+        <w:t>App.xaml.cs</w:t>
+      </w:r>
+      <w:proofErr w:type="spellEnd"/>
+      <w:r>
+        <w:rPr>
+          <w:rFonts w:ascii="Arial" w:hAnsi="Arial" w:cs="Arial"/>
+          <w:sz w:val="24"/>
+          <w:szCs w:val="24"/>
+        </w:rPr>
+        <w:t xml:space="preserve"> der Zugriff auf die </w:t>
+      </w:r>
+      <w:proofErr w:type="spellStart"/>
+      <w:r>
+        <w:rPr>
+          <w:rFonts w:ascii="Arial" w:hAnsi="Arial" w:cs="Arial"/>
+          <w:sz w:val="24"/>
+          <w:szCs w:val="24"/>
+        </w:rPr>
+        <w:t>MainPage</w:t>
+      </w:r>
+      <w:proofErr w:type="spellEnd"/>
+      <w:r>
+        <w:rPr>
+          <w:rFonts w:ascii="Arial" w:hAnsi="Arial" w:cs="Arial"/>
+          <w:sz w:val="24"/>
+          <w:szCs w:val="24"/>
+        </w:rPr>
+        <w:t xml:space="preserve">-Klasse abgeändert werden. Anstatt mit </w:t>
+      </w:r>
+      <w:proofErr w:type="spellStart"/>
+      <w:r>
+        <w:rPr>
+          <w:rFonts w:ascii="Arial" w:hAnsi="Arial" w:cs="Arial"/>
+          <w:i/>
+          <w:iCs/>
+          <w:sz w:val="24"/>
+          <w:szCs w:val="24"/>
+        </w:rPr>
+        <w:t>MainPage</w:t>
+      </w:r>
+      <w:proofErr w:type="spellEnd"/>
+      <w:r>
+        <w:rPr>
+          <w:rFonts w:ascii="Arial" w:hAnsi="Arial" w:cs="Arial"/>
+          <w:i/>
+          <w:iCs/>
+          <w:sz w:val="24"/>
+          <w:szCs w:val="24"/>
+        </w:rPr>
+        <w:t> = </w:t>
+      </w:r>
+      <w:proofErr w:type="spellStart"/>
+      <w:r>
+        <w:rPr>
+          <w:rFonts w:ascii="Arial" w:hAnsi="Arial" w:cs="Arial"/>
+          <w:i/>
+          <w:iCs/>
+          <w:sz w:val="24"/>
+          <w:szCs w:val="24"/>
+        </w:rPr>
+        <w:t>new</w:t>
+      </w:r>
+      <w:proofErr w:type="spellEnd"/>
+      <w:r>
+        <w:rPr>
+          <w:rFonts w:ascii="Arial" w:hAnsi="Arial" w:cs="Arial"/>
+          <w:i/>
+          <w:iCs/>
+          <w:sz w:val="24"/>
+          <w:szCs w:val="24"/>
+        </w:rPr>
+        <w:t> </w:t>
+      </w:r>
+      <w:proofErr w:type="spellStart"/>
+      <w:proofErr w:type="gramStart"/>
+      <w:r>
+        <w:rPr>
+          <w:rFonts w:ascii="Arial" w:hAnsi="Arial" w:cs="Arial"/>
+          <w:i/>
+          <w:iCs/>
+          <w:sz w:val="24"/>
+          <w:szCs w:val="24"/>
+        </w:rPr>
+        <w:t>MainPage</w:t>
+      </w:r>
+      <w:proofErr w:type="spellEnd"/>
+      <w:r>
+        <w:rPr>
+          <w:rFonts w:ascii="Arial" w:hAnsi="Arial" w:cs="Arial"/>
+          <w:i/>
+          <w:iCs/>
+          <w:sz w:val="24"/>
+          <w:szCs w:val="24"/>
+        </w:rPr>
+        <w:t>(</w:t>
+      </w:r>
+      <w:proofErr w:type="gramEnd"/>
+      <w:r>
+        <w:rPr>
+          <w:rFonts w:ascii="Arial" w:hAnsi="Arial" w:cs="Arial"/>
+          <w:i/>
+          <w:iCs/>
+          <w:sz w:val="24"/>
+          <w:szCs w:val="24"/>
+        </w:rPr>
+        <w:t>)</w:t>
+      </w:r>
+      <w:r>
+        <w:rPr>
+          <w:rFonts w:ascii="Arial" w:hAnsi="Arial" w:cs="Arial"/>
+          <w:sz w:val="24"/>
+          <w:szCs w:val="24"/>
+        </w:rPr>
+        <w:t xml:space="preserve"> diese direkt zu erzeugen, soll sie nun über eine </w:t>
+      </w:r>
+      <w:proofErr w:type="spellStart"/>
+      <w:r>
+        <w:rPr>
+          <w:rFonts w:ascii="Arial" w:hAnsi="Arial" w:cs="Arial"/>
+          <w:sz w:val="24"/>
+          <w:szCs w:val="24"/>
+        </w:rPr>
+        <w:t>NavigationPage</w:t>
+      </w:r>
+      <w:proofErr w:type="spellEnd"/>
+      <w:r>
+        <w:rPr>
+          <w:rFonts w:ascii="Arial" w:hAnsi="Arial" w:cs="Arial"/>
+          <w:sz w:val="24"/>
+          <w:szCs w:val="24"/>
+        </w:rPr>
+        <w:t xml:space="preserve"> welche als Wurzel das die neu erzeugte </w:t>
+      </w:r>
+      <w:proofErr w:type="spellStart"/>
+      <w:r>
+        <w:rPr>
+          <w:rFonts w:ascii="Arial" w:hAnsi="Arial" w:cs="Arial"/>
+          <w:sz w:val="24"/>
+          <w:szCs w:val="24"/>
+        </w:rPr>
+        <w:t>MainPage</w:t>
+      </w:r>
+      <w:proofErr w:type="spellEnd"/>
+      <w:r>
+        <w:rPr>
+          <w:rFonts w:ascii="Arial" w:hAnsi="Arial" w:cs="Arial"/>
+          <w:sz w:val="24"/>
+          <w:szCs w:val="24"/>
+        </w:rPr>
+        <w:t xml:space="preserve"> enthält, erzeugt werden. Im Quellcode findet dieser Zugriff wie folgt statt: </w:t>
+      </w:r>
+      <w:proofErr w:type="spellStart"/>
+      <w:r>
+        <w:rPr>
+          <w:rFonts w:ascii="Arial" w:hAnsi="Arial" w:cs="Arial"/>
+          <w:i/>
+          <w:iCs/>
+          <w:sz w:val="24"/>
+          <w:szCs w:val="24"/>
+        </w:rPr>
+        <w:t>MainPage</w:t>
+      </w:r>
+      <w:proofErr w:type="spellEnd"/>
+      <w:r>
+        <w:rPr>
+          <w:rFonts w:ascii="Arial" w:hAnsi="Arial" w:cs="Arial"/>
+          <w:i/>
+          <w:iCs/>
+          <w:sz w:val="24"/>
+          <w:szCs w:val="24"/>
+        </w:rPr>
+        <w:t> = </w:t>
+      </w:r>
+      <w:proofErr w:type="spellStart"/>
+      <w:r>
+        <w:rPr>
+          <w:rFonts w:ascii="Arial" w:hAnsi="Arial" w:cs="Arial"/>
+          <w:i/>
+          <w:iCs/>
+          <w:sz w:val="24"/>
+          <w:szCs w:val="24"/>
+        </w:rPr>
+        <w:t>new</w:t>
+      </w:r>
+      <w:proofErr w:type="spellEnd"/>
+      <w:r>
+        <w:rPr>
+          <w:rFonts w:ascii="Arial" w:hAnsi="Arial" w:cs="Arial"/>
+          <w:i/>
+          <w:iCs/>
+          <w:sz w:val="24"/>
+          <w:szCs w:val="24"/>
+        </w:rPr>
+        <w:t> </w:t>
+      </w:r>
+      <w:proofErr w:type="spellStart"/>
+      <w:proofErr w:type="gramStart"/>
+      <w:r>
+        <w:rPr>
+          <w:rFonts w:ascii="Arial" w:hAnsi="Arial" w:cs="Arial"/>
+          <w:i/>
+          <w:iCs/>
+          <w:sz w:val="24"/>
+          <w:szCs w:val="24"/>
+        </w:rPr>
+        <w:t>NavigationPage</w:t>
+      </w:r>
+      <w:proofErr w:type="spellEnd"/>
+      <w:r>
+        <w:rPr>
+          <w:rFonts w:ascii="Arial" w:hAnsi="Arial" w:cs="Arial"/>
+          <w:i/>
+          <w:iCs/>
+          <w:sz w:val="24"/>
+          <w:szCs w:val="24"/>
+        </w:rPr>
+        <w:t>(</w:t>
+      </w:r>
+      <w:proofErr w:type="spellStart"/>
+      <w:proofErr w:type="gramEnd"/>
+      <w:r>
+        <w:rPr>
+          <w:rFonts w:ascii="Arial" w:hAnsi="Arial" w:cs="Arial"/>
+          <w:i/>
+          <w:iCs/>
+          <w:sz w:val="24"/>
+          <w:szCs w:val="24"/>
+        </w:rPr>
+        <w:t>new</w:t>
+      </w:r>
+      <w:proofErr w:type="spellEnd"/>
+      <w:r>
+        <w:rPr>
+          <w:rFonts w:ascii="Arial" w:hAnsi="Arial" w:cs="Arial"/>
+          <w:i/>
+          <w:iCs/>
+          <w:sz w:val="24"/>
+          <w:szCs w:val="24"/>
+        </w:rPr>
+        <w:t xml:space="preserve"> </w:t>
+      </w:r>
+      <w:proofErr w:type="spellStart"/>
+      <w:r>
+        <w:rPr>
+          <w:rFonts w:ascii="Arial" w:hAnsi="Arial" w:cs="Arial"/>
+          <w:i/>
+          <w:iCs/>
+          <w:sz w:val="24"/>
+          <w:szCs w:val="24"/>
+        </w:rPr>
+        <w:t>MainPage</w:t>
+      </w:r>
+      <w:proofErr w:type="spellEnd"/>
+      <w:r>
+        <w:rPr>
+          <w:rFonts w:ascii="Arial" w:hAnsi="Arial" w:cs="Arial"/>
+          <w:i/>
+          <w:iCs/>
+          <w:sz w:val="24"/>
+          <w:szCs w:val="24"/>
+        </w:rPr>
+        <w:t>())</w:t>
+      </w:r>
+    </w:p>
+    <w:p>
+      <w:pPr>
+        <w:rPr>
+          <w:rFonts w:ascii="Arial" w:hAnsi="Arial" w:cs="Arial"/>
+          <w:i/>
+          <w:iCs/>
+          <w:sz w:val="24"/>
+          <w:szCs w:val="24"/>
+        </w:rPr>
+      </w:pPr>
+      <w:r>
+        <w:rPr>
+          <w:rFonts w:ascii="Arial" w:hAnsi="Arial" w:cs="Arial"/>
+          <w:i/>
+          <w:iCs/>
+          <w:sz w:val="24"/>
+          <w:szCs w:val="24"/>
+        </w:rPr>
+        <w:br w:type="page"/>
+      </w:r>
+    </w:p>
+    <w:p>
+      <w:pPr>
+        <w:jc w:val="both"/>
+        <w:rPr>
+          <w:rFonts w:ascii="Arial" w:hAnsi="Arial" w:cs="Arial"/>
+          <w:sz w:val="24"/>
+          <w:szCs w:val="24"/>
+        </w:rPr>
+      </w:pPr>
+      <w:r>
+        <w:rPr>
+          <w:rFonts w:ascii="Arial" w:hAnsi="Arial" w:cs="Arial"/>
+          <w:sz w:val="24"/>
+          <w:szCs w:val="24"/>
+        </w:rPr>
+        <w:lastRenderedPageBreak/>
+        <w:t xml:space="preserve">Die Oberfläche der neu erzeugten Klasse </w:t>
+      </w:r>
+      <w:proofErr w:type="spellStart"/>
+      <w:r>
+        <w:rPr>
+          <w:rFonts w:ascii="Arial" w:hAnsi="Arial" w:cs="Arial"/>
+          <w:sz w:val="24"/>
+          <w:szCs w:val="24"/>
+        </w:rPr>
+        <w:t>SensorPage</w:t>
+      </w:r>
+      <w:proofErr w:type="spellEnd"/>
+      <w:r>
+        <w:rPr>
+          <w:rFonts w:ascii="Arial" w:hAnsi="Arial" w:cs="Arial"/>
+          <w:sz w:val="24"/>
+          <w:szCs w:val="24"/>
+        </w:rPr>
+        <w:t xml:space="preserve"> beinhaltet ausschließlich lesbare Textfelder, welche die Werte der Sensoren ausgeben und Beschriftungen für diese Textfelder.</w:t>
+      </w:r>
+    </w:p>
+    <w:p>
+      <w:pPr>
+        <w:jc w:val="center"/>
+        <w:rPr>
+          <w:rFonts w:ascii="Arial" w:hAnsi="Arial" w:cs="Arial"/>
+          <w:sz w:val="24"/>
+          <w:szCs w:val="24"/>
+        </w:rPr>
+      </w:pPr>
+      <w:r>
+        <w:rPr>
+          <w:rFonts w:ascii="Arial" w:hAnsi="Arial" w:cs="Arial"/>
+          <w:noProof/>
+          <w:sz w:val="24"/>
+          <w:szCs w:val="24"/>
+        </w:rPr>
+        <w:drawing>
+          <wp:inline distT="0" distB="0" distL="0" distR="0" wp14:anchorId="5A9C34E0" wp14:editId="06C7AF79">
+            <wp:extent cx="1800000" cy="1519576"/>
+            <wp:effectExtent l="0" t="0" r="0" b="4445"/>
+            <wp:docPr id="9" name="Grafik 9"/>
+            <wp:cNvGraphicFramePr>
+              <a:graphicFrameLocks xmlns:a="http://schemas.openxmlformats.org/drawingml/2006/main" noChangeAspect="1"/>
+            </wp:cNvGraphicFramePr>
+            <a:graphic xmlns:a="http://schemas.openxmlformats.org/drawingml/2006/main">
+              <a:graphicData uri="http://schemas.openxmlformats.org/drawingml/2006/picture">
+                <pic:pic xmlns:pic="http://schemas.openxmlformats.org/drawingml/2006/picture">
+                  <pic:nvPicPr>
+                    <pic:cNvPr id="9" name="Grafik 9"/>
+                    <pic:cNvPicPr/>
+                  </pic:nvPicPr>
+                  <pic:blipFill rotWithShape="1">
+                    <a:blip r:embed="rId25">
+                      <a:extLst>
+                        <a:ext uri="{28A0092B-C50C-407E-A947-70E740481C1C}">
+                          <a14:useLocalDpi xmlns:a14="http://schemas.microsoft.com/office/drawing/2010/main" val="0"/>
+                        </a:ext>
+                      </a:extLst>
+                    </a:blip>
+                    <a:srcRect t="9435" b="51503"/>
+                    <a:stretch/>
+                  </pic:blipFill>
+                  <pic:spPr bwMode="auto">
+                    <a:xfrm>
+                      <a:off x="0" y="0"/>
+                      <a:ext cx="1800000" cy="1519576"/>
+                    </a:xfrm>
+                    <a:prstGeom prst="rect">
+                      <a:avLst/>
+                    </a:prstGeom>
+                    <a:ln>
+                      <a:noFill/>
+                    </a:ln>
+                    <a:extLst>
+                      <a:ext uri="{53640926-AAD7-44D8-BBD7-CCE9431645EC}">
+                        <a14:shadowObscured xmlns:a14="http://schemas.microsoft.com/office/drawing/2010/main"/>
+                      </a:ext>
+                    </a:extLst>
+                  </pic:spPr>
+                </pic:pic>
+              </a:graphicData>
+            </a:graphic>
+          </wp:inline>
+        </w:drawing>
+      </w:r>
+    </w:p>
+    <w:p>
+      <w:pPr>
+        <w:jc w:val="both"/>
+        <w:rPr>
+          <w:rFonts w:ascii="Arial" w:hAnsi="Arial" w:cs="Arial"/>
+          <w:sz w:val="24"/>
+          <w:szCs w:val="24"/>
+        </w:rPr>
+      </w:pPr>
+      <w:r>
+        <w:rPr>
+          <w:rFonts w:ascii="Arial" w:hAnsi="Arial" w:cs="Arial"/>
+          <w:sz w:val="24"/>
+          <w:szCs w:val="24"/>
+        </w:rPr>
+        <w:t>In der C#-Datei erfolgt der Zugriff auf die einzelnen Sensoren und Aktoren. In diesem Beispiel wird auf den Beschleunigungsmesser, das Barometer, die Batterie, den Kompass und den Erschütterungssensor zugegriffen. Als Aktor wird eine Vibration ausgeführt. Der Programmablauf für die einzelnen Sensoren ist analog. Es wird abgefragt, ob sich die Werte aktualisiert haben und dann die Inhalte der Textfelder aktualisiert. Die Vibration findet zwei Sekunden lang statt, wenn das Gerät geschüttelt wird.</w:t>
+      </w:r>
+      <w:r>
+        <w:rPr>
+          <w:rFonts w:ascii="Arial" w:hAnsi="Arial" w:cs="Arial"/>
+          <w:sz w:val="24"/>
+          <w:szCs w:val="24"/>
+        </w:rPr>
+        <w:t xml:space="preserve"> </w:t>
+      </w:r>
+      <w:r>
+        <w:rPr>
+          <w:rFonts w:ascii="Arial" w:hAnsi="Arial" w:cs="Arial"/>
+          <w:sz w:val="24"/>
+          <w:szCs w:val="24"/>
+        </w:rPr>
+        <w:t>Für alle diese Zugriffe müssen die folgenden Berechtigungen für iOS und Android vergeben werden.</w:t>
+      </w:r>
+    </w:p>
+    <w:p>
+      <w:pPr>
+        <w:jc w:val="both"/>
+        <w:rPr>
+          <w:rFonts w:ascii="Arial" w:hAnsi="Arial" w:cs="Arial"/>
+          <w:sz w:val="24"/>
+          <w:szCs w:val="24"/>
+        </w:rPr>
+      </w:pPr>
+      <w:r>
+        <w:rPr>
+          <w:rFonts w:ascii="Arial" w:hAnsi="Arial" w:cs="Arial"/>
+          <w:noProof/>
+          <w:sz w:val="24"/>
+          <w:szCs w:val="24"/>
+        </w:rPr>
+        <w:drawing>
+          <wp:inline distT="0" distB="0" distL="0" distR="0" wp14:anchorId="3F2BCF53" wp14:editId="400F25A2">
+            <wp:extent cx="4637781" cy="311150"/>
+            <wp:effectExtent l="0" t="0" r="0" b="0"/>
+            <wp:docPr id="4" name="Grafik 4"/>
+            <wp:cNvGraphicFramePr>
+              <a:graphicFrameLocks xmlns:a="http://schemas.openxmlformats.org/drawingml/2006/main" noChangeAspect="1"/>
+            </wp:cNvGraphicFramePr>
+            <a:graphic xmlns:a="http://schemas.openxmlformats.org/drawingml/2006/main">
+              <a:graphicData uri="http://schemas.openxmlformats.org/drawingml/2006/picture">
+                <pic:pic xmlns:pic="http://schemas.openxmlformats.org/drawingml/2006/picture">
+                  <pic:nvPicPr>
+                    <pic:cNvPr id="4" name="Grafik 4"/>
+                    <pic:cNvPicPr/>
+                  </pic:nvPicPr>
+                  <pic:blipFill rotWithShape="1">
+                    <a:blip r:embed="rId26">
+                      <a:extLst>
+                        <a:ext uri="{28A0092B-C50C-407E-A947-70E740481C1C}">
+                          <a14:useLocalDpi xmlns:a14="http://schemas.microsoft.com/office/drawing/2010/main" val="0"/>
+                        </a:ext>
+                      </a:extLst>
+                    </a:blip>
+                    <a:srcRect l="10031" t="56818" r="40678" b="31818"/>
+                    <a:stretch/>
+                  </pic:blipFill>
+                  <pic:spPr bwMode="auto">
+                    <a:xfrm>
+                      <a:off x="0" y="0"/>
+                      <a:ext cx="4644397" cy="311594"/>
+                    </a:xfrm>
+                    <a:prstGeom prst="rect">
+                      <a:avLst/>
+                    </a:prstGeom>
+                    <a:ln>
+                      <a:noFill/>
+                    </a:ln>
+                    <a:extLst>
+                      <a:ext uri="{53640926-AAD7-44D8-BBD7-CCE9431645EC}">
+                        <a14:shadowObscured xmlns:a14="http://schemas.microsoft.com/office/drawing/2010/main"/>
+                      </a:ext>
+                    </a:extLst>
+                  </pic:spPr>
+                </pic:pic>
+              </a:graphicData>
+            </a:graphic>
+          </wp:inline>
+        </w:drawing>
+      </w:r>
+    </w:p>
+    <w:p>
+      <w:pPr>
+        <w:jc w:val="both"/>
+        <w:rPr>
+          <w:rFonts w:ascii="Arial" w:hAnsi="Arial" w:cs="Arial"/>
+          <w:sz w:val="24"/>
+          <w:szCs w:val="24"/>
+        </w:rPr>
+      </w:pPr>
+      <w:r>
+        <w:rPr>
+          <w:rFonts w:ascii="Arial" w:hAnsi="Arial" w:cs="Arial"/>
+          <w:sz w:val="24"/>
+          <w:szCs w:val="24"/>
+        </w:rPr>
+        <w:t xml:space="preserve">Ein weiteres Beispiel ist die Verwendung der Kamera. Auch hierfür wird eine neue Klasse mit dem Namen </w:t>
+      </w:r>
+      <w:proofErr w:type="spellStart"/>
+      <w:r>
+        <w:rPr>
+          <w:rFonts w:ascii="Arial" w:hAnsi="Arial" w:cs="Arial"/>
+          <w:i/>
+          <w:iCs/>
+          <w:sz w:val="24"/>
+          <w:szCs w:val="24"/>
+        </w:rPr>
+        <w:t>CameraPage.xaml</w:t>
+      </w:r>
+      <w:proofErr w:type="spellEnd"/>
+      <w:r>
+        <w:rPr>
+          <w:rFonts w:ascii="Arial" w:hAnsi="Arial" w:cs="Arial"/>
+          <w:sz w:val="24"/>
+          <w:szCs w:val="24"/>
+        </w:rPr>
+        <w:t xml:space="preserve"> erstellt. Diese lässt sich erneut von einem Button auf der </w:t>
+      </w:r>
+      <w:proofErr w:type="spellStart"/>
+      <w:r>
+        <w:rPr>
+          <w:rFonts w:ascii="Arial" w:hAnsi="Arial" w:cs="Arial"/>
+          <w:sz w:val="24"/>
+          <w:szCs w:val="24"/>
+        </w:rPr>
+        <w:t>MainPage</w:t>
+      </w:r>
+      <w:proofErr w:type="spellEnd"/>
+      <w:r>
+        <w:rPr>
+          <w:rFonts w:ascii="Arial" w:hAnsi="Arial" w:cs="Arial"/>
+          <w:sz w:val="24"/>
+          <w:szCs w:val="24"/>
+        </w:rPr>
+        <w:t xml:space="preserve"> aufrufen. Die Seite besteht aus vier Elementen. Einem Label mit einer kurzen Willkommensnachricht, einem Button zum Öffnen der Galerie, um ein Bild auszuwählen, ein Button zum Öffnen der Kamera, um ein Bild aufzunehmen und einem Image, um das jeweilige Bild anzuzeigen. </w:t>
+      </w:r>
+    </w:p>
+    <w:p>
+      <w:pPr>
+        <w:jc w:val="center"/>
+        <w:rPr>
+          <w:rFonts w:ascii="Arial" w:hAnsi="Arial" w:cs="Arial"/>
+          <w:sz w:val="24"/>
+          <w:szCs w:val="24"/>
+        </w:rPr>
+      </w:pPr>
+      <w:r>
+        <w:rPr>
+          <w:rFonts w:ascii="Arial" w:hAnsi="Arial" w:cs="Arial"/>
+          <w:noProof/>
+          <w:sz w:val="24"/>
+          <w:szCs w:val="24"/>
+        </w:rPr>
+        <w:drawing>
+          <wp:inline distT="0" distB="0" distL="0" distR="0" wp14:anchorId="46C38AB5" wp14:editId="4E0A709C">
+            <wp:extent cx="1800000" cy="1179637"/>
+            <wp:effectExtent l="0" t="0" r="0" b="1905"/>
+            <wp:docPr id="10" name="Grafik 10"/>
+            <wp:cNvGraphicFramePr>
+              <a:graphicFrameLocks xmlns:a="http://schemas.openxmlformats.org/drawingml/2006/main" noChangeAspect="1"/>
+            </wp:cNvGraphicFramePr>
+            <a:graphic xmlns:a="http://schemas.openxmlformats.org/drawingml/2006/main">
+              <a:graphicData uri="http://schemas.openxmlformats.org/drawingml/2006/picture">
+                <pic:pic xmlns:pic="http://schemas.openxmlformats.org/drawingml/2006/picture">
+                  <pic:nvPicPr>
+                    <pic:cNvPr id="10" name="Grafik 10"/>
+                    <pic:cNvPicPr/>
+                  </pic:nvPicPr>
+                  <pic:blipFill rotWithShape="1">
+                    <a:blip r:embed="rId27">
+                      <a:extLst>
+                        <a:ext uri="{28A0092B-C50C-407E-A947-70E740481C1C}">
+                          <a14:useLocalDpi xmlns:a14="http://schemas.microsoft.com/office/drawing/2010/main" val="0"/>
+                        </a:ext>
+                      </a:extLst>
+                    </a:blip>
+                    <a:srcRect t="9615" b="60368"/>
+                    <a:stretch/>
+                  </pic:blipFill>
+                  <pic:spPr bwMode="auto">
+                    <a:xfrm>
+                      <a:off x="0" y="0"/>
+                      <a:ext cx="1800000" cy="1179637"/>
+                    </a:xfrm>
+                    <a:prstGeom prst="rect">
+                      <a:avLst/>
+                    </a:prstGeom>
+                    <a:ln>
+                      <a:noFill/>
+                    </a:ln>
+                    <a:extLst>
+                      <a:ext uri="{53640926-AAD7-44D8-BBD7-CCE9431645EC}">
+                        <a14:shadowObscured xmlns:a14="http://schemas.microsoft.com/office/drawing/2010/main"/>
+                      </a:ext>
+                    </a:extLst>
+                  </pic:spPr>
+                </pic:pic>
+              </a:graphicData>
+            </a:graphic>
+          </wp:inline>
+        </w:drawing>
+      </w:r>
+    </w:p>
+    <w:p>
+      <w:pPr>
+        <w:jc w:val="both"/>
+        <w:rPr>
+          <w:rFonts w:ascii="Arial" w:hAnsi="Arial" w:cs="Arial"/>
+          <w:sz w:val="24"/>
+          <w:szCs w:val="24"/>
+        </w:rPr>
+      </w:pPr>
+      <w:r>
+        <w:rPr>
+          <w:rFonts w:ascii="Arial" w:hAnsi="Arial" w:cs="Arial"/>
+          <w:sz w:val="24"/>
+          <w:szCs w:val="24"/>
+        </w:rPr>
+        <w:t xml:space="preserve">Die Zugriffe auf Kamera und Galerie erfolgen über die </w:t>
+      </w:r>
+      <w:proofErr w:type="spellStart"/>
+      <w:r>
+        <w:rPr>
+          <w:rFonts w:ascii="Arial" w:hAnsi="Arial" w:cs="Arial"/>
+          <w:sz w:val="24"/>
+          <w:szCs w:val="24"/>
+        </w:rPr>
+        <w:t>MediaPicker</w:t>
+      </w:r>
+      <w:proofErr w:type="spellEnd"/>
+      <w:r>
+        <w:rPr>
+          <w:rFonts w:ascii="Arial" w:hAnsi="Arial" w:cs="Arial"/>
+          <w:sz w:val="24"/>
+          <w:szCs w:val="24"/>
+        </w:rPr>
+        <w:t xml:space="preserve"> Klasse von </w:t>
+      </w:r>
+      <w:proofErr w:type="spellStart"/>
+      <w:r>
+        <w:rPr>
+          <w:rFonts w:ascii="Arial" w:hAnsi="Arial" w:cs="Arial"/>
+          <w:sz w:val="24"/>
+          <w:szCs w:val="24"/>
+        </w:rPr>
+        <w:t>Xamarin.Forms</w:t>
+      </w:r>
+      <w:proofErr w:type="spellEnd"/>
+      <w:r>
+        <w:rPr>
+          <w:rFonts w:ascii="Arial" w:hAnsi="Arial" w:cs="Arial"/>
+          <w:sz w:val="24"/>
+          <w:szCs w:val="24"/>
+        </w:rPr>
+        <w:t xml:space="preserve"> in einer asynchronen Methode. Dies ist notwendig, um bei Aufruf der Klasse mit </w:t>
+      </w:r>
+      <w:proofErr w:type="spellStart"/>
+      <w:r>
+        <w:rPr>
+          <w:rFonts w:ascii="Arial" w:hAnsi="Arial" w:cs="Arial"/>
+          <w:sz w:val="24"/>
+          <w:szCs w:val="24"/>
+        </w:rPr>
+        <w:t>await</w:t>
+      </w:r>
+      <w:proofErr w:type="spellEnd"/>
+      <w:r>
+        <w:rPr>
+          <w:rFonts w:ascii="Arial" w:hAnsi="Arial" w:cs="Arial"/>
+          <w:sz w:val="24"/>
+          <w:szCs w:val="24"/>
+        </w:rPr>
+        <w:t xml:space="preserve"> den aktuellen Thread nicht zu blockieren und die Task weiter auszuführen.</w:t>
+      </w:r>
+      <w:r>
+        <w:rPr>
+          <w:rFonts w:ascii="Arial" w:hAnsi="Arial" w:cs="Arial"/>
+          <w:sz w:val="24"/>
+          <w:szCs w:val="24"/>
+        </w:rPr>
+        <w:t xml:space="preserve"> </w:t>
+      </w:r>
+      <w:r>
+        <w:rPr>
+          <w:rFonts w:ascii="Arial" w:hAnsi="Arial" w:cs="Arial"/>
+          <w:sz w:val="24"/>
+          <w:szCs w:val="24"/>
+        </w:rPr>
+        <w:t>Auch für dieses Beispiel müssen die folgenden Berechtigungen vergeben werden.</w:t>
+      </w:r>
+      <w:r>
+        <w:rPr>
+          <w:rFonts w:ascii="Arial" w:hAnsi="Arial" w:cs="Arial"/>
+          <w:noProof/>
+          <w:sz w:val="24"/>
+          <w:szCs w:val="24"/>
+        </w:rPr>
+        <w:t xml:space="preserve"> </w:t>
+      </w:r>
+      <w:r>
+        <w:rPr>
+          <w:rFonts w:ascii="Arial" w:hAnsi="Arial" w:cs="Arial"/>
+          <w:noProof/>
+          <w:sz w:val="24"/>
+          <w:szCs w:val="24"/>
+        </w:rPr>
+        <mc:AlternateContent>
+          <mc:Choice Requires="wpg">
+            <w:drawing>
+              <wp:inline distT="0" distB="0" distL="0" distR="0" wp14:anchorId="78C8D373" wp14:editId="4B64E7A0">
+                <wp:extent cx="4791075" cy="1104900"/>
+                <wp:effectExtent l="0" t="0" r="9525" b="0"/>
+                <wp:docPr id="8" name="Gruppieren 8"/>
+                <wp:cNvGraphicFramePr/>
+                <a:graphic xmlns:a="http://schemas.openxmlformats.org/drawingml/2006/main">
+                  <a:graphicData uri="http://schemas.microsoft.com/office/word/2010/wordprocessingGroup">
+                    <wpg:wgp>
+                      <wpg:cNvGrpSpPr/>
+                      <wpg:grpSpPr>
+                        <a:xfrm>
+                          <a:off x="0" y="0"/>
+                          <a:ext cx="4791075" cy="1104900"/>
+                          <a:chOff x="0" y="0"/>
+                          <a:chExt cx="3194050" cy="736600"/>
+                        </a:xfrm>
+                      </wpg:grpSpPr>
+                      <pic:pic xmlns:pic="http://schemas.openxmlformats.org/drawingml/2006/picture">
+                        <pic:nvPicPr>
+                          <pic:cNvPr id="6" name="Grafik 6"/>
+                          <pic:cNvPicPr>
+                            <a:picLocks noChangeAspect="1"/>
+                          </pic:cNvPicPr>
+                        </pic:nvPicPr>
+                        <pic:blipFill rotWithShape="1">
+                          <a:blip r:embed="rId26">
+                            <a:extLst>
+                              <a:ext uri="{28A0092B-C50C-407E-A947-70E740481C1C}">
+                                <a14:useLocalDpi xmlns:a14="http://schemas.microsoft.com/office/drawing/2010/main" val="0"/>
+                              </a:ext>
+                            </a:extLst>
+                          </a:blip>
+                          <a:srcRect l="10031" t="34848" r="34524" b="47728"/>
+                          <a:stretch/>
+                        </pic:blipFill>
+                        <pic:spPr bwMode="auto">
+                          <a:xfrm>
+                            <a:off x="0" y="0"/>
+                            <a:ext cx="3194050" cy="292100"/>
+                          </a:xfrm>
+                          <a:prstGeom prst="rect">
+                            <a:avLst/>
+                          </a:prstGeom>
+                          <a:ln>
+                            <a:noFill/>
+                          </a:ln>
+                          <a:extLst>
+                            <a:ext uri="{53640926-AAD7-44D8-BBD7-CCE9431645EC}">
+                              <a14:shadowObscured xmlns:a14="http://schemas.microsoft.com/office/drawing/2010/main"/>
+                            </a:ext>
+                          </a:extLst>
+                        </pic:spPr>
+                      </pic:pic>
+                      <pic:pic xmlns:pic="http://schemas.openxmlformats.org/drawingml/2006/picture">
+                        <pic:nvPicPr>
+                          <pic:cNvPr id="7" name="Grafik 7"/>
+                          <pic:cNvPicPr>
+                            <a:picLocks noChangeAspect="1"/>
+                          </pic:cNvPicPr>
+                        </pic:nvPicPr>
+                        <pic:blipFill rotWithShape="1">
+                          <a:blip r:embed="rId26">
+                            <a:extLst>
+                              <a:ext uri="{28A0092B-C50C-407E-A947-70E740481C1C}">
+                                <a14:useLocalDpi xmlns:a14="http://schemas.microsoft.com/office/drawing/2010/main" val="0"/>
+                              </a:ext>
+                            </a:extLst>
+                          </a:blip>
+                          <a:srcRect l="10362" t="68561" r="43121" b="4924"/>
+                          <a:stretch/>
+                        </pic:blipFill>
+                        <pic:spPr bwMode="auto">
+                          <a:xfrm>
+                            <a:off x="0" y="292100"/>
+                            <a:ext cx="2679700" cy="444500"/>
+                          </a:xfrm>
+                          <a:prstGeom prst="rect">
+                            <a:avLst/>
+                          </a:prstGeom>
+                          <a:ln>
+                            <a:noFill/>
+                          </a:ln>
+                          <a:extLst>
+                            <a:ext uri="{53640926-AAD7-44D8-BBD7-CCE9431645EC}">
+                              <a14:shadowObscured xmlns:a14="http://schemas.microsoft.com/office/drawing/2010/main"/>
+                            </a:ext>
+                          </a:extLst>
+                        </pic:spPr>
+                      </pic:pic>
+                    </wpg:wgp>
+                  </a:graphicData>
+                </a:graphic>
+              </wp:inline>
+            </w:drawing>
+          </mc:Choice>
+          <mc:Fallback>
+            <w:pict>
+              <v:group w14:anchorId="5F95D503" id="Gruppieren 8" o:spid="_x0000_s1026" style="width:377.25pt;height:87pt;mso-position-horizontal-relative:char;mso-position-vertical-relative:line" coordsize="31940,7366" o:gfxdata="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">
+                <v:shapetype id="_x0000_t75" coordsize="21600,21600" o:spt="75" o:preferrelative="t" path="m@4@5l@4@11@9@11@9@5xe" filled="f" stroked="f">
+                  <v:stroke joinstyle="miter"/>
+                  <v:formulas>
+                    <v:f eqn="if lineDrawn pixelLineWidth 0"/>
+                    <v:f eqn="sum @0 1 0"/>
+                    <v:f eqn="sum 0 0 @1"/>
+                    <v:f eqn="prod @2 1 2"/>
+                    <v:f eqn="prod @3 21600 pixelWidth"/>
+                    <v:f eqn="prod @3 21600 pixelHeight"/>
+                    <v:f eqn="sum @0 0 1"/>
+                    <v:f eqn="prod @6 1 2"/>
+                    <v:f eqn="prod @7 21600 pixelWidth"/>
+                    <v:f eqn="sum @8 21600 0"/>
+                    <v:f eqn="prod @7 21600 pixelHeight"/>
+                    <v:f eqn="sum @10 21600 0"/>
+                  </v:formulas>
+                  <v:path o:extrusionok="f" gradientshapeok="t" o:connecttype="rect"/>
+                  <o:lock v:ext="edit" aspectratio="t"/>
+                </v:shapetype>
+                <v:shape id="Grafik 6" o:spid="_x0000_s1027" type="#_x0000_t75" style="position:absolute;width:31940;height:2921;visibility:visible;mso-wrap-style:square" o:gfxdata="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">
+                  <v:imagedata r:id="rId28" o:title="" croptop="22838f" cropbottom="31279f" cropleft="6574f" cropright="22626f"/>
+                </v:shape>
+                <v:shape id="Grafik 7" o:spid="_x0000_s1028" type="#_x0000_t75" style="position:absolute;top:2921;width:26797;height:4445;visibility:visible;mso-wrap-style:square" o:gfxdata="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">
+                  <v:imagedata r:id="rId28" o:title="" croptop="44932f" cropbottom="3227f" cropleft="6791f" cropright="28260f"/>
+                </v:shape>
+                <w10:anchorlock/>
+              </v:group>
+            </w:pict>
+          </mc:Fallback>
+        </mc:AlternateContent>
+      </w:r>
+    </w:p>
+    <w:p>
+      <w:pPr>
+        <w:jc w:val="both"/>
+        <w:rPr>
+          <w:rFonts w:ascii="Arial" w:hAnsi="Arial" w:cs="Arial"/>
+          <w:sz w:val="24"/>
+          <w:szCs w:val="24"/>
+        </w:rPr>
+      </w:pPr>
+    </w:p>
+    <w:p>
+      <w:pPr>
+        <w:jc w:val="both"/>
+        <w:rPr>
+          <w:rFonts w:ascii="Arial" w:hAnsi="Arial" w:cs="Arial"/>
+          <w:sz w:val="24"/>
+          <w:szCs w:val="24"/>
+        </w:rPr>
+      </w:pPr>
+      <w:r>
+        <w:rPr>
+          <w:rFonts w:ascii="Arial" w:hAnsi="Arial" w:cs="Arial"/>
+          <w:sz w:val="24"/>
+          <w:szCs w:val="24"/>
+        </w:rPr>
+        <w:lastRenderedPageBreak/>
+        <w:t xml:space="preserve">Ein weiteres Beispiel beschäftigt sich mit dem </w:t>
+      </w:r>
+      <w:r>
+        <w:rPr>
+          <w:rFonts w:ascii="Arial" w:hAnsi="Arial" w:cs="Arial"/>
+          <w:sz w:val="24"/>
+          <w:szCs w:val="24"/>
+        </w:rPr>
+        <w:t xml:space="preserve">Umgang mit Karten in </w:t>
+      </w:r>
+      <w:proofErr w:type="spellStart"/>
+      <w:r>
+        <w:rPr>
+          <w:rFonts w:ascii="Arial" w:hAnsi="Arial" w:cs="Arial"/>
+          <w:sz w:val="24"/>
+          <w:szCs w:val="24"/>
+        </w:rPr>
+        <w:t>Xamarin.Forms</w:t>
+      </w:r>
+      <w:proofErr w:type="spellEnd"/>
+      <w:r>
+        <w:rPr>
+          <w:rFonts w:ascii="Arial" w:hAnsi="Arial" w:cs="Arial"/>
+          <w:sz w:val="24"/>
+          <w:szCs w:val="24"/>
+        </w:rPr>
+        <w:t xml:space="preserve"> in der neu erzeugten Klasse </w:t>
+      </w:r>
+      <w:proofErr w:type="spellStart"/>
+      <w:r>
+        <w:rPr>
+          <w:rFonts w:ascii="Arial" w:hAnsi="Arial" w:cs="Arial"/>
+          <w:i/>
+          <w:iCs/>
+          <w:sz w:val="24"/>
+          <w:szCs w:val="24"/>
+        </w:rPr>
+        <w:t>MapsPage.xaml</w:t>
+      </w:r>
+      <w:proofErr w:type="spellEnd"/>
+      <w:r>
+        <w:rPr>
+          <w:rFonts w:ascii="Arial" w:hAnsi="Arial" w:cs="Arial"/>
+          <w:sz w:val="24"/>
+          <w:szCs w:val="24"/>
+        </w:rPr>
+        <w:t>. Die Seite besteht aus einem Willkommenslabel, zwei Textfeldern zur Ausgabe und Eingabe des gewählten Länge</w:t>
+      </w:r>
+      <w:r>
+        <w:rPr>
+          <w:rFonts w:ascii="Arial" w:hAnsi="Arial" w:cs="Arial"/>
+          <w:sz w:val="24"/>
+          <w:szCs w:val="24"/>
+        </w:rPr>
+        <w:noBreakHyphen/>
+        <w:t xml:space="preserve"> und Breitengrades, einem Button, der die aktuelle Position ermittelt, einem </w:t>
+      </w:r>
+      <w:proofErr w:type="gramStart"/>
+      <w:r>
+        <w:rPr>
+          <w:rFonts w:ascii="Arial" w:hAnsi="Arial" w:cs="Arial"/>
+          <w:sz w:val="24"/>
+          <w:szCs w:val="24"/>
+        </w:rPr>
+        <w:t>Button</w:t>
+      </w:r>
+      <w:proofErr w:type="gramEnd"/>
+      <w:r>
+        <w:rPr>
+          <w:rFonts w:ascii="Arial" w:hAnsi="Arial" w:cs="Arial"/>
+          <w:sz w:val="24"/>
+          <w:szCs w:val="24"/>
+        </w:rPr>
+        <w:t xml:space="preserve"> der die Koordinaten von Berlin anzeigt und mehreren Buttons, welche die ausgewählte Position auf der Karte anzeigen, Berlin auf der Karte anzeigen oder die Route zwischen dem aktuellen Standort und Berlin ausgibt. </w:t>
+      </w:r>
+    </w:p>
+    <w:p>
+      <w:pPr>
+        <w:jc w:val="center"/>
+        <w:rPr>
+          <w:rFonts w:ascii="Arial" w:hAnsi="Arial" w:cs="Arial"/>
+          <w:sz w:val="24"/>
+          <w:szCs w:val="24"/>
+        </w:rPr>
+      </w:pPr>
+      <w:r>
+        <w:rPr>
+          <w:rFonts w:ascii="Arial" w:hAnsi="Arial" w:cs="Arial"/>
+          <w:noProof/>
+          <w:sz w:val="24"/>
+          <w:szCs w:val="24"/>
+        </w:rPr>
+        <w:drawing>
+          <wp:inline distT="0" distB="0" distL="0" distR="0" wp14:anchorId="49EB39B5" wp14:editId="5547FE31">
+            <wp:extent cx="1800000" cy="1834375"/>
+            <wp:effectExtent l="0" t="0" r="0" b="0"/>
+            <wp:docPr id="11" name="Grafik 11"/>
+            <wp:cNvGraphicFramePr>
+              <a:graphicFrameLocks xmlns:a="http://schemas.openxmlformats.org/drawingml/2006/main" noChangeAspect="1"/>
+            </wp:cNvGraphicFramePr>
+            <a:graphic xmlns:a="http://schemas.openxmlformats.org/drawingml/2006/main">
+              <a:graphicData uri="http://schemas.openxmlformats.org/drawingml/2006/picture">
+                <pic:pic xmlns:pic="http://schemas.openxmlformats.org/drawingml/2006/picture">
+                  <pic:nvPicPr>
+                    <pic:cNvPr id="11" name="Grafik 11"/>
+                    <pic:cNvPicPr/>
+                  </pic:nvPicPr>
+                  <pic:blipFill rotWithShape="1">
+                    <a:blip r:embed="rId29">
+                      <a:extLst>
+                        <a:ext uri="{28A0092B-C50C-407E-A947-70E740481C1C}">
+                          <a14:useLocalDpi xmlns:a14="http://schemas.microsoft.com/office/drawing/2010/main" val="0"/>
+                        </a:ext>
+                      </a:extLst>
+                    </a:blip>
+                    <a:srcRect t="9638" b="43336"/>
+                    <a:stretch/>
+                  </pic:blipFill>
+                  <pic:spPr bwMode="auto">
+                    <a:xfrm>
+                      <a:off x="0" y="0"/>
+                      <a:ext cx="1800000" cy="1834375"/>
+                    </a:xfrm>
+                    <a:prstGeom prst="rect">
+                      <a:avLst/>
+                    </a:prstGeom>
+                    <a:ln>
+                      <a:noFill/>
+                    </a:ln>
+                    <a:extLst>
+                      <a:ext uri="{53640926-AAD7-44D8-BBD7-CCE9431645EC}">
+                        <a14:shadowObscured xmlns:a14="http://schemas.microsoft.com/office/drawing/2010/main"/>
+                      </a:ext>
+                    </a:extLst>
+                  </pic:spPr>
+                </pic:pic>
+              </a:graphicData>
+            </a:graphic>
+          </wp:inline>
+        </w:drawing>
+      </w:r>
+    </w:p>
+    <w:p>
+      <w:pPr>
+        <w:jc w:val="both"/>
+        <w:rPr>
+          <w:rFonts w:ascii="Arial" w:hAnsi="Arial" w:cs="Arial"/>
+          <w:sz w:val="24"/>
+          <w:szCs w:val="24"/>
+        </w:rPr>
+      </w:pPr>
+      <w:r>
+        <w:rPr>
+          <w:rFonts w:ascii="Arial" w:hAnsi="Arial" w:cs="Arial"/>
+          <w:sz w:val="24"/>
+          <w:szCs w:val="24"/>
+        </w:rPr>
+        <w:t xml:space="preserve">Die Karte wird in allen Fällen über die Funktion </w:t>
+      </w:r>
+      <w:proofErr w:type="spellStart"/>
+      <w:proofErr w:type="gramStart"/>
+      <w:r>
+        <w:rPr>
+          <w:rFonts w:ascii="Arial" w:hAnsi="Arial" w:cs="Arial"/>
+          <w:i/>
+          <w:iCs/>
+          <w:sz w:val="24"/>
+          <w:szCs w:val="24"/>
+        </w:rPr>
+        <w:t>OpenMapsAsync</w:t>
+      </w:r>
+      <w:proofErr w:type="spellEnd"/>
+      <w:r>
+        <w:rPr>
+          <w:rFonts w:ascii="Arial" w:hAnsi="Arial" w:cs="Arial"/>
+          <w:i/>
+          <w:iCs/>
+          <w:sz w:val="24"/>
+          <w:szCs w:val="24"/>
+        </w:rPr>
+        <w:t>(</w:t>
+      </w:r>
+      <w:proofErr w:type="gramEnd"/>
+      <w:r>
+        <w:rPr>
+          <w:rFonts w:ascii="Arial" w:hAnsi="Arial" w:cs="Arial"/>
+          <w:i/>
+          <w:iCs/>
+          <w:sz w:val="24"/>
+          <w:szCs w:val="24"/>
+        </w:rPr>
+        <w:t>)</w:t>
+      </w:r>
+      <w:r>
+        <w:rPr>
+          <w:rFonts w:ascii="Arial" w:hAnsi="Arial" w:cs="Arial"/>
+          <w:sz w:val="24"/>
+          <w:szCs w:val="24"/>
+        </w:rPr>
+        <w:t xml:space="preserve"> geöffnet. Der Quellcode zum Erzeugen und Ausgeben der Positionen ist im Anhang angeführt und genauer beschrieben.</w:t>
+      </w:r>
+      <w:r>
+        <w:rPr>
+          <w:rFonts w:ascii="Arial" w:hAnsi="Arial" w:cs="Arial"/>
+          <w:sz w:val="24"/>
+          <w:szCs w:val="24"/>
+        </w:rPr>
+        <w:t xml:space="preserve"> </w:t>
+      </w:r>
+      <w:r>
+        <w:rPr>
+          <w:rFonts w:ascii="Arial" w:hAnsi="Arial" w:cs="Arial"/>
+          <w:sz w:val="24"/>
+          <w:szCs w:val="24"/>
+        </w:rPr>
+        <w:t>Auch für diese Funktionen müssen die folgenden Berechtigungen vergeben werden.</w:t>
+      </w:r>
+    </w:p>
+    <w:p>
+      <w:pPr>
+        <w:jc w:val="both"/>
+        <w:rPr>
+          <w:rFonts w:ascii="Arial" w:hAnsi="Arial" w:cs="Arial"/>
+          <w:sz w:val="24"/>
+          <w:szCs w:val="24"/>
+        </w:rPr>
+      </w:pPr>
+      <w:r>
+        <w:rPr>
+          <w:rFonts w:ascii="Arial" w:hAnsi="Arial" w:cs="Arial"/>
+          <w:noProof/>
+          <w:sz w:val="24"/>
+          <w:szCs w:val="24"/>
+        </w:rPr>
+        <w:drawing>
+          <wp:inline distT="0" distB="0" distL="0" distR="0" wp14:anchorId="68D76E20" wp14:editId="249853B6">
+            <wp:extent cx="5760720" cy="136682"/>
+            <wp:effectExtent l="0" t="0" r="0" b="0"/>
+            <wp:docPr id="5" name="Grafik 5"/>
+            <wp:cNvGraphicFramePr>
+              <a:graphicFrameLocks xmlns:a="http://schemas.openxmlformats.org/drawingml/2006/main" noChangeAspect="1"/>
+            </wp:cNvGraphicFramePr>
+            <a:graphic xmlns:a="http://schemas.openxmlformats.org/drawingml/2006/main">
+              <a:graphicData uri="http://schemas.openxmlformats.org/drawingml/2006/picture">
+                <pic:pic xmlns:pic="http://schemas.openxmlformats.org/drawingml/2006/picture">
+                  <pic:nvPicPr>
+                    <pic:cNvPr id="5" name="Grafik 5"/>
+                    <pic:cNvPicPr/>
+                  </pic:nvPicPr>
+                  <pic:blipFill rotWithShape="1">
+                    <a:blip r:embed="rId26">
+                      <a:extLst>
+                        <a:ext uri="{28A0092B-C50C-407E-A947-70E740481C1C}">
+                          <a14:useLocalDpi xmlns:a14="http://schemas.microsoft.com/office/drawing/2010/main" val="0"/>
+                        </a:ext>
+                      </a:extLst>
+                    </a:blip>
+                    <a:srcRect l="9811" t="51600" r="35736" b="43940"/>
+                    <a:stretch/>
+                  </pic:blipFill>
+                  <pic:spPr bwMode="auto">
+                    <a:xfrm>
+                      <a:off x="0" y="0"/>
+                      <a:ext cx="5760720" cy="136682"/>
+                    </a:xfrm>
+                    <a:prstGeom prst="rect">
+                      <a:avLst/>
+                    </a:prstGeom>
+                    <a:ln>
+                      <a:noFill/>
+                    </a:ln>
+                    <a:extLst>
+                      <a:ext uri="{53640926-AAD7-44D8-BBD7-CCE9431645EC}">
+                        <a14:shadowObscured xmlns:a14="http://schemas.microsoft.com/office/drawing/2010/main"/>
+                      </a:ext>
+                    </a:extLst>
+                  </pic:spPr>
+                </pic:pic>
+              </a:graphicData>
+            </a:graphic>
+          </wp:inline>
+        </w:drawing>
+      </w:r>
+    </w:p>
+    <w:p>
+      <w:pPr>
+        <w:jc w:val="both"/>
+        <w:rPr>
+          <w:rFonts w:ascii="Arial" w:hAnsi="Arial" w:cs="Arial"/>
+          <w:sz w:val="24"/>
+          <w:szCs w:val="24"/>
+        </w:rPr>
+      </w:pPr>
+      <w:r>
+        <w:rPr>
+          <w:rFonts w:ascii="Arial" w:hAnsi="Arial" w:cs="Arial"/>
+          <w:sz w:val="24"/>
+          <w:szCs w:val="24"/>
+        </w:rPr>
+        <w:t xml:space="preserve">Xamarin Essentials deckt einen großen Teil der Funktionalitäten ab. Es ist beispielsweise mit diesem Paket auch möglich, eine SMS zu versenden, Text in Sprache auszugeben, Zugriff auf Kontakte und Zwischenablage zu haben und weitere Funktionen. Mit diesem Paket, ist allerdings nicht alles möglich. Beispielsweise kann mit Xamarin Essentials keine Datenbank erstellt und auch nicht darauf zugegriffen werden. Hierfür müssen in </w:t>
+      </w:r>
+      <w:proofErr w:type="spellStart"/>
+      <w:r>
+        <w:rPr>
+          <w:rFonts w:ascii="Arial" w:hAnsi="Arial" w:cs="Arial"/>
+          <w:sz w:val="24"/>
+          <w:szCs w:val="24"/>
+        </w:rPr>
+        <w:t>NuGet</w:t>
+      </w:r>
+      <w:proofErr w:type="spellEnd"/>
+      <w:r>
+        <w:rPr>
+          <w:rFonts w:ascii="Arial" w:hAnsi="Arial" w:cs="Arial"/>
+          <w:sz w:val="24"/>
+          <w:szCs w:val="24"/>
+        </w:rPr>
+        <w:t xml:space="preserve"> andere Pakete wie </w:t>
+      </w:r>
+      <w:proofErr w:type="spellStart"/>
+      <w:r>
+        <w:rPr>
+          <w:rFonts w:ascii="Arial" w:hAnsi="Arial" w:cs="Arial"/>
+          <w:sz w:val="24"/>
+          <w:szCs w:val="24"/>
+        </w:rPr>
+        <w:t>sqlite-net-pcl</w:t>
+      </w:r>
+      <w:proofErr w:type="spellEnd"/>
+      <w:r>
+        <w:rPr>
+          <w:rFonts w:ascii="Arial" w:hAnsi="Arial" w:cs="Arial"/>
+          <w:sz w:val="24"/>
+          <w:szCs w:val="24"/>
+        </w:rPr>
+        <w:t xml:space="preserve"> nachinstalliert und verwendet werden. Weiterhin gibt es ebenfalls keine Funktion zur Ausgabe einer lokalen Benachteiligung. Hierfür kann zum Beispiel das </w:t>
+      </w:r>
+      <w:proofErr w:type="spellStart"/>
+      <w:r>
+        <w:rPr>
+          <w:rFonts w:ascii="Arial" w:hAnsi="Arial" w:cs="Arial"/>
+          <w:sz w:val="24"/>
+          <w:szCs w:val="24"/>
+        </w:rPr>
+        <w:t>Plugin.LocalNotfication</w:t>
+      </w:r>
+      <w:proofErr w:type="spellEnd"/>
+      <w:r>
+        <w:rPr>
+          <w:rFonts w:ascii="Arial" w:hAnsi="Arial" w:cs="Arial"/>
+          <w:sz w:val="24"/>
+          <w:szCs w:val="24"/>
+        </w:rPr>
+        <w:t xml:space="preserve"> installiert werden. </w:t>
+      </w:r>
+    </w:p>
+    <w:p>
+      <w:pPr>
+        <w:jc w:val="both"/>
+        <w:rPr>
+          <w:rFonts w:ascii="Arial" w:hAnsi="Arial" w:cs="Arial"/>
+          <w:sz w:val="24"/>
+          <w:szCs w:val="24"/>
+        </w:rPr>
+      </w:pPr>
+      <w:r>
+        <w:rPr>
+          <w:rFonts w:ascii="Arial" w:hAnsi="Arial" w:cs="Arial"/>
+          <w:sz w:val="24"/>
+          <w:szCs w:val="24"/>
+        </w:rPr>
+        <w:t xml:space="preserve">Mit Hilfe dieses Paketes soll in der Klasse </w:t>
+      </w:r>
+      <w:proofErr w:type="spellStart"/>
+      <w:r>
+        <w:rPr>
+          <w:rFonts w:ascii="Arial" w:hAnsi="Arial" w:cs="Arial"/>
+          <w:i/>
+          <w:iCs/>
+          <w:sz w:val="24"/>
+          <w:szCs w:val="24"/>
+        </w:rPr>
+        <w:t>NotificationPage.xaml</w:t>
+      </w:r>
+      <w:proofErr w:type="spellEnd"/>
+      <w:r>
+        <w:rPr>
+          <w:rFonts w:ascii="Arial" w:hAnsi="Arial" w:cs="Arial"/>
+          <w:sz w:val="24"/>
+          <w:szCs w:val="24"/>
+        </w:rPr>
+        <w:t xml:space="preserve"> eine Benachrichtigung erstellt und ausgegeben werden. Bevor aber das Paket installiert und eingebunden werden kann, muss die Android</w:t>
+      </w:r>
+      <w:r>
+        <w:rPr>
+          <w:rFonts w:ascii="Arial" w:hAnsi="Arial" w:cs="Arial"/>
+          <w:sz w:val="24"/>
+          <w:szCs w:val="24"/>
+        </w:rPr>
+        <w:noBreakHyphen/>
+        <w:t xml:space="preserve">Mindestversion auf Android 10.0 oder höher, gestellt werden. Dazu wird in die Eigenschaften des </w:t>
+      </w:r>
+      <w:proofErr w:type="spellStart"/>
+      <w:r>
+        <w:rPr>
+          <w:rFonts w:ascii="Arial" w:hAnsi="Arial" w:cs="Arial"/>
+          <w:i/>
+          <w:iCs/>
+          <w:sz w:val="24"/>
+          <w:szCs w:val="24"/>
+        </w:rPr>
+        <w:t>HalloWorldProject.Android</w:t>
+      </w:r>
+      <w:proofErr w:type="spellEnd"/>
+      <w:r>
+        <w:rPr>
+          <w:rFonts w:ascii="Arial" w:hAnsi="Arial" w:cs="Arial"/>
+          <w:sz w:val="24"/>
+          <w:szCs w:val="24"/>
+        </w:rPr>
+        <w:t xml:space="preserve"> Projekts navigiert und unter Android-Manifest die Einstellungen verändert. Um eine Benachrichtigung zu erhalten, wird ein Button angelegt, welcher dieses Ereignis ausführen soll. </w:t>
+      </w:r>
+    </w:p>
+    <w:p>
+      <w:pPr>
+        <w:jc w:val="center"/>
+        <w:rPr>
+          <w:rFonts w:ascii="Arial" w:hAnsi="Arial" w:cs="Arial"/>
+          <w:sz w:val="24"/>
+          <w:szCs w:val="24"/>
+        </w:rPr>
+      </w:pPr>
+      <w:r>
+        <w:rPr>
+          <w:rFonts w:ascii="Arial" w:hAnsi="Arial" w:cs="Arial"/>
+          <w:noProof/>
+          <w:sz w:val="24"/>
+          <w:szCs w:val="24"/>
+        </w:rPr>
+        <w:drawing>
+          <wp:inline distT="0" distB="0" distL="0" distR="0" wp14:anchorId="092520E6" wp14:editId="19C464B7">
+            <wp:extent cx="1798320" cy="815622"/>
+            <wp:effectExtent l="0" t="0" r="0" b="3810"/>
+            <wp:docPr id="12" name="Grafik 12"/>
+            <wp:cNvGraphicFramePr>
+              <a:graphicFrameLocks xmlns:a="http://schemas.openxmlformats.org/drawingml/2006/main" noChangeAspect="1"/>
+            </wp:cNvGraphicFramePr>
+            <a:graphic xmlns:a="http://schemas.openxmlformats.org/drawingml/2006/main">
+              <a:graphicData uri="http://schemas.openxmlformats.org/drawingml/2006/picture">
+                <pic:pic xmlns:pic="http://schemas.openxmlformats.org/drawingml/2006/picture">
+                  <pic:nvPicPr>
+                    <pic:cNvPr id="12" name="Grafik 12"/>
+                    <pic:cNvPicPr/>
+                  </pic:nvPicPr>
+                  <pic:blipFill rotWithShape="1">
+                    <a:blip r:embed="rId30">
+                      <a:extLst>
+                        <a:ext uri="{28A0092B-C50C-407E-A947-70E740481C1C}">
+                          <a14:useLocalDpi xmlns:a14="http://schemas.microsoft.com/office/drawing/2010/main" val="0"/>
+                        </a:ext>
+                      </a:extLst>
+                    </a:blip>
+                    <a:srcRect t="9540" b="69425"/>
+                    <a:stretch/>
+                  </pic:blipFill>
+                  <pic:spPr bwMode="auto">
+                    <a:xfrm>
+                      <a:off x="0" y="0"/>
+                      <a:ext cx="1800000" cy="816384"/>
+                    </a:xfrm>
+                    <a:prstGeom prst="rect">
+                      <a:avLst/>
+                    </a:prstGeom>
+                    <a:ln>
+                      <a:noFill/>
+                    </a:ln>
+                    <a:extLst>
+                      <a:ext uri="{53640926-AAD7-44D8-BBD7-CCE9431645EC}">
+                        <a14:shadowObscured xmlns:a14="http://schemas.microsoft.com/office/drawing/2010/main"/>
+                      </a:ext>
+                    </a:extLst>
+                  </pic:spPr>
+                </pic:pic>
+              </a:graphicData>
+            </a:graphic>
+          </wp:inline>
+        </w:drawing>
+      </w:r>
+    </w:p>
+    <w:p>
+      <w:pPr>
+        <w:rPr>
+          <w:rFonts w:ascii="Arial" w:hAnsi="Arial" w:cs="Arial"/>
+          <w:sz w:val="24"/>
+          <w:szCs w:val="24"/>
+        </w:rPr>
+      </w:pPr>
+      <w:r>
+        <w:rPr>
+          <w:rFonts w:ascii="Arial" w:hAnsi="Arial" w:cs="Arial"/>
+          <w:sz w:val="24"/>
+          <w:szCs w:val="24"/>
+        </w:rPr>
+        <w:br w:type="page"/>
+      </w:r>
+    </w:p>
+    <w:p>
+      <w:pPr>
+        <w:jc w:val="both"/>
+        <w:rPr>
+          <w:rFonts w:ascii="Arial" w:hAnsi="Arial" w:cs="Arial"/>
+          <w:sz w:val="24"/>
+          <w:szCs w:val="24"/>
+        </w:rPr>
+      </w:pPr>
+      <w:r>
+        <w:rPr>
+          <w:rFonts w:ascii="Arial" w:hAnsi="Arial" w:cs="Arial"/>
+          <w:sz w:val="24"/>
+          <w:szCs w:val="24"/>
+        </w:rPr>
+        <w:lastRenderedPageBreak/>
+        <w:t xml:space="preserve">Die Methode zum Senden der Benachrichtigung enthält eine Variable </w:t>
+      </w:r>
+      <w:proofErr w:type="spellStart"/>
+      <w:r>
+        <w:rPr>
+          <w:rFonts w:ascii="Arial" w:hAnsi="Arial" w:cs="Arial"/>
+          <w:i/>
+          <w:iCs/>
+          <w:sz w:val="24"/>
+          <w:szCs w:val="24"/>
+        </w:rPr>
+        <w:t>notification</w:t>
+      </w:r>
+      <w:proofErr w:type="spellEnd"/>
+      <w:r>
+        <w:rPr>
+          <w:rFonts w:ascii="Arial" w:hAnsi="Arial" w:cs="Arial"/>
+          <w:sz w:val="24"/>
+          <w:szCs w:val="24"/>
+        </w:rPr>
+        <w:t xml:space="preserve">. Diese Variable ist vom Typ </w:t>
+      </w:r>
+      <w:proofErr w:type="spellStart"/>
+      <w:r>
+        <w:rPr>
+          <w:rFonts w:ascii="Arial" w:hAnsi="Arial" w:cs="Arial"/>
+          <w:i/>
+          <w:iCs/>
+          <w:sz w:val="24"/>
+          <w:szCs w:val="24"/>
+        </w:rPr>
+        <w:t>NotificationRequest</w:t>
+      </w:r>
+      <w:proofErr w:type="spellEnd"/>
+      <w:r>
+        <w:rPr>
+          <w:rFonts w:ascii="Arial" w:hAnsi="Arial" w:cs="Arial"/>
+          <w:sz w:val="24"/>
+          <w:szCs w:val="24"/>
+        </w:rPr>
+        <w:t xml:space="preserve"> und enthält Parameter wie den Titel, eine Beschreibung und eine Identifikation und wird mit </w:t>
+      </w:r>
+      <w:proofErr w:type="spellStart"/>
+      <w:proofErr w:type="gramStart"/>
+      <w:r>
+        <w:rPr>
+          <w:rFonts w:ascii="Arial" w:hAnsi="Arial" w:cs="Arial"/>
+          <w:i/>
+          <w:iCs/>
+          <w:sz w:val="24"/>
+          <w:szCs w:val="24"/>
+        </w:rPr>
+        <w:t>LocalNotificationCenter.Current.Show</w:t>
+      </w:r>
+      <w:proofErr w:type="spellEnd"/>
+      <w:proofErr w:type="gramEnd"/>
+      <w:r>
+        <w:rPr>
+          <w:rFonts w:ascii="Arial" w:hAnsi="Arial" w:cs="Arial"/>
+          <w:i/>
+          <w:iCs/>
+          <w:sz w:val="24"/>
+          <w:szCs w:val="24"/>
+        </w:rPr>
+        <w:t xml:space="preserve"> aufgerufen</w:t>
+      </w:r>
+      <w:r>
+        <w:rPr>
+          <w:rFonts w:ascii="Arial" w:hAnsi="Arial" w:cs="Arial"/>
+          <w:sz w:val="24"/>
+          <w:szCs w:val="24"/>
+        </w:rPr>
+        <w:t xml:space="preserve">. Zusätzlich können Events angelegt werden. Ein Event ist das Anzeigen eines Alerts, wenn eine Benachrichtigung eintrifft. Diese wird auf dem Main Thread der Applikation ausgeführt. Um diese Seite unter Android nutzen zu können, muss die Hauptdatei </w:t>
+      </w:r>
+      <w:proofErr w:type="spellStart"/>
+      <w:r>
+        <w:rPr>
+          <w:rFonts w:ascii="Arial" w:hAnsi="Arial" w:cs="Arial"/>
+          <w:i/>
+          <w:iCs/>
+          <w:sz w:val="24"/>
+          <w:szCs w:val="24"/>
+        </w:rPr>
+        <w:t>MainActivity.cs</w:t>
+      </w:r>
+      <w:proofErr w:type="spellEnd"/>
+      <w:r>
+        <w:rPr>
+          <w:rFonts w:ascii="Arial" w:hAnsi="Arial" w:cs="Arial"/>
+          <w:sz w:val="24"/>
+          <w:szCs w:val="24"/>
+        </w:rPr>
+        <w:t xml:space="preserve"> modifiziert werden. Es muss auch hier das Paket </w:t>
+      </w:r>
+      <w:proofErr w:type="spellStart"/>
+      <w:r>
+        <w:rPr>
+          <w:rFonts w:ascii="Arial" w:hAnsi="Arial" w:cs="Arial"/>
+          <w:i/>
+          <w:iCs/>
+          <w:sz w:val="24"/>
+          <w:szCs w:val="24"/>
+        </w:rPr>
+        <w:t>LocalNotification</w:t>
+      </w:r>
+      <w:proofErr w:type="spellEnd"/>
+      <w:r>
+        <w:rPr>
+          <w:rFonts w:ascii="Arial" w:hAnsi="Arial" w:cs="Arial"/>
+          <w:sz w:val="24"/>
+          <w:szCs w:val="24"/>
+        </w:rPr>
+        <w:t xml:space="preserve"> eingebunden und ein neuer Channel angelegt werden.</w:t>
+      </w:r>
+    </w:p>
+    <w:p>
+      <w:pPr>
+        <w:jc w:val="center"/>
+        <w:rPr>
+          <w:rFonts w:ascii="Arial" w:hAnsi="Arial" w:cs="Arial"/>
+          <w:sz w:val="24"/>
+          <w:szCs w:val="24"/>
+        </w:rPr>
+      </w:pPr>
+      <w:r>
+        <w:rPr>
+          <w:rFonts w:ascii="Arial" w:hAnsi="Arial" w:cs="Arial"/>
+          <w:noProof/>
+          <w:sz w:val="24"/>
+          <w:szCs w:val="24"/>
+        </w:rPr>
+        <mc:AlternateContent>
+          <mc:Choice Requires="wpg">
+            <w:drawing>
+              <wp:inline distT="0" distB="0" distL="0" distR="0" wp14:anchorId="118DB56E" wp14:editId="207BF5E7">
+                <wp:extent cx="4088765" cy="2519680"/>
+                <wp:effectExtent l="0" t="0" r="6985" b="0"/>
+                <wp:docPr id="3" name="Gruppieren 3"/>
+                <wp:cNvGraphicFramePr/>
+                <a:graphic xmlns:a="http://schemas.openxmlformats.org/drawingml/2006/main">
+                  <a:graphicData uri="http://schemas.microsoft.com/office/word/2010/wordprocessingGroup">
+                    <wpg:wgp>
+                      <wpg:cNvGrpSpPr/>
+                      <wpg:grpSpPr>
+                        <a:xfrm>
+                          <a:off x="0" y="0"/>
+                          <a:ext cx="4088765" cy="2519680"/>
+                          <a:chOff x="0" y="0"/>
+                          <a:chExt cx="4088765" cy="2519680"/>
+                        </a:xfrm>
+                      </wpg:grpSpPr>
+                      <pic:pic xmlns:pic="http://schemas.openxmlformats.org/drawingml/2006/picture">
+                        <pic:nvPicPr>
+                          <pic:cNvPr id="1" name="Grafik 1"/>
+                          <pic:cNvPicPr>
+                            <a:picLocks noChangeAspect="1"/>
+                          </pic:cNvPicPr>
+                        </pic:nvPicPr>
+                        <pic:blipFill>
+                          <a:blip r:embed="rId31" cstate="print">
+                            <a:extLst>
+                              <a:ext uri="{28A0092B-C50C-407E-A947-70E740481C1C}">
+                                <a14:useLocalDpi xmlns:a14="http://schemas.microsoft.com/office/drawing/2010/main" val="0"/>
+                              </a:ext>
+                            </a:extLst>
+                          </a:blip>
+                          <a:stretch>
+                            <a:fillRect/>
+                          </a:stretch>
+                        </pic:blipFill>
+                        <pic:spPr>
+                          <a:xfrm>
+                            <a:off x="0" y="0"/>
+                            <a:ext cx="4088765" cy="2519680"/>
+                          </a:xfrm>
+                          <a:prstGeom prst="rect">
+                            <a:avLst/>
+                          </a:prstGeom>
+                        </pic:spPr>
+                      </pic:pic>
+                      <wps:wsp>
+                        <wps:cNvPr id="2" name="Rechteck 2"/>
+                        <wps:cNvSpPr/>
+                        <wps:spPr>
+                          <a:xfrm>
+                            <a:off x="725906" y="1171074"/>
+                            <a:ext cx="2113547" cy="140369"/>
+                          </a:xfrm>
+                          <a:prstGeom prst="rect">
+                            <a:avLst/>
+                          </a:prstGeom>
+                          <a:noFill/>
+                          <a:ln>
+                            <a:solidFill>
+                              <a:srgbClr val="FF0000"/>
+                            </a:solidFill>
+                          </a:ln>
+                        </wps:spPr>
+                        <wps:style>
+                          <a:lnRef idx="2">
+                            <a:schemeClr val="accent1">
+                              <a:shade val="50000"/>
+                            </a:schemeClr>
+                          </a:lnRef>
+                          <a:fillRef idx="1">
+                            <a:schemeClr val="accent1"/>
+                          </a:fillRef>
+                          <a:effectRef idx="0">
+                            <a:schemeClr val="accent1"/>
+                          </a:effectRef>
+                          <a:fontRef idx="minor">
+                            <a:schemeClr val="lt1"/>
+                          </a:fontRef>
+                        </wps:style>
+                        <wps:bodyPr rot="0" spcFirstLastPara="0" vertOverflow="overflow" horzOverflow="overflow" vert="horz" wrap="square" lIns="91440" tIns="45720" rIns="91440" bIns="45720" numCol="1" spcCol="0" rtlCol="0" fromWordArt="0" anchor="ctr" anchorCtr="0" forceAA="0" compatLnSpc="1">
+                          <a:prstTxWarp prst="textNoShape">
+                            <a:avLst/>
+                          </a:prstTxWarp>
+                          <a:noAutofit/>
+                        </wps:bodyPr>
+                      </wps:wsp>
+                    </wpg:wgp>
+                  </a:graphicData>
+                </a:graphic>
+              </wp:inline>
+            </w:drawing>
+          </mc:Choice>
+          <mc:Fallback>
+            <w:pict>
+              <v:group w14:anchorId="17FA188A" id="Gruppieren 3" o:spid="_x0000_s1026" style="width:321.95pt;height:198.4pt;mso-position-horizontal-relative:char;mso-position-vertical-relative:line" coordsize="40887,25196" o:gfxdata="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">
+                <v:shape id="Grafik 1" o:spid="_x0000_s1027" type="#_x0000_t75" style="position:absolute;width:40887;height:25196;visibility:visible;mso-wrap-style:square" o:gfxdata="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">
+                  <v:imagedata r:id="rId32" o:title=""/>
+                </v:shape>
+                <v:rect id="Rechteck 2" o:spid="_x0000_s1028" style="position:absolute;left:7259;top:11710;width:21135;height:1404;visibility:visible;mso-wrap-style:square;v-text-anchor:middle" o:gfxdata="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" filled="f" strokecolor="red" strokeweight="1pt"/>
+                <w10:anchorlock/>
+              </v:group>
+            </w:pict>
+          </mc:Fallback>
+        </mc:AlternateContent>
+      </w:r>
+    </w:p>
+    <w:p>
+      <w:pPr>
+        <w:jc w:val="both"/>
+        <w:rPr>
+          <w:rFonts w:ascii="Arial" w:hAnsi="Arial" w:cs="Arial"/>
+          <w:sz w:val="24"/>
+          <w:szCs w:val="24"/>
+        </w:rPr>
+      </w:pPr>
+      <w:r>
+        <w:rPr>
+          <w:rFonts w:ascii="Arial" w:hAnsi="Arial" w:cs="Arial"/>
+          <w:sz w:val="24"/>
+          <w:szCs w:val="24"/>
+        </w:rPr>
+        <w:t xml:space="preserve">Die vollständige Beschreibung von </w:t>
+      </w:r>
+      <w:proofErr w:type="spellStart"/>
+      <w:r>
+        <w:rPr>
+          <w:rFonts w:ascii="Arial" w:hAnsi="Arial" w:cs="Arial"/>
+          <w:sz w:val="24"/>
+          <w:szCs w:val="24"/>
+        </w:rPr>
+        <w:t>Xamarin.Essentials</w:t>
+      </w:r>
+      <w:proofErr w:type="spellEnd"/>
+      <w:r>
+        <w:rPr>
+          <w:rFonts w:ascii="Arial" w:hAnsi="Arial" w:cs="Arial"/>
+          <w:sz w:val="24"/>
+          <w:szCs w:val="24"/>
+        </w:rPr>
+        <w:t xml:space="preserve"> ist zu finden unter </w:t>
+      </w:r>
+      <w:hyperlink r:id="rId33" w:history="1">
+        <w:r>
+          <w:rPr>
+            <w:rStyle w:val="Hyperlink"/>
+            <w:rFonts w:ascii="Arial" w:hAnsi="Arial" w:cs="Arial"/>
+            <w:sz w:val="24"/>
+            <w:szCs w:val="24"/>
+          </w:rPr>
+          <w:t>https://learn.microsoft.com/de-de/xamarin/essentials/</w:t>
+        </w:r>
+      </w:hyperlink>
+      <w:r>
+        <w:rPr>
+          <w:rFonts w:ascii="Arial" w:hAnsi="Arial" w:cs="Arial"/>
+          <w:sz w:val="24"/>
+          <w:szCs w:val="24"/>
+        </w:rPr>
+        <w:t>.</w:t>
+      </w:r>
+      <w:r>
+        <w:t xml:space="preserve"> </w:t>
+      </w:r>
+      <w:r>
+        <w:rPr>
+          <w:rFonts w:ascii="Arial" w:hAnsi="Arial" w:cs="Arial"/>
+          <w:sz w:val="24"/>
+          <w:szCs w:val="24"/>
+        </w:rPr>
+        <w:t xml:space="preserve">Sollten andere Funktionen benötigt werden, die noch nicht im Projekt eingebunden sind, empfiehlt es sich die Suchfunktion von </w:t>
+      </w:r>
+      <w:proofErr w:type="spellStart"/>
+      <w:r>
+        <w:rPr>
+          <w:rFonts w:ascii="Arial" w:hAnsi="Arial" w:cs="Arial"/>
+          <w:sz w:val="24"/>
+          <w:szCs w:val="24"/>
+        </w:rPr>
+        <w:t>NuGet</w:t>
+      </w:r>
+      <w:proofErr w:type="spellEnd"/>
+      <w:r>
+        <w:rPr>
+          <w:rFonts w:ascii="Arial" w:hAnsi="Arial" w:cs="Arial"/>
+          <w:sz w:val="24"/>
+          <w:szCs w:val="24"/>
+        </w:rPr>
+        <w:t xml:space="preserve"> zu nutzen. An dieser Stelle findet man als Entwickler auch zahlreiche Informationen zu den Versionen, den Voraussetzungen, dem Paket- Entwicklern und eine </w:t>
+      </w:r>
+      <w:r>
+        <w:rPr>
+          <w:rFonts w:ascii="Arial" w:hAnsi="Arial" w:cs="Arial"/>
+          <w:sz w:val="24"/>
+          <w:szCs w:val="24"/>
+        </w:rPr>
+        <w:t>Beschreibung,</w:t>
+      </w:r>
+      <w:r>
+        <w:rPr>
+          <w:rFonts w:ascii="Arial" w:hAnsi="Arial" w:cs="Arial"/>
+          <w:sz w:val="24"/>
+          <w:szCs w:val="24"/>
+        </w:rPr>
+        <w:t xml:space="preserve"> die in den meisten Fällen einen Link zu einer ausführlichen Dokumentation enthält.</w:t>
+      </w:r>
+    </w:p>
+    <w:p>
+      <w:pPr>
+        <w:jc w:val="both"/>
+        <w:rPr>
+          <w:rFonts w:ascii="Arial" w:hAnsi="Arial" w:cs="Arial"/>
+          <w:sz w:val="24"/>
+          <w:szCs w:val="24"/>
+        </w:rPr>
+      </w:pPr>
+      <w:r>
+        <w:rPr>
+          <w:rFonts w:ascii="Arial" w:hAnsi="Arial" w:cs="Arial"/>
+          <w:sz w:val="24"/>
+          <w:szCs w:val="24"/>
         </w:rPr>
         <w:br w:type="page"/>
       </w:r>
@@ -4371,7 +6653,7 @@
           <w:szCs w:val="28"/>
         </w:rPr>
       </w:pPr>
-      <w:bookmarkStart w:id="7" w:name="_Toc137476862"/>
+      <w:bookmarkStart w:id="11" w:name="_Toc137807271"/>
       <w:r>
         <w:rPr>
           <w:rFonts w:ascii="Arial" w:hAnsi="Arial" w:cs="Arial"/>
@@ -4385,7 +6667,7 @@
         <w:lastRenderedPageBreak/>
         <w:t>Veröffentlichung von nativen Apps</w:t>
       </w:r>
-      <w:bookmarkEnd w:id="7"/>
+      <w:bookmarkEnd w:id="11"/>
     </w:p>
     <w:p>
       <w:pPr>
@@ -4676,7 +6958,7 @@
           <w:color w:val="auto"/>
         </w:rPr>
       </w:pPr>
-      <w:bookmarkStart w:id="8" w:name="_Toc137476863"/>
+      <w:bookmarkStart w:id="12" w:name="_Toc137807272"/>
       <w:r>
         <w:rPr>
           <w:rFonts w:ascii="Arial" w:hAnsi="Arial" w:cs="Arial"/>
@@ -4686,7 +6968,7 @@
         </w:rPr>
         <w:t>Aufgaben</w:t>
       </w:r>
-      <w:bookmarkEnd w:id="8"/>
+      <w:bookmarkEnd w:id="12"/>
     </w:p>
     <w:p>
       <w:pPr>
@@ -4701,7 +6983,7 @@
           <w:szCs w:val="28"/>
         </w:rPr>
       </w:pPr>
-      <w:bookmarkStart w:id="9" w:name="_Toc137476864"/>
+      <w:bookmarkStart w:id="13" w:name="_Toc137807273"/>
       <w:r>
         <w:rPr>
           <w:rFonts w:ascii="Arial" w:hAnsi="Arial" w:cs="Arial"/>
@@ -4713,7 +6995,7 @@
         </w:rPr>
         <w:t>geführte Aufgabe</w:t>
       </w:r>
-      <w:bookmarkEnd w:id="9"/>
+      <w:bookmarkEnd w:id="13"/>
     </w:p>
     <w:p>
       <w:pPr>
@@ -4746,7 +7028,7 @@
           <w:szCs w:val="28"/>
         </w:rPr>
       </w:pPr>
-      <w:bookmarkStart w:id="10" w:name="_Toc137476865"/>
+      <w:bookmarkStart w:id="14" w:name="_Toc137807274"/>
       <w:r>
         <w:rPr>
           <w:rFonts w:ascii="Arial" w:hAnsi="Arial" w:cs="Arial"/>
@@ -4759,7 +7041,7 @@
         <w:lastRenderedPageBreak/>
         <w:t>selbstständige Aufgabe</w:t>
       </w:r>
-      <w:bookmarkEnd w:id="10"/>
+      <w:bookmarkEnd w:id="14"/>
     </w:p>
     <w:p>
       <w:pPr>
@@ -4776,7 +7058,7 @@
           <w:rFonts w:ascii="Arial" w:hAnsi="Arial" w:cs="Arial"/>
         </w:rPr>
         <w:sectPr>
-          <w:headerReference w:type="default" r:id="rId25"/>
+          <w:headerReference w:type="default" r:id="rId34"/>
           <w:pgSz w:w="11906" w:h="16838"/>
           <w:pgMar w:top="1417" w:right="1417" w:bottom="1134" w:left="1417" w:header="708" w:footer="708" w:gutter="0"/>
           <w:cols w:space="708"/>
@@ -4784,7 +7066,7 @@
         </w:sectPr>
       </w:pPr>
     </w:p>
-    <w:bookmarkStart w:id="11" w:name="_Toc137476866" w:displacedByCustomXml="next"/>
+    <w:bookmarkStart w:id="15" w:name="_Toc137807275" w:displacedByCustomXml="next"/>
     <w:sdt>
       <w:sdtPr>
         <w:rPr>
@@ -4832,7 +7114,7 @@
             </w:rPr>
             <w:t>Quellenverzeichnis</w:t>
           </w:r>
-          <w:bookmarkEnd w:id="11"/>
+          <w:bookmarkEnd w:id="15"/>
         </w:p>
         <w:sdt>
           <w:sdtPr>
@@ -4876,7 +7158,7 @@
       </w:sdtContent>
     </w:sdt>
     <w:sectPr>
-      <w:headerReference w:type="default" r:id="rId26"/>
+      <w:headerReference w:type="default" r:id="rId35"/>
       <w:pgSz w:w="11906" w:h="16838"/>
       <w:pgMar w:top="1417" w:right="1417" w:bottom="1134" w:left="1417" w:header="708" w:footer="708" w:gutter="0"/>
       <w:cols w:space="708"/>
@@ -4887,7 +7169,7 @@
 </file>
 
 <file path=word/endnotes.xml><?xml version="1.0" encoding="utf-8"?>
-<w:endnotes xmlns:wpc="http://schemas.microsoft.com/office/word/2010/wordprocessingCanvas" xmlns:cx="http://schemas.microsoft.com/office/drawing/2014/chartex" xmlns:cx1="http://schemas.microsoft.com/office/drawing/2015/9/8/chartex" xmlns:cx2="http://schemas.microsoft.com/office/drawing/2015/10/21/chartex" xmlns:cx3="http://schemas.microsoft.com/office/drawing/2016/5/9/chartex" xmlns:cx4="http://schemas.microsoft.com/office/drawing/2016/5/10/chartex" xmlns:cx5="http://schemas.microsoft.com/office/drawing/2016/5/11/chartex" xmlns:cx6="http://schemas.microsoft.com/office/drawing/2016/5/12/chartex" xmlns:cx7="http://schemas.microsoft.com/office/drawing/2016/5/13/chartex" xmlns:cx8="http://schemas.microsoft.com/office/drawing/2016/5/14/chartex" xmlns:mc="http://schemas.openxmlformats.org/markup-compatibility/2006" xmlns:aink="http://schemas.microsoft.com/office/drawing/2016/ink" xmlns:am3d="http://schemas.microsoft.com/office/drawing/2017/model3d" xmlns:o="urn:schemas-microsoft-com:office:office" xmlns:oel="http://schemas.microsoft.com/office/2019/extlst" xmlns:r="http://schemas.openxmlformats.org/officeDocument/2006/relationships" xmlns:m="http://schemas.openxmlformats.org/officeDocument/2006/math" xmlns:v="urn:schemas-microsoft-com:vml" xmlns:wp14="http://schemas.microsoft.com/office/word/2010/wordprocessingDrawing" xmlns:wp="http://schemas.openxmlformats.org/drawingml/2006/wordprocessingDrawing" xmlns:w10="urn:schemas-microsoft-com:office:word" xmlns:w="http://schemas.openxmlformats.org/wordprocessingml/2006/main" xmlns:w14="http://schemas.microsoft.com/office/word/2010/wordml" xmlns:w15="http://schemas.microsoft.com/office/word/2012/wordml" xmlns:w16cex="http://schemas.microsoft.com/office/word/2018/wordml/cex" xmlns:w16cid="http://schemas.microsoft.com/office/word/2016/wordml/cid" xmlns:w16="http://schemas.microsoft.com/office/word/2018/wordml" xmlns:w16sdtdh="http://schemas.microsoft.com/office/word/2020/wordml/sdtdatahash" xmlns:w16se="http://schemas.microsoft.com/office/word/2015/wordml/symex" xmlns:wpg="http://schemas.microsoft.com/office/word/2010/wordprocessingGroup" xmlns:wpi="http://schemas.microsoft.com/office/word/2010/wordprocessingInk" xmlns:wne="http://schemas.microsoft.com/office/word/2006/wordml" xmlns:wps="http://schemas.microsoft.com/office/word/2010/wordprocessingShape" mc:Ignorable="w14 w15 w16se w16cid w16 w16cex w16sdtdh wp14">
+<w:endnotes xmlns:wpc="http://schemas.microsoft.com/office/word/2010/wordprocessingCanvas" xmlns:cx="http://schemas.microsoft.com/office/drawing/2014/chartex" xmlns:cx1="http://schemas.microsoft.com/office/drawing/2015/9/8/chartex" xmlns:cx2="http://schemas.microsoft.com/office/drawing/2015/10/21/chartex" xmlns:cx3="http://schemas.microsoft.com/office/drawing/2016/5/9/chartex" xmlns:cx4="http://schemas.microsoft.com/office/drawing/2016/5/10/chartex" xmlns:cx5="http://schemas.microsoft.com/office/drawing/2016/5/11/chartex" xmlns:cx6="http://schemas.microsoft.com/office/drawing/2016/5/12/chartex" xmlns:cx7="http://schemas.microsoft.com/office/drawing/2016/5/13/chartex" xmlns:cx8="http://schemas.microsoft.com/office/drawing/2016/5/14/chartex" xmlns:mc="http://schemas.openxmlformats.org/markup-compatibility/2006" xmlns:aink="http://schemas.microsoft.com/office/drawing/2016/ink" xmlns:am3d="http://schemas.microsoft.com/office/drawing/2017/model3d" xmlns:o="urn:schemas-microsoft-com:office:office" xmlns:oel="http://schemas.microsoft.com/office/2019/extlst" xmlns:r="http://schemas.openxmlformats.org/officeDocument/2006/relationships" xmlns:m="http://schemas.openxmlformats.org/officeDocument/2006/math" xmlns:v="urn:schemas-microsoft-com:vml" xmlns:wp14="http://schemas.microsoft.com/office/word/2010/wordprocessingDrawing" xmlns:wp="http://schemas.openxmlformats.org/drawingml/2006/wordprocessingDrawing" xmlns:w10="urn:schemas-microsoft-com:office:word" xmlns:w="http://schemas.openxmlformats.org/wordprocessingml/2006/main" xmlns:w14="http://schemas.microsoft.com/office/word/2010/wordml" xmlns:w15="http://schemas.microsoft.com/office/word/2012/wordml" xmlns:w16cex="http://schemas.microsoft.com/office/word/2018/wordml/cex" xmlns:w16cid="http://schemas.microsoft.com/office/word/2016/wordml/cid" xmlns:w16="http://schemas.microsoft.com/office/word/2018/wordml" xmlns:w16du="http://schemas.microsoft.com/office/word/2023/wordml/word16du" xmlns:w16sdtdh="http://schemas.microsoft.com/office/word/2020/wordml/sdtdatahash" xmlns:w16se="http://schemas.microsoft.com/office/word/2015/wordml/symex" xmlns:wpg="http://schemas.microsoft.com/office/word/2010/wordprocessingGroup" xmlns:wpi="http://schemas.microsoft.com/office/word/2010/wordprocessingInk" xmlns:wne="http://schemas.microsoft.com/office/word/2006/wordml" xmlns:wps="http://schemas.microsoft.com/office/word/2010/wordprocessingShape" mc:Ignorable="w14 w15 w16se w16cid w16 w16cex w16sdtdh wp14">
   <w:endnote w:type="separator" w:id="-1">
     <w:p>
       <w:r>
@@ -4913,7 +7195,7 @@
 </file>
 
 <file path=word/footer1.xml><?xml version="1.0" encoding="utf-8"?>
-<w:ftr xmlns:wpc="http://schemas.microsoft.com/office/word/2010/wordprocessingCanvas" xmlns:cx="http://schemas.microsoft.com/office/drawing/2014/chartex" xmlns:cx1="http://schemas.microsoft.com/office/drawing/2015/9/8/chartex" xmlns:cx2="http://schemas.microsoft.com/office/drawing/2015/10/21/chartex" xmlns:cx3="http://schemas.microsoft.com/office/drawing/2016/5/9/chartex" xmlns:cx4="http://schemas.microsoft.com/office/drawing/2016/5/10/chartex" xmlns:cx5="http://schemas.microsoft.com/office/drawing/2016/5/11/chartex" xmlns:cx6="http://schemas.microsoft.com/office/drawing/2016/5/12/chartex" xmlns:cx7="http://schemas.microsoft.com/office/drawing/2016/5/13/chartex" xmlns:cx8="http://schemas.microsoft.com/office/drawing/2016/5/14/chartex" xmlns:mc="http://schemas.openxmlformats.org/markup-compatibility/2006" xmlns:aink="http://schemas.microsoft.com/office/drawing/2016/ink" xmlns:am3d="http://schemas.microsoft.com/office/drawing/2017/model3d" xmlns:o="urn:schemas-microsoft-com:office:office" xmlns:oel="http://schemas.microsoft.com/office/2019/extlst" xmlns:r="http://schemas.openxmlformats.org/officeDocument/2006/relationships" xmlns:m="http://schemas.openxmlformats.org/officeDocument/2006/math" xmlns:v="urn:schemas-microsoft-com:vml" xmlns:wp14="http://schemas.microsoft.com/office/word/2010/wordprocessingDrawing" xmlns:wp="http://schemas.openxmlformats.org/drawingml/2006/wordprocessingDrawing" xmlns:w10="urn:schemas-microsoft-com:office:word" xmlns:w="http://schemas.openxmlformats.org/wordprocessingml/2006/main" xmlns:w14="http://schemas.microsoft.com/office/word/2010/wordml" xmlns:w15="http://schemas.microsoft.com/office/word/2012/wordml" xmlns:w16cex="http://schemas.microsoft.com/office/word/2018/wordml/cex" xmlns:w16cid="http://schemas.microsoft.com/office/word/2016/wordml/cid" xmlns:w16="http://schemas.microsoft.com/office/word/2018/wordml" xmlns:w16sdtdh="http://schemas.microsoft.com/office/word/2020/wordml/sdtdatahash" xmlns:w16se="http://schemas.microsoft.com/office/word/2015/wordml/symex" xmlns:wpg="http://schemas.microsoft.com/office/word/2010/wordprocessingGroup" xmlns:wpi="http://schemas.microsoft.com/office/word/2010/wordprocessingInk" xmlns:wne="http://schemas.microsoft.com/office/word/2006/wordml" xmlns:wps="http://schemas.microsoft.com/office/word/2010/wordprocessingShape" mc:Ignorable="w14 w15 w16se w16cid w16 w16cex w16sdtdh wp14">
+<w:ftr xmlns:wpc="http://schemas.microsoft.com/office/word/2010/wordprocessingCanvas" xmlns:cx="http://schemas.microsoft.com/office/drawing/2014/chartex" xmlns:cx1="http://schemas.microsoft.com/office/drawing/2015/9/8/chartex" xmlns:cx2="http://schemas.microsoft.com/office/drawing/2015/10/21/chartex" xmlns:cx3="http://schemas.microsoft.com/office/drawing/2016/5/9/chartex" xmlns:cx4="http://schemas.microsoft.com/office/drawing/2016/5/10/chartex" xmlns:cx5="http://schemas.microsoft.com/office/drawing/2016/5/11/chartex" xmlns:cx6="http://schemas.microsoft.com/office/drawing/2016/5/12/chartex" xmlns:cx7="http://schemas.microsoft.com/office/drawing/2016/5/13/chartex" xmlns:cx8="http://schemas.microsoft.com/office/drawing/2016/5/14/chartex" xmlns:mc="http://schemas.openxmlformats.org/markup-compatibility/2006" xmlns:aink="http://schemas.microsoft.com/office/drawing/2016/ink" xmlns:am3d="http://schemas.microsoft.com/office/drawing/2017/model3d" xmlns:o="urn:schemas-microsoft-com:office:office" xmlns:oel="http://schemas.microsoft.com/office/2019/extlst" xmlns:r="http://schemas.openxmlformats.org/officeDocument/2006/relationships" xmlns:m="http://schemas.openxmlformats.org/officeDocument/2006/math" xmlns:v="urn:schemas-microsoft-com:vml" xmlns:wp14="http://schemas.microsoft.com/office/word/2010/wordprocessingDrawing" xmlns:wp="http://schemas.openxmlformats.org/drawingml/2006/wordprocessingDrawing" xmlns:w10="urn:schemas-microsoft-com:office:word" xmlns:w="http://schemas.openxmlformats.org/wordprocessingml/2006/main" xmlns:w14="http://schemas.microsoft.com/office/word/2010/wordml" xmlns:w15="http://schemas.microsoft.com/office/word/2012/wordml" xmlns:w16cex="http://schemas.microsoft.com/office/word/2018/wordml/cex" xmlns:w16cid="http://schemas.microsoft.com/office/word/2016/wordml/cid" xmlns:w16="http://schemas.microsoft.com/office/word/2018/wordml" xmlns:w16du="http://schemas.microsoft.com/office/word/2023/wordml/word16du" xmlns:w16sdtdh="http://schemas.microsoft.com/office/word/2020/wordml/sdtdatahash" xmlns:w16se="http://schemas.microsoft.com/office/word/2015/wordml/symex" xmlns:wpg="http://schemas.microsoft.com/office/word/2010/wordprocessingGroup" xmlns:wpi="http://schemas.microsoft.com/office/word/2010/wordprocessingInk" xmlns:wne="http://schemas.microsoft.com/office/word/2006/wordml" xmlns:wps="http://schemas.microsoft.com/office/word/2010/wordprocessingShape" mc:Ignorable="w14 w15 w16se w16cid w16 w16cex w16sdtdh wp14">
   <w:p>
     <w:pPr>
       <w:pStyle w:val="Fuzeile"/>
@@ -4927,7 +7209,7 @@
 </file>
 
 <file path=word/footer2.xml><?xml version="1.0" encoding="utf-8"?>
-<w:ftr xmlns:wpc="http://schemas.microsoft.com/office/word/2010/wordprocessingCanvas" xmlns:cx="http://schemas.microsoft.com/office/drawing/2014/chartex" xmlns:cx1="http://schemas.microsoft.com/office/drawing/2015/9/8/chartex" xmlns:cx2="http://schemas.microsoft.com/office/drawing/2015/10/21/chartex" xmlns:cx3="http://schemas.microsoft.com/office/drawing/2016/5/9/chartex" xmlns:cx4="http://schemas.microsoft.com/office/drawing/2016/5/10/chartex" xmlns:cx5="http://schemas.microsoft.com/office/drawing/2016/5/11/chartex" xmlns:cx6="http://schemas.microsoft.com/office/drawing/2016/5/12/chartex" xmlns:cx7="http://schemas.microsoft.com/office/drawing/2016/5/13/chartex" xmlns:cx8="http://schemas.microsoft.com/office/drawing/2016/5/14/chartex" xmlns:mc="http://schemas.openxmlformats.org/markup-compatibility/2006" xmlns:aink="http://schemas.microsoft.com/office/drawing/2016/ink" xmlns:am3d="http://schemas.microsoft.com/office/drawing/2017/model3d" xmlns:o="urn:schemas-microsoft-com:office:office" xmlns:oel="http://schemas.microsoft.com/office/2019/extlst" xmlns:r="http://schemas.openxmlformats.org/officeDocument/2006/relationships" xmlns:m="http://schemas.openxmlformats.org/officeDocument/2006/math" xmlns:v="urn:schemas-microsoft-com:vml" xmlns:wp14="http://schemas.microsoft.com/office/word/2010/wordprocessingDrawing" xmlns:wp="http://schemas.openxmlformats.org/drawingml/2006/wordprocessingDrawing" xmlns:w10="urn:schemas-microsoft-com:office:word" xmlns:w="http://schemas.openxmlformats.org/wordprocessingml/2006/main" xmlns:w14="http://schemas.microsoft.com/office/word/2010/wordml" xmlns:w15="http://schemas.microsoft.com/office/word/2012/wordml" xmlns:w16cex="http://schemas.microsoft.com/office/word/2018/wordml/cex" xmlns:w16cid="http://schemas.microsoft.com/office/word/2016/wordml/cid" xmlns:w16="http://schemas.microsoft.com/office/word/2018/wordml" xmlns:w16sdtdh="http://schemas.microsoft.com/office/word/2020/wordml/sdtdatahash" xmlns:w16se="http://schemas.microsoft.com/office/word/2015/wordml/symex" xmlns:wpg="http://schemas.microsoft.com/office/word/2010/wordprocessingGroup" xmlns:wpi="http://schemas.microsoft.com/office/word/2010/wordprocessingInk" xmlns:wne="http://schemas.microsoft.com/office/word/2006/wordml" xmlns:wps="http://schemas.microsoft.com/office/word/2010/wordprocessingShape" mc:Ignorable="w14 w15 w16se w16cid w16 w16cex w16sdtdh wp14">
+<w:ftr xmlns:wpc="http://schemas.microsoft.com/office/word/2010/wordprocessingCanvas" xmlns:cx="http://schemas.microsoft.com/office/drawing/2014/chartex" xmlns:cx1="http://schemas.microsoft.com/office/drawing/2015/9/8/chartex" xmlns:cx2="http://schemas.microsoft.com/office/drawing/2015/10/21/chartex" xmlns:cx3="http://schemas.microsoft.com/office/drawing/2016/5/9/chartex" xmlns:cx4="http://schemas.microsoft.com/office/drawing/2016/5/10/chartex" xmlns:cx5="http://schemas.microsoft.com/office/drawing/2016/5/11/chartex" xmlns:cx6="http://schemas.microsoft.com/office/drawing/2016/5/12/chartex" xmlns:cx7="http://schemas.microsoft.com/office/drawing/2016/5/13/chartex" xmlns:cx8="http://schemas.microsoft.com/office/drawing/2016/5/14/chartex" xmlns:mc="http://schemas.openxmlformats.org/markup-compatibility/2006" xmlns:aink="http://schemas.microsoft.com/office/drawing/2016/ink" xmlns:am3d="http://schemas.microsoft.com/office/drawing/2017/model3d" xmlns:o="urn:schemas-microsoft-com:office:office" xmlns:oel="http://schemas.microsoft.com/office/2019/extlst" xmlns:r="http://schemas.openxmlformats.org/officeDocument/2006/relationships" xmlns:m="http://schemas.openxmlformats.org/officeDocument/2006/math" xmlns:v="urn:schemas-microsoft-com:vml" xmlns:wp14="http://schemas.microsoft.com/office/word/2010/wordprocessingDrawing" xmlns:wp="http://schemas.openxmlformats.org/drawingml/2006/wordprocessingDrawing" xmlns:w10="urn:schemas-microsoft-com:office:word" xmlns:w="http://schemas.openxmlformats.org/wordprocessingml/2006/main" xmlns:w14="http://schemas.microsoft.com/office/word/2010/wordml" xmlns:w15="http://schemas.microsoft.com/office/word/2012/wordml" xmlns:w16cex="http://schemas.microsoft.com/office/word/2018/wordml/cex" xmlns:w16cid="http://schemas.microsoft.com/office/word/2016/wordml/cid" xmlns:w16="http://schemas.microsoft.com/office/word/2018/wordml" xmlns:w16du="http://schemas.microsoft.com/office/word/2023/wordml/word16du" xmlns:w16sdtdh="http://schemas.microsoft.com/office/word/2020/wordml/sdtdatahash" xmlns:w16se="http://schemas.microsoft.com/office/word/2015/wordml/symex" xmlns:wpg="http://schemas.microsoft.com/office/word/2010/wordprocessingGroup" xmlns:wpi="http://schemas.microsoft.com/office/word/2010/wordprocessingInk" xmlns:wne="http://schemas.microsoft.com/office/word/2006/wordml" xmlns:wps="http://schemas.microsoft.com/office/word/2010/wordprocessingShape" mc:Ignorable="w14 w15 w16se w16cid w16 w16cex w16sdtdh wp14">
   <w:sdt>
     <w:sdtPr>
       <w:id w:val="722644141"/>
@@ -4967,7 +7249,7 @@
 </file>
 
 <file path=word/footnotes.xml><?xml version="1.0" encoding="utf-8"?>
-<w:footnotes xmlns:wpc="http://schemas.microsoft.com/office/word/2010/wordprocessingCanvas" xmlns:cx="http://schemas.microsoft.com/office/drawing/2014/chartex" xmlns:cx1="http://schemas.microsoft.com/office/drawing/2015/9/8/chartex" xmlns:cx2="http://schemas.microsoft.com/office/drawing/2015/10/21/chartex" xmlns:cx3="http://schemas.microsoft.com/office/drawing/2016/5/9/chartex" xmlns:cx4="http://schemas.microsoft.com/office/drawing/2016/5/10/chartex" xmlns:cx5="http://schemas.microsoft.com/office/drawing/2016/5/11/chartex" xmlns:cx6="http://schemas.microsoft.com/office/drawing/2016/5/12/chartex" xmlns:cx7="http://schemas.microsoft.com/office/drawing/2016/5/13/chartex" xmlns:cx8="http://schemas.microsoft.com/office/drawing/2016/5/14/chartex" xmlns:mc="http://schemas.openxmlformats.org/markup-compatibility/2006" xmlns:aink="http://schemas.microsoft.com/office/drawing/2016/ink" xmlns:am3d="http://schemas.microsoft.com/office/drawing/2017/model3d" xmlns:o="urn:schemas-microsoft-com:office:office" xmlns:oel="http://schemas.microsoft.com/office/2019/extlst" xmlns:r="http://schemas.openxmlformats.org/officeDocument/2006/relationships" xmlns:m="http://schemas.openxmlformats.org/officeDocument/2006/math" xmlns:v="urn:schemas-microsoft-com:vml" xmlns:wp14="http://schemas.microsoft.com/office/word/2010/wordprocessingDrawing" xmlns:wp="http://schemas.openxmlformats.org/drawingml/2006/wordprocessingDrawing" xmlns:w10="urn:schemas-microsoft-com:office:word" xmlns:w="http://schemas.openxmlformats.org/wordprocessingml/2006/main" xmlns:w14="http://schemas.microsoft.com/office/word/2010/wordml" xmlns:w15="http://schemas.microsoft.com/office/word/2012/wordml" xmlns:w16cex="http://schemas.microsoft.com/office/word/2018/wordml/cex" xmlns:w16cid="http://schemas.microsoft.com/office/word/2016/wordml/cid" xmlns:w16="http://schemas.microsoft.com/office/word/2018/wordml" xmlns:w16sdtdh="http://schemas.microsoft.com/office/word/2020/wordml/sdtdatahash" xmlns:w16se="http://schemas.microsoft.com/office/word/2015/wordml/symex" xmlns:wpg="http://schemas.microsoft.com/office/word/2010/wordprocessingGroup" xmlns:wpi="http://schemas.microsoft.com/office/word/2010/wordprocessingInk" xmlns:wne="http://schemas.microsoft.com/office/word/2006/wordml" xmlns:wps="http://schemas.microsoft.com/office/word/2010/wordprocessingShape" mc:Ignorable="w14 w15 w16se w16cid w16 w16cex w16sdtdh wp14">
+<w:footnotes xmlns:wpc="http://schemas.microsoft.com/office/word/2010/wordprocessingCanvas" xmlns:cx="http://schemas.microsoft.com/office/drawing/2014/chartex" xmlns:cx1="http://schemas.microsoft.com/office/drawing/2015/9/8/chartex" xmlns:cx2="http://schemas.microsoft.com/office/drawing/2015/10/21/chartex" xmlns:cx3="http://schemas.microsoft.com/office/drawing/2016/5/9/chartex" xmlns:cx4="http://schemas.microsoft.com/office/drawing/2016/5/10/chartex" xmlns:cx5="http://schemas.microsoft.com/office/drawing/2016/5/11/chartex" xmlns:cx6="http://schemas.microsoft.com/office/drawing/2016/5/12/chartex" xmlns:cx7="http://schemas.microsoft.com/office/drawing/2016/5/13/chartex" xmlns:cx8="http://schemas.microsoft.com/office/drawing/2016/5/14/chartex" xmlns:mc="http://schemas.openxmlformats.org/markup-compatibility/2006" xmlns:aink="http://schemas.microsoft.com/office/drawing/2016/ink" xmlns:am3d="http://schemas.microsoft.com/office/drawing/2017/model3d" xmlns:o="urn:schemas-microsoft-com:office:office" xmlns:oel="http://schemas.microsoft.com/office/2019/extlst" xmlns:r="http://schemas.openxmlformats.org/officeDocument/2006/relationships" xmlns:m="http://schemas.openxmlformats.org/officeDocument/2006/math" xmlns:v="urn:schemas-microsoft-com:vml" xmlns:wp14="http://schemas.microsoft.com/office/word/2010/wordprocessingDrawing" xmlns:wp="http://schemas.openxmlformats.org/drawingml/2006/wordprocessingDrawing" xmlns:w10="urn:schemas-microsoft-com:office:word" xmlns:w="http://schemas.openxmlformats.org/wordprocessingml/2006/main" xmlns:w14="http://schemas.microsoft.com/office/word/2010/wordml" xmlns:w15="http://schemas.microsoft.com/office/word/2012/wordml" xmlns:w16cex="http://schemas.microsoft.com/office/word/2018/wordml/cex" xmlns:w16cid="http://schemas.microsoft.com/office/word/2016/wordml/cid" xmlns:w16="http://schemas.microsoft.com/office/word/2018/wordml" xmlns:w16du="http://schemas.microsoft.com/office/word/2023/wordml/word16du" xmlns:w16sdtdh="http://schemas.microsoft.com/office/word/2020/wordml/sdtdatahash" xmlns:w16se="http://schemas.microsoft.com/office/word/2015/wordml/symex" xmlns:wpg="http://schemas.microsoft.com/office/word/2010/wordprocessingGroup" xmlns:wpi="http://schemas.microsoft.com/office/word/2010/wordprocessingInk" xmlns:wne="http://schemas.microsoft.com/office/word/2006/wordml" xmlns:wps="http://schemas.microsoft.com/office/word/2010/wordprocessingShape" mc:Ignorable="w14 w15 w16se w16cid w16 w16cex w16sdtdh wp14">
   <w:footnote w:type="separator" w:id="-1">
     <w:p>
       <w:r>
@@ -4993,7 +7275,7 @@
 </file>
 
 <file path=word/header1.xml><?xml version="1.0" encoding="utf-8"?>
-<w:hdr xmlns:wpc="http://schemas.microsoft.com/office/word/2010/wordprocessingCanvas" xmlns:cx="http://schemas.microsoft.com/office/drawing/2014/chartex" xmlns:cx1="http://schemas.microsoft.com/office/drawing/2015/9/8/chartex" xmlns:cx2="http://schemas.microsoft.com/office/drawing/2015/10/21/chartex" xmlns:cx3="http://schemas.microsoft.com/office/drawing/2016/5/9/chartex" xmlns:cx4="http://schemas.microsoft.com/office/drawing/2016/5/10/chartex" xmlns:cx5="http://schemas.microsoft.com/office/drawing/2016/5/11/chartex" xmlns:cx6="http://schemas.microsoft.com/office/drawing/2016/5/12/chartex" xmlns:cx7="http://schemas.microsoft.com/office/drawing/2016/5/13/chartex" xmlns:cx8="http://schemas.microsoft.com/office/drawing/2016/5/14/chartex" xmlns:mc="http://schemas.openxmlformats.org/markup-compatibility/2006" xmlns:aink="http://schemas.microsoft.com/office/drawing/2016/ink" xmlns:am3d="http://schemas.microsoft.com/office/drawing/2017/model3d" xmlns:o="urn:schemas-microsoft-com:office:office" xmlns:oel="http://schemas.microsoft.com/office/2019/extlst" xmlns:r="http://schemas.openxmlformats.org/officeDocument/2006/relationships" xmlns:m="http://schemas.openxmlformats.org/officeDocument/2006/math" xmlns:v="urn:schemas-microsoft-com:vml" xmlns:wp14="http://schemas.microsoft.com/office/word/2010/wordprocessingDrawing" xmlns:wp="http://schemas.openxmlformats.org/drawingml/2006/wordprocessingDrawing" xmlns:w10="urn:schemas-microsoft-com:office:word" xmlns:w="http://schemas.openxmlformats.org/wordprocessingml/2006/main" xmlns:w14="http://schemas.microsoft.com/office/word/2010/wordml" xmlns:w15="http://schemas.microsoft.com/office/word/2012/wordml" xmlns:w16cex="http://schemas.microsoft.com/office/word/2018/wordml/cex" xmlns:w16cid="http://schemas.microsoft.com/office/word/2016/wordml/cid" xmlns:w16="http://schemas.microsoft.com/office/word/2018/wordml" xmlns:w16sdtdh="http://schemas.microsoft.com/office/word/2020/wordml/sdtdatahash" xmlns:w16se="http://schemas.microsoft.com/office/word/2015/wordml/symex" xmlns:wpg="http://schemas.microsoft.com/office/word/2010/wordprocessingGroup" xmlns:wpi="http://schemas.microsoft.com/office/word/2010/wordprocessingInk" xmlns:wne="http://schemas.microsoft.com/office/word/2006/wordml" xmlns:wps="http://schemas.microsoft.com/office/word/2010/wordprocessingShape" mc:Ignorable="w14 w15 w16se w16cid w16 w16cex w16sdtdh wp14">
+<w:hdr xmlns:wpc="http://schemas.microsoft.com/office/word/2010/wordprocessingCanvas" xmlns:cx="http://schemas.microsoft.com/office/drawing/2014/chartex" xmlns:cx1="http://schemas.microsoft.com/office/drawing/2015/9/8/chartex" xmlns:cx2="http://schemas.microsoft.com/office/drawing/2015/10/21/chartex" xmlns:cx3="http://schemas.microsoft.com/office/drawing/2016/5/9/chartex" xmlns:cx4="http://schemas.microsoft.com/office/drawing/2016/5/10/chartex" xmlns:cx5="http://schemas.microsoft.com/office/drawing/2016/5/11/chartex" xmlns:cx6="http://schemas.microsoft.com/office/drawing/2016/5/12/chartex" xmlns:cx7="http://schemas.microsoft.com/office/drawing/2016/5/13/chartex" xmlns:cx8="http://schemas.microsoft.com/office/drawing/2016/5/14/chartex" xmlns:mc="http://schemas.openxmlformats.org/markup-compatibility/2006" xmlns:aink="http://schemas.microsoft.com/office/drawing/2016/ink" xmlns:am3d="http://schemas.microsoft.com/office/drawing/2017/model3d" xmlns:o="urn:schemas-microsoft-com:office:office" xmlns:oel="http://schemas.microsoft.com/office/2019/extlst" xmlns:r="http://schemas.openxmlformats.org/officeDocument/2006/relationships" xmlns:m="http://schemas.openxmlformats.org/officeDocument/2006/math" xmlns:v="urn:schemas-microsoft-com:vml" xmlns:wp14="http://schemas.microsoft.com/office/word/2010/wordprocessingDrawing" xmlns:wp="http://schemas.openxmlformats.org/drawingml/2006/wordprocessingDrawing" xmlns:w10="urn:schemas-microsoft-com:office:word" xmlns:w="http://schemas.openxmlformats.org/wordprocessingml/2006/main" xmlns:w14="http://schemas.microsoft.com/office/word/2010/wordml" xmlns:w15="http://schemas.microsoft.com/office/word/2012/wordml" xmlns:w16cex="http://schemas.microsoft.com/office/word/2018/wordml/cex" xmlns:w16cid="http://schemas.microsoft.com/office/word/2016/wordml/cid" xmlns:w16="http://schemas.microsoft.com/office/word/2018/wordml" xmlns:w16du="http://schemas.microsoft.com/office/word/2023/wordml/word16du" xmlns:w16sdtdh="http://schemas.microsoft.com/office/word/2020/wordml/sdtdatahash" xmlns:w16se="http://schemas.microsoft.com/office/word/2015/wordml/symex" xmlns:wpg="http://schemas.microsoft.com/office/word/2010/wordprocessingGroup" xmlns:wpi="http://schemas.microsoft.com/office/word/2010/wordprocessingInk" xmlns:wne="http://schemas.microsoft.com/office/word/2006/wordml" xmlns:wps="http://schemas.microsoft.com/office/word/2010/wordprocessingShape" mc:Ignorable="w14 w15 w16se w16cid w16 w16cex w16sdtdh wp14">
   <w:p>
     <w:pPr>
       <w:pStyle w:val="Kopfzeile"/>
@@ -5010,7 +7292,7 @@
 </file>
 
 <file path=word/header2.xml><?xml version="1.0" encoding="utf-8"?>
-<w:hdr xmlns:wpc="http://schemas.microsoft.com/office/word/2010/wordprocessingCanvas" xmlns:cx="http://schemas.microsoft.com/office/drawing/2014/chartex" xmlns:cx1="http://schemas.microsoft.com/office/drawing/2015/9/8/chartex" xmlns:cx2="http://schemas.microsoft.com/office/drawing/2015/10/21/chartex" xmlns:cx3="http://schemas.microsoft.com/office/drawing/2016/5/9/chartex" xmlns:cx4="http://schemas.microsoft.com/office/drawing/2016/5/10/chartex" xmlns:cx5="http://schemas.microsoft.com/office/drawing/2016/5/11/chartex" xmlns:cx6="http://schemas.microsoft.com/office/drawing/2016/5/12/chartex" xmlns:cx7="http://schemas.microsoft.com/office/drawing/2016/5/13/chartex" xmlns:cx8="http://schemas.microsoft.com/office/drawing/2016/5/14/chartex" xmlns:mc="http://schemas.openxmlformats.org/markup-compatibility/2006" xmlns:aink="http://schemas.microsoft.com/office/drawing/2016/ink" xmlns:am3d="http://schemas.microsoft.com/office/drawing/2017/model3d" xmlns:o="urn:schemas-microsoft-com:office:office" xmlns:oel="http://schemas.microsoft.com/office/2019/extlst" xmlns:r="http://schemas.openxmlformats.org/officeDocument/2006/relationships" xmlns:m="http://schemas.openxmlformats.org/officeDocument/2006/math" xmlns:v="urn:schemas-microsoft-com:vml" xmlns:wp14="http://schemas.microsoft.com/office/word/2010/wordprocessingDrawing" xmlns:wp="http://schemas.openxmlformats.org/drawingml/2006/wordprocessingDrawing" xmlns:w10="urn:schemas-microsoft-com:office:word" xmlns:w="http://schemas.openxmlformats.org/wordprocessingml/2006/main" xmlns:w14="http://schemas.microsoft.com/office/word/2010/wordml" xmlns:w15="http://schemas.microsoft.com/office/word/2012/wordml" xmlns:w16cex="http://schemas.microsoft.com/office/word/2018/wordml/cex" xmlns:w16cid="http://schemas.microsoft.com/office/word/2016/wordml/cid" xmlns:w16="http://schemas.microsoft.com/office/word/2018/wordml" xmlns:w16sdtdh="http://schemas.microsoft.com/office/word/2020/wordml/sdtdatahash" xmlns:w16se="http://schemas.microsoft.com/office/word/2015/wordml/symex" xmlns:wpg="http://schemas.microsoft.com/office/word/2010/wordprocessingGroup" xmlns:wpi="http://schemas.microsoft.com/office/word/2010/wordprocessingInk" xmlns:wne="http://schemas.microsoft.com/office/word/2006/wordml" xmlns:wps="http://schemas.microsoft.com/office/word/2010/wordprocessingShape" mc:Ignorable="w14 w15 w16se w16cid w16 w16cex w16sdtdh wp14">
+<w:hdr xmlns:wpc="http://schemas.microsoft.com/office/word/2010/wordprocessingCanvas" xmlns:cx="http://schemas.microsoft.com/office/drawing/2014/chartex" xmlns:cx1="http://schemas.microsoft.com/office/drawing/2015/9/8/chartex" xmlns:cx2="http://schemas.microsoft.com/office/drawing/2015/10/21/chartex" xmlns:cx3="http://schemas.microsoft.com/office/drawing/2016/5/9/chartex" xmlns:cx4="http://schemas.microsoft.com/office/drawing/2016/5/10/chartex" xmlns:cx5="http://schemas.microsoft.com/office/drawing/2016/5/11/chartex" xmlns:cx6="http://schemas.microsoft.com/office/drawing/2016/5/12/chartex" xmlns:cx7="http://schemas.microsoft.com/office/drawing/2016/5/13/chartex" xmlns:cx8="http://schemas.microsoft.com/office/drawing/2016/5/14/chartex" xmlns:mc="http://schemas.openxmlformats.org/markup-compatibility/2006" xmlns:aink="http://schemas.microsoft.com/office/drawing/2016/ink" xmlns:am3d="http://schemas.microsoft.com/office/drawing/2017/model3d" xmlns:o="urn:schemas-microsoft-com:office:office" xmlns:oel="http://schemas.microsoft.com/office/2019/extlst" xmlns:r="http://schemas.openxmlformats.org/officeDocument/2006/relationships" xmlns:m="http://schemas.openxmlformats.org/officeDocument/2006/math" xmlns:v="urn:schemas-microsoft-com:vml" xmlns:wp14="http://schemas.microsoft.com/office/word/2010/wordprocessingDrawing" xmlns:wp="http://schemas.openxmlformats.org/drawingml/2006/wordprocessingDrawing" xmlns:w10="urn:schemas-microsoft-com:office:word" xmlns:w="http://schemas.openxmlformats.org/wordprocessingml/2006/main" xmlns:w14="http://schemas.microsoft.com/office/word/2010/wordml" xmlns:w15="http://schemas.microsoft.com/office/word/2012/wordml" xmlns:w16cex="http://schemas.microsoft.com/office/word/2018/wordml/cex" xmlns:w16cid="http://schemas.microsoft.com/office/word/2016/wordml/cid" xmlns:w16="http://schemas.microsoft.com/office/word/2018/wordml" xmlns:w16du="http://schemas.microsoft.com/office/word/2023/wordml/word16du" xmlns:w16sdtdh="http://schemas.microsoft.com/office/word/2020/wordml/sdtdatahash" xmlns:w16se="http://schemas.microsoft.com/office/word/2015/wordml/symex" xmlns:wpg="http://schemas.microsoft.com/office/word/2010/wordprocessingGroup" xmlns:wpi="http://schemas.microsoft.com/office/word/2010/wordprocessingInk" xmlns:wne="http://schemas.microsoft.com/office/word/2006/wordml" xmlns:wps="http://schemas.microsoft.com/office/word/2010/wordprocessingShape" mc:Ignorable="w14 w15 w16se w16cid w16 w16cex w16sdtdh wp14">
   <w:p>
     <w:pPr>
       <w:pStyle w:val="Kopfzeile"/>
@@ -5027,7 +7309,7 @@
 </file>
 
 <file path=word/header3.xml><?xml version="1.0" encoding="utf-8"?>
-<w:hdr xmlns:wpc="http://schemas.microsoft.com/office/word/2010/wordprocessingCanvas" xmlns:cx="http://schemas.microsoft.com/office/drawing/2014/chartex" xmlns:cx1="http://schemas.microsoft.com/office/drawing/2015/9/8/chartex" xmlns:cx2="http://schemas.microsoft.com/office/drawing/2015/10/21/chartex" xmlns:cx3="http://schemas.microsoft.com/office/drawing/2016/5/9/chartex" xmlns:cx4="http://schemas.microsoft.com/office/drawing/2016/5/10/chartex" xmlns:cx5="http://schemas.microsoft.com/office/drawing/2016/5/11/chartex" xmlns:cx6="http://schemas.microsoft.com/office/drawing/2016/5/12/chartex" xmlns:cx7="http://schemas.microsoft.com/office/drawing/2016/5/13/chartex" xmlns:cx8="http://schemas.microsoft.com/office/drawing/2016/5/14/chartex" xmlns:mc="http://schemas.openxmlformats.org/markup-compatibility/2006" xmlns:aink="http://schemas.microsoft.com/office/drawing/2016/ink" xmlns:am3d="http://schemas.microsoft.com/office/drawing/2017/model3d" xmlns:o="urn:schemas-microsoft-com:office:office" xmlns:oel="http://schemas.microsoft.com/office/2019/extlst" xmlns:r="http://schemas.openxmlformats.org/officeDocument/2006/relationships" xmlns:m="http://schemas.openxmlformats.org/officeDocument/2006/math" xmlns:v="urn:schemas-microsoft-com:vml" xmlns:wp14="http://schemas.microsoft.com/office/word/2010/wordprocessingDrawing" xmlns:wp="http://schemas.openxmlformats.org/drawingml/2006/wordprocessingDrawing" xmlns:w10="urn:schemas-microsoft-com:office:word" xmlns:w="http://schemas.openxmlformats.org/wordprocessingml/2006/main" xmlns:w14="http://schemas.microsoft.com/office/word/2010/wordml" xmlns:w15="http://schemas.microsoft.com/office/word/2012/wordml" xmlns:w16cex="http://schemas.microsoft.com/office/word/2018/wordml/cex" xmlns:w16cid="http://schemas.microsoft.com/office/word/2016/wordml/cid" xmlns:w16="http://schemas.microsoft.com/office/word/2018/wordml" xmlns:w16sdtdh="http://schemas.microsoft.com/office/word/2020/wordml/sdtdatahash" xmlns:w16se="http://schemas.microsoft.com/office/word/2015/wordml/symex" xmlns:wpg="http://schemas.microsoft.com/office/word/2010/wordprocessingGroup" xmlns:wpi="http://schemas.microsoft.com/office/word/2010/wordprocessingInk" xmlns:wne="http://schemas.microsoft.com/office/word/2006/wordml" xmlns:wps="http://schemas.microsoft.com/office/word/2010/wordprocessingShape" mc:Ignorable="w14 w15 w16se w16cid w16 w16cex w16sdtdh wp14">
+<w:hdr xmlns:wpc="http://schemas.microsoft.com/office/word/2010/wordprocessingCanvas" xmlns:cx="http://schemas.microsoft.com/office/drawing/2014/chartex" xmlns:cx1="http://schemas.microsoft.com/office/drawing/2015/9/8/chartex" xmlns:cx2="http://schemas.microsoft.com/office/drawing/2015/10/21/chartex" xmlns:cx3="http://schemas.microsoft.com/office/drawing/2016/5/9/chartex" xmlns:cx4="http://schemas.microsoft.com/office/drawing/2016/5/10/chartex" xmlns:cx5="http://schemas.microsoft.com/office/drawing/2016/5/11/chartex" xmlns:cx6="http://schemas.microsoft.com/office/drawing/2016/5/12/chartex" xmlns:cx7="http://schemas.microsoft.com/office/drawing/2016/5/13/chartex" xmlns:cx8="http://schemas.microsoft.com/office/drawing/2016/5/14/chartex" xmlns:mc="http://schemas.openxmlformats.org/markup-compatibility/2006" xmlns:aink="http://schemas.microsoft.com/office/drawing/2016/ink" xmlns:am3d="http://schemas.microsoft.com/office/drawing/2017/model3d" xmlns:o="urn:schemas-microsoft-com:office:office" xmlns:oel="http://schemas.microsoft.com/office/2019/extlst" xmlns:r="http://schemas.openxmlformats.org/officeDocument/2006/relationships" xmlns:m="http://schemas.openxmlformats.org/officeDocument/2006/math" xmlns:v="urn:schemas-microsoft-com:vml" xmlns:wp14="http://schemas.microsoft.com/office/word/2010/wordprocessingDrawing" xmlns:wp="http://schemas.openxmlformats.org/drawingml/2006/wordprocessingDrawing" xmlns:w10="urn:schemas-microsoft-com:office:word" xmlns:w="http://schemas.openxmlformats.org/wordprocessingml/2006/main" xmlns:w14="http://schemas.microsoft.com/office/word/2010/wordml" xmlns:w15="http://schemas.microsoft.com/office/word/2012/wordml" xmlns:w16cex="http://schemas.microsoft.com/office/word/2018/wordml/cex" xmlns:w16cid="http://schemas.microsoft.com/office/word/2016/wordml/cid" xmlns:w16="http://schemas.microsoft.com/office/word/2018/wordml" xmlns:w16du="http://schemas.microsoft.com/office/word/2023/wordml/word16du" xmlns:w16sdtdh="http://schemas.microsoft.com/office/word/2020/wordml/sdtdatahash" xmlns:w16se="http://schemas.microsoft.com/office/word/2015/wordml/symex" xmlns:wpg="http://schemas.microsoft.com/office/word/2010/wordprocessingGroup" xmlns:wpi="http://schemas.microsoft.com/office/word/2010/wordprocessingInk" xmlns:wne="http://schemas.microsoft.com/office/word/2006/wordml" xmlns:wps="http://schemas.microsoft.com/office/word/2010/wordprocessingShape" mc:Ignorable="w14 w15 w16se w16cid w16 w16cex w16sdtdh wp14">
   <w:p>
     <w:pPr>
       <w:pStyle w:val="Kopfzeile"/>
@@ -5044,7 +7326,7 @@
 </file>
 
 <file path=word/numbering.xml><?xml version="1.0" encoding="utf-8"?>
-<w:numbering xmlns:wpc="http://schemas.microsoft.com/office/word/2010/wordprocessingCanvas" xmlns:cx="http://schemas.microsoft.com/office/drawing/2014/chartex" xmlns:cx1="http://schemas.microsoft.com/office/drawing/2015/9/8/chartex" xmlns:cx2="http://schemas.microsoft.com/office/drawing/2015/10/21/chartex" xmlns:cx3="http://schemas.microsoft.com/office/drawing/2016/5/9/chartex" xmlns:cx4="http://schemas.microsoft.com/office/drawing/2016/5/10/chartex" xmlns:cx5="http://schemas.microsoft.com/office/drawing/2016/5/11/chartex" xmlns:cx6="http://schemas.microsoft.com/office/drawing/2016/5/12/chartex" xmlns:cx7="http://schemas.microsoft.com/office/drawing/2016/5/13/chartex" xmlns:cx8="http://schemas.microsoft.com/office/drawing/2016/5/14/chartex" xmlns:mc="http://schemas.openxmlformats.org/markup-compatibility/2006" xmlns:aink="http://schemas.microsoft.com/office/drawing/2016/ink" xmlns:am3d="http://schemas.microsoft.com/office/drawing/2017/model3d" xmlns:o="urn:schemas-microsoft-com:office:office" xmlns:oel="http://schemas.microsoft.com/office/2019/extlst" xmlns:r="http://schemas.openxmlformats.org/officeDocument/2006/relationships" xmlns:m="http://schemas.openxmlformats.org/officeDocument/2006/math" xmlns:v="urn:schemas-microsoft-com:vml" xmlns:wp14="http://schemas.microsoft.com/office/word/2010/wordprocessingDrawing" xmlns:wp="http://schemas.openxmlformats.org/drawingml/2006/wordprocessingDrawing" xmlns:w10="urn:schemas-microsoft-com:office:word" xmlns:w="http://schemas.openxmlformats.org/wordprocessingml/2006/main" xmlns:w14="http://schemas.microsoft.com/office/word/2010/wordml" xmlns:w15="http://schemas.microsoft.com/office/word/2012/wordml" xmlns:w16cex="http://schemas.microsoft.com/office/word/2018/wordml/cex" xmlns:w16cid="http://schemas.microsoft.com/office/word/2016/wordml/cid" xmlns:w16="http://schemas.microsoft.com/office/word/2018/wordml" xmlns:w16sdtdh="http://schemas.microsoft.com/office/word/2020/wordml/sdtdatahash" xmlns:w16se="http://schemas.microsoft.com/office/word/2015/wordml/symex" xmlns:wpg="http://schemas.microsoft.com/office/word/2010/wordprocessingGroup" xmlns:wpi="http://schemas.microsoft.com/office/word/2010/wordprocessingInk" xmlns:wne="http://schemas.microsoft.com/office/word/2006/wordml" xmlns:wps="http://schemas.microsoft.com/office/word/2010/wordprocessingShape" mc:Ignorable="w14 w15 w16se w16cid w16 w16cex w16sdtdh wp14">
+<w:numbering xmlns:wpc="http://schemas.microsoft.com/office/word/2010/wordprocessingCanvas" xmlns:cx="http://schemas.microsoft.com/office/drawing/2014/chartex" xmlns:cx1="http://schemas.microsoft.com/office/drawing/2015/9/8/chartex" xmlns:cx2="http://schemas.microsoft.com/office/drawing/2015/10/21/chartex" xmlns:cx3="http://schemas.microsoft.com/office/drawing/2016/5/9/chartex" xmlns:cx4="http://schemas.microsoft.com/office/drawing/2016/5/10/chartex" xmlns:cx5="http://schemas.microsoft.com/office/drawing/2016/5/11/chartex" xmlns:cx6="http://schemas.microsoft.com/office/drawing/2016/5/12/chartex" xmlns:cx7="http://schemas.microsoft.com/office/drawing/2016/5/13/chartex" xmlns:cx8="http://schemas.microsoft.com/office/drawing/2016/5/14/chartex" xmlns:mc="http://schemas.openxmlformats.org/markup-compatibility/2006" xmlns:aink="http://schemas.microsoft.com/office/drawing/2016/ink" xmlns:am3d="http://schemas.microsoft.com/office/drawing/2017/model3d" xmlns:o="urn:schemas-microsoft-com:office:office" xmlns:oel="http://schemas.microsoft.com/office/2019/extlst" xmlns:r="http://schemas.openxmlformats.org/officeDocument/2006/relationships" xmlns:m="http://schemas.openxmlformats.org/officeDocument/2006/math" xmlns:v="urn:schemas-microsoft-com:vml" xmlns:wp14="http://schemas.microsoft.com/office/word/2010/wordprocessingDrawing" xmlns:wp="http://schemas.openxmlformats.org/drawingml/2006/wordprocessingDrawing" xmlns:w10="urn:schemas-microsoft-com:office:word" xmlns:w="http://schemas.openxmlformats.org/wordprocessingml/2006/main" xmlns:w14="http://schemas.microsoft.com/office/word/2010/wordml" xmlns:w15="http://schemas.microsoft.com/office/word/2012/wordml" xmlns:w16cex="http://schemas.microsoft.com/office/word/2018/wordml/cex" xmlns:w16cid="http://schemas.microsoft.com/office/word/2016/wordml/cid" xmlns:w16="http://schemas.microsoft.com/office/word/2018/wordml" xmlns:w16du="http://schemas.microsoft.com/office/word/2023/wordml/word16du" xmlns:w16sdtdh="http://schemas.microsoft.com/office/word/2020/wordml/sdtdatahash" xmlns:w16se="http://schemas.microsoft.com/office/word/2015/wordml/symex" xmlns:wpg="http://schemas.microsoft.com/office/word/2010/wordprocessingGroup" xmlns:wpi="http://schemas.microsoft.com/office/word/2010/wordprocessingInk" xmlns:wne="http://schemas.microsoft.com/office/word/2006/wordml" xmlns:wps="http://schemas.microsoft.com/office/word/2010/wordprocessingShape" mc:Ignorable="w14 w15 w16se w16cid w16 w16cex w16sdtdh wp14">
   <w:abstractNum w:abstractNumId="0" w15:restartNumberingAfterBreak="0">
     <w:nsid w:val="24797F48"/>
     <w:multiLevelType w:val="hybridMultilevel"/>
@@ -6306,6 +8588,9 @@
     <w:abstractNumId w:val="10"/>
   </w:num>
   <w:num w:numId="25" w16cid:durableId="1141535378">
+    <w:abstractNumId w:val="10"/>
+  </w:num>
+  <w:num w:numId="26" w16cid:durableId="1111053657">
     <w:abstractNumId w:val="10"/>
   </w:num>
 </w:numbering>

</xml_diff>

<commit_message>
finish comments of Sporer
</commit_message>
<xml_diff>
--- a/Projektarbeit/Belegarbeit_IT_AppEntwicklungMitXamarinUndVS.docx
+++ b/Projektarbeit/Belegarbeit_IT_AppEntwicklungMitXamarinUndVS.docx
@@ -106,7 +106,25 @@
           <w:szCs w:val="24"/>
         </w:rPr>
         <w:tab/>
-        <w:t>__.__.2023</w:t>
+        <w:t>_</w:t>
+      </w:r>
+      <w:proofErr w:type="gramStart"/>
+      <w:r>
+        <w:rPr>
+          <w:rFonts w:ascii="Arial" w:hAnsi="Arial" w:cs="Arial"/>
+          <w:sz w:val="24"/>
+          <w:szCs w:val="24"/>
+        </w:rPr>
+        <w:t>_._</w:t>
+      </w:r>
+      <w:proofErr w:type="gramEnd"/>
+      <w:r>
+        <w:rPr>
+          <w:rFonts w:ascii="Arial" w:hAnsi="Arial" w:cs="Arial"/>
+          <w:sz w:val="24"/>
+          <w:szCs w:val="24"/>
+        </w:rPr>
+        <w:t>_.2023</w:t>
       </w:r>
     </w:p>
     <w:p>
@@ -379,7 +397,7 @@
         <w:t xml:space="preserve"> (Staatl. Studienakademie Glauchau)</w:t>
       </w:r>
     </w:p>
-    <w:bookmarkStart w:id="0" w:name="_Toc141970081" w:displacedByCustomXml="next"/>
+    <w:bookmarkStart w:id="0" w:name="_Toc148618829" w:displacedByCustomXml="next"/>
     <w:sdt>
       <w:sdtPr>
         <w:rPr>
@@ -425,8 +443,6 @@
             <w:pStyle w:val="Verzeichnis1"/>
             <w:rPr>
               <w:rFonts w:asciiTheme="minorHAnsi" w:hAnsiTheme="minorHAnsi" w:cstheme="minorBidi"/>
-              <w:b w:val="0"/>
-              <w:bCs w:val="0"/>
               <w:kern w:val="2"/>
               <w14:ligatures w14:val="standardContextual"/>
             </w:rPr>
@@ -440,7 +456,7 @@
           <w:r>
             <w:fldChar w:fldCharType="separate"/>
           </w:r>
-          <w:hyperlink w:anchor="_Toc141970081" w:history="1">
+          <w:hyperlink w:anchor="_Toc148618829" w:history="1">
             <w:r>
               <w:rPr>
                 <w:rStyle w:val="Hyperlink"/>
@@ -465,7 +481,7 @@
               <w:rPr>
                 <w:webHidden/>
               </w:rPr>
-              <w:instrText xml:space="preserve"> PAGEREF _Toc141970081 \h </w:instrText>
+              <w:instrText xml:space="preserve"> PAGEREF _Toc148618829 \h </w:instrText>
             </w:r>
             <w:r>
               <w:rPr>
@@ -497,13 +513,11 @@
             <w:pStyle w:val="Verzeichnis1"/>
             <w:rPr>
               <w:rFonts w:asciiTheme="minorHAnsi" w:hAnsiTheme="minorHAnsi" w:cstheme="minorBidi"/>
-              <w:b w:val="0"/>
-              <w:bCs w:val="0"/>
               <w:kern w:val="2"/>
               <w14:ligatures w14:val="standardContextual"/>
             </w:rPr>
           </w:pPr>
-          <w:hyperlink w:anchor="_Toc141970082" w:history="1">
+          <w:hyperlink w:anchor="_Toc148618830" w:history="1">
             <w:r>
               <w:rPr>
                 <w:rStyle w:val="Hyperlink"/>
@@ -513,8 +527,6 @@
             <w:r>
               <w:rPr>
                 <w:rFonts w:asciiTheme="minorHAnsi" w:hAnsiTheme="minorHAnsi" w:cstheme="minorBidi"/>
-                <w:b w:val="0"/>
-                <w:bCs w:val="0"/>
                 <w:kern w:val="2"/>
                 <w14:ligatures w14:val="standardContextual"/>
               </w:rPr>
@@ -542,7 +554,7 @@
               <w:rPr>
                 <w:webHidden/>
               </w:rPr>
-              <w:instrText xml:space="preserve"> PAGEREF _Toc141970082 \h </w:instrText>
+              <w:instrText xml:space="preserve"> PAGEREF _Toc148618830 \h </w:instrText>
             </w:r>
             <w:r>
               <w:rPr>
@@ -574,13 +586,11 @@
             <w:pStyle w:val="Verzeichnis1"/>
             <w:rPr>
               <w:rFonts w:asciiTheme="minorHAnsi" w:hAnsiTheme="minorHAnsi" w:cstheme="minorBidi"/>
-              <w:b w:val="0"/>
-              <w:bCs w:val="0"/>
               <w:kern w:val="2"/>
               <w14:ligatures w14:val="standardContextual"/>
             </w:rPr>
           </w:pPr>
-          <w:hyperlink w:anchor="_Toc141970083" w:history="1">
+          <w:hyperlink w:anchor="_Toc148618831" w:history="1">
             <w:r>
               <w:rPr>
                 <w:rStyle w:val="Hyperlink"/>
@@ -590,8 +600,6 @@
             <w:r>
               <w:rPr>
                 <w:rFonts w:asciiTheme="minorHAnsi" w:hAnsiTheme="minorHAnsi" w:cstheme="minorBidi"/>
-                <w:b w:val="0"/>
-                <w:bCs w:val="0"/>
                 <w:kern w:val="2"/>
                 <w14:ligatures w14:val="standardContextual"/>
               </w:rPr>
@@ -619,7 +627,7 @@
               <w:rPr>
                 <w:webHidden/>
               </w:rPr>
-              <w:instrText xml:space="preserve"> PAGEREF _Toc141970083 \h </w:instrText>
+              <w:instrText xml:space="preserve"> PAGEREF _Toc148618831 \h </w:instrText>
             </w:r>
             <w:r>
               <w:rPr>
@@ -649,30 +657,20 @@
         <w:p>
           <w:pPr>
             <w:pStyle w:val="Verzeichnis2"/>
-            <w:tabs>
-              <w:tab w:val="left" w:pos="880"/>
-              <w:tab w:val="right" w:leader="dot" w:pos="9062"/>
-            </w:tabs>
             <w:rPr>
-              <w:noProof/>
               <w:kern w:val="2"/>
               <w14:ligatures w14:val="standardContextual"/>
             </w:rPr>
           </w:pPr>
-          <w:hyperlink w:anchor="_Toc141970084" w:history="1">
+          <w:hyperlink w:anchor="_Toc148618832" w:history="1">
             <w:r>
               <w:rPr>
                 <w:rStyle w:val="Hyperlink"/>
-                <w:rFonts w:ascii="Arial" w:hAnsi="Arial" w:cs="Arial"/>
-                <w:b/>
-                <w:bCs/>
-                <w:noProof/>
               </w:rPr>
               <w:t>2.1</w:t>
             </w:r>
             <w:r>
               <w:rPr>
-                <w:noProof/>
                 <w:kern w:val="2"/>
                 <w14:ligatures w14:val="standardContextual"/>
               </w:rPr>
@@ -681,57 +679,46 @@
             <w:r>
               <w:rPr>
                 <w:rStyle w:val="Hyperlink"/>
-                <w:rFonts w:ascii="Arial" w:hAnsi="Arial" w:cs="Arial"/>
-                <w:b/>
-                <w:bCs/>
-                <w:noProof/>
               </w:rPr>
               <w:t>Cross-Plattform-App</w:t>
             </w:r>
             <w:r>
               <w:rPr>
-                <w:noProof/>
                 <w:webHidden/>
               </w:rPr>
               <w:tab/>
             </w:r>
             <w:r>
               <w:rPr>
-                <w:noProof/>
                 <w:webHidden/>
               </w:rPr>
               <w:fldChar w:fldCharType="begin"/>
             </w:r>
             <w:r>
               <w:rPr>
-                <w:noProof/>
                 <w:webHidden/>
               </w:rPr>
-              <w:instrText xml:space="preserve"> PAGEREF _Toc141970084 \h </w:instrText>
-            </w:r>
-            <w:r>
-              <w:rPr>
-                <w:noProof/>
+              <w:instrText xml:space="preserve"> PAGEREF _Toc148618832 \h </w:instrText>
+            </w:r>
+            <w:r>
+              <w:rPr>
                 <w:webHidden/>
               </w:rPr>
             </w:r>
             <w:r>
               <w:rPr>
-                <w:noProof/>
                 <w:webHidden/>
               </w:rPr>
               <w:fldChar w:fldCharType="separate"/>
             </w:r>
             <w:r>
               <w:rPr>
-                <w:noProof/>
                 <w:webHidden/>
               </w:rPr>
               <w:t>3</w:t>
             </w:r>
             <w:r>
               <w:rPr>
-                <w:noProof/>
                 <w:webHidden/>
               </w:rPr>
               <w:fldChar w:fldCharType="end"/>
@@ -741,30 +728,20 @@
         <w:p>
           <w:pPr>
             <w:pStyle w:val="Verzeichnis2"/>
-            <w:tabs>
-              <w:tab w:val="left" w:pos="880"/>
-              <w:tab w:val="right" w:leader="dot" w:pos="9062"/>
-            </w:tabs>
             <w:rPr>
-              <w:noProof/>
               <w:kern w:val="2"/>
               <w14:ligatures w14:val="standardContextual"/>
             </w:rPr>
           </w:pPr>
-          <w:hyperlink w:anchor="_Toc141970085" w:history="1">
+          <w:hyperlink w:anchor="_Toc148618833" w:history="1">
             <w:r>
               <w:rPr>
                 <w:rStyle w:val="Hyperlink"/>
-                <w:rFonts w:ascii="Arial" w:hAnsi="Arial" w:cs="Arial"/>
-                <w:b/>
-                <w:bCs/>
-                <w:noProof/>
               </w:rPr>
               <w:t>2.2</w:t>
             </w:r>
             <w:r>
               <w:rPr>
-                <w:noProof/>
                 <w:kern w:val="2"/>
                 <w14:ligatures w14:val="standardContextual"/>
               </w:rPr>
@@ -773,57 +750,46 @@
             <w:r>
               <w:rPr>
                 <w:rStyle w:val="Hyperlink"/>
-                <w:rFonts w:ascii="Arial" w:hAnsi="Arial" w:cs="Arial"/>
-                <w:b/>
-                <w:bCs/>
-                <w:noProof/>
               </w:rPr>
               <w:t>Xamarin</w:t>
             </w:r>
             <w:r>
               <w:rPr>
-                <w:noProof/>
                 <w:webHidden/>
               </w:rPr>
               <w:tab/>
             </w:r>
             <w:r>
               <w:rPr>
-                <w:noProof/>
                 <w:webHidden/>
               </w:rPr>
               <w:fldChar w:fldCharType="begin"/>
             </w:r>
             <w:r>
               <w:rPr>
-                <w:noProof/>
                 <w:webHidden/>
               </w:rPr>
-              <w:instrText xml:space="preserve"> PAGEREF _Toc141970085 \h </w:instrText>
-            </w:r>
-            <w:r>
-              <w:rPr>
-                <w:noProof/>
+              <w:instrText xml:space="preserve"> PAGEREF _Toc148618833 \h </w:instrText>
+            </w:r>
+            <w:r>
+              <w:rPr>
                 <w:webHidden/>
               </w:rPr>
             </w:r>
             <w:r>
               <w:rPr>
-                <w:noProof/>
                 <w:webHidden/>
               </w:rPr>
               <w:fldChar w:fldCharType="separate"/>
             </w:r>
             <w:r>
               <w:rPr>
-                <w:noProof/>
                 <w:webHidden/>
               </w:rPr>
               <w:t>4</w:t>
             </w:r>
             <w:r>
               <w:rPr>
-                <w:noProof/>
                 <w:webHidden/>
               </w:rPr>
               <w:fldChar w:fldCharType="end"/>
@@ -835,13 +801,11 @@
             <w:pStyle w:val="Verzeichnis1"/>
             <w:rPr>
               <w:rFonts w:asciiTheme="minorHAnsi" w:hAnsiTheme="minorHAnsi" w:cstheme="minorBidi"/>
-              <w:b w:val="0"/>
-              <w:bCs w:val="0"/>
               <w:kern w:val="2"/>
               <w14:ligatures w14:val="standardContextual"/>
             </w:rPr>
           </w:pPr>
-          <w:hyperlink w:anchor="_Toc141970086" w:history="1">
+          <w:hyperlink w:anchor="_Toc148618834" w:history="1">
             <w:r>
               <w:rPr>
                 <w:rStyle w:val="Hyperlink"/>
@@ -851,8 +815,6 @@
             <w:r>
               <w:rPr>
                 <w:rFonts w:asciiTheme="minorHAnsi" w:hAnsiTheme="minorHAnsi" w:cstheme="minorBidi"/>
-                <w:b w:val="0"/>
-                <w:bCs w:val="0"/>
                 <w:kern w:val="2"/>
                 <w14:ligatures w14:val="standardContextual"/>
               </w:rPr>
@@ -880,7 +842,7 @@
               <w:rPr>
                 <w:webHidden/>
               </w:rPr>
-              <w:instrText xml:space="preserve"> PAGEREF _Toc141970086 \h </w:instrText>
+              <w:instrText xml:space="preserve"> PAGEREF _Toc148618834 \h </w:instrText>
             </w:r>
             <w:r>
               <w:rPr>
@@ -910,26 +872,162 @@
         <w:p>
           <w:pPr>
             <w:pStyle w:val="Verzeichnis2"/>
-            <w:tabs>
-              <w:tab w:val="left" w:pos="880"/>
-              <w:tab w:val="right" w:leader="dot" w:pos="9062"/>
-            </w:tabs>
+            <w:rPr>
+              <w:kern w:val="2"/>
+              <w14:ligatures w14:val="standardContextual"/>
+            </w:rPr>
+          </w:pPr>
+          <w:hyperlink w:anchor="_Toc148618835" w:history="1">
+            <w:r>
+              <w:rPr>
+                <w:rStyle w:val="Hyperlink"/>
+              </w:rPr>
+              <w:t>3.1</w:t>
+            </w:r>
+            <w:r>
+              <w:rPr>
+                <w:kern w:val="2"/>
+                <w14:ligatures w14:val="standardContextual"/>
+              </w:rPr>
+              <w:tab/>
+            </w:r>
+            <w:r>
+              <w:rPr>
+                <w:rStyle w:val="Hyperlink"/>
+              </w:rPr>
+              <w:t>Einrichten von Visual Studio</w:t>
+            </w:r>
+            <w:r>
+              <w:rPr>
+                <w:webHidden/>
+              </w:rPr>
+              <w:tab/>
+            </w:r>
+            <w:r>
+              <w:rPr>
+                <w:webHidden/>
+              </w:rPr>
+              <w:fldChar w:fldCharType="begin"/>
+            </w:r>
+            <w:r>
+              <w:rPr>
+                <w:webHidden/>
+              </w:rPr>
+              <w:instrText xml:space="preserve"> PAGEREF _Toc148618835 \h </w:instrText>
+            </w:r>
+            <w:r>
+              <w:rPr>
+                <w:webHidden/>
+              </w:rPr>
+            </w:r>
+            <w:r>
+              <w:rPr>
+                <w:webHidden/>
+              </w:rPr>
+              <w:fldChar w:fldCharType="separate"/>
+            </w:r>
+            <w:r>
+              <w:rPr>
+                <w:webHidden/>
+              </w:rPr>
+              <w:t>5</w:t>
+            </w:r>
+            <w:r>
+              <w:rPr>
+                <w:webHidden/>
+              </w:rPr>
+              <w:fldChar w:fldCharType="end"/>
+            </w:r>
+          </w:hyperlink>
+        </w:p>
+        <w:p>
+          <w:pPr>
+            <w:pStyle w:val="Verzeichnis2"/>
+            <w:rPr>
+              <w:kern w:val="2"/>
+              <w14:ligatures w14:val="standardContextual"/>
+            </w:rPr>
+          </w:pPr>
+          <w:hyperlink w:anchor="_Toc148618836" w:history="1">
+            <w:r>
+              <w:rPr>
+                <w:rStyle w:val="Hyperlink"/>
+              </w:rPr>
+              <w:t>3.2</w:t>
+            </w:r>
+            <w:r>
+              <w:rPr>
+                <w:kern w:val="2"/>
+                <w14:ligatures w14:val="standardContextual"/>
+              </w:rPr>
+              <w:tab/>
+            </w:r>
+            <w:r>
+              <w:rPr>
+                <w:rStyle w:val="Hyperlink"/>
+              </w:rPr>
+              <w:t>Verwendung von Xamarin</w:t>
+            </w:r>
+            <w:r>
+              <w:rPr>
+                <w:webHidden/>
+              </w:rPr>
+              <w:tab/>
+            </w:r>
+            <w:r>
+              <w:rPr>
+                <w:webHidden/>
+              </w:rPr>
+              <w:fldChar w:fldCharType="begin"/>
+            </w:r>
+            <w:r>
+              <w:rPr>
+                <w:webHidden/>
+              </w:rPr>
+              <w:instrText xml:space="preserve"> PAGEREF _Toc148618836 \h </w:instrText>
+            </w:r>
+            <w:r>
+              <w:rPr>
+                <w:webHidden/>
+              </w:rPr>
+            </w:r>
+            <w:r>
+              <w:rPr>
+                <w:webHidden/>
+              </w:rPr>
+              <w:fldChar w:fldCharType="separate"/>
+            </w:r>
+            <w:r>
+              <w:rPr>
+                <w:webHidden/>
+              </w:rPr>
+              <w:t>11</w:t>
+            </w:r>
+            <w:r>
+              <w:rPr>
+                <w:webHidden/>
+              </w:rPr>
+              <w:fldChar w:fldCharType="end"/>
+            </w:r>
+          </w:hyperlink>
+        </w:p>
+        <w:p>
+          <w:pPr>
+            <w:pStyle w:val="Verzeichnis3"/>
             <w:rPr>
               <w:noProof/>
               <w:kern w:val="2"/>
               <w14:ligatures w14:val="standardContextual"/>
             </w:rPr>
           </w:pPr>
-          <w:hyperlink w:anchor="_Toc141970087" w:history="1">
+          <w:hyperlink w:anchor="_Toc148618837" w:history="1">
             <w:r>
               <w:rPr>
                 <w:rStyle w:val="Hyperlink"/>
                 <w:rFonts w:ascii="Arial" w:hAnsi="Arial" w:cs="Arial"/>
-                <w:b/>
-                <w:bCs/>
                 <w:noProof/>
               </w:rPr>
-              <w:t>3.1</w:t>
+              <w:t>3.2.1</w:t>
             </w:r>
             <w:r>
               <w:rPr>
@@ -943,11 +1041,9 @@
               <w:rPr>
                 <w:rStyle w:val="Hyperlink"/>
                 <w:rFonts w:ascii="Arial" w:hAnsi="Arial" w:cs="Arial"/>
-                <w:b/>
-                <w:bCs/>
                 <w:noProof/>
               </w:rPr>
-              <w:t>Einrichten von Visual Studio</w:t>
+              <w:t>Anlegen einer neuen Klasse</w:t>
             </w:r>
             <w:r>
               <w:rPr>
@@ -968,7 +1064,7 @@
                 <w:noProof/>
                 <w:webHidden/>
               </w:rPr>
-              <w:instrText xml:space="preserve"> PAGEREF _Toc141970087 \h </w:instrText>
+              <w:instrText xml:space="preserve"> PAGEREF _Toc148618837 \h </w:instrText>
             </w:r>
             <w:r>
               <w:rPr>
@@ -988,7 +1084,7 @@
                 <w:noProof/>
                 <w:webHidden/>
               </w:rPr>
-              <w:t>5</w:t>
+              <w:t>11</w:t>
             </w:r>
             <w:r>
               <w:rPr>
@@ -1001,27 +1097,21 @@
         </w:p>
         <w:p>
           <w:pPr>
-            <w:pStyle w:val="Verzeichnis2"/>
-            <w:tabs>
-              <w:tab w:val="left" w:pos="880"/>
-              <w:tab w:val="right" w:leader="dot" w:pos="9062"/>
-            </w:tabs>
+            <w:pStyle w:val="Verzeichnis3"/>
             <w:rPr>
               <w:noProof/>
               <w:kern w:val="2"/>
               <w14:ligatures w14:val="standardContextual"/>
             </w:rPr>
           </w:pPr>
-          <w:hyperlink w:anchor="_Toc141970088" w:history="1">
+          <w:hyperlink w:anchor="_Toc148618838" w:history="1">
             <w:r>
               <w:rPr>
                 <w:rStyle w:val="Hyperlink"/>
                 <w:rFonts w:ascii="Arial" w:hAnsi="Arial" w:cs="Arial"/>
-                <w:b/>
-                <w:bCs/>
                 <w:noProof/>
               </w:rPr>
-              <w:t>3.2</w:t>
+              <w:t>3.2.2</w:t>
             </w:r>
             <w:r>
               <w:rPr>
@@ -1035,11 +1125,9 @@
               <w:rPr>
                 <w:rStyle w:val="Hyperlink"/>
                 <w:rFonts w:ascii="Arial" w:hAnsi="Arial" w:cs="Arial"/>
-                <w:b/>
-                <w:bCs/>
                 <w:noProof/>
               </w:rPr>
-              <w:t>Verwendung von Xamarin</w:t>
+              <w:t>Zugriff auf Gerätehardware und -software</w:t>
             </w:r>
             <w:r>
               <w:rPr>
@@ -1060,191 +1148,7 @@
                 <w:noProof/>
                 <w:webHidden/>
               </w:rPr>
-              <w:instrText xml:space="preserve"> PAGEREF _Toc141970088 \h </w:instrText>
-            </w:r>
-            <w:r>
-              <w:rPr>
-                <w:noProof/>
-                <w:webHidden/>
-              </w:rPr>
-            </w:r>
-            <w:r>
-              <w:rPr>
-                <w:noProof/>
-                <w:webHidden/>
-              </w:rPr>
-              <w:fldChar w:fldCharType="separate"/>
-            </w:r>
-            <w:r>
-              <w:rPr>
-                <w:noProof/>
-                <w:webHidden/>
-              </w:rPr>
-              <w:t>11</w:t>
-            </w:r>
-            <w:r>
-              <w:rPr>
-                <w:noProof/>
-                <w:webHidden/>
-              </w:rPr>
-              <w:fldChar w:fldCharType="end"/>
-            </w:r>
-          </w:hyperlink>
-        </w:p>
-        <w:p>
-          <w:pPr>
-            <w:pStyle w:val="Verzeichnis3"/>
-            <w:tabs>
-              <w:tab w:val="left" w:pos="1320"/>
-              <w:tab w:val="right" w:leader="dot" w:pos="9062"/>
-            </w:tabs>
-            <w:rPr>
-              <w:noProof/>
-              <w:kern w:val="2"/>
-              <w14:ligatures w14:val="standardContextual"/>
-            </w:rPr>
-          </w:pPr>
-          <w:hyperlink w:anchor="_Toc141970089" w:history="1">
-            <w:r>
-              <w:rPr>
-                <w:rStyle w:val="Hyperlink"/>
-                <w:rFonts w:ascii="Arial" w:hAnsi="Arial" w:cs="Arial"/>
-                <w:b/>
-                <w:bCs/>
-                <w:noProof/>
-              </w:rPr>
-              <w:t>3.2.1</w:t>
-            </w:r>
-            <w:r>
-              <w:rPr>
-                <w:noProof/>
-                <w:kern w:val="2"/>
-                <w14:ligatures w14:val="standardContextual"/>
-              </w:rPr>
-              <w:tab/>
-            </w:r>
-            <w:r>
-              <w:rPr>
-                <w:rStyle w:val="Hyperlink"/>
-                <w:rFonts w:ascii="Arial" w:hAnsi="Arial" w:cs="Arial"/>
-                <w:b/>
-                <w:bCs/>
-                <w:noProof/>
-              </w:rPr>
-              <w:t>Anlegen einer neuen Klasse</w:t>
-            </w:r>
-            <w:r>
-              <w:rPr>
-                <w:noProof/>
-                <w:webHidden/>
-              </w:rPr>
-              <w:tab/>
-            </w:r>
-            <w:r>
-              <w:rPr>
-                <w:noProof/>
-                <w:webHidden/>
-              </w:rPr>
-              <w:fldChar w:fldCharType="begin"/>
-            </w:r>
-            <w:r>
-              <w:rPr>
-                <w:noProof/>
-                <w:webHidden/>
-              </w:rPr>
-              <w:instrText xml:space="preserve"> PAGEREF _Toc141970089 \h </w:instrText>
-            </w:r>
-            <w:r>
-              <w:rPr>
-                <w:noProof/>
-                <w:webHidden/>
-              </w:rPr>
-            </w:r>
-            <w:r>
-              <w:rPr>
-                <w:noProof/>
-                <w:webHidden/>
-              </w:rPr>
-              <w:fldChar w:fldCharType="separate"/>
-            </w:r>
-            <w:r>
-              <w:rPr>
-                <w:noProof/>
-                <w:webHidden/>
-              </w:rPr>
-              <w:t>11</w:t>
-            </w:r>
-            <w:r>
-              <w:rPr>
-                <w:noProof/>
-                <w:webHidden/>
-              </w:rPr>
-              <w:fldChar w:fldCharType="end"/>
-            </w:r>
-          </w:hyperlink>
-        </w:p>
-        <w:p>
-          <w:pPr>
-            <w:pStyle w:val="Verzeichnis3"/>
-            <w:tabs>
-              <w:tab w:val="left" w:pos="1320"/>
-              <w:tab w:val="right" w:leader="dot" w:pos="9062"/>
-            </w:tabs>
-            <w:rPr>
-              <w:noProof/>
-              <w:kern w:val="2"/>
-              <w14:ligatures w14:val="standardContextual"/>
-            </w:rPr>
-          </w:pPr>
-          <w:hyperlink w:anchor="_Toc141970090" w:history="1">
-            <w:r>
-              <w:rPr>
-                <w:rStyle w:val="Hyperlink"/>
-                <w:rFonts w:ascii="Arial" w:hAnsi="Arial" w:cs="Arial"/>
-                <w:b/>
-                <w:bCs/>
-                <w:noProof/>
-              </w:rPr>
-              <w:t>3.2.2</w:t>
-            </w:r>
-            <w:r>
-              <w:rPr>
-                <w:noProof/>
-                <w:kern w:val="2"/>
-                <w14:ligatures w14:val="standardContextual"/>
-              </w:rPr>
-              <w:tab/>
-            </w:r>
-            <w:r>
-              <w:rPr>
-                <w:rStyle w:val="Hyperlink"/>
-                <w:rFonts w:ascii="Arial" w:hAnsi="Arial" w:cs="Arial"/>
-                <w:b/>
-                <w:bCs/>
-                <w:noProof/>
-              </w:rPr>
-              <w:t>Zugriff auf Gerätehardware und -software</w:t>
-            </w:r>
-            <w:r>
-              <w:rPr>
-                <w:noProof/>
-                <w:webHidden/>
-              </w:rPr>
-              <w:tab/>
-            </w:r>
-            <w:r>
-              <w:rPr>
-                <w:noProof/>
-                <w:webHidden/>
-              </w:rPr>
-              <w:fldChar w:fldCharType="begin"/>
-            </w:r>
-            <w:r>
-              <w:rPr>
-                <w:noProof/>
-                <w:webHidden/>
-              </w:rPr>
-              <w:instrText xml:space="preserve"> PAGEREF _Toc141970090 \h </w:instrText>
+              <w:instrText xml:space="preserve"> PAGEREF _Toc148618838 \h </w:instrText>
             </w:r>
             <w:r>
               <w:rPr>
@@ -1278,30 +1182,20 @@
         <w:p>
           <w:pPr>
             <w:pStyle w:val="Verzeichnis2"/>
-            <w:tabs>
-              <w:tab w:val="left" w:pos="880"/>
-              <w:tab w:val="right" w:leader="dot" w:pos="9062"/>
-            </w:tabs>
             <w:rPr>
-              <w:noProof/>
               <w:kern w:val="2"/>
               <w14:ligatures w14:val="standardContextual"/>
             </w:rPr>
           </w:pPr>
-          <w:hyperlink w:anchor="_Toc141970091" w:history="1">
+          <w:hyperlink w:anchor="_Toc148618839" w:history="1">
             <w:r>
               <w:rPr>
                 <w:rStyle w:val="Hyperlink"/>
-                <w:rFonts w:ascii="Arial" w:hAnsi="Arial" w:cs="Arial"/>
-                <w:b/>
-                <w:bCs/>
-                <w:noProof/>
               </w:rPr>
               <w:t>3.3</w:t>
             </w:r>
             <w:r>
               <w:rPr>
-                <w:noProof/>
                 <w:kern w:val="2"/>
                 <w14:ligatures w14:val="standardContextual"/>
               </w:rPr>
@@ -1310,68 +1204,53 @@
             <w:r>
               <w:rPr>
                 <w:rStyle w:val="Hyperlink"/>
-                <w:rFonts w:ascii="Arial" w:hAnsi="Arial" w:cs="Arial"/>
-                <w:b/>
-                <w:bCs/>
-                <w:noProof/>
               </w:rPr>
               <w:t>Veröffentlichung von Cross</w:t>
             </w:r>
             <w:r>
               <w:rPr>
                 <w:rStyle w:val="Hyperlink"/>
-                <w:rFonts w:ascii="Arial" w:hAnsi="Arial" w:cs="Arial"/>
-                <w:b/>
-                <w:bCs/>
-                <w:noProof/>
               </w:rPr>
               <w:noBreakHyphen/>
               <w:t>Plattform-Apps</w:t>
             </w:r>
             <w:r>
               <w:rPr>
-                <w:noProof/>
                 <w:webHidden/>
               </w:rPr>
               <w:tab/>
             </w:r>
             <w:r>
               <w:rPr>
-                <w:noProof/>
                 <w:webHidden/>
               </w:rPr>
               <w:fldChar w:fldCharType="begin"/>
             </w:r>
             <w:r>
               <w:rPr>
-                <w:noProof/>
                 <w:webHidden/>
               </w:rPr>
-              <w:instrText xml:space="preserve"> PAGEREF _Toc141970091 \h </w:instrText>
-            </w:r>
-            <w:r>
-              <w:rPr>
-                <w:noProof/>
+              <w:instrText xml:space="preserve"> PAGEREF _Toc148618839 \h </w:instrText>
+            </w:r>
+            <w:r>
+              <w:rPr>
                 <w:webHidden/>
               </w:rPr>
             </w:r>
             <w:r>
               <w:rPr>
-                <w:noProof/>
                 <w:webHidden/>
               </w:rPr>
               <w:fldChar w:fldCharType="separate"/>
             </w:r>
             <w:r>
               <w:rPr>
-                <w:noProof/>
                 <w:webHidden/>
               </w:rPr>
               <w:t>16</w:t>
             </w:r>
             <w:r>
               <w:rPr>
-                <w:noProof/>
                 <w:webHidden/>
               </w:rPr>
               <w:fldChar w:fldCharType="end"/>
@@ -1383,13 +1262,11 @@
             <w:pStyle w:val="Verzeichnis1"/>
             <w:rPr>
               <w:rFonts w:asciiTheme="minorHAnsi" w:hAnsiTheme="minorHAnsi" w:cstheme="minorBidi"/>
-              <w:b w:val="0"/>
-              <w:bCs w:val="0"/>
               <w:kern w:val="2"/>
               <w14:ligatures w14:val="standardContextual"/>
             </w:rPr>
           </w:pPr>
-          <w:hyperlink w:anchor="_Toc141970092" w:history="1">
+          <w:hyperlink w:anchor="_Toc148618840" w:history="1">
             <w:r>
               <w:rPr>
                 <w:rStyle w:val="Hyperlink"/>
@@ -1399,8 +1276,6 @@
             <w:r>
               <w:rPr>
                 <w:rFonts w:asciiTheme="minorHAnsi" w:hAnsiTheme="minorHAnsi" w:cstheme="minorBidi"/>
-                <w:b w:val="0"/>
-                <w:bCs w:val="0"/>
                 <w:kern w:val="2"/>
                 <w14:ligatures w14:val="standardContextual"/>
               </w:rPr>
@@ -1428,7 +1303,7 @@
               <w:rPr>
                 <w:webHidden/>
               </w:rPr>
-              <w:instrText xml:space="preserve"> PAGEREF _Toc141970092 \h </w:instrText>
+              <w:instrText xml:space="preserve"> PAGEREF _Toc148618840 \h </w:instrText>
             </w:r>
             <w:r>
               <w:rPr>
@@ -1458,30 +1333,20 @@
         <w:p>
           <w:pPr>
             <w:pStyle w:val="Verzeichnis2"/>
-            <w:tabs>
-              <w:tab w:val="left" w:pos="880"/>
-              <w:tab w:val="right" w:leader="dot" w:pos="9062"/>
-            </w:tabs>
             <w:rPr>
-              <w:noProof/>
               <w:kern w:val="2"/>
               <w14:ligatures w14:val="standardContextual"/>
             </w:rPr>
           </w:pPr>
-          <w:hyperlink w:anchor="_Toc141970093" w:history="1">
+          <w:hyperlink w:anchor="_Toc148618841" w:history="1">
             <w:r>
               <w:rPr>
                 <w:rStyle w:val="Hyperlink"/>
-                <w:rFonts w:ascii="Arial" w:hAnsi="Arial" w:cs="Arial"/>
-                <w:b/>
-                <w:bCs/>
-                <w:noProof/>
               </w:rPr>
               <w:t>4.1</w:t>
             </w:r>
             <w:r>
               <w:rPr>
-                <w:noProof/>
                 <w:kern w:val="2"/>
                 <w14:ligatures w14:val="standardContextual"/>
               </w:rPr>
@@ -1490,57 +1355,46 @@
             <w:r>
               <w:rPr>
                 <w:rStyle w:val="Hyperlink"/>
-                <w:rFonts w:ascii="Arial" w:hAnsi="Arial" w:cs="Arial"/>
-                <w:b/>
-                <w:bCs/>
-                <w:noProof/>
               </w:rPr>
               <w:t>geführte Aufgabe</w:t>
             </w:r>
             <w:r>
               <w:rPr>
-                <w:noProof/>
                 <w:webHidden/>
               </w:rPr>
               <w:tab/>
             </w:r>
             <w:r>
               <w:rPr>
-                <w:noProof/>
                 <w:webHidden/>
               </w:rPr>
               <w:fldChar w:fldCharType="begin"/>
             </w:r>
             <w:r>
               <w:rPr>
-                <w:noProof/>
                 <w:webHidden/>
               </w:rPr>
-              <w:instrText xml:space="preserve"> PAGEREF _Toc141970093 \h </w:instrText>
-            </w:r>
-            <w:r>
-              <w:rPr>
-                <w:noProof/>
+              <w:instrText xml:space="preserve"> PAGEREF _Toc148618841 \h </w:instrText>
+            </w:r>
+            <w:r>
+              <w:rPr>
                 <w:webHidden/>
               </w:rPr>
             </w:r>
             <w:r>
               <w:rPr>
-                <w:noProof/>
                 <w:webHidden/>
               </w:rPr>
               <w:fldChar w:fldCharType="separate"/>
             </w:r>
             <w:r>
               <w:rPr>
-                <w:noProof/>
                 <w:webHidden/>
               </w:rPr>
               <w:t>17</w:t>
             </w:r>
             <w:r>
               <w:rPr>
-                <w:noProof/>
                 <w:webHidden/>
               </w:rPr>
               <w:fldChar w:fldCharType="end"/>
@@ -1550,30 +1404,20 @@
         <w:p>
           <w:pPr>
             <w:pStyle w:val="Verzeichnis2"/>
-            <w:tabs>
-              <w:tab w:val="left" w:pos="880"/>
-              <w:tab w:val="right" w:leader="dot" w:pos="9062"/>
-            </w:tabs>
             <w:rPr>
-              <w:noProof/>
               <w:kern w:val="2"/>
               <w14:ligatures w14:val="standardContextual"/>
             </w:rPr>
           </w:pPr>
-          <w:hyperlink w:anchor="_Toc141970094" w:history="1">
+          <w:hyperlink w:anchor="_Toc148618842" w:history="1">
             <w:r>
               <w:rPr>
                 <w:rStyle w:val="Hyperlink"/>
-                <w:rFonts w:ascii="Arial" w:hAnsi="Arial" w:cs="Arial"/>
-                <w:b/>
-                <w:bCs/>
-                <w:noProof/>
               </w:rPr>
               <w:t>4.2</w:t>
             </w:r>
             <w:r>
               <w:rPr>
-                <w:noProof/>
                 <w:kern w:val="2"/>
                 <w14:ligatures w14:val="standardContextual"/>
               </w:rPr>
@@ -1582,57 +1426,46 @@
             <w:r>
               <w:rPr>
                 <w:rStyle w:val="Hyperlink"/>
-                <w:rFonts w:ascii="Arial" w:hAnsi="Arial" w:cs="Arial"/>
-                <w:b/>
-                <w:bCs/>
-                <w:noProof/>
               </w:rPr>
               <w:t>selbstständige Aufgabe</w:t>
             </w:r>
             <w:r>
               <w:rPr>
-                <w:noProof/>
                 <w:webHidden/>
               </w:rPr>
               <w:tab/>
             </w:r>
             <w:r>
               <w:rPr>
-                <w:noProof/>
                 <w:webHidden/>
               </w:rPr>
               <w:fldChar w:fldCharType="begin"/>
             </w:r>
             <w:r>
               <w:rPr>
-                <w:noProof/>
                 <w:webHidden/>
               </w:rPr>
-              <w:instrText xml:space="preserve"> PAGEREF _Toc141970094 \h </w:instrText>
-            </w:r>
-            <w:r>
-              <w:rPr>
-                <w:noProof/>
+              <w:instrText xml:space="preserve"> PAGEREF _Toc148618842 \h </w:instrText>
+            </w:r>
+            <w:r>
+              <w:rPr>
                 <w:webHidden/>
               </w:rPr>
             </w:r>
             <w:r>
               <w:rPr>
-                <w:noProof/>
                 <w:webHidden/>
               </w:rPr>
               <w:fldChar w:fldCharType="separate"/>
             </w:r>
             <w:r>
               <w:rPr>
-                <w:noProof/>
                 <w:webHidden/>
               </w:rPr>
               <w:t>19</w:t>
             </w:r>
             <w:r>
               <w:rPr>
-                <w:noProof/>
                 <w:webHidden/>
               </w:rPr>
               <w:fldChar w:fldCharType="end"/>
@@ -1644,13 +1477,11 @@
             <w:pStyle w:val="Verzeichnis1"/>
             <w:rPr>
               <w:rFonts w:asciiTheme="minorHAnsi" w:hAnsiTheme="minorHAnsi" w:cstheme="minorBidi"/>
-              <w:b w:val="0"/>
-              <w:bCs w:val="0"/>
               <w:kern w:val="2"/>
               <w14:ligatures w14:val="standardContextual"/>
             </w:rPr>
           </w:pPr>
-          <w:hyperlink w:anchor="_Toc141970095" w:history="1">
+          <w:hyperlink w:anchor="_Toc148618843" w:history="1">
             <w:r>
               <w:rPr>
                 <w:rStyle w:val="Hyperlink"/>
@@ -1673,7 +1504,7 @@
               <w:rPr>
                 <w:webHidden/>
               </w:rPr>
-              <w:instrText xml:space="preserve"> PAGEREF _Toc141970095 \h </w:instrText>
+              <w:instrText xml:space="preserve"> PAGEREF _Toc148618843 \h </w:instrText>
             </w:r>
             <w:r>
               <w:rPr>
@@ -1705,13 +1536,11 @@
             <w:pStyle w:val="Verzeichnis1"/>
             <w:rPr>
               <w:rFonts w:asciiTheme="minorHAnsi" w:hAnsiTheme="minorHAnsi" w:cstheme="minorBidi"/>
-              <w:b w:val="0"/>
-              <w:bCs w:val="0"/>
               <w:kern w:val="2"/>
               <w14:ligatures w14:val="standardContextual"/>
             </w:rPr>
           </w:pPr>
-          <w:hyperlink w:anchor="_Toc141970096" w:history="1">
+          <w:hyperlink w:anchor="_Toc148618844" w:history="1">
             <w:r>
               <w:rPr>
                 <w:rStyle w:val="Hyperlink"/>
@@ -1734,7 +1563,7 @@
               <w:rPr>
                 <w:webHidden/>
               </w:rPr>
-              <w:instrText xml:space="preserve"> PAGEREF _Toc141970096 \h </w:instrText>
+              <w:instrText xml:space="preserve"> PAGEREF _Toc148618844 \h </w:instrText>
             </w:r>
             <w:r>
               <w:rPr>
@@ -1814,7 +1643,7 @@
           <w:color w:val="auto"/>
         </w:rPr>
       </w:pPr>
-      <w:bookmarkStart w:id="1" w:name="_Toc141970082"/>
+      <w:bookmarkStart w:id="1" w:name="_Toc148618830"/>
       <w:r>
         <w:rPr>
           <w:rFonts w:ascii="Arial" w:hAnsi="Arial" w:cs="Arial"/>
@@ -1930,7 +1759,7 @@
           <w:color w:val="auto"/>
         </w:rPr>
       </w:pPr>
-      <w:bookmarkStart w:id="2" w:name="_Toc141970083"/>
+      <w:bookmarkStart w:id="2" w:name="_Toc148618831"/>
       <w:r>
         <w:rPr>
           <w:rFonts w:ascii="Arial" w:hAnsi="Arial" w:cs="Arial"/>
@@ -1956,7 +1785,7 @@
           <w:szCs w:val="28"/>
         </w:rPr>
       </w:pPr>
-      <w:bookmarkStart w:id="3" w:name="_Toc141970084"/>
+      <w:bookmarkStart w:id="3" w:name="_Toc148618832"/>
       <w:r>
         <w:rPr>
           <w:rFonts w:ascii="Arial" w:hAnsi="Arial" w:cs="Arial"/>
@@ -2107,33 +1936,7 @@
           <w:sz w:val="24"/>
           <w:szCs w:val="24"/>
         </w:rPr>
-        <w:t xml:space="preserve"> günstiger, zeitsparender und wartungsfreundlicher als die Entwicklung von unabhängigen Apps. Jedoch ist der </w:t>
-      </w:r>
-      <w:commentRangeStart w:id="4"/>
-      <w:r>
-        <w:rPr>
-          <w:rFonts w:ascii="Arial" w:hAnsi="Arial" w:cs="Arial"/>
-          <w:sz w:val="24"/>
-          <w:szCs w:val="24"/>
-        </w:rPr>
-        <w:t>Speicherbedarf</w:t>
-      </w:r>
-      <w:commentRangeEnd w:id="4"/>
-      <w:r>
-        <w:rPr>
-          <w:rStyle w:val="Kommentarzeichen"/>
-          <w:rFonts w:eastAsiaTheme="minorEastAsia"/>
-          <w:lang w:eastAsia="de-DE"/>
-        </w:rPr>
-        <w:commentReference w:id="4"/>
-      </w:r>
-      <w:r>
-        <w:rPr>
-          <w:rFonts w:ascii="Arial" w:hAnsi="Arial" w:cs="Arial"/>
-          <w:sz w:val="24"/>
-          <w:szCs w:val="24"/>
-        </w:rPr>
-        <w:t xml:space="preserve"> durch die Kompilierung größer als der einer nativen Applikationen</w:t>
+        <w:t xml:space="preserve"> günstiger, zeitsparender und wartungsfreundlicher als die Entwicklung von unabhängigen Apps. Jedoch ist der Speicherbedarf durch die Kompilierung größer als der einer nativen Applikationen</w:t>
       </w:r>
       <w:r>
         <w:rPr>
@@ -2163,7 +1966,7 @@
           <w:szCs w:val="24"/>
         </w:rPr>
         <w:sectPr>
-          <w:headerReference w:type="default" r:id="rId14"/>
+          <w:headerReference w:type="default" r:id="rId11"/>
           <w:pgSz w:w="11906" w:h="16838"/>
           <w:pgMar w:top="1417" w:right="1417" w:bottom="1134" w:left="1417" w:header="708" w:footer="708" w:gutter="0"/>
           <w:cols w:space="708"/>
@@ -2353,7 +2156,7 @@
           <w:szCs w:val="28"/>
         </w:rPr>
       </w:pPr>
-      <w:bookmarkStart w:id="5" w:name="_Toc141970085"/>
+      <w:bookmarkStart w:id="4" w:name="_Toc148618833"/>
       <w:r>
         <w:rPr>
           <w:rFonts w:ascii="Arial" w:hAnsi="Arial" w:cs="Arial"/>
@@ -2366,7 +2169,7 @@
         <w:lastRenderedPageBreak/>
         <w:t>Xamarin</w:t>
       </w:r>
-      <w:bookmarkEnd w:id="5"/>
+      <w:bookmarkEnd w:id="4"/>
     </w:p>
     <w:p>
       <w:pPr>
@@ -2384,7 +2187,25 @@
           <w:sz w:val="24"/>
           <w:szCs w:val="24"/>
         </w:rPr>
-        <w:t>Für die Programmierung einer Cross-Plattform-Applikation ist eine Entwicklungsumgebung wie Visual Studio und ein entsprechendes Framework notwendig, um die App für mehrere Betriebssysteme zugänglich zu machen. Ein Framework ist ein Entwicklungsrahmen mit dessen Hilfe die Architektur der Software bestimmt beziehungsweise vorgegeben wird. Es besteht aus einer Runtime-Umgebung, mehreren mitgelieferten Bibliotheken und weiteren Komponenten. Um eine Cross-Plattform-Applikation in Visual Studio zu entwickeln, steht das Framework Xamarin Verfügung. Es unterstützt die Sprache C# und bietet SDKs für Android, Windows-Phone und IOS. Mit Software Development Kits (SDKs), welche vom Hersteller der Plattform oder des Betriebssystems bereitgestellt werden, können Anwendungen für spezifische Plattformen erstellt werden. Sie beinhalten einen Compiler, Debugger und unterschiedliche APIs für verschiedene Anwendungsfälle. Zusätzlich kann ein SDK-Werkzeuge zur Dokumentationen, einen Editor, mehrere Bibliotheken und Netzwerkprotokolle enthalten.</w:t>
+        <w:t xml:space="preserve">Für die Programmierung einer Cross-Plattform-Applikation ist eine Entwicklungsumgebung wie Visual Studio und ein entsprechendes Framework notwendig, um die App für mehrere Betriebssysteme zugänglich zu machen. Ein Framework ist ein Entwicklungsrahmen mit dessen Hilfe die Architektur der Software bestimmt beziehungsweise vorgegeben wird. Es besteht aus einer </w:t>
+      </w:r>
+      <w:proofErr w:type="spellStart"/>
+      <w:r>
+        <w:rPr>
+          <w:rFonts w:ascii="Arial" w:hAnsi="Arial" w:cs="Arial"/>
+          <w:sz w:val="24"/>
+          <w:szCs w:val="24"/>
+        </w:rPr>
+        <w:t>Runtime</w:t>
+      </w:r>
+      <w:proofErr w:type="spellEnd"/>
+      <w:r>
+        <w:rPr>
+          <w:rFonts w:ascii="Arial" w:hAnsi="Arial" w:cs="Arial"/>
+          <w:sz w:val="24"/>
+          <w:szCs w:val="24"/>
+        </w:rPr>
+        <w:t>-Umgebung, mehreren mitgelieferten Bibliotheken und weiteren Komponenten. Um eine Cross-Plattform-Applikation in Visual Studio zu entwickeln, steht das Framework Xamarin Verfügung. Es unterstützt die Sprache C# und bietet SDKs für Android, Windows-Phone und IOS. Mit Software Development Kits (SDKs), welche vom Hersteller der Plattform oder des Betriebssystems bereitgestellt werden, können Anwendungen für spezifische Plattformen erstellt werden. Sie beinhalten einen Compiler, Debugger und unterschiedliche APIs für verschiedene Anwendungsfälle. Zusätzlich kann ein SDK-Werkzeuge zur Dokumentationen, einen Editor, mehrere Bibliotheken und Netzwerkprotokolle enthalten.</w:t>
       </w:r>
     </w:p>
     <w:p>
@@ -2398,37 +2219,41 @@
           <w:szCs w:val="24"/>
         </w:rPr>
       </w:pPr>
-      <w:r>
-        <w:rPr>
-          <w:rFonts w:ascii="Arial" w:hAnsi="Arial" w:cs="Arial"/>
-          <w:sz w:val="24"/>
-          <w:szCs w:val="24"/>
-        </w:rPr>
-        <w:t xml:space="preserve">Xamarin.Forms ist ein Teil von Xamarin und hilft dem Entwickler bei der Erstellung der Nutzeroberfläche mithilfe der Beschreibungssprache </w:t>
-      </w:r>
-      <w:commentRangeStart w:id="6"/>
-      <w:r>
-        <w:rPr>
-          <w:rFonts w:ascii="Arial" w:hAnsi="Arial" w:cs="Arial"/>
-          <w:sz w:val="24"/>
-          <w:szCs w:val="24"/>
-        </w:rPr>
-        <w:t>XAML</w:t>
-      </w:r>
-      <w:commentRangeEnd w:id="6"/>
-      <w:r>
-        <w:rPr>
-          <w:rStyle w:val="Kommentarzeichen"/>
-        </w:rPr>
-        <w:commentReference w:id="6"/>
-      </w:r>
-      <w:r>
-        <w:rPr>
-          <w:rFonts w:ascii="Arial" w:hAnsi="Arial" w:cs="Arial"/>
-          <w:sz w:val="24"/>
-          <w:szCs w:val="24"/>
-        </w:rPr>
-        <w:t>. Dadurch ist es möglich die Oberfläche einmalig zu entwerfen und automatisch eine Oberfläche für das entsprechende Zielbetriebssystems zu generieren. Durch die simplen Aufbau der Sprache XAML, welcher analog zu XML aufgebaut ist, ist der Quellcode leicht verständlich. Durch Xamarin.Forms kann der Entwickler von Cross</w:t>
+      <w:proofErr w:type="spellStart"/>
+      <w:r>
+        <w:rPr>
+          <w:rFonts w:ascii="Arial" w:hAnsi="Arial" w:cs="Arial"/>
+          <w:sz w:val="24"/>
+          <w:szCs w:val="24"/>
+        </w:rPr>
+        <w:t>Xamarin.Forms</w:t>
+      </w:r>
+      <w:proofErr w:type="spellEnd"/>
+      <w:r>
+        <w:rPr>
+          <w:rFonts w:ascii="Arial" w:hAnsi="Arial" w:cs="Arial"/>
+          <w:sz w:val="24"/>
+          <w:szCs w:val="24"/>
+        </w:rPr>
+        <w:t xml:space="preserve"> ist ein Teil von Xamarin und hilft dem Entwickler bei der Erstellung der Nutzeroberfläche mithilfe der Beschreibungssprache XAML. Dadurch ist es möglich die Oberfläche einmalig zu entwerfen und automatisch eine Oberfläche für das entsprechende Zielbetriebssystems zu generieren. Durch die simplen Aufbau der Sprache XAML, welcher analog zu XML aufgebaut ist, ist der Quellcode leicht verständlich. Durch </w:t>
+      </w:r>
+      <w:proofErr w:type="spellStart"/>
+      <w:r>
+        <w:rPr>
+          <w:rFonts w:ascii="Arial" w:hAnsi="Arial" w:cs="Arial"/>
+          <w:sz w:val="24"/>
+          <w:szCs w:val="24"/>
+        </w:rPr>
+        <w:t>Xamarin.Forms</w:t>
+      </w:r>
+      <w:proofErr w:type="spellEnd"/>
+      <w:r>
+        <w:rPr>
+          <w:rFonts w:ascii="Arial" w:hAnsi="Arial" w:cs="Arial"/>
+          <w:sz w:val="24"/>
+          <w:szCs w:val="24"/>
+        </w:rPr>
+        <w:t xml:space="preserve"> kann der Entwickler von Cross</w:t>
       </w:r>
       <w:r>
         <w:rPr>
@@ -2453,7 +2278,7 @@
       <w:pPr>
         <w:spacing w:line="312" w:lineRule="auto"/>
         <w:sectPr>
-          <w:headerReference w:type="default" r:id="rId15"/>
+          <w:headerReference w:type="default" r:id="rId12"/>
           <w:pgSz w:w="11906" w:h="16838"/>
           <w:pgMar w:top="1417" w:right="1417" w:bottom="1134" w:left="1417" w:header="708" w:footer="708" w:gutter="0"/>
           <w:cols w:space="708"/>
@@ -2473,7 +2298,7 @@
           <w:color w:val="auto"/>
         </w:rPr>
       </w:pPr>
-      <w:bookmarkStart w:id="7" w:name="_Toc141970086"/>
+      <w:bookmarkStart w:id="5" w:name="_Toc148618834"/>
       <w:r>
         <w:rPr>
           <w:rFonts w:ascii="Arial" w:hAnsi="Arial" w:cs="Arial"/>
@@ -2484,7 +2309,7 @@
         <w:lastRenderedPageBreak/>
         <w:t>praktische Grundlagen</w:t>
       </w:r>
-      <w:bookmarkEnd w:id="7"/>
+      <w:bookmarkEnd w:id="5"/>
     </w:p>
     <w:p>
       <w:pPr>
@@ -2500,7 +2325,7 @@
           <w:szCs w:val="28"/>
         </w:rPr>
       </w:pPr>
-      <w:bookmarkStart w:id="8" w:name="_Toc141970087"/>
+      <w:bookmarkStart w:id="6" w:name="_Toc148618835"/>
       <w:r>
         <w:rPr>
           <w:rFonts w:ascii="Arial" w:hAnsi="Arial" w:cs="Arial"/>
@@ -2512,7 +2337,7 @@
         </w:rPr>
         <w:t>Einrichten von Visual Studio</w:t>
       </w:r>
-      <w:bookmarkEnd w:id="8"/>
+      <w:bookmarkEnd w:id="6"/>
     </w:p>
     <w:p>
       <w:pPr>
@@ -2650,7 +2475,7 @@
                           </pic:cNvPicPr>
                         </pic:nvPicPr>
                         <pic:blipFill>
-                          <a:blip r:embed="rId16" cstate="print">
+                          <a:blip r:embed="rId13" cstate="print">
                             <a:extLst>
                               <a:ext uri="{28A0092B-C50C-407E-A947-70E740481C1C}">
                                 <a14:useLocalDpi xmlns:a14="http://schemas.microsoft.com/office/drawing/2010/main" val="0"/>
@@ -2878,7 +2703,29 @@
           <w:sz w:val="24"/>
           <w:szCs w:val="24"/>
         </w:rPr>
-        <w:t>Mobile App (Xamarin.Forms)</w:t>
+        <w:t>Mobile App (</w:t>
+      </w:r>
+      <w:proofErr w:type="spellStart"/>
+      <w:r>
+        <w:rPr>
+          <w:rFonts w:ascii="Arial" w:hAnsi="Arial" w:cs="Arial"/>
+          <w:i/>
+          <w:iCs/>
+          <w:sz w:val="24"/>
+          <w:szCs w:val="24"/>
+        </w:rPr>
+        <w:t>Xamarin.Forms</w:t>
+      </w:r>
+      <w:proofErr w:type="spellEnd"/>
+      <w:r>
+        <w:rPr>
+          <w:rFonts w:ascii="Arial" w:hAnsi="Arial" w:cs="Arial"/>
+          <w:i/>
+          <w:iCs/>
+          <w:sz w:val="24"/>
+          <w:szCs w:val="24"/>
+        </w:rPr>
+        <w:t>)</w:t>
       </w:r>
       <w:r>
         <w:rPr>
@@ -3140,7 +2987,7 @@
           <w:szCs w:val="24"/>
         </w:rPr>
         <w:drawing>
-          <wp:anchor distT="0" distB="0" distL="114300" distR="114300" simplePos="0" relativeHeight="251667456" behindDoc="0" locked="0" layoutInCell="1" allowOverlap="1" wp14:anchorId="7542E1B9" wp14:editId="40997970">
+          <wp:anchor distT="0" distB="0" distL="114300" distR="114300" simplePos="0" relativeHeight="251667456" behindDoc="0" locked="0" layoutInCell="1" allowOverlap="1" wp14:anchorId="7542E1B9" wp14:editId="11D0FFB9">
             <wp:simplePos x="0" y="0"/>
             <wp:positionH relativeFrom="margin">
               <wp:posOffset>0</wp:posOffset>
@@ -3213,6 +3060,7 @@
         <w:noBreakHyphen/>
         <w:t xml:space="preserve">App ist </w:t>
       </w:r>
+      <w:proofErr w:type="spellStart"/>
       <w:r>
         <w:rPr>
           <w:rFonts w:ascii="Arial" w:hAnsi="Arial" w:cs="Arial"/>
@@ -3223,6 +3071,7 @@
         </w:rPr>
         <w:t>HelloWorld</w:t>
       </w:r>
+      <w:proofErr w:type="spellEnd"/>
       <w:r>
         <w:rPr>
           <w:rFonts w:ascii="Arial" w:hAnsi="Arial" w:cs="Arial"/>
@@ -3279,7 +3128,7 @@
         <mc:AlternateContent>
           <mc:Choice Requires="wpg">
             <w:drawing>
-              <wp:anchor distT="0" distB="0" distL="114300" distR="114300" simplePos="0" relativeHeight="251666432" behindDoc="0" locked="0" layoutInCell="1" allowOverlap="1" wp14:anchorId="542015EC" wp14:editId="45614B7B">
+              <wp:anchor distT="0" distB="0" distL="114300" distR="114300" simplePos="0" relativeHeight="251666432" behindDoc="0" locked="0" layoutInCell="1" allowOverlap="1" wp14:anchorId="542015EC" wp14:editId="4A2F40AD">
                 <wp:simplePos x="0" y="0"/>
                 <wp:positionH relativeFrom="column">
                   <wp:posOffset>2508250</wp:posOffset>
@@ -3577,6 +3426,7 @@
         </w:rPr>
         <w:t xml:space="preserve"> zu finden, welche die Dateien </w:t>
       </w:r>
+      <w:proofErr w:type="spellStart"/>
       <w:r>
         <w:rPr>
           <w:rFonts w:ascii="Arial" w:hAnsi="Arial" w:cs="Arial"/>
@@ -3587,6 +3437,7 @@
         </w:rPr>
         <w:t>App.xaml</w:t>
       </w:r>
+      <w:proofErr w:type="spellEnd"/>
       <w:r>
         <w:rPr>
           <w:rFonts w:ascii="Arial" w:hAnsi="Arial" w:cs="Arial"/>
@@ -3595,6 +3446,7 @@
         </w:rPr>
         <w:t xml:space="preserve"> und </w:t>
       </w:r>
+      <w:proofErr w:type="spellStart"/>
       <w:r>
         <w:rPr>
           <w:rFonts w:ascii="Arial" w:hAnsi="Arial" w:cs="Arial"/>
@@ -3605,6 +3457,7 @@
         </w:rPr>
         <w:t>App.xaml.cs</w:t>
       </w:r>
+      <w:proofErr w:type="spellEnd"/>
       <w:r>
         <w:rPr>
           <w:rFonts w:ascii="Arial" w:hAnsi="Arial" w:cs="Arial"/>
@@ -3613,6 +3466,7 @@
         </w:rPr>
         <w:t xml:space="preserve"> enthält. </w:t>
       </w:r>
+      <w:proofErr w:type="spellStart"/>
       <w:r>
         <w:rPr>
           <w:rFonts w:ascii="Arial" w:hAnsi="Arial" w:cs="Arial"/>
@@ -3623,6 +3477,7 @@
         </w:rPr>
         <w:t>App.xaml.cs</w:t>
       </w:r>
+      <w:proofErr w:type="spellEnd"/>
       <w:r>
         <w:rPr>
           <w:rFonts w:ascii="Arial" w:hAnsi="Arial" w:cs="Arial"/>
@@ -3631,6 +3486,7 @@
         </w:rPr>
         <w:t xml:space="preserve"> enthält die gesamte Funktionalität des Projektes. In ihrem Konstruktor wird das Programm erstellt. Dieser Konstruktor wird in den Hauptklassen der jeweiligen Plattformprojekte aufgerufen. Der Aufruf ist möglich, da das Hauptprojekt in den Verweisen referenziert wurde. Der Programmcode des Konstruktors erzeugt ein neues Objekt der Klasse </w:t>
       </w:r>
+      <w:proofErr w:type="spellStart"/>
       <w:r>
         <w:rPr>
           <w:rFonts w:ascii="Arial" w:hAnsi="Arial" w:cs="Arial"/>
@@ -3641,6 +3497,7 @@
         </w:rPr>
         <w:t>MainPage</w:t>
       </w:r>
+      <w:proofErr w:type="spellEnd"/>
       <w:r>
         <w:rPr>
           <w:rFonts w:ascii="Arial" w:hAnsi="Arial" w:cs="Arial"/>
@@ -3649,6 +3506,7 @@
         </w:rPr>
         <w:t xml:space="preserve">, welche ebenfalls in die Dateien </w:t>
       </w:r>
+      <w:proofErr w:type="spellStart"/>
       <w:r>
         <w:rPr>
           <w:rFonts w:ascii="Arial" w:hAnsi="Arial" w:cs="Arial"/>
@@ -3659,6 +3517,7 @@
         </w:rPr>
         <w:t>MainPage.xaml</w:t>
       </w:r>
+      <w:proofErr w:type="spellEnd"/>
       <w:r>
         <w:rPr>
           <w:rFonts w:ascii="Arial" w:hAnsi="Arial" w:cs="Arial"/>
@@ -3667,6 +3526,7 @@
         </w:rPr>
         <w:t xml:space="preserve"> für die Nutzeroberfläche und </w:t>
       </w:r>
+      <w:proofErr w:type="spellStart"/>
       <w:r>
         <w:rPr>
           <w:rFonts w:ascii="Arial" w:hAnsi="Arial" w:cs="Arial"/>
@@ -3677,6 +3537,7 @@
         </w:rPr>
         <w:t>MainPage.xaml.cs</w:t>
       </w:r>
+      <w:proofErr w:type="spellEnd"/>
       <w:r>
         <w:rPr>
           <w:rFonts w:ascii="Arial" w:hAnsi="Arial" w:cs="Arial"/>
@@ -3722,7 +3583,7 @@
         </w:rPr>
         <w:lastRenderedPageBreak/>
         <w:drawing>
-          <wp:anchor distT="0" distB="0" distL="114300" distR="114300" simplePos="0" relativeHeight="251662336" behindDoc="0" locked="0" layoutInCell="1" allowOverlap="1" wp14:anchorId="0E711F07" wp14:editId="78F40B45">
+          <wp:anchor distT="0" distB="0" distL="114300" distR="114300" simplePos="0" relativeHeight="251662336" behindDoc="0" locked="0" layoutInCell="1" allowOverlap="1" wp14:anchorId="0E711F07" wp14:editId="456837BE">
             <wp:simplePos x="0" y="0"/>
             <wp:positionH relativeFrom="margin">
               <wp:align>center</wp:align>
@@ -3779,6 +3640,7 @@
         </w:rPr>
         <w:t xml:space="preserve">Für ein einfaches </w:t>
       </w:r>
+      <w:proofErr w:type="spellStart"/>
       <w:r>
         <w:rPr>
           <w:rFonts w:ascii="Arial" w:hAnsi="Arial" w:cs="Arial"/>
@@ -3789,6 +3651,7 @@
         </w:rPr>
         <w:t>HelloWorld</w:t>
       </w:r>
+      <w:proofErr w:type="spellEnd"/>
       <w:r>
         <w:rPr>
           <w:rFonts w:ascii="Arial" w:hAnsi="Arial" w:cs="Arial"/>
@@ -3797,6 +3660,7 @@
         </w:rPr>
         <w:t xml:space="preserve">-Programm wird der Quelltext der </w:t>
       </w:r>
+      <w:proofErr w:type="spellStart"/>
       <w:r>
         <w:rPr>
           <w:rFonts w:ascii="Arial" w:hAnsi="Arial" w:cs="Arial"/>
@@ -3807,6 +3671,7 @@
         </w:rPr>
         <w:t>MainPage</w:t>
       </w:r>
+      <w:proofErr w:type="spellEnd"/>
       <w:r>
         <w:rPr>
           <w:rFonts w:ascii="Arial" w:hAnsi="Arial" w:cs="Arial"/>
@@ -3823,15 +3688,77 @@
           <w:sz w:val="24"/>
           <w:szCs w:val="24"/>
         </w:rPr>
-        <w:t>&lt;StackLayout&gt;&lt;/StackLayout&gt;</w:t>
-      </w:r>
-      <w:r>
-        <w:rPr>
-          <w:rFonts w:ascii="Arial" w:hAnsi="Arial" w:cs="Arial"/>
-          <w:sz w:val="24"/>
-          <w:szCs w:val="24"/>
-        </w:rPr>
-        <w:t xml:space="preserve"> geleert werden. Ziel ist es durch das Betätigen eines Buttons den in ein Textfeld eingegebene Namen auf einem Label auszugeben. Um die benötigten Elemente einzufügen kann unter Ansicht die Toolbox verwendet werden. Des Weiteren muss eine SafeArea für iOS angelegt werden. Um die Größe der Applikation anzupassen. Zu beachten ist, dass die Bestandteile die folgenden Eigenschaften enthalten:</w:t>
+        <w:t>&lt;</w:t>
+      </w:r>
+      <w:proofErr w:type="spellStart"/>
+      <w:r>
+        <w:rPr>
+          <w:rFonts w:ascii="Arial" w:hAnsi="Arial" w:cs="Arial"/>
+          <w:i/>
+          <w:iCs/>
+          <w:sz w:val="24"/>
+          <w:szCs w:val="24"/>
+        </w:rPr>
+        <w:t>StackLayout</w:t>
+      </w:r>
+      <w:proofErr w:type="spellEnd"/>
+      <w:r>
+        <w:rPr>
+          <w:rFonts w:ascii="Arial" w:hAnsi="Arial" w:cs="Arial"/>
+          <w:i/>
+          <w:iCs/>
+          <w:sz w:val="24"/>
+          <w:szCs w:val="24"/>
+        </w:rPr>
+        <w:t>&gt;&lt;/</w:t>
+      </w:r>
+      <w:proofErr w:type="spellStart"/>
+      <w:r>
+        <w:rPr>
+          <w:rFonts w:ascii="Arial" w:hAnsi="Arial" w:cs="Arial"/>
+          <w:i/>
+          <w:iCs/>
+          <w:sz w:val="24"/>
+          <w:szCs w:val="24"/>
+        </w:rPr>
+        <w:t>StackLayout</w:t>
+      </w:r>
+      <w:proofErr w:type="spellEnd"/>
+      <w:r>
+        <w:rPr>
+          <w:rFonts w:ascii="Arial" w:hAnsi="Arial" w:cs="Arial"/>
+          <w:i/>
+          <w:iCs/>
+          <w:sz w:val="24"/>
+          <w:szCs w:val="24"/>
+        </w:rPr>
+        <w:t>&gt;</w:t>
+      </w:r>
+      <w:r>
+        <w:rPr>
+          <w:rFonts w:ascii="Arial" w:hAnsi="Arial" w:cs="Arial"/>
+          <w:sz w:val="24"/>
+          <w:szCs w:val="24"/>
+        </w:rPr>
+        <w:t xml:space="preserve"> geleert werden. Ziel ist es durch das Betätigen eines Buttons den in ein Textfeld eingegebene Namen auf einem Label auszugeben. Um die benötigten Elemente einzufügen kann unter Ansicht die Toolbox verwendet werden. Des Weiteren muss eine </w:t>
+      </w:r>
+      <w:proofErr w:type="spellStart"/>
+      <w:r>
+        <w:rPr>
+          <w:rFonts w:ascii="Arial" w:hAnsi="Arial" w:cs="Arial"/>
+          <w:sz w:val="24"/>
+          <w:szCs w:val="24"/>
+        </w:rPr>
+        <w:t>SafeArea</w:t>
+      </w:r>
+      <w:proofErr w:type="spellEnd"/>
+      <w:r>
+        <w:rPr>
+          <w:rFonts w:ascii="Arial" w:hAnsi="Arial" w:cs="Arial"/>
+          <w:sz w:val="24"/>
+          <w:szCs w:val="24"/>
+        </w:rPr>
+        <w:t xml:space="preserve"> für iOS angelegt werden. Um die Größe der Applikation anzupassen. Zu beachten ist, dass die Bestandteile die folgenden Eigenschaften enthalten:</w:t>
       </w:r>
     </w:p>
     <w:p>
@@ -3863,7 +3790,7 @@
           <w:szCs w:val="24"/>
         </w:rPr>
         <w:drawing>
-          <wp:anchor distT="0" distB="0" distL="114300" distR="114300" simplePos="0" relativeHeight="251660288" behindDoc="0" locked="0" layoutInCell="1" allowOverlap="1" wp14:anchorId="76A51873" wp14:editId="7198409F">
+          <wp:anchor distT="0" distB="0" distL="114300" distR="114300" simplePos="0" relativeHeight="251660288" behindDoc="0" locked="0" layoutInCell="1" allowOverlap="1" wp14:anchorId="76A51873" wp14:editId="228E3A88">
             <wp:simplePos x="0" y="0"/>
             <wp:positionH relativeFrom="margin">
               <wp:align>center</wp:align>
@@ -3923,6 +3850,7 @@
         </w:rPr>
         <w:t xml:space="preserve">Durch das Einfügen der </w:t>
       </w:r>
+      <w:proofErr w:type="spellStart"/>
       <w:r>
         <w:rPr>
           <w:rFonts w:ascii="Arial" w:hAnsi="Arial" w:cs="Arial"/>
@@ -3933,6 +3861,7 @@
         </w:rPr>
         <w:t>Clicked</w:t>
       </w:r>
+      <w:proofErr w:type="spellEnd"/>
       <w:r>
         <w:rPr>
           <w:rFonts w:ascii="Arial" w:hAnsi="Arial" w:cs="Arial"/>
@@ -3941,6 +3870,7 @@
         </w:rPr>
         <w:t xml:space="preserve">-Eigenschaft wird innerhalb der </w:t>
       </w:r>
+      <w:proofErr w:type="spellStart"/>
       <w:r>
         <w:rPr>
           <w:rFonts w:ascii="Arial" w:hAnsi="Arial" w:cs="Arial"/>
@@ -3951,6 +3881,7 @@
         </w:rPr>
         <w:t>MainPage.xaml.cs</w:t>
       </w:r>
+      <w:proofErr w:type="spellEnd"/>
       <w:r>
         <w:rPr>
           <w:rFonts w:ascii="Arial" w:hAnsi="Arial" w:cs="Arial"/>
@@ -4125,7 +4056,7 @@
           <w:szCs w:val="24"/>
         </w:rPr>
         <w:drawing>
-          <wp:anchor distT="0" distB="0" distL="114300" distR="114300" simplePos="0" relativeHeight="251668480" behindDoc="0" locked="0" layoutInCell="1" allowOverlap="1" wp14:anchorId="378B3EEC" wp14:editId="70546AF6">
+          <wp:anchor distT="0" distB="0" distL="114300" distR="114300" simplePos="0" relativeHeight="251668480" behindDoc="0" locked="0" layoutInCell="1" allowOverlap="1" wp14:anchorId="378B3EEC" wp14:editId="4AB1D03B">
             <wp:simplePos x="0" y="0"/>
             <wp:positionH relativeFrom="margin">
               <wp:align>center</wp:align>
@@ -4190,13 +4121,23 @@
         </w:rPr>
         <w:t xml:space="preserve">d </w:t>
       </w:r>
-      <w:r>
-        <w:rPr>
-          <w:rFonts w:ascii="Arial" w:hAnsi="Arial" w:cs="Arial"/>
-          <w:sz w:val="24"/>
-          <w:szCs w:val="24"/>
-        </w:rPr>
-        <w:t>instellungen des Pixel 5 mit einem x86_64 Prozessor und Android 13.0 ausreichend. Nach dem Erstellen dieses Emulators ist es möglich die App darauf zu starten.</w:t>
+      <w:proofErr w:type="spellStart"/>
+      <w:r>
+        <w:rPr>
+          <w:rFonts w:ascii="Arial" w:hAnsi="Arial" w:cs="Arial"/>
+          <w:sz w:val="24"/>
+          <w:szCs w:val="24"/>
+        </w:rPr>
+        <w:t>instellungen</w:t>
+      </w:r>
+      <w:proofErr w:type="spellEnd"/>
+      <w:r>
+        <w:rPr>
+          <w:rFonts w:ascii="Arial" w:hAnsi="Arial" w:cs="Arial"/>
+          <w:sz w:val="24"/>
+          <w:szCs w:val="24"/>
+        </w:rPr>
+        <w:t xml:space="preserve"> des Pixel 5 mit einem x86_64 Prozessor und Android 13.0 ausreichend. Nach dem Erstellen dieses Emulators ist es möglich die App darauf zu starten.</w:t>
       </w:r>
     </w:p>
     <w:p>
@@ -4467,7 +4408,7 @@
           <w:szCs w:val="28"/>
         </w:rPr>
       </w:pPr>
-      <w:bookmarkStart w:id="9" w:name="_Toc141970088"/>
+      <w:bookmarkStart w:id="7" w:name="_Toc148618836"/>
       <w:r>
         <w:rPr>
           <w:rFonts w:ascii="Arial" w:hAnsi="Arial" w:cs="Arial"/>
@@ -4481,30 +4422,323 @@
         <w:lastRenderedPageBreak/>
         <w:t>Verwendung von Xamarin</w:t>
       </w:r>
+      <w:bookmarkEnd w:id="7"/>
+    </w:p>
+    <w:p>
+      <w:pPr>
+        <w:pStyle w:val="berschrift3"/>
+        <w:spacing w:line="312" w:lineRule="auto"/>
+        <w:rPr>
+          <w:rFonts w:ascii="Arial" w:hAnsi="Arial" w:cs="Arial"/>
+          <w:b/>
+          <w:bCs/>
+          <w:color w:val="auto"/>
+        </w:rPr>
+      </w:pPr>
+      <w:bookmarkStart w:id="8" w:name="_Toc148618837"/>
+      <w:r>
+        <w:rPr>
+          <w:rFonts w:ascii="Arial" w:hAnsi="Arial" w:cs="Arial"/>
+          <w:b/>
+          <w:bCs/>
+          <w:color w:val="auto"/>
+        </w:rPr>
+        <w:t>Anlegen einer neuen Klasse</w:t>
+      </w:r>
+      <w:bookmarkEnd w:id="8"/>
+    </w:p>
+    <w:p>
+      <w:pPr>
+        <w:spacing w:line="312" w:lineRule="auto"/>
+        <w:jc w:val="both"/>
+        <w:rPr>
+          <w:rFonts w:ascii="Arial" w:hAnsi="Arial" w:cs="Arial"/>
+          <w:sz w:val="24"/>
+          <w:szCs w:val="24"/>
+        </w:rPr>
+      </w:pPr>
+      <w:proofErr w:type="spellStart"/>
+      <w:r>
+        <w:rPr>
+          <w:rFonts w:ascii="Arial" w:hAnsi="Arial" w:cs="Arial"/>
+          <w:sz w:val="24"/>
+          <w:szCs w:val="24"/>
+        </w:rPr>
+        <w:t>Xamarin.Forms</w:t>
+      </w:r>
+      <w:proofErr w:type="spellEnd"/>
+      <w:r>
+        <w:rPr>
+          <w:rFonts w:ascii="Arial" w:hAnsi="Arial" w:cs="Arial"/>
+          <w:sz w:val="24"/>
+          <w:szCs w:val="24"/>
+        </w:rPr>
+        <w:t xml:space="preserve"> besitzt bereits mehrere Vorlagen zur Erstellung von neuen Dateien. Es gilt dabei die Unterscheidung zwischen zwei verschiedenen Vorlagetypen. Bei den Elementen ohne (C#) werden die XAML-Datei für das Format und die C#-Datei für die Logik erstellt. Bei den anderen Vorlagen wird ausschließlich die C#-Datei erstellt. Des Weiteren</w:t>
+      </w:r>
+      <w:r>
+        <w:rPr>
+          <w:rFonts w:ascii="Arial" w:hAnsi="Arial" w:cs="Arial"/>
+          <w:sz w:val="24"/>
+          <w:szCs w:val="24"/>
+        </w:rPr>
+        <w:t xml:space="preserve"> u</w:t>
+      </w:r>
+      <w:r>
+        <w:rPr>
+          <w:rFonts w:ascii="Arial" w:hAnsi="Arial" w:cs="Arial"/>
+          <w:sz w:val="24"/>
+          <w:szCs w:val="24"/>
+        </w:rPr>
+        <w:t xml:space="preserve">nterscheidet Xamarin zwischen Inhaltsseite, Listenansichtsseite und einer Registerkartenseite. Die Inhaltsseite ist eine Standardseite ohne eine besondere Formatierung, in welcher der Inhalt simpel wieder gegeben wird. Bei einer Listenansichtsseite handelt es sich um eine Ansicht, welche eine </w:t>
+      </w:r>
+      <w:proofErr w:type="spellStart"/>
+      <w:r>
+        <w:rPr>
+          <w:rFonts w:ascii="Arial" w:hAnsi="Arial" w:cs="Arial"/>
+          <w:sz w:val="24"/>
+          <w:szCs w:val="24"/>
+        </w:rPr>
+        <w:t>ListView</w:t>
+      </w:r>
+      <w:proofErr w:type="spellEnd"/>
+      <w:r>
+        <w:rPr>
+          <w:rFonts w:ascii="Arial" w:hAnsi="Arial" w:cs="Arial"/>
+          <w:sz w:val="24"/>
+          <w:szCs w:val="24"/>
+        </w:rPr>
+        <w:t xml:space="preserve"> zum Anzeigen von verschiedenen Daten beinhaltet. Die Registerkartenseiten dienen zur Navigation zwischen verschiedenen Seiten. Sie besitzen einen Navigationskopf und enthalten untergeordnete Seiten, durch welche navigiert werden kann.</w:t>
+      </w:r>
+    </w:p>
+    <w:p>
+      <w:pPr>
+        <w:pStyle w:val="berschrift3"/>
+        <w:spacing w:line="312" w:lineRule="auto"/>
+        <w:rPr>
+          <w:rFonts w:ascii="Arial" w:hAnsi="Arial" w:cs="Arial"/>
+          <w:b/>
+          <w:bCs/>
+          <w:color w:val="auto"/>
+        </w:rPr>
+      </w:pPr>
+      <w:bookmarkStart w:id="9" w:name="_Toc148618838"/>
+      <w:r>
+        <w:rPr>
+          <w:rFonts w:ascii="Arial" w:hAnsi="Arial" w:cs="Arial"/>
+          <w:b/>
+          <w:bCs/>
+          <w:color w:val="auto"/>
+        </w:rPr>
+        <w:t>Zugriff auf Gerätehardware und -software</w:t>
+      </w:r>
       <w:bookmarkEnd w:id="9"/>
     </w:p>
     <w:p>
       <w:pPr>
-        <w:pStyle w:val="berschrift3"/>
         <w:spacing w:line="312" w:lineRule="auto"/>
+        <w:jc w:val="both"/>
+        <w:rPr>
+          <w:rFonts w:ascii="Arial" w:hAnsi="Arial" w:cs="Arial"/>
+          <w:sz w:val="24"/>
+          <w:szCs w:val="24"/>
+        </w:rPr>
+      </w:pPr>
+      <w:r>
+        <w:rPr>
+          <w:rFonts w:ascii="Arial" w:hAnsi="Arial" w:cs="Arial"/>
+          <w:sz w:val="24"/>
+          <w:szCs w:val="24"/>
+        </w:rPr>
+        <w:t xml:space="preserve">Um auf dem Endgerät mit anderen Applikationen und Sensoren zu kommunizieren, existieren eine Vielzahl von verschiedenen </w:t>
+      </w:r>
+      <w:proofErr w:type="spellStart"/>
+      <w:r>
+        <w:rPr>
+          <w:rFonts w:ascii="Arial" w:hAnsi="Arial" w:cs="Arial"/>
+          <w:sz w:val="24"/>
+          <w:szCs w:val="24"/>
+        </w:rPr>
+        <w:t>NuGet</w:t>
+      </w:r>
+      <w:proofErr w:type="spellEnd"/>
+      <w:r>
+        <w:rPr>
+          <w:rFonts w:ascii="Arial" w:hAnsi="Arial" w:cs="Arial"/>
+          <w:sz w:val="24"/>
+          <w:szCs w:val="24"/>
+        </w:rPr>
+        <w:t xml:space="preserve">-Paketen. Diese Bibliotheken enthalten Klassen, welche ein bestimmtes Problem lösen und dem Entwickler die Arbeit erleichtern. Sie sind in den meisten Fällen kostenlos und können einfach über </w:t>
+      </w:r>
+      <w:r>
         <w:rPr>
           <w:rFonts w:ascii="Arial" w:hAnsi="Arial" w:cs="Arial"/>
           <w:b/>
           <w:bCs/>
-          <w:color w:val="auto"/>
-        </w:rPr>
-      </w:pPr>
-      <w:bookmarkStart w:id="10" w:name="_Toc141970089"/>
+          <w:sz w:val="24"/>
+          <w:szCs w:val="24"/>
+        </w:rPr>
+        <w:t xml:space="preserve">Projekt -&gt; </w:t>
+      </w:r>
+      <w:proofErr w:type="spellStart"/>
       <w:r>
         <w:rPr>
           <w:rFonts w:ascii="Arial" w:hAnsi="Arial" w:cs="Arial"/>
           <w:b/>
           <w:bCs/>
-          <w:color w:val="auto"/>
-        </w:rPr>
-        <w:t>Anlegen einer neuen Klasse</w:t>
-      </w:r>
-      <w:bookmarkEnd w:id="10"/>
+          <w:sz w:val="24"/>
+          <w:szCs w:val="24"/>
+        </w:rPr>
+        <w:t>NuGet</w:t>
+      </w:r>
+      <w:proofErr w:type="spellEnd"/>
+      <w:r>
+        <w:rPr>
+          <w:rFonts w:ascii="Arial" w:hAnsi="Arial" w:cs="Arial"/>
+          <w:b/>
+          <w:bCs/>
+          <w:sz w:val="24"/>
+          <w:szCs w:val="24"/>
+        </w:rPr>
+        <w:t>-Pakete verwalten…</w:t>
+      </w:r>
+      <w:r>
+        <w:rPr>
+          <w:rFonts w:ascii="Arial" w:hAnsi="Arial" w:cs="Arial"/>
+          <w:sz w:val="24"/>
+          <w:szCs w:val="24"/>
+        </w:rPr>
+        <w:t xml:space="preserve"> im jeweiligen Projekt installiert werden. Eine wichtige Bibliothek für den Zugriff auf externe Daten ist </w:t>
+      </w:r>
+      <w:proofErr w:type="spellStart"/>
+      <w:r>
+        <w:rPr>
+          <w:rFonts w:ascii="Arial" w:hAnsi="Arial" w:cs="Arial"/>
+          <w:sz w:val="24"/>
+          <w:szCs w:val="24"/>
+        </w:rPr>
+        <w:t>Xamarin.Essentials</w:t>
+      </w:r>
+      <w:proofErr w:type="spellEnd"/>
+      <w:r>
+        <w:rPr>
+          <w:rFonts w:ascii="Arial" w:hAnsi="Arial" w:cs="Arial"/>
+          <w:sz w:val="24"/>
+          <w:szCs w:val="24"/>
+        </w:rPr>
+        <w:t>. Dieses Paket von Microsoft enthält mehrere essenzielle APIs für die Applikation und wird regelmäßig angepasst und aktualisiert. Das Paket wird bereits bei der Erstellung des Programms installiert. Es sollte aber geprüft werden, ob bereits die neuste Version mitgeliefert wurde oder gegebenenfalls eine aktuellere Variante nachinstalliert werden muss. Den genauen Einsatz dieses Paketes soll an einigen Beispielen demonstriert werden. Für einige dieser Beispiel</w:t>
+      </w:r>
+      <w:r>
+        <w:rPr>
+          <w:rFonts w:ascii="Arial" w:hAnsi="Arial" w:cs="Arial"/>
+          <w:sz w:val="24"/>
+          <w:szCs w:val="24"/>
+        </w:rPr>
+        <w:t>e</w:t>
+      </w:r>
+      <w:r>
+        <w:rPr>
+          <w:rFonts w:ascii="Arial" w:hAnsi="Arial" w:cs="Arial"/>
+          <w:sz w:val="24"/>
+          <w:szCs w:val="24"/>
+        </w:rPr>
+        <w:t xml:space="preserve"> müssen separat Zugriffsrechte erteilt werden. Für Android</w:t>
+      </w:r>
+      <w:r>
+        <w:rPr>
+          <w:rFonts w:ascii="Arial" w:hAnsi="Arial" w:cs="Arial"/>
+          <w:sz w:val="24"/>
+          <w:szCs w:val="24"/>
+        </w:rPr>
+        <w:t xml:space="preserve"> </w:t>
+      </w:r>
+      <w:r>
+        <w:rPr>
+          <w:rFonts w:ascii="Arial" w:hAnsi="Arial" w:cs="Arial"/>
+          <w:sz w:val="24"/>
+          <w:szCs w:val="24"/>
+        </w:rPr>
+        <w:t xml:space="preserve">werden diese unter </w:t>
+      </w:r>
+      <w:proofErr w:type="spellStart"/>
+      <w:r>
+        <w:rPr>
+          <w:rFonts w:ascii="Arial" w:hAnsi="Arial" w:cs="Arial"/>
+          <w:b/>
+          <w:bCs/>
+          <w:sz w:val="24"/>
+          <w:szCs w:val="24"/>
+        </w:rPr>
+        <w:t>HelloWorldProject.Android</w:t>
+      </w:r>
+      <w:proofErr w:type="spellEnd"/>
+      <w:r>
+        <w:rPr>
+          <w:rFonts w:ascii="Arial" w:hAnsi="Arial" w:cs="Arial"/>
+          <w:b/>
+          <w:bCs/>
+          <w:sz w:val="24"/>
+          <w:szCs w:val="24"/>
+        </w:rPr>
+        <w:t> </w:t>
+      </w:r>
+      <w:r>
+        <w:rPr>
+          <w:rFonts w:ascii="Arial" w:hAnsi="Arial" w:cs="Arial"/>
+          <w:b/>
+          <w:bCs/>
+          <w:sz w:val="24"/>
+          <w:szCs w:val="24"/>
+        </w:rPr>
+        <w:noBreakHyphen/>
+        <w:t>&gt; Properties </w:t>
+      </w:r>
+      <w:r>
+        <w:rPr>
+          <w:rFonts w:ascii="Arial" w:hAnsi="Arial" w:cs="Arial"/>
+          <w:b/>
+          <w:bCs/>
+          <w:sz w:val="24"/>
+          <w:szCs w:val="24"/>
+        </w:rPr>
+        <w:noBreakHyphen/>
+        <w:t>&gt; AndroidManifest.xml</w:t>
+      </w:r>
+      <w:r>
+        <w:rPr>
+          <w:rFonts w:ascii="Arial" w:hAnsi="Arial" w:cs="Arial"/>
+          <w:sz w:val="24"/>
+          <w:szCs w:val="24"/>
+        </w:rPr>
+        <w:t xml:space="preserve"> festgelegt. Für das iOS-Projekt muss die Datei </w:t>
+      </w:r>
+      <w:proofErr w:type="spellStart"/>
+      <w:r>
+        <w:rPr>
+          <w:rFonts w:ascii="Arial" w:hAnsi="Arial" w:cs="Arial"/>
+          <w:b/>
+          <w:bCs/>
+          <w:sz w:val="24"/>
+          <w:szCs w:val="24"/>
+        </w:rPr>
+        <w:t>Info.plist</w:t>
+      </w:r>
+      <w:proofErr w:type="spellEnd"/>
+      <w:r>
+        <w:rPr>
+          <w:rFonts w:ascii="Arial" w:hAnsi="Arial" w:cs="Arial"/>
+          <w:sz w:val="24"/>
+          <w:szCs w:val="24"/>
+        </w:rPr>
+        <w:t xml:space="preserve"> überarbeitet werden.</w:t>
+      </w:r>
+      <w:r>
+        <w:rPr>
+          <w:rFonts w:ascii="Arial" w:hAnsi="Arial" w:cs="Arial"/>
+          <w:sz w:val="24"/>
+          <w:szCs w:val="24"/>
+        </w:rPr>
+        <w:t xml:space="preserve"> Der Programmcode für die nachfolgenden Beispiele ist im Anhang … aufgelistet.</w:t>
+      </w:r>
     </w:p>
     <w:p>
       <w:pPr>
@@ -4512,199 +4746,6 @@
         <w:jc w:val="both"/>
         <w:rPr>
           <w:rFonts w:ascii="Arial" w:hAnsi="Arial" w:cs="Arial"/>
-          <w:sz w:val="24"/>
-          <w:szCs w:val="24"/>
-        </w:rPr>
-      </w:pPr>
-      <w:r>
-        <w:rPr>
-          <w:rFonts w:ascii="Arial" w:hAnsi="Arial" w:cs="Arial"/>
-          <w:sz w:val="24"/>
-          <w:szCs w:val="24"/>
-        </w:rPr>
-        <w:t>Xamarin.Forms besitzt bereits mehrere Vorlagen zur Erstellung von neuen Dateien. Es gilt dabei die Unterscheidung zwischen zwei verschiedenen Vorlagetypen. Bei den Elementen ohne (C#) werden die XAML-Datei für das Format und die C#-Datei für die Logik erstellt. Bei den anderen Vorlagen wird ausschließlich die C#-Datei erstellt. Des Weiteren</w:t>
-      </w:r>
-      <w:r>
-        <w:rPr>
-          <w:rFonts w:ascii="Arial" w:hAnsi="Arial" w:cs="Arial"/>
-          <w:sz w:val="24"/>
-          <w:szCs w:val="24"/>
-        </w:rPr>
-        <w:t xml:space="preserve"> u</w:t>
-      </w:r>
-      <w:r>
-        <w:rPr>
-          <w:rFonts w:ascii="Arial" w:hAnsi="Arial" w:cs="Arial"/>
-          <w:sz w:val="24"/>
-          <w:szCs w:val="24"/>
-        </w:rPr>
-        <w:t>nterscheidet Xamarin zwischen Inhaltsseite, Listenansichtsseite und einer Registerkartenseite. Die Inhaltsseite ist eine Standardseite ohne eine besondere Formatierung, in welcher der Inhalt simpel wieder gegeben wird. Bei einer Listenansichtsseite handelt es sich um eine Ansicht, welche eine ListView zum Anzeigen von verschiedenen Daten beinhaltet. Die Registerkartenseiten dienen zur Navigation zwischen verschiedenen Seiten. Sie besitzen einen Navigationskopf und enthalten untergeordnete Seiten, durch welche navigiert werden kann.</w:t>
-      </w:r>
-    </w:p>
-    <w:p>
-      <w:pPr>
-        <w:pStyle w:val="berschrift3"/>
-        <w:spacing w:line="312" w:lineRule="auto"/>
-        <w:rPr>
-          <w:rFonts w:ascii="Arial" w:hAnsi="Arial" w:cs="Arial"/>
-          <w:b/>
-          <w:bCs/>
-          <w:color w:val="auto"/>
-        </w:rPr>
-      </w:pPr>
-      <w:bookmarkStart w:id="11" w:name="_Toc141970090"/>
-      <w:r>
-        <w:rPr>
-          <w:rFonts w:ascii="Arial" w:hAnsi="Arial" w:cs="Arial"/>
-          <w:b/>
-          <w:bCs/>
-          <w:color w:val="auto"/>
-        </w:rPr>
-        <w:t>Zugriff auf Gerätehardware und -software</w:t>
-      </w:r>
-      <w:bookmarkEnd w:id="11"/>
-    </w:p>
-    <w:p>
-      <w:pPr>
-        <w:spacing w:line="312" w:lineRule="auto"/>
-        <w:jc w:val="both"/>
-        <w:rPr>
-          <w:rFonts w:ascii="Arial" w:hAnsi="Arial" w:cs="Arial"/>
-          <w:sz w:val="24"/>
-          <w:szCs w:val="24"/>
-        </w:rPr>
-      </w:pPr>
-      <w:r>
-        <w:rPr>
-          <w:rFonts w:ascii="Arial" w:hAnsi="Arial" w:cs="Arial"/>
-          <w:sz w:val="24"/>
-          <w:szCs w:val="24"/>
-        </w:rPr>
-        <w:t xml:space="preserve">Um auf dem Endgerät mit anderen Applikationen und Sensoren zu kommunizieren, existieren eine Vielzahl von verschiedenen NuGet-Paketen. Diese Bibliotheken enthalten Klassen, welche ein bestimmtes Problem lösen und dem Entwickler die Arbeit erleichtern. Sie sind in den meisten Fällen kostenlos und können einfach über </w:t>
-      </w:r>
-      <w:r>
-        <w:rPr>
-          <w:rFonts w:ascii="Arial" w:hAnsi="Arial" w:cs="Arial"/>
-          <w:b/>
-          <w:bCs/>
-          <w:sz w:val="24"/>
-          <w:szCs w:val="24"/>
-        </w:rPr>
-        <w:t>Projekt -&gt; NuGet-Pakete verwalten…</w:t>
-      </w:r>
-      <w:r>
-        <w:rPr>
-          <w:rFonts w:ascii="Arial" w:hAnsi="Arial" w:cs="Arial"/>
-          <w:sz w:val="24"/>
-          <w:szCs w:val="24"/>
-        </w:rPr>
-        <w:t xml:space="preserve"> im jeweiligen Projekt installiert werden. Eine wichtige Bibliothek für den Zugriff auf externe Daten ist Xamarin.Essentials. Dieses Paket von Microsoft enthält mehrere essenzielle APIs für die Applikation und wird regelmäßig angepasst und aktualisiert. Das Paket wird bereits bei der Erstellung des Programms installiert. Es sollte aber geprüft werden, ob bereits die neuste Version mitgeliefert wurde oder gegebenenfalls eine aktuellere Variante nachinstalliert werden muss. Den genauen Einsatz dieses Paketes soll an einigen Beispielen demonstriert werden. Für einige dieser Beispiel</w:t>
-      </w:r>
-      <w:r>
-        <w:rPr>
-          <w:rFonts w:ascii="Arial" w:hAnsi="Arial" w:cs="Arial"/>
-          <w:sz w:val="24"/>
-          <w:szCs w:val="24"/>
-        </w:rPr>
-        <w:t>e</w:t>
-      </w:r>
-      <w:r>
-        <w:rPr>
-          <w:rFonts w:ascii="Arial" w:hAnsi="Arial" w:cs="Arial"/>
-          <w:sz w:val="24"/>
-          <w:szCs w:val="24"/>
-        </w:rPr>
-        <w:t xml:space="preserve"> müssen separat Zugriffsrechte erteilt werden. Für Android</w:t>
-      </w:r>
-      <w:r>
-        <w:rPr>
-          <w:rFonts w:ascii="Arial" w:hAnsi="Arial" w:cs="Arial"/>
-          <w:sz w:val="24"/>
-          <w:szCs w:val="24"/>
-        </w:rPr>
-        <w:t xml:space="preserve"> </w:t>
-      </w:r>
-      <w:r>
-        <w:rPr>
-          <w:rFonts w:ascii="Arial" w:hAnsi="Arial" w:cs="Arial"/>
-          <w:sz w:val="24"/>
-          <w:szCs w:val="24"/>
-        </w:rPr>
-        <w:t xml:space="preserve">werden diese unter </w:t>
-      </w:r>
-      <w:r>
-        <w:rPr>
-          <w:rFonts w:ascii="Arial" w:hAnsi="Arial" w:cs="Arial"/>
-          <w:b/>
-          <w:bCs/>
-          <w:sz w:val="24"/>
-          <w:szCs w:val="24"/>
-        </w:rPr>
-        <w:t>HelloWorldProject.Android </w:t>
-      </w:r>
-      <w:r>
-        <w:rPr>
-          <w:rFonts w:ascii="Arial" w:hAnsi="Arial" w:cs="Arial"/>
-          <w:b/>
-          <w:bCs/>
-          <w:sz w:val="24"/>
-          <w:szCs w:val="24"/>
-        </w:rPr>
-        <w:noBreakHyphen/>
-        <w:t>&gt; Properties </w:t>
-      </w:r>
-      <w:r>
-        <w:rPr>
-          <w:rFonts w:ascii="Arial" w:hAnsi="Arial" w:cs="Arial"/>
-          <w:b/>
-          <w:bCs/>
-          <w:sz w:val="24"/>
-          <w:szCs w:val="24"/>
-        </w:rPr>
-        <w:noBreakHyphen/>
-        <w:t>&gt; AndroidManifest.xml</w:t>
-      </w:r>
-      <w:r>
-        <w:rPr>
-          <w:rFonts w:ascii="Arial" w:hAnsi="Arial" w:cs="Arial"/>
-          <w:sz w:val="24"/>
-          <w:szCs w:val="24"/>
-        </w:rPr>
-        <w:t xml:space="preserve"> festgelegt. Für das iOS-Projekt muss die Datei </w:t>
-      </w:r>
-      <w:r>
-        <w:rPr>
-          <w:rFonts w:ascii="Arial" w:hAnsi="Arial" w:cs="Arial"/>
-          <w:b/>
-          <w:bCs/>
-          <w:sz w:val="24"/>
-          <w:szCs w:val="24"/>
-        </w:rPr>
-        <w:t>Info.plist</w:t>
-      </w:r>
-      <w:r>
-        <w:rPr>
-          <w:rFonts w:ascii="Arial" w:hAnsi="Arial" w:cs="Arial"/>
-          <w:sz w:val="24"/>
-          <w:szCs w:val="24"/>
-        </w:rPr>
-        <w:t xml:space="preserve"> überarbeitet werden.</w:t>
-      </w:r>
-      <w:r>
-        <w:rPr>
-          <w:rFonts w:ascii="Arial" w:hAnsi="Arial" w:cs="Arial"/>
-          <w:sz w:val="24"/>
-          <w:szCs w:val="24"/>
-        </w:rPr>
-        <w:t xml:space="preserve"> Der Programmcode für die nachfolgenden Beispiele ist im Anhang … aufgelistet.</w:t>
-      </w:r>
-    </w:p>
-    <w:p>
-      <w:pPr>
-        <w:spacing w:line="312" w:lineRule="auto"/>
-        <w:jc w:val="both"/>
-        <w:rPr>
-          <w:rFonts w:ascii="Arial" w:hAnsi="Arial" w:cs="Arial"/>
           <w:i/>
           <w:iCs/>
           <w:sz w:val="24"/>
@@ -4719,6 +4760,7 @@
         </w:rPr>
         <w:t xml:space="preserve">Im ersten Teil soll der Zugriff auf einige Sensoren und Aktoren des Gerätes beschrieben werden. Hierfür wird ein neues Inhalts-Element mit der Bezeichnung </w:t>
       </w:r>
+      <w:proofErr w:type="spellStart"/>
       <w:r>
         <w:rPr>
           <w:rFonts w:ascii="Arial" w:hAnsi="Arial" w:cs="Arial"/>
@@ -4729,14 +4771,34 @@
         </w:rPr>
         <w:t>SensorPage.xaml</w:t>
       </w:r>
-      <w:r>
-        <w:rPr>
-          <w:rFonts w:ascii="Arial" w:hAnsi="Arial" w:cs="Arial"/>
-          <w:sz w:val="24"/>
-          <w:szCs w:val="24"/>
-        </w:rPr>
-        <w:t xml:space="preserve"> innerhalb des HelloWorldProject hinzugefügt. Um einen Zugriff auf diese Klasse zu haben, wird in der Klasse </w:t>
-      </w:r>
+      <w:proofErr w:type="spellEnd"/>
+      <w:r>
+        <w:rPr>
+          <w:rFonts w:ascii="Arial" w:hAnsi="Arial" w:cs="Arial"/>
+          <w:sz w:val="24"/>
+          <w:szCs w:val="24"/>
+        </w:rPr>
+        <w:t xml:space="preserve"> innerhalb des </w:t>
+      </w:r>
+      <w:proofErr w:type="spellStart"/>
+      <w:r>
+        <w:rPr>
+          <w:rFonts w:ascii="Arial" w:hAnsi="Arial" w:cs="Arial"/>
+          <w:sz w:val="24"/>
+          <w:szCs w:val="24"/>
+        </w:rPr>
+        <w:t>HelloWorldProject</w:t>
+      </w:r>
+      <w:proofErr w:type="spellEnd"/>
+      <w:r>
+        <w:rPr>
+          <w:rFonts w:ascii="Arial" w:hAnsi="Arial" w:cs="Arial"/>
+          <w:sz w:val="24"/>
+          <w:szCs w:val="24"/>
+        </w:rPr>
+        <w:t xml:space="preserve"> hinzugefügt. Um einen Zugriff auf diese Klasse zu haben, wird in der Klasse </w:t>
+      </w:r>
+      <w:proofErr w:type="spellStart"/>
       <w:r>
         <w:rPr>
           <w:rFonts w:ascii="Arial" w:hAnsi="Arial" w:cs="Arial"/>
@@ -4747,6 +4809,7 @@
         </w:rPr>
         <w:t>MainPage.xaml</w:t>
       </w:r>
+      <w:proofErr w:type="spellEnd"/>
       <w:r>
         <w:rPr>
           <w:rFonts w:ascii="Arial" w:hAnsi="Arial" w:cs="Arial"/>
@@ -4755,6 +4818,7 @@
         </w:rPr>
         <w:t xml:space="preserve"> zu dieser per Button-Druck navigiert. Um diese Navigierung zur ermöglichen muss in der Hauptdatei </w:t>
       </w:r>
+      <w:proofErr w:type="spellStart"/>
       <w:r>
         <w:rPr>
           <w:rFonts w:ascii="Arial" w:hAnsi="Arial" w:cs="Arial"/>
@@ -4765,14 +4829,34 @@
         </w:rPr>
         <w:t>App.xaml.cs</w:t>
       </w:r>
-      <w:r>
-        <w:rPr>
-          <w:rFonts w:ascii="Arial" w:hAnsi="Arial" w:cs="Arial"/>
-          <w:sz w:val="24"/>
-          <w:szCs w:val="24"/>
-        </w:rPr>
-        <w:t xml:space="preserve"> der Zugriff auf die MainPage-Klasse abgeändert werden. Anstatt mit </w:t>
-      </w:r>
+      <w:proofErr w:type="spellEnd"/>
+      <w:r>
+        <w:rPr>
+          <w:rFonts w:ascii="Arial" w:hAnsi="Arial" w:cs="Arial"/>
+          <w:sz w:val="24"/>
+          <w:szCs w:val="24"/>
+        </w:rPr>
+        <w:t xml:space="preserve"> der Zugriff auf die </w:t>
+      </w:r>
+      <w:proofErr w:type="spellStart"/>
+      <w:r>
+        <w:rPr>
+          <w:rFonts w:ascii="Arial" w:hAnsi="Arial" w:cs="Arial"/>
+          <w:sz w:val="24"/>
+          <w:szCs w:val="24"/>
+        </w:rPr>
+        <w:t>MainPage</w:t>
+      </w:r>
+      <w:proofErr w:type="spellEnd"/>
+      <w:r>
+        <w:rPr>
+          <w:rFonts w:ascii="Arial" w:hAnsi="Arial" w:cs="Arial"/>
+          <w:sz w:val="24"/>
+          <w:szCs w:val="24"/>
+        </w:rPr>
+        <w:t xml:space="preserve">-Klasse abgeändert werden. Anstatt mit </w:t>
+      </w:r>
+      <w:proofErr w:type="spellStart"/>
       <w:r>
         <w:rPr>
           <w:rFonts w:ascii="Arial" w:hAnsi="Arial" w:cs="Arial"/>
@@ -4781,15 +4865,118 @@
           <w:sz w:val="24"/>
           <w:szCs w:val="24"/>
         </w:rPr>
-        <w:t>MainPage = new MainPage()</w:t>
-      </w:r>
-      <w:r>
-        <w:rPr>
-          <w:rFonts w:ascii="Arial" w:hAnsi="Arial" w:cs="Arial"/>
-          <w:sz w:val="24"/>
-          <w:szCs w:val="24"/>
-        </w:rPr>
-        <w:t xml:space="preserve"> diese direkt zu erzeugen, soll sie nun über eine NavigationPage welche als Wurzel das die neu erzeugte MainPage enthält, erzeugt </w:t>
+        <w:t>MainPage</w:t>
+      </w:r>
+      <w:proofErr w:type="spellEnd"/>
+      <w:r>
+        <w:rPr>
+          <w:rFonts w:ascii="Arial" w:hAnsi="Arial" w:cs="Arial"/>
+          <w:i/>
+          <w:iCs/>
+          <w:sz w:val="24"/>
+          <w:szCs w:val="24"/>
+        </w:rPr>
+        <w:t> = </w:t>
+      </w:r>
+      <w:proofErr w:type="spellStart"/>
+      <w:r>
+        <w:rPr>
+          <w:rFonts w:ascii="Arial" w:hAnsi="Arial" w:cs="Arial"/>
+          <w:i/>
+          <w:iCs/>
+          <w:sz w:val="24"/>
+          <w:szCs w:val="24"/>
+        </w:rPr>
+        <w:t>new</w:t>
+      </w:r>
+      <w:proofErr w:type="spellEnd"/>
+      <w:r>
+        <w:rPr>
+          <w:rFonts w:ascii="Arial" w:hAnsi="Arial" w:cs="Arial"/>
+          <w:i/>
+          <w:iCs/>
+          <w:sz w:val="24"/>
+          <w:szCs w:val="24"/>
+        </w:rPr>
+        <w:t> </w:t>
+      </w:r>
+      <w:proofErr w:type="spellStart"/>
+      <w:proofErr w:type="gramStart"/>
+      <w:r>
+        <w:rPr>
+          <w:rFonts w:ascii="Arial" w:hAnsi="Arial" w:cs="Arial"/>
+          <w:i/>
+          <w:iCs/>
+          <w:sz w:val="24"/>
+          <w:szCs w:val="24"/>
+        </w:rPr>
+        <w:t>MainPage</w:t>
+      </w:r>
+      <w:proofErr w:type="spellEnd"/>
+      <w:r>
+        <w:rPr>
+          <w:rFonts w:ascii="Arial" w:hAnsi="Arial" w:cs="Arial"/>
+          <w:i/>
+          <w:iCs/>
+          <w:sz w:val="24"/>
+          <w:szCs w:val="24"/>
+        </w:rPr>
+        <w:t>(</w:t>
+      </w:r>
+      <w:proofErr w:type="gramEnd"/>
+      <w:r>
+        <w:rPr>
+          <w:rFonts w:ascii="Arial" w:hAnsi="Arial" w:cs="Arial"/>
+          <w:i/>
+          <w:iCs/>
+          <w:sz w:val="24"/>
+          <w:szCs w:val="24"/>
+        </w:rPr>
+        <w:t>)</w:t>
+      </w:r>
+      <w:r>
+        <w:rPr>
+          <w:rFonts w:ascii="Arial" w:hAnsi="Arial" w:cs="Arial"/>
+          <w:sz w:val="24"/>
+          <w:szCs w:val="24"/>
+        </w:rPr>
+        <w:t xml:space="preserve"> diese direkt zu erzeugen, soll sie nun über eine </w:t>
+      </w:r>
+      <w:proofErr w:type="spellStart"/>
+      <w:r>
+        <w:rPr>
+          <w:rFonts w:ascii="Arial" w:hAnsi="Arial" w:cs="Arial"/>
+          <w:sz w:val="24"/>
+          <w:szCs w:val="24"/>
+        </w:rPr>
+        <w:t>NavigationPage</w:t>
+      </w:r>
+      <w:proofErr w:type="spellEnd"/>
+      <w:r>
+        <w:rPr>
+          <w:rFonts w:ascii="Arial" w:hAnsi="Arial" w:cs="Arial"/>
+          <w:sz w:val="24"/>
+          <w:szCs w:val="24"/>
+        </w:rPr>
+        <w:t xml:space="preserve"> welche als Wurzel das die neu erzeugte </w:t>
+      </w:r>
+      <w:proofErr w:type="spellStart"/>
+      <w:r>
+        <w:rPr>
+          <w:rFonts w:ascii="Arial" w:hAnsi="Arial" w:cs="Arial"/>
+          <w:sz w:val="24"/>
+          <w:szCs w:val="24"/>
+        </w:rPr>
+        <w:t>MainPage</w:t>
+      </w:r>
+      <w:proofErr w:type="spellEnd"/>
+      <w:r>
+        <w:rPr>
+          <w:rFonts w:ascii="Arial" w:hAnsi="Arial" w:cs="Arial"/>
+          <w:sz w:val="24"/>
+          <w:szCs w:val="24"/>
+        </w:rPr>
+        <w:t xml:space="preserve"> enthält, erzeugt </w:t>
       </w:r>
       <w:r>
         <w:rPr>
@@ -4800,6 +4987,7 @@
         <w:lastRenderedPageBreak/>
         <w:t xml:space="preserve">werden. Im Quellcode findet dieser Zugriff wie folgt statt: </w:t>
       </w:r>
+      <w:proofErr w:type="spellStart"/>
       <w:r>
         <w:rPr>
           <w:rFonts w:ascii="Arial" w:hAnsi="Arial" w:cs="Arial"/>
@@ -4808,7 +4996,108 @@
           <w:sz w:val="24"/>
           <w:szCs w:val="24"/>
         </w:rPr>
-        <w:t>MainPage = new NavigationPage(new MainPage())</w:t>
+        <w:t>MainPage</w:t>
+      </w:r>
+      <w:proofErr w:type="spellEnd"/>
+      <w:r>
+        <w:rPr>
+          <w:rFonts w:ascii="Arial" w:hAnsi="Arial" w:cs="Arial"/>
+          <w:i/>
+          <w:iCs/>
+          <w:sz w:val="24"/>
+          <w:szCs w:val="24"/>
+        </w:rPr>
+        <w:t> = </w:t>
+      </w:r>
+      <w:proofErr w:type="spellStart"/>
+      <w:r>
+        <w:rPr>
+          <w:rFonts w:ascii="Arial" w:hAnsi="Arial" w:cs="Arial"/>
+          <w:i/>
+          <w:iCs/>
+          <w:sz w:val="24"/>
+          <w:szCs w:val="24"/>
+        </w:rPr>
+        <w:t>new</w:t>
+      </w:r>
+      <w:proofErr w:type="spellEnd"/>
+      <w:r>
+        <w:rPr>
+          <w:rFonts w:ascii="Arial" w:hAnsi="Arial" w:cs="Arial"/>
+          <w:i/>
+          <w:iCs/>
+          <w:sz w:val="24"/>
+          <w:szCs w:val="24"/>
+        </w:rPr>
+        <w:t> </w:t>
+      </w:r>
+      <w:proofErr w:type="spellStart"/>
+      <w:proofErr w:type="gramStart"/>
+      <w:r>
+        <w:rPr>
+          <w:rFonts w:ascii="Arial" w:hAnsi="Arial" w:cs="Arial"/>
+          <w:i/>
+          <w:iCs/>
+          <w:sz w:val="24"/>
+          <w:szCs w:val="24"/>
+        </w:rPr>
+        <w:t>NavigationPage</w:t>
+      </w:r>
+      <w:proofErr w:type="spellEnd"/>
+      <w:r>
+        <w:rPr>
+          <w:rFonts w:ascii="Arial" w:hAnsi="Arial" w:cs="Arial"/>
+          <w:i/>
+          <w:iCs/>
+          <w:sz w:val="24"/>
+          <w:szCs w:val="24"/>
+        </w:rPr>
+        <w:t>(</w:t>
+      </w:r>
+      <w:proofErr w:type="spellStart"/>
+      <w:proofErr w:type="gramEnd"/>
+      <w:r>
+        <w:rPr>
+          <w:rFonts w:ascii="Arial" w:hAnsi="Arial" w:cs="Arial"/>
+          <w:i/>
+          <w:iCs/>
+          <w:sz w:val="24"/>
+          <w:szCs w:val="24"/>
+        </w:rPr>
+        <w:t>new</w:t>
+      </w:r>
+      <w:proofErr w:type="spellEnd"/>
+      <w:r>
+        <w:rPr>
+          <w:rFonts w:ascii="Arial" w:hAnsi="Arial" w:cs="Arial"/>
+          <w:i/>
+          <w:iCs/>
+          <w:sz w:val="24"/>
+          <w:szCs w:val="24"/>
+        </w:rPr>
+        <w:t xml:space="preserve"> </w:t>
+      </w:r>
+      <w:proofErr w:type="spellStart"/>
+      <w:r>
+        <w:rPr>
+          <w:rFonts w:ascii="Arial" w:hAnsi="Arial" w:cs="Arial"/>
+          <w:i/>
+          <w:iCs/>
+          <w:sz w:val="24"/>
+          <w:szCs w:val="24"/>
+        </w:rPr>
+        <w:t>MainPage</w:t>
+      </w:r>
+      <w:proofErr w:type="spellEnd"/>
+      <w:r>
+        <w:rPr>
+          <w:rFonts w:ascii="Arial" w:hAnsi="Arial" w:cs="Arial"/>
+          <w:i/>
+          <w:iCs/>
+          <w:sz w:val="24"/>
+          <w:szCs w:val="24"/>
+        </w:rPr>
+        <w:t>())</w:t>
       </w:r>
     </w:p>
     <w:p>
@@ -4891,7 +5180,25 @@
           <w:sz w:val="24"/>
           <w:szCs w:val="24"/>
         </w:rPr>
-        <w:t>Die Oberfläche der neu erzeugten Klasse SensorPage beinhaltet ausschließlich lesbare Textfelder, welche die Werte der Sensoren ausgeben und Beschriftungen für diese Textfelder.</w:t>
+        <w:t xml:space="preserve">Die Oberfläche der neu erzeugten Klasse </w:t>
+      </w:r>
+      <w:proofErr w:type="spellStart"/>
+      <w:r>
+        <w:rPr>
+          <w:rFonts w:ascii="Arial" w:hAnsi="Arial" w:cs="Arial"/>
+          <w:sz w:val="24"/>
+          <w:szCs w:val="24"/>
+        </w:rPr>
+        <w:t>SensorPage</w:t>
+      </w:r>
+      <w:proofErr w:type="spellEnd"/>
+      <w:r>
+        <w:rPr>
+          <w:rFonts w:ascii="Arial" w:hAnsi="Arial" w:cs="Arial"/>
+          <w:sz w:val="24"/>
+          <w:szCs w:val="24"/>
+        </w:rPr>
+        <w:t xml:space="preserve"> beinhaltet ausschließlich lesbare Textfelder, welche die Werte der Sensoren ausgeben und Beschriftungen für diese Textfelder.</w:t>
       </w:r>
     </w:p>
     <w:p>
@@ -5103,6 +5410,7 @@
         </w:rPr>
         <w:t xml:space="preserve">Ein weiteres Beispiel ist die Verwendung der Kamera. Auch hierfür wird eine neue Klasse mit dem Namen </w:t>
       </w:r>
+      <w:proofErr w:type="spellStart"/>
       <w:r>
         <w:rPr>
           <w:rFonts w:ascii="Arial" w:hAnsi="Arial" w:cs="Arial"/>
@@ -5113,13 +5421,32 @@
         </w:rPr>
         <w:t>CameraPage.xaml</w:t>
       </w:r>
-      <w:r>
-        <w:rPr>
-          <w:rFonts w:ascii="Arial" w:hAnsi="Arial" w:cs="Arial"/>
-          <w:sz w:val="24"/>
-          <w:szCs w:val="24"/>
-        </w:rPr>
-        <w:t xml:space="preserve"> erstellt. Diese lässt sich erneut von einem Button auf der MainPage aufrufen. Die Seite besteht aus vier Elementen. Einem Label mit einer kurzen Willkommensnachricht, einem Button zum Öffnen der Galerie, um ein Bild auszuwählen, ein Button zum Öffnen der Kamera, um ein Bild aufzunehmen und einem Image, um das jeweilige Bild anzuzeigen. </w:t>
+      <w:proofErr w:type="spellEnd"/>
+      <w:r>
+        <w:rPr>
+          <w:rFonts w:ascii="Arial" w:hAnsi="Arial" w:cs="Arial"/>
+          <w:sz w:val="24"/>
+          <w:szCs w:val="24"/>
+        </w:rPr>
+        <w:t xml:space="preserve"> erstellt. Diese lässt sich erneut von einem Button auf der </w:t>
+      </w:r>
+      <w:proofErr w:type="spellStart"/>
+      <w:r>
+        <w:rPr>
+          <w:rFonts w:ascii="Arial" w:hAnsi="Arial" w:cs="Arial"/>
+          <w:sz w:val="24"/>
+          <w:szCs w:val="24"/>
+        </w:rPr>
+        <w:t>MainPage</w:t>
+      </w:r>
+      <w:proofErr w:type="spellEnd"/>
+      <w:r>
+        <w:rPr>
+          <w:rFonts w:ascii="Arial" w:hAnsi="Arial" w:cs="Arial"/>
+          <w:sz w:val="24"/>
+          <w:szCs w:val="24"/>
+        </w:rPr>
+        <w:t xml:space="preserve"> aufrufen. Die Seite besteht aus vier Elementen. Einem Label mit einer kurzen Willkommensnachricht, einem Button zum Öffnen der Galerie, um ein Bild auszuwählen, ein Button zum Öffnen der Kamera, um ein Bild aufzunehmen und einem Image, um das jeweilige Bild anzuzeigen. </w:t>
       </w:r>
     </w:p>
     <w:p>
@@ -5284,7 +5611,61 @@
           <w:sz w:val="24"/>
           <w:szCs w:val="24"/>
         </w:rPr>
-        <w:t>Die Zugriffe auf Kamera und Galerie erfolgen über die MediaPicker Klasse von Xamarin.Forms in einer asynchronen Methode. Dies ist notwendig, um bei Aufruf der Klasse mit await den aktuellen Thread nicht zu blockieren und die Task weiter auszuführen.</w:t>
+        <w:t xml:space="preserve">Die Zugriffe auf Kamera und Galerie erfolgen über die </w:t>
+      </w:r>
+      <w:proofErr w:type="spellStart"/>
+      <w:r>
+        <w:rPr>
+          <w:rFonts w:ascii="Arial" w:hAnsi="Arial" w:cs="Arial"/>
+          <w:sz w:val="24"/>
+          <w:szCs w:val="24"/>
+        </w:rPr>
+        <w:t>MediaPicker</w:t>
+      </w:r>
+      <w:proofErr w:type="spellEnd"/>
+      <w:r>
+        <w:rPr>
+          <w:rFonts w:ascii="Arial" w:hAnsi="Arial" w:cs="Arial"/>
+          <w:sz w:val="24"/>
+          <w:szCs w:val="24"/>
+        </w:rPr>
+        <w:t xml:space="preserve"> Klasse von </w:t>
+      </w:r>
+      <w:proofErr w:type="spellStart"/>
+      <w:r>
+        <w:rPr>
+          <w:rFonts w:ascii="Arial" w:hAnsi="Arial" w:cs="Arial"/>
+          <w:sz w:val="24"/>
+          <w:szCs w:val="24"/>
+        </w:rPr>
+        <w:t>Xamarin.Forms</w:t>
+      </w:r>
+      <w:proofErr w:type="spellEnd"/>
+      <w:r>
+        <w:rPr>
+          <w:rFonts w:ascii="Arial" w:hAnsi="Arial" w:cs="Arial"/>
+          <w:sz w:val="24"/>
+          <w:szCs w:val="24"/>
+        </w:rPr>
+        <w:t xml:space="preserve"> in einer asynchronen Methode. Dies ist notwendig, um bei Aufruf der Klasse mit </w:t>
+      </w:r>
+      <w:proofErr w:type="spellStart"/>
+      <w:r>
+        <w:rPr>
+          <w:rFonts w:ascii="Arial" w:hAnsi="Arial" w:cs="Arial"/>
+          <w:sz w:val="24"/>
+          <w:szCs w:val="24"/>
+        </w:rPr>
+        <w:t>await</w:t>
+      </w:r>
+      <w:proofErr w:type="spellEnd"/>
+      <w:r>
+        <w:rPr>
+          <w:rFonts w:ascii="Arial" w:hAnsi="Arial" w:cs="Arial"/>
+          <w:sz w:val="24"/>
+          <w:szCs w:val="24"/>
+        </w:rPr>
+        <w:t xml:space="preserve"> den aktuellen Thread nicht zu blockieren und die Task weiter auszuführen.</w:t>
       </w:r>
       <w:r>
         <w:rPr>
@@ -5347,8 +5728,27 @@
           <w:sz w:val="24"/>
           <w:szCs w:val="24"/>
         </w:rPr>
-        <w:t xml:space="preserve">Umgang mit Karten in Xamarin.Forms in der neu erzeugten Klasse </w:t>
-      </w:r>
+        <w:t xml:space="preserve">Umgang mit Karten in </w:t>
+      </w:r>
+      <w:proofErr w:type="spellStart"/>
+      <w:r>
+        <w:rPr>
+          <w:rFonts w:ascii="Arial" w:hAnsi="Arial" w:cs="Arial"/>
+          <w:sz w:val="24"/>
+          <w:szCs w:val="24"/>
+        </w:rPr>
+        <w:t>Xamarin.Forms</w:t>
+      </w:r>
+      <w:proofErr w:type="spellEnd"/>
+      <w:r>
+        <w:rPr>
+          <w:rFonts w:ascii="Arial" w:hAnsi="Arial" w:cs="Arial"/>
+          <w:sz w:val="24"/>
+          <w:szCs w:val="24"/>
+        </w:rPr>
+        <w:t xml:space="preserve"> in der neu erzeugten Klasse </w:t>
+      </w:r>
+      <w:proofErr w:type="spellStart"/>
       <w:r>
         <w:rPr>
           <w:rFonts w:ascii="Arial" w:hAnsi="Arial" w:cs="Arial"/>
@@ -5359,6 +5759,7 @@
         </w:rPr>
         <w:t>MapsPage.xaml</w:t>
       </w:r>
+      <w:proofErr w:type="spellEnd"/>
       <w:r>
         <w:rPr>
           <w:rFonts w:ascii="Arial" w:hAnsi="Arial" w:cs="Arial"/>
@@ -5534,6 +5935,8 @@
         </w:rPr>
         <w:t xml:space="preserve">Die Karte wird in allen Fällen über die Funktion </w:t>
       </w:r>
+      <w:proofErr w:type="spellStart"/>
+      <w:proofErr w:type="gramStart"/>
       <w:r>
         <w:rPr>
           <w:rFonts w:ascii="Arial" w:hAnsi="Arial" w:cs="Arial"/>
@@ -5542,7 +5945,29 @@
           <w:sz w:val="24"/>
           <w:szCs w:val="24"/>
         </w:rPr>
-        <w:t>OpenMapsAsync()</w:t>
+        <w:t>OpenMapsAsync</w:t>
+      </w:r>
+      <w:proofErr w:type="spellEnd"/>
+      <w:r>
+        <w:rPr>
+          <w:rFonts w:ascii="Arial" w:hAnsi="Arial" w:cs="Arial"/>
+          <w:i/>
+          <w:iCs/>
+          <w:sz w:val="24"/>
+          <w:szCs w:val="24"/>
+        </w:rPr>
+        <w:t>(</w:t>
+      </w:r>
+      <w:proofErr w:type="gramEnd"/>
+      <w:r>
+        <w:rPr>
+          <w:rFonts w:ascii="Arial" w:hAnsi="Arial" w:cs="Arial"/>
+          <w:i/>
+          <w:iCs/>
+          <w:sz w:val="24"/>
+          <w:szCs w:val="24"/>
+        </w:rPr>
+        <w:t>)</w:t>
       </w:r>
       <w:r>
         <w:rPr>
@@ -5670,32 +6095,45 @@
           <w:szCs w:val="24"/>
         </w:rPr>
         <w:lastRenderedPageBreak/>
-        <w:t xml:space="preserve">Xamarin Essentials deckt einen großen Teil der Funktionalitäten ab. Es ist beispielsweise mit diesem Paket auch möglich, eine SMS zu versenden, Text in Sprache auszugeben, Zugriff auf Kontakte und Zwischenablage zu haben und weitere Funktionen. Mit diesem Paket, ist allerdings nicht alles möglich. Beispielsweise kann mit Xamarin Essentials keine </w:t>
-      </w:r>
-      <w:commentRangeStart w:id="12"/>
-      <w:r>
-        <w:rPr>
-          <w:rFonts w:ascii="Arial" w:hAnsi="Arial" w:cs="Arial"/>
-          <w:sz w:val="24"/>
-          <w:szCs w:val="24"/>
-        </w:rPr>
-        <w:t xml:space="preserve">Datenbank erstellt </w:t>
-      </w:r>
-      <w:commentRangeEnd w:id="12"/>
-      <w:r>
-        <w:rPr>
-          <w:rStyle w:val="Kommentarzeichen"/>
-        </w:rPr>
-        <w:commentReference w:id="12"/>
-      </w:r>
-      <w:r>
-        <w:rPr>
-          <w:rFonts w:ascii="Arial" w:hAnsi="Arial" w:cs="Arial"/>
-          <w:sz w:val="24"/>
-          <w:szCs w:val="24"/>
-        </w:rPr>
-        <w:t xml:space="preserve">und auch nicht darauf zugegriffen werden. Hierfür müssen in NuGet andere Pakete wie sqlite-net-pcl nachinstalliert und verwendet werden. Weiterhin gibt es ebenfalls keine Funktion zur Ausgabe einer lokalen Benachteiligung. Hierfür kann zum Beispiel das </w:t>
-      </w:r>
+        <w:t xml:space="preserve">Xamarin Essentials deckt einen großen Teil der Funktionalitäten ab. Es ist beispielsweise mit diesem Paket auch möglich, eine SMS zu versenden, Text in Sprache auszugeben, Zugriff auf Kontakte und Zwischenablage zu haben und weitere Funktionen. Mit diesem Paket, ist allerdings nicht alles möglich. Beispielsweise kann mit Xamarin Essentials keine Datenbank erstellt und auch nicht darauf zugegriffen werden. Hierfür müssen in </w:t>
+      </w:r>
+      <w:proofErr w:type="spellStart"/>
+      <w:r>
+        <w:rPr>
+          <w:rFonts w:ascii="Arial" w:hAnsi="Arial" w:cs="Arial"/>
+          <w:sz w:val="24"/>
+          <w:szCs w:val="24"/>
+        </w:rPr>
+        <w:t>NuGet</w:t>
+      </w:r>
+      <w:proofErr w:type="spellEnd"/>
+      <w:r>
+        <w:rPr>
+          <w:rFonts w:ascii="Arial" w:hAnsi="Arial" w:cs="Arial"/>
+          <w:sz w:val="24"/>
+          <w:szCs w:val="24"/>
+        </w:rPr>
+        <w:t xml:space="preserve"> andere Pakete wie </w:t>
+      </w:r>
+      <w:proofErr w:type="spellStart"/>
+      <w:r>
+        <w:rPr>
+          <w:rFonts w:ascii="Arial" w:hAnsi="Arial" w:cs="Arial"/>
+          <w:sz w:val="24"/>
+          <w:szCs w:val="24"/>
+        </w:rPr>
+        <w:t>sqlite-net-pcl</w:t>
+      </w:r>
+      <w:proofErr w:type="spellEnd"/>
+      <w:r>
+        <w:rPr>
+          <w:rFonts w:ascii="Arial" w:hAnsi="Arial" w:cs="Arial"/>
+          <w:sz w:val="24"/>
+          <w:szCs w:val="24"/>
+        </w:rPr>
+        <w:t xml:space="preserve"> nachinstalliert und verwendet werden. Weiterhin gibt es ebenfalls keine Funktion zur Ausgabe einer lokalen Benachteiligung. Hierfür kann zum Beispiel das </w:t>
+      </w:r>
+      <w:proofErr w:type="spellStart"/>
       <w:r>
         <w:rPr>
           <w:rFonts w:ascii="Arial" w:hAnsi="Arial" w:cs="Arial"/>
@@ -5704,6 +6142,7 @@
         </w:rPr>
         <w:t>Plugin.LocalNotfication</w:t>
       </w:r>
+      <w:proofErr w:type="spellEnd"/>
       <w:r>
         <w:rPr>
           <w:rFonts w:ascii="Arial" w:hAnsi="Arial" w:cs="Arial"/>
@@ -5795,6 +6234,7 @@
         </w:rPr>
         <w:t xml:space="preserve">Mit Hilfe dieses Paketes soll in der Klasse </w:t>
       </w:r>
+      <w:proofErr w:type="spellStart"/>
       <w:r>
         <w:rPr>
           <w:rFonts w:ascii="Arial" w:hAnsi="Arial" w:cs="Arial"/>
@@ -5805,6 +6245,7 @@
         </w:rPr>
         <w:t>NotificationPage.xaml</w:t>
       </w:r>
+      <w:proofErr w:type="spellEnd"/>
       <w:r>
         <w:rPr>
           <w:rFonts w:ascii="Arial" w:hAnsi="Arial" w:cs="Arial"/>
@@ -5822,6 +6263,7 @@
         <w:noBreakHyphen/>
         <w:t xml:space="preserve">Mindestversion auf Android 10.0 oder höher, gestellt werden. Dazu wird in die Eigenschaften des </w:t>
       </w:r>
+      <w:proofErr w:type="spellStart"/>
       <w:r>
         <w:rPr>
           <w:rFonts w:ascii="Arial" w:hAnsi="Arial" w:cs="Arial"/>
@@ -5832,6 +6274,7 @@
         </w:rPr>
         <w:t>HalloWorldProject.Android</w:t>
       </w:r>
+      <w:proofErr w:type="spellEnd"/>
       <w:r>
         <w:rPr>
           <w:rFonts w:ascii="Arial" w:hAnsi="Arial" w:cs="Arial"/>
@@ -6013,6 +6456,7 @@
         </w:rPr>
         <w:t xml:space="preserve">Die Methode zum Senden der Benachrichtigung enthält eine Variable </w:t>
       </w:r>
+      <w:proofErr w:type="spellStart"/>
       <w:r>
         <w:rPr>
           <w:rFonts w:ascii="Arial" w:hAnsi="Arial" w:cs="Arial"/>
@@ -6023,6 +6467,7 @@
         </w:rPr>
         <w:t>notification</w:t>
       </w:r>
+      <w:proofErr w:type="spellEnd"/>
       <w:r>
         <w:rPr>
           <w:rFonts w:ascii="Arial" w:hAnsi="Arial" w:cs="Arial"/>
@@ -6031,6 +6476,7 @@
         </w:rPr>
         <w:t xml:space="preserve">. Diese Variable ist vom Typ </w:t>
       </w:r>
+      <w:proofErr w:type="spellStart"/>
       <w:r>
         <w:rPr>
           <w:rFonts w:ascii="Arial" w:hAnsi="Arial" w:cs="Arial"/>
@@ -6041,6 +6487,7 @@
         </w:rPr>
         <w:t>NotificationRequest</w:t>
       </w:r>
+      <w:proofErr w:type="spellEnd"/>
       <w:r>
         <w:rPr>
           <w:rFonts w:ascii="Arial" w:hAnsi="Arial" w:cs="Arial"/>
@@ -6049,6 +6496,8 @@
         </w:rPr>
         <w:t xml:space="preserve"> und enthält Parameter wie den Titel, eine Beschreibung und eine Identifikation und wird mit </w:t>
       </w:r>
+      <w:proofErr w:type="spellStart"/>
+      <w:proofErr w:type="gramStart"/>
       <w:r>
         <w:rPr>
           <w:rFonts w:ascii="Arial" w:hAnsi="Arial" w:cs="Arial"/>
@@ -6057,16 +6506,10 @@
           <w:sz w:val="24"/>
           <w:szCs w:val="24"/>
         </w:rPr>
-        <w:t>LocalNotificationCenter.Current.Show aufgerufen</w:t>
-      </w:r>
-      <w:r>
-        <w:rPr>
-          <w:rFonts w:ascii="Arial" w:hAnsi="Arial" w:cs="Arial"/>
-          <w:sz w:val="24"/>
-          <w:szCs w:val="24"/>
-        </w:rPr>
-        <w:t xml:space="preserve">. Zusätzlich können Events angelegt werden. Ein Event ist das Anzeigen eines Alerts, wenn eine Benachrichtigung eintrifft. Diese wird auf dem Main Thread der Applikation ausgeführt. Um diese Seite unter Android nutzen zu können, muss die Hauptdatei </w:t>
-      </w:r>
+        <w:t>LocalNotificationCenter.Current.Show</w:t>
+      </w:r>
+      <w:proofErr w:type="spellEnd"/>
+      <w:proofErr w:type="gramEnd"/>
       <w:r>
         <w:rPr>
           <w:rFonts w:ascii="Arial" w:hAnsi="Arial" w:cs="Arial"/>
@@ -6075,16 +6518,17 @@
           <w:sz w:val="24"/>
           <w:szCs w:val="24"/>
         </w:rPr>
-        <w:t>MainActivity.cs</w:t>
-      </w:r>
-      <w:r>
-        <w:rPr>
-          <w:rFonts w:ascii="Arial" w:hAnsi="Arial" w:cs="Arial"/>
-          <w:sz w:val="24"/>
-          <w:szCs w:val="24"/>
-        </w:rPr>
-        <w:t xml:space="preserve"> modifiziert werden. Es muss auch hier das Paket </w:t>
-      </w:r>
+        <w:t xml:space="preserve"> aufgerufen</w:t>
+      </w:r>
+      <w:r>
+        <w:rPr>
+          <w:rFonts w:ascii="Arial" w:hAnsi="Arial" w:cs="Arial"/>
+          <w:sz w:val="24"/>
+          <w:szCs w:val="24"/>
+        </w:rPr>
+        <w:t xml:space="preserve">. Zusätzlich können Events angelegt werden. Ein Event ist das Anzeigen eines Alerts, wenn eine Benachrichtigung eintrifft. Diese wird auf dem Main Thread der Applikation ausgeführt. Um diese Seite unter Android nutzen zu können, muss die Hauptdatei </w:t>
+      </w:r>
+      <w:proofErr w:type="spellStart"/>
       <w:r>
         <w:rPr>
           <w:rFonts w:ascii="Arial" w:hAnsi="Arial" w:cs="Arial"/>
@@ -6093,8 +6537,29 @@
           <w:sz w:val="24"/>
           <w:szCs w:val="24"/>
         </w:rPr>
+        <w:t>MainActivity.cs</w:t>
+      </w:r>
+      <w:proofErr w:type="spellEnd"/>
+      <w:r>
+        <w:rPr>
+          <w:rFonts w:ascii="Arial" w:hAnsi="Arial" w:cs="Arial"/>
+          <w:sz w:val="24"/>
+          <w:szCs w:val="24"/>
+        </w:rPr>
+        <w:t xml:space="preserve"> modifiziert werden. Es muss auch hier das Paket </w:t>
+      </w:r>
+      <w:proofErr w:type="spellStart"/>
+      <w:r>
+        <w:rPr>
+          <w:rFonts w:ascii="Arial" w:hAnsi="Arial" w:cs="Arial"/>
+          <w:i/>
+          <w:iCs/>
+          <w:sz w:val="24"/>
+          <w:szCs w:val="24"/>
+        </w:rPr>
         <w:t>LocalNotification</w:t>
       </w:r>
+      <w:proofErr w:type="spellEnd"/>
       <w:r>
         <w:rPr>
           <w:rFonts w:ascii="Arial" w:hAnsi="Arial" w:cs="Arial"/>
@@ -6131,7 +6596,25 @@
           <w:sz w:val="24"/>
           <w:szCs w:val="24"/>
         </w:rPr>
-        <w:t xml:space="preserve">Die vollständige Beschreibung von Xamarin.Essentials ist zu finden unter </w:t>
+        <w:t xml:space="preserve">Die vollständige Beschreibung von </w:t>
+      </w:r>
+      <w:proofErr w:type="spellStart"/>
+      <w:r>
+        <w:rPr>
+          <w:rFonts w:ascii="Arial" w:hAnsi="Arial" w:cs="Arial"/>
+          <w:sz w:val="24"/>
+          <w:szCs w:val="24"/>
+        </w:rPr>
+        <w:t>Xamarin.Essentials</w:t>
+      </w:r>
+      <w:proofErr w:type="spellEnd"/>
+      <w:r>
+        <w:rPr>
+          <w:rFonts w:ascii="Arial" w:hAnsi="Arial" w:cs="Arial"/>
+          <w:sz w:val="24"/>
+          <w:szCs w:val="24"/>
+        </w:rPr>
+        <w:t xml:space="preserve"> ist zu finden unter </w:t>
       </w:r>
       <w:r>
         <w:rPr>
@@ -6158,7 +6641,25 @@
           <w:sz w:val="24"/>
           <w:szCs w:val="24"/>
         </w:rPr>
-        <w:t>Sollten andere Funktionen benötigt werden, die noch nicht im Projekt eingebunden sind, empfiehlt es sich die Suchfunktion von NuGet zu nutzen. An dieser Stelle findet man als Entwickler auch zahlreiche Informationen zu den Versionen, den Voraussetzungen, dem Paket- Entwicklern und eine Beschreibung, die in den meisten Fällen einen Link zu einer ausführlichen Dokumentation enthält.</w:t>
+        <w:t xml:space="preserve">Sollten andere Funktionen benötigt werden, die noch nicht im Projekt eingebunden sind, empfiehlt es sich die Suchfunktion von </w:t>
+      </w:r>
+      <w:proofErr w:type="spellStart"/>
+      <w:r>
+        <w:rPr>
+          <w:rFonts w:ascii="Arial" w:hAnsi="Arial" w:cs="Arial"/>
+          <w:sz w:val="24"/>
+          <w:szCs w:val="24"/>
+        </w:rPr>
+        <w:t>NuGet</w:t>
+      </w:r>
+      <w:proofErr w:type="spellEnd"/>
+      <w:r>
+        <w:rPr>
+          <w:rFonts w:ascii="Arial" w:hAnsi="Arial" w:cs="Arial"/>
+          <w:sz w:val="24"/>
+          <w:szCs w:val="24"/>
+        </w:rPr>
+        <w:t xml:space="preserve"> zu nutzen. An dieser Stelle findet man als Entwickler auch zahlreiche Informationen zu den Versionen, den Voraussetzungen, dem Paket- Entwicklern und eine Beschreibung, die in den meisten Fällen einen Link zu einer ausführlichen Dokumentation enthält.</w:t>
       </w:r>
     </w:p>
     <w:p>
@@ -6196,7 +6697,7 @@
           <w:szCs w:val="28"/>
         </w:rPr>
       </w:pPr>
-      <w:bookmarkStart w:id="13" w:name="_Toc141970091"/>
+      <w:bookmarkStart w:id="10" w:name="_Toc148618839"/>
       <w:r>
         <w:rPr>
           <w:rFonts w:ascii="Arial" w:hAnsi="Arial" w:cs="Arial"/>
@@ -6318,7 +6819,7 @@
         </w:rPr>
         <w:t>Apps</w:t>
       </w:r>
-      <w:bookmarkEnd w:id="13"/>
+      <w:bookmarkEnd w:id="10"/>
     </w:p>
     <w:p>
       <w:pPr>
@@ -6351,7 +6852,29 @@
           <w:shd w:val="clear" w:color="auto" w:fill="FFFFFF"/>
         </w:rPr>
         <w:noBreakHyphen/>
-        <w:t>Applikation einem Nutzer zur Verfügung zu stellen, muss sie in den entsprechenden Stores, wie der Apple AppStore und der Android Google Play Store, veröffentlicht werden. Bevor eine App herausgegeben werden kann, müssen mehrere Schritte beachtet und evaluiert werden.</w:t>
+        <w:t xml:space="preserve">Applikation einem Nutzer zur Verfügung zu stellen, muss sie in den entsprechenden Stores, wie der Apple </w:t>
+      </w:r>
+      <w:proofErr w:type="spellStart"/>
+      <w:r>
+        <w:rPr>
+          <w:rFonts w:ascii="Arial" w:hAnsi="Arial" w:cs="Arial"/>
+          <w:color w:val="212529"/>
+          <w:sz w:val="24"/>
+          <w:szCs w:val="24"/>
+          <w:shd w:val="clear" w:color="auto" w:fill="FFFFFF"/>
+        </w:rPr>
+        <w:t>AppStore</w:t>
+      </w:r>
+      <w:proofErr w:type="spellEnd"/>
+      <w:r>
+        <w:rPr>
+          <w:rFonts w:ascii="Arial" w:hAnsi="Arial" w:cs="Arial"/>
+          <w:color w:val="212529"/>
+          <w:sz w:val="24"/>
+          <w:szCs w:val="24"/>
+          <w:shd w:val="clear" w:color="auto" w:fill="FFFFFF"/>
+        </w:rPr>
+        <w:t xml:space="preserve"> und der Android Google Play Store, veröffentlicht werden. Bevor eine App herausgegeben werden kann, müssen mehrere Schritte beachtet und evaluiert werden.</w:t>
       </w:r>
     </w:p>
     <w:p>
@@ -6399,7 +6922,29 @@
           <w:szCs w:val="24"/>
           <w:shd w:val="clear" w:color="auto" w:fill="FFFFFF"/>
         </w:rPr>
-        <w:t>Wenn alle verfügbaren Angebote verglichen wurden und die Applikation fertig entwickelt ist, müssen die Kosten für das Hochladen eingerechnet werden. Diese sind von der Plattform abhängig. Um eine iOS-Applikation hochzuladen, ist eine Mitgliedschaft im Apple Developer Programm notwendig. Die Kosten für eine Lizenz belaufen sich auf 99€ pro Jahr. Zusätzlich muss der Entwickler im ersten Jahr 30% und im Anschluss 15% der App-Einnahmen an Apple abführen. Für das Veröffentlichen einer Applikation im PlayStore ist ein Google Entwicklerkonto notwendig. Neben diesen Kosten von 25€ im Jahr, muss eine Provision von 30% der Einnahmen im ersten Jahr und 15% in den Folgejahren gezahlt werden.</w:t>
+        <w:t xml:space="preserve">Wenn alle verfügbaren Angebote verglichen wurden und die Applikation fertig entwickelt ist, müssen die Kosten für das Hochladen eingerechnet werden. Diese sind von der Plattform abhängig. Um eine iOS-Applikation hochzuladen, ist eine Mitgliedschaft im Apple Developer Programm notwendig. Die Kosten für eine Lizenz belaufen sich auf 99€ pro Jahr. Zusätzlich muss der Entwickler im ersten Jahr 30% und im Anschluss 15% der App-Einnahmen an Apple abführen. Für das Veröffentlichen einer Applikation im </w:t>
+      </w:r>
+      <w:proofErr w:type="spellStart"/>
+      <w:r>
+        <w:rPr>
+          <w:rFonts w:ascii="Arial" w:hAnsi="Arial" w:cs="Arial"/>
+          <w:color w:val="212529"/>
+          <w:sz w:val="24"/>
+          <w:szCs w:val="24"/>
+          <w:shd w:val="clear" w:color="auto" w:fill="FFFFFF"/>
+        </w:rPr>
+        <w:t>PlayStore</w:t>
+      </w:r>
+      <w:proofErr w:type="spellEnd"/>
+      <w:r>
+        <w:rPr>
+          <w:rFonts w:ascii="Arial" w:hAnsi="Arial" w:cs="Arial"/>
+          <w:color w:val="212529"/>
+          <w:sz w:val="24"/>
+          <w:szCs w:val="24"/>
+          <w:shd w:val="clear" w:color="auto" w:fill="FFFFFF"/>
+        </w:rPr>
+        <w:t xml:space="preserve"> ist ein Google Entwicklerkonto notwendig. Neben diesen Kosten von 25€ im Jahr, muss eine Provision von 30% der Einnahmen im ersten Jahr und 15% in den Folgejahren gezahlt werden.</w:t>
       </w:r>
     </w:p>
     <w:p>
@@ -6467,7 +7012,7 @@
           <w:color w:val="auto"/>
         </w:rPr>
       </w:pPr>
-      <w:bookmarkStart w:id="14" w:name="_Toc141970092"/>
+      <w:bookmarkStart w:id="11" w:name="_Toc148618840"/>
       <w:r>
         <w:rPr>
           <w:rFonts w:ascii="Arial" w:hAnsi="Arial" w:cs="Arial"/>
@@ -6478,7 +7023,7 @@
         <w:lastRenderedPageBreak/>
         <w:t>Aufgaben</w:t>
       </w:r>
-      <w:bookmarkEnd w:id="14"/>
+      <w:bookmarkEnd w:id="11"/>
     </w:p>
     <w:p>
       <w:pPr>
@@ -6494,7 +7039,7 @@
           <w:szCs w:val="28"/>
         </w:rPr>
       </w:pPr>
-      <w:bookmarkStart w:id="15" w:name="_Toc141970093"/>
+      <w:bookmarkStart w:id="12" w:name="_Toc148618841"/>
       <w:r>
         <w:rPr>
           <w:rFonts w:ascii="Arial" w:hAnsi="Arial" w:cs="Arial"/>
@@ -6506,7 +7051,7 @@
         </w:rPr>
         <w:t>geführte Aufgabe</w:t>
       </w:r>
-      <w:bookmarkEnd w:id="15"/>
+      <w:bookmarkEnd w:id="12"/>
     </w:p>
     <w:p>
       <w:pPr>
@@ -6599,8 +7144,8 @@
           <w:shd w:val="clear" w:color="auto" w:fill="FFFFFF"/>
         </w:rPr>
         <w:drawing>
-          <wp:inline distT="0" distB="0" distL="0" distR="0" wp14:anchorId="19DE8ADD" wp14:editId="09820719">
-            <wp:extent cx="1329232" cy="2880000"/>
+          <wp:inline distT="0" distB="0" distL="0" distR="0" wp14:anchorId="19DE8ADD" wp14:editId="746B1281">
+            <wp:extent cx="1329230" cy="2880000"/>
             <wp:effectExtent l="0" t="0" r="4445" b="0"/>
             <wp:docPr id="16" name="Grafik 16"/>
             <wp:cNvGraphicFramePr>
@@ -6628,7 +7173,7 @@
                   <pic:spPr>
                     <a:xfrm>
                       <a:off x="0" y="0"/>
-                      <a:ext cx="1329232" cy="2880000"/>
+                      <a:ext cx="1329230" cy="2880000"/>
                     </a:xfrm>
                     <a:prstGeom prst="rect">
                       <a:avLst/>
@@ -6684,7 +7229,29 @@
           <w:szCs w:val="24"/>
           <w:shd w:val="clear" w:color="auto" w:fill="FFFFFF"/>
         </w:rPr>
-        <w:t xml:space="preserve">Wenn die Auswahl der gewünschten Werte erfolgt ist und der umzurechnende Wert eingegeben wurde, kann der Button zum Errechnen des Ergebnisses betätigt werden. Hierbei wird mittels try-catch geprüft, ob der eingegebene Wert in eine Gleitkommazahl umgerechnet werden kann. Ist dies der Fall wird der Wert zuerst in eine Standardeinheit umgerechnet. Diese sind der amerikanische Dollar für Währungen, der Meter bei Strecken, das Gramm bei Gewichten, Meter pro Sekunde bei Geschwindigkeiten und Byte bei den Datengrößen. Im Anschluss daran wird der Standardwert in die gewünschte Zielgröße umgerechnet. </w:t>
+        <w:t xml:space="preserve">Wenn die Auswahl der gewünschten Werte erfolgt ist und der umzurechnende Wert eingegeben wurde, kann der Button zum Errechnen des Ergebnisses betätigt werden. Hierbei wird mittels </w:t>
+      </w:r>
+      <w:proofErr w:type="spellStart"/>
+      <w:r>
+        <w:rPr>
+          <w:rFonts w:ascii="Arial" w:hAnsi="Arial" w:cs="Arial"/>
+          <w:color w:val="212529"/>
+          <w:sz w:val="24"/>
+          <w:szCs w:val="24"/>
+          <w:shd w:val="clear" w:color="auto" w:fill="FFFFFF"/>
+        </w:rPr>
+        <w:t>try</w:t>
+      </w:r>
+      <w:proofErr w:type="spellEnd"/>
+      <w:r>
+        <w:rPr>
+          <w:rFonts w:ascii="Arial" w:hAnsi="Arial" w:cs="Arial"/>
+          <w:color w:val="212529"/>
+          <w:sz w:val="24"/>
+          <w:szCs w:val="24"/>
+          <w:shd w:val="clear" w:color="auto" w:fill="FFFFFF"/>
+        </w:rPr>
+        <w:t xml:space="preserve">-catch geprüft, ob der eingegebene Wert in eine Gleitkommazahl umgerechnet werden kann. Ist dies der Fall wird der Wert zuerst in eine Standardeinheit umgerechnet. Diese sind der amerikanische Dollar für Währungen, der Meter bei Strecken, das Gramm bei Gewichten, Meter pro Sekunde bei Geschwindigkeiten und Byte bei den Datengrößen. Im Anschluss daran wird der Standardwert in die gewünschte Zielgröße umgerechnet. </w:t>
       </w:r>
     </w:p>
     <w:p>
@@ -6758,8 +7325,9 @@
           <w:shd w:val="clear" w:color="auto" w:fill="FFFFFF"/>
         </w:rPr>
         <w:noBreakHyphen/>
-        <w:t>Adresse und einem Passwort notwendig. Um die API zu verwenden, muss das NuGet</w:t>
-      </w:r>
+        <w:t xml:space="preserve">Adresse und einem Passwort notwendig. Um die API zu verwenden, muss das </w:t>
+      </w:r>
+      <w:proofErr w:type="spellStart"/>
       <w:r>
         <w:rPr>
           <w:rFonts w:ascii="Arial" w:hAnsi="Arial" w:cs="Arial"/>
@@ -6768,8 +7336,63 @@
           <w:szCs w:val="24"/>
           <w:shd w:val="clear" w:color="auto" w:fill="FFFFFF"/>
         </w:rPr>
+        <w:t>NuGet</w:t>
+      </w:r>
+      <w:proofErr w:type="spellEnd"/>
+      <w:r>
+        <w:rPr>
+          <w:rFonts w:ascii="Arial" w:hAnsi="Arial" w:cs="Arial"/>
+          <w:color w:val="212529"/>
+          <w:sz w:val="24"/>
+          <w:szCs w:val="24"/>
+          <w:shd w:val="clear" w:color="auto" w:fill="FFFFFF"/>
+        </w:rPr>
         <w:noBreakHyphen/>
-        <w:t>Paket freecurencyapi installiert werden. Ist eine Installation aufgrund einer veralteten DotNet-Version nicht möglich, muss unter Projekt-&gt;Eigenschaften das Zielframework angepasst werden. Um das Framework verwenden zu können, müssen einige Vorbereitungen getroffen werden. Im ersten Schritt muss eine neue Instanz mit dem Schlüssel als Parameter angelegt werden. Den API</w:t>
+        <w:t xml:space="preserve">Paket </w:t>
+      </w:r>
+      <w:proofErr w:type="spellStart"/>
+      <w:r>
+        <w:rPr>
+          <w:rFonts w:ascii="Arial" w:hAnsi="Arial" w:cs="Arial"/>
+          <w:color w:val="212529"/>
+          <w:sz w:val="24"/>
+          <w:szCs w:val="24"/>
+          <w:shd w:val="clear" w:color="auto" w:fill="FFFFFF"/>
+        </w:rPr>
+        <w:t>freecurencyapi</w:t>
+      </w:r>
+      <w:proofErr w:type="spellEnd"/>
+      <w:r>
+        <w:rPr>
+          <w:rFonts w:ascii="Arial" w:hAnsi="Arial" w:cs="Arial"/>
+          <w:color w:val="212529"/>
+          <w:sz w:val="24"/>
+          <w:szCs w:val="24"/>
+          <w:shd w:val="clear" w:color="auto" w:fill="FFFFFF"/>
+        </w:rPr>
+        <w:t xml:space="preserve"> installiert werden. Ist eine Installation aufgrund einer veralteten </w:t>
+      </w:r>
+      <w:proofErr w:type="spellStart"/>
+      <w:r>
+        <w:rPr>
+          <w:rFonts w:ascii="Arial" w:hAnsi="Arial" w:cs="Arial"/>
+          <w:color w:val="212529"/>
+          <w:sz w:val="24"/>
+          <w:szCs w:val="24"/>
+          <w:shd w:val="clear" w:color="auto" w:fill="FFFFFF"/>
+        </w:rPr>
+        <w:t>DotNet</w:t>
+      </w:r>
+      <w:proofErr w:type="spellEnd"/>
+      <w:r>
+        <w:rPr>
+          <w:rFonts w:ascii="Arial" w:hAnsi="Arial" w:cs="Arial"/>
+          <w:color w:val="212529"/>
+          <w:sz w:val="24"/>
+          <w:szCs w:val="24"/>
+          <w:shd w:val="clear" w:color="auto" w:fill="FFFFFF"/>
+        </w:rPr>
+        <w:t>-Version nicht möglich, muss unter Projekt-&gt;Eigenschaften das Zielframework angepasst werden. Um das Framework verwenden zu können, müssen einige Vorbereitungen getroffen werden. Im ersten Schritt muss eine neue Instanz mit dem Schlüssel als Parameter angelegt werden. Den API</w:t>
       </w:r>
       <w:r>
         <w:rPr>
@@ -6791,8 +7414,9 @@
           <w:shd w:val="clear" w:color="auto" w:fill="FFFFFF"/>
         </w:rPr>
         <w:noBreakHyphen/>
-        <w:t>Format. Um diesen auswerten zu können muss eine neue Klasse angelegt und das NuGut</w:t>
-      </w:r>
+        <w:t xml:space="preserve">Format. Um diesen auswerten zu können muss eine neue Klasse angelegt und das </w:t>
+      </w:r>
+      <w:proofErr w:type="spellStart"/>
       <w:r>
         <w:rPr>
           <w:rFonts w:ascii="Arial" w:hAnsi="Arial" w:cs="Arial"/>
@@ -6801,9 +7425,21 @@
           <w:szCs w:val="24"/>
           <w:shd w:val="clear" w:color="auto" w:fill="FFFFFF"/>
         </w:rPr>
+        <w:t>NuGut</w:t>
+      </w:r>
+      <w:proofErr w:type="spellEnd"/>
+      <w:r>
+        <w:rPr>
+          <w:rFonts w:ascii="Arial" w:hAnsi="Arial" w:cs="Arial"/>
+          <w:color w:val="212529"/>
+          <w:sz w:val="24"/>
+          <w:szCs w:val="24"/>
+          <w:shd w:val="clear" w:color="auto" w:fill="FFFFFF"/>
+        </w:rPr>
         <w:noBreakHyphen/>
-        <w:t>Paket Newtonsoft.Json installiert werden. Die Klasse enthält eine Funktion zum setzten und holen der Werte in JObject</w:t>
-      </w:r>
+        <w:t xml:space="preserve">Paket </w:t>
+      </w:r>
+      <w:proofErr w:type="spellStart"/>
       <w:r>
         <w:rPr>
           <w:rFonts w:ascii="Arial" w:hAnsi="Arial" w:cs="Arial"/>
@@ -6812,8 +7448,63 @@
           <w:szCs w:val="24"/>
           <w:shd w:val="clear" w:color="auto" w:fill="FFFFFF"/>
         </w:rPr>
+        <w:t>Newtonsoft.Json</w:t>
+      </w:r>
+      <w:proofErr w:type="spellEnd"/>
+      <w:r>
+        <w:rPr>
+          <w:rFonts w:ascii="Arial" w:hAnsi="Arial" w:cs="Arial"/>
+          <w:color w:val="212529"/>
+          <w:sz w:val="24"/>
+          <w:szCs w:val="24"/>
+          <w:shd w:val="clear" w:color="auto" w:fill="FFFFFF"/>
+        </w:rPr>
+        <w:t xml:space="preserve"> installiert werden. Die Klasse enthält eine Funktion zum setzten und holen der Werte in </w:t>
+      </w:r>
+      <w:proofErr w:type="spellStart"/>
+      <w:r>
+        <w:rPr>
+          <w:rFonts w:ascii="Arial" w:hAnsi="Arial" w:cs="Arial"/>
+          <w:color w:val="212529"/>
+          <w:sz w:val="24"/>
+          <w:szCs w:val="24"/>
+          <w:shd w:val="clear" w:color="auto" w:fill="FFFFFF"/>
+        </w:rPr>
+        <w:t>JObject</w:t>
+      </w:r>
+      <w:proofErr w:type="spellEnd"/>
+      <w:r>
+        <w:rPr>
+          <w:rFonts w:ascii="Arial" w:hAnsi="Arial" w:cs="Arial"/>
+          <w:color w:val="212529"/>
+          <w:sz w:val="24"/>
+          <w:szCs w:val="24"/>
+          <w:shd w:val="clear" w:color="auto" w:fill="FFFFFF"/>
+        </w:rPr>
         <w:noBreakHyphen/>
-        <w:t>Format. Der String kann nun deserialisiert werden.</w:t>
+        <w:t xml:space="preserve">Format. Der String kann nun </w:t>
+      </w:r>
+      <w:proofErr w:type="spellStart"/>
+      <w:r>
+        <w:rPr>
+          <w:rFonts w:ascii="Arial" w:hAnsi="Arial" w:cs="Arial"/>
+          <w:color w:val="212529"/>
+          <w:sz w:val="24"/>
+          <w:szCs w:val="24"/>
+          <w:shd w:val="clear" w:color="auto" w:fill="FFFFFF"/>
+        </w:rPr>
+        <w:t>deserialisiert</w:t>
+      </w:r>
+      <w:proofErr w:type="spellEnd"/>
+      <w:r>
+        <w:rPr>
+          <w:rFonts w:ascii="Arial" w:hAnsi="Arial" w:cs="Arial"/>
+          <w:color w:val="212529"/>
+          <w:sz w:val="24"/>
+          <w:szCs w:val="24"/>
+          <w:shd w:val="clear" w:color="auto" w:fill="FFFFFF"/>
+        </w:rPr>
+        <w:t xml:space="preserve"> werden.</w:t>
       </w:r>
     </w:p>
     <w:p>
@@ -6863,7 +7554,7 @@
           <w:szCs w:val="28"/>
         </w:rPr>
       </w:pPr>
-      <w:bookmarkStart w:id="16" w:name="_Toc141970094"/>
+      <w:bookmarkStart w:id="13" w:name="_Toc148618842"/>
       <w:r>
         <w:rPr>
           <w:rFonts w:ascii="Arial" w:hAnsi="Arial" w:cs="Arial"/>
@@ -6876,7 +7567,7 @@
         <w:lastRenderedPageBreak/>
         <w:t>selbstständige Aufgabe</w:t>
       </w:r>
-      <w:bookmarkEnd w:id="16"/>
+      <w:bookmarkEnd w:id="13"/>
     </w:p>
     <w:p>
       <w:pPr>
@@ -6898,7 +7589,29 @@
           <w:szCs w:val="24"/>
           <w:shd w:val="clear" w:color="auto" w:fill="FFFFFF"/>
         </w:rPr>
-        <w:t>Es soll ein eigener Taschenrechner implementiert werden. Dieser Rechner besteht aus einem 6x4 großem Grid mit verschiedenen Buttons und einer Entry.</w:t>
+        <w:t xml:space="preserve">Es soll ein eigener Taschenrechner implementiert werden. Dieser Rechner besteht aus einem 6x4 großem </w:t>
+      </w:r>
+      <w:proofErr w:type="spellStart"/>
+      <w:r>
+        <w:rPr>
+          <w:rFonts w:ascii="Arial" w:hAnsi="Arial" w:cs="Arial"/>
+          <w:color w:val="212529"/>
+          <w:sz w:val="24"/>
+          <w:szCs w:val="24"/>
+          <w:shd w:val="clear" w:color="auto" w:fill="FFFFFF"/>
+        </w:rPr>
+        <w:t>Grid</w:t>
+      </w:r>
+      <w:proofErr w:type="spellEnd"/>
+      <w:r>
+        <w:rPr>
+          <w:rFonts w:ascii="Arial" w:hAnsi="Arial" w:cs="Arial"/>
+          <w:color w:val="212529"/>
+          <w:sz w:val="24"/>
+          <w:szCs w:val="24"/>
+          <w:shd w:val="clear" w:color="auto" w:fill="FFFFFF"/>
+        </w:rPr>
+        <w:t xml:space="preserve"> mit verschiedenen Buttons und einer Entry.</w:t>
       </w:r>
     </w:p>
     <w:tbl>
@@ -9645,8 +10358,8 @@
           <w:noProof/>
         </w:rPr>
         <w:drawing>
-          <wp:inline distT="0" distB="0" distL="0" distR="0" wp14:anchorId="5C570726" wp14:editId="11BA1812">
-            <wp:extent cx="1329232" cy="2880000"/>
+          <wp:inline distT="0" distB="0" distL="0" distR="0" wp14:anchorId="5C570726" wp14:editId="63CE1791">
+            <wp:extent cx="1329230" cy="2880000"/>
             <wp:effectExtent l="0" t="0" r="4445" b="0"/>
             <wp:docPr id="14" name="Grafik 14"/>
             <wp:cNvGraphicFramePr>
@@ -9674,7 +10387,7 @@
                   <pic:spPr>
                     <a:xfrm>
                       <a:off x="0" y="0"/>
-                      <a:ext cx="1329232" cy="2880000"/>
+                      <a:ext cx="1329230" cy="2880000"/>
                     </a:xfrm>
                     <a:prstGeom prst="rect">
                       <a:avLst/>
@@ -9704,8 +10417,8 @@
           <w:noProof/>
         </w:rPr>
         <w:drawing>
-          <wp:inline distT="0" distB="0" distL="0" distR="0" wp14:anchorId="2B3A2728" wp14:editId="70FD0158">
-            <wp:extent cx="1329229" cy="2880000"/>
+          <wp:inline distT="0" distB="0" distL="0" distR="0" wp14:anchorId="2B3A2728" wp14:editId="2011BEB6">
+            <wp:extent cx="1329229" cy="2879996"/>
             <wp:effectExtent l="0" t="0" r="4445" b="0"/>
             <wp:docPr id="15" name="Grafik 15"/>
             <wp:cNvGraphicFramePr>
@@ -9733,7 +10446,7 @@
                   <pic:spPr>
                     <a:xfrm>
                       <a:off x="0" y="0"/>
-                      <a:ext cx="1329229" cy="2880000"/>
+                      <a:ext cx="1329229" cy="2879996"/>
                     </a:xfrm>
                     <a:prstGeom prst="rect">
                       <a:avLst/>
@@ -9746,16 +10459,10 @@
         </w:drawing>
       </w:r>
     </w:p>
-    <w:bookmarkStart w:id="17" w:name="_Toc141970095" w:displacedByCustomXml="next"/>
+    <w:bookmarkStart w:id="14" w:name="_Toc148618843" w:displacedByCustomXml="next"/>
     <w:sdt>
       <w:sdtPr>
-        <w:rPr>
-          <w:rFonts w:ascii="Arial" w:eastAsiaTheme="minorEastAsia" w:hAnsi="Arial" w:cs="Arial"/>
-          <w:color w:val="auto"/>
-          <w:sz w:val="22"/>
-          <w:szCs w:val="22"/>
-        </w:rPr>
-        <w:id w:val="1613632475"/>
+        <w:id w:val="-708102859"/>
         <w:docPartObj>
           <w:docPartGallery w:val="Bibliographies"/>
           <w:docPartUnique/>
@@ -9763,8 +10470,10 @@
       </w:sdtPr>
       <w:sdtEndPr>
         <w:rPr>
-          <w:sz w:val="24"/>
-          <w:szCs w:val="24"/>
+          <w:rFonts w:asciiTheme="minorHAnsi" w:eastAsiaTheme="minorEastAsia" w:hAnsiTheme="minorHAnsi" w:cstheme="minorBidi"/>
+          <w:color w:val="auto"/>
+          <w:sz w:val="22"/>
+          <w:szCs w:val="22"/>
         </w:rPr>
       </w:sdtEndPr>
       <w:sdtContent>
@@ -9798,8 +10507,377 @@
             </w:rPr>
             <w:t>Quellenverzeichnis</w:t>
           </w:r>
-          <w:bookmarkEnd w:id="17"/>
+          <w:bookmarkEnd w:id="14"/>
         </w:p>
+        <w:sdt>
+          <w:sdtPr>
+            <w:id w:val="-44919752"/>
+            <w:bibliography/>
+          </w:sdtPr>
+          <w:sdtContent>
+            <w:p>
+              <w:pPr>
+                <w:pStyle w:val="Literaturverzeichnis"/>
+                <w:rPr>
+                  <w:noProof/>
+                  <w:sz w:val="24"/>
+                  <w:szCs w:val="24"/>
+                </w:rPr>
+              </w:pPr>
+              <w:r>
+                <w:fldChar w:fldCharType="begin"/>
+              </w:r>
+              <w:r>
+                <w:instrText>BIBLIOGRAPHY</w:instrText>
+              </w:r>
+              <w:r>
+                <w:fldChar w:fldCharType="separate"/>
+              </w:r>
+              <w:r>
+                <w:rPr>
+                  <w:noProof/>
+                </w:rPr>
+                <w:t xml:space="preserve">Bluesource (kein Datum): </w:t>
+              </w:r>
+              <w:r>
+                <w:rPr>
+                  <w:i/>
+                  <w:iCs/>
+                  <w:noProof/>
+                </w:rPr>
+                <w:t xml:space="preserve">Web App vs. native App - Was ist die bessere Wahl?. </w:t>
+              </w:r>
+              <w:r>
+                <w:rPr>
+                  <w:noProof/>
+                </w:rPr>
+                <w:t xml:space="preserve">[Online] </w:t>
+              </w:r>
+              <w:r>
+                <w:rPr>
+                  <w:noProof/>
+                </w:rPr>
+                <w:br/>
+              </w:r>
+              <w:r>
+                <w:rPr>
+                  <w:noProof/>
+                  <w:u w:val="single"/>
+                </w:rPr>
+                <w:t>https://www.bluesource.at/blog/detail/web-apps-vs-native-app</w:t>
+              </w:r>
+              <w:r>
+                <w:rPr>
+                  <w:noProof/>
+                </w:rPr>
+                <w:t xml:space="preserve"> [Zugriff am 17.10.2023].</w:t>
+              </w:r>
+            </w:p>
+            <w:p>
+              <w:pPr>
+                <w:pStyle w:val="Literaturverzeichnis"/>
+                <w:rPr>
+                  <w:noProof/>
+                </w:rPr>
+              </w:pPr>
+              <w:r>
+                <w:rPr>
+                  <w:noProof/>
+                  <w:lang w:val="en-US"/>
+                </w:rPr>
+                <w:t>IntCoder</w:t>
+              </w:r>
+              <w:r>
+                <w:rPr>
+                  <w:noProof/>
+                  <w:lang w:val="en-US"/>
+                </w:rPr>
+                <w:t xml:space="preserve"> (</w:t>
+              </w:r>
+              <w:r>
+                <w:rPr>
+                  <w:noProof/>
+                  <w:lang w:val="en-US"/>
+                </w:rPr>
+                <w:t>17.12.2021</w:t>
+              </w:r>
+              <w:r>
+                <w:rPr>
+                  <w:noProof/>
+                  <w:lang w:val="en-US"/>
+                </w:rPr>
+                <w:t>):</w:t>
+              </w:r>
+              <w:r>
+                <w:rPr>
+                  <w:noProof/>
+                  <w:lang w:val="en-US"/>
+                </w:rPr>
+                <w:t xml:space="preserve"> </w:t>
+              </w:r>
+              <w:r>
+                <w:rPr>
+                  <w:i/>
+                  <w:iCs/>
+                  <w:noProof/>
+                  <w:lang w:val="en-US"/>
+                </w:rPr>
+                <w:t xml:space="preserve">Using GitHub in Visual Studio 2022. </w:t>
+              </w:r>
+              <w:r>
+                <w:rPr>
+                  <w:noProof/>
+                </w:rPr>
+                <w:t xml:space="preserve">[Online] </w:t>
+              </w:r>
+              <w:r>
+                <w:rPr>
+                  <w:noProof/>
+                </w:rPr>
+                <w:br/>
+              </w:r>
+              <w:r>
+                <w:rPr>
+                  <w:noProof/>
+                  <w:u w:val="single"/>
+                </w:rPr>
+                <w:t>https://www.youtube.com/watch?v=yDIncg-5c8Y</w:t>
+              </w:r>
+              <w:r>
+                <w:rPr>
+                  <w:noProof/>
+                </w:rPr>
+                <w:t xml:space="preserve"> </w:t>
+              </w:r>
+              <w:r>
+                <w:rPr>
+                  <w:noProof/>
+                </w:rPr>
+                <w:t>[Zugriff am</w:t>
+              </w:r>
+              <w:r>
+                <w:rPr>
+                  <w:noProof/>
+                </w:rPr>
+                <w:t>17.10.2023</w:t>
+              </w:r>
+              <w:r>
+                <w:rPr>
+                  <w:noProof/>
+                </w:rPr>
+                <w:t>].</w:t>
+              </w:r>
+            </w:p>
+            <w:p>
+              <w:pPr>
+                <w:pStyle w:val="Literaturverzeichnis"/>
+                <w:rPr>
+                  <w:noProof/>
+                </w:rPr>
+              </w:pPr>
+              <w:r>
+                <w:rPr>
+                  <w:noProof/>
+                </w:rPr>
+                <w:t xml:space="preserve">Microsoft 1 (30.11.2022): </w:t>
+              </w:r>
+              <w:r>
+                <w:rPr>
+                  <w:i/>
+                  <w:iCs/>
+                  <w:noProof/>
+                </w:rPr>
+                <w:t xml:space="preserve">Tutorial: Öffnen eines Projekts von einem Repository aus. </w:t>
+              </w:r>
+              <w:r>
+                <w:rPr>
+                  <w:noProof/>
+                </w:rPr>
+                <w:t xml:space="preserve">[Online] </w:t>
+              </w:r>
+              <w:r>
+                <w:rPr>
+                  <w:noProof/>
+                </w:rPr>
+                <w:br/>
+              </w:r>
+              <w:r>
+                <w:rPr>
+                  <w:noProof/>
+                  <w:u w:val="single"/>
+                </w:rPr>
+                <w:t>https://learn.microsoft.com/de-de/visualstudio/get-started/tutorial-open-project-from-repo?view=vs-2022</w:t>
+              </w:r>
+              <w:r>
+                <w:rPr>
+                  <w:noProof/>
+                  <w:u w:val="single"/>
+                </w:rPr>
+                <w:t xml:space="preserve"> </w:t>
+              </w:r>
+              <w:r>
+                <w:rPr>
+                  <w:noProof/>
+                </w:rPr>
+                <w:t xml:space="preserve">[Zugriff am </w:t>
+              </w:r>
+              <w:r>
+                <w:rPr>
+                  <w:noProof/>
+                </w:rPr>
+                <w:t>17.10.2023</w:t>
+              </w:r>
+              <w:r>
+                <w:rPr>
+                  <w:noProof/>
+                </w:rPr>
+                <w:t>].</w:t>
+              </w:r>
+            </w:p>
+            <w:p>
+              <w:pPr>
+                <w:pStyle w:val="Literaturverzeichnis"/>
+                <w:rPr>
+                  <w:noProof/>
+                </w:rPr>
+              </w:pPr>
+              <w:r>
+                <w:rPr>
+                  <w:noProof/>
+                </w:rPr>
+                <w:t xml:space="preserve">Microsoft 2 (kein Datum): </w:t>
+              </w:r>
+              <w:r>
+                <w:rPr>
+                  <w:i/>
+                  <w:iCs/>
+                  <w:noProof/>
+                </w:rPr>
+                <w:t xml:space="preserve">Visual Studio: IDE und Code-Editor für Softwareentwickler und -teams. </w:t>
+              </w:r>
+              <w:r>
+                <w:rPr>
+                  <w:noProof/>
+                </w:rPr>
+                <w:t xml:space="preserve">[Online] </w:t>
+              </w:r>
+              <w:r>
+                <w:rPr>
+                  <w:noProof/>
+                  <w:u w:val="single"/>
+                </w:rPr>
+                <w:t>https://visualstudio.microsoft.com/de/</w:t>
+              </w:r>
+              <w:r>
+                <w:rPr>
+                  <w:noProof/>
+                  <w:u w:val="single"/>
+                </w:rPr>
+                <w:t xml:space="preserve"> </w:t>
+              </w:r>
+              <w:r>
+                <w:rPr>
+                  <w:noProof/>
+                </w:rPr>
+                <w:t xml:space="preserve">[Zugriff am </w:t>
+              </w:r>
+              <w:r>
+                <w:rPr>
+                  <w:noProof/>
+                </w:rPr>
+                <w:t>17.10.2023</w:t>
+              </w:r>
+              <w:r>
+                <w:rPr>
+                  <w:noProof/>
+                </w:rPr>
+                <w:t>].</w:t>
+              </w:r>
+            </w:p>
+            <w:p>
+              <w:pPr>
+                <w:pStyle w:val="Literaturverzeichnis"/>
+                <w:rPr>
+                  <w:noProof/>
+                </w:rPr>
+              </w:pPr>
+              <w:r>
+                <w:rPr>
+                  <w:noProof/>
+                </w:rPr>
+                <w:t xml:space="preserve">Microsoft 3 (kein Datum): </w:t>
+              </w:r>
+              <w:r>
+                <w:rPr>
+                  <w:i/>
+                  <w:iCs/>
+                  <w:noProof/>
+                </w:rPr>
+                <w:t xml:space="preserve">Visual Studio und GitHub. </w:t>
+              </w:r>
+              <w:r>
+                <w:rPr>
+                  <w:noProof/>
+                </w:rPr>
+                <w:t xml:space="preserve">[Online] </w:t>
+              </w:r>
+              <w:r>
+                <w:rPr>
+                  <w:noProof/>
+                  <w:u w:val="single"/>
+                </w:rPr>
+                <w:t xml:space="preserve">https://visualstudio.microsoft.com/de/vs/github/ </w:t>
+              </w:r>
+              <w:r>
+                <w:rPr>
+                  <w:noProof/>
+                </w:rPr>
+                <w:t xml:space="preserve">[Zugriff am </w:t>
+              </w:r>
+              <w:r>
+                <w:rPr>
+                  <w:noProof/>
+                </w:rPr>
+                <w:t>17.10.2023</w:t>
+              </w:r>
+              <w:r>
+                <w:rPr>
+                  <w:noProof/>
+                </w:rPr>
+                <w:t>].</w:t>
+              </w:r>
+            </w:p>
+            <w:p>
+              <w:r>
+                <w:rPr>
+                  <w:b/>
+                  <w:bCs/>
+                </w:rPr>
+                <w:fldChar w:fldCharType="end"/>
+              </w:r>
+            </w:p>
+          </w:sdtContent>
+        </w:sdt>
+      </w:sdtContent>
+    </w:sdt>
+    <w:sdt>
+      <w:sdtPr>
+        <w:rPr>
+          <w:rFonts w:ascii="Arial" w:hAnsi="Arial" w:cs="Arial"/>
+        </w:rPr>
+        <w:id w:val="1613632475"/>
+        <w:docPartObj>
+          <w:docPartGallery w:val="Bibliographies"/>
+          <w:docPartUnique/>
+        </w:docPartObj>
+      </w:sdtPr>
+      <w:sdtEndPr>
+        <w:rPr>
+          <w:sz w:val="24"/>
+          <w:szCs w:val="24"/>
+        </w:rPr>
+      </w:sdtEndPr>
+      <w:sdtContent>
         <w:sdt>
           <w:sdtPr>
             <w:rPr>
@@ -9835,6 +10913,13 @@
                   <w:sz w:val="24"/>
                   <w:szCs w:val="24"/>
                 </w:rPr>
+                <w:sectPr>
+                  <w:headerReference w:type="default" r:id="rId44"/>
+                  <w:pgSz w:w="11906" w:h="16838"/>
+                  <w:pgMar w:top="1417" w:right="1417" w:bottom="1134" w:left="1417" w:header="708" w:footer="708" w:gutter="0"/>
+                  <w:cols w:space="708"/>
+                  <w:docGrid w:linePitch="360"/>
+                </w:sectPr>
               </w:pPr>
             </w:p>
           </w:sdtContent>
@@ -9843,17 +10928,6 @@
     </w:sdt>
     <w:p>
       <w:pPr>
-        <w:sectPr>
-          <w:headerReference w:type="default" r:id="rId44"/>
-          <w:pgSz w:w="11906" w:h="16838"/>
-          <w:pgMar w:top="1417" w:right="1417" w:bottom="1134" w:left="1417" w:header="708" w:footer="708" w:gutter="0"/>
-          <w:cols w:space="708"/>
-          <w:docGrid w:linePitch="360"/>
-        </w:sectPr>
-      </w:pPr>
-    </w:p>
-    <w:p>
-      <w:pPr>
         <w:pStyle w:val="berschrift1"/>
         <w:numPr>
           <w:ilvl w:val="0"/>
@@ -9870,7 +10944,7 @@
           <w:szCs w:val="28"/>
         </w:rPr>
       </w:pPr>
-      <w:bookmarkStart w:id="18" w:name="_Toc141970096"/>
+      <w:bookmarkStart w:id="15" w:name="_Toc148618844"/>
       <w:r>
         <w:rPr>
           <w:rFonts w:ascii="Arial" w:hAnsi="Arial" w:cs="Arial"/>
@@ -9884,7 +10958,7 @@
         <w:lastRenderedPageBreak/>
         <w:t>Anhangsverzeichnis</w:t>
       </w:r>
-      <w:bookmarkEnd w:id="18"/>
+      <w:bookmarkEnd w:id="15"/>
     </w:p>
     <w:p>
       <w:r>
@@ -9892,8 +10966,27 @@
       </w:r>
       <w:r>
         <w:tab/>
-        <w:t>Klassendiagramme für den Einheitenumrechner</w:t>
-      </w:r>
+        <w:t xml:space="preserve">Klassendiagramme für den </w:t>
+      </w:r>
+      <w:proofErr w:type="spellStart"/>
+      <w:r>
+        <w:t>Einheitenumrechner</w:t>
+      </w:r>
+      <w:proofErr w:type="spellEnd"/>
+    </w:p>
+    <w:p>
+      <w:r>
+        <w:t>Anhang 2</w:t>
+      </w:r>
+      <w:r>
+        <w:tab/>
+        <w:t xml:space="preserve">Struktogramme für den </w:t>
+      </w:r>
+      <w:proofErr w:type="spellStart"/>
+      <w:r>
+        <w:t>Einheitenumrechner</w:t>
+      </w:r>
+      <w:proofErr w:type="spellEnd"/>
     </w:p>
     <w:p>
       <w:pPr>
@@ -9905,11 +10998,11 @@
         </w:sectPr>
       </w:pPr>
       <w:r>
-        <w:t>Anhang 2</w:t>
+        <w:t>Anhang 3</w:t>
       </w:r>
       <w:r>
         <w:tab/>
-        <w:t>Struktogramme für den Einheitenumrechner</w:t>
+        <w:t>Quellcode der Projekte</w:t>
       </w:r>
     </w:p>
     <w:p>
@@ -10855,93 +11948,6 @@
     </w:sectPr>
   </w:body>
 </w:document>
-</file>
-
-<file path=word/comments.xml><?xml version="1.0" encoding="utf-8"?>
-<w:comments xmlns:wpc="http://schemas.microsoft.com/office/word/2010/wordprocessingCanvas" xmlns:cx="http://schemas.microsoft.com/office/drawing/2014/chartex" xmlns:cx1="http://schemas.microsoft.com/office/drawing/2015/9/8/chartex" xmlns:cx2="http://schemas.microsoft.com/office/drawing/2015/10/21/chartex" xmlns:cx3="http://schemas.microsoft.com/office/drawing/2016/5/9/chartex" xmlns:cx4="http://schemas.microsoft.com/office/drawing/2016/5/10/chartex" xmlns:cx5="http://schemas.microsoft.com/office/drawing/2016/5/11/chartex" xmlns:cx6="http://schemas.microsoft.com/office/drawing/2016/5/12/chartex" xmlns:cx7="http://schemas.microsoft.com/office/drawing/2016/5/13/chartex" xmlns:cx8="http://schemas.microsoft.com/office/drawing/2016/5/14/chartex" xmlns:mc="http://schemas.openxmlformats.org/markup-compatibility/2006" xmlns:aink="http://schemas.microsoft.com/office/drawing/2016/ink" xmlns:am3d="http://schemas.microsoft.com/office/drawing/2017/model3d" xmlns:o="urn:schemas-microsoft-com:office:office" xmlns:oel="http://schemas.microsoft.com/office/2019/extlst" xmlns:r="http://schemas.openxmlformats.org/officeDocument/2006/relationships" xmlns:m="http://schemas.openxmlformats.org/officeDocument/2006/math" xmlns:v="urn:schemas-microsoft-com:vml" xmlns:wp14="http://schemas.microsoft.com/office/word/2010/wordprocessingDrawing" xmlns:wp="http://schemas.openxmlformats.org/drawingml/2006/wordprocessingDrawing" xmlns:w10="urn:schemas-microsoft-com:office:word" xmlns:w="http://schemas.openxmlformats.org/wordprocessingml/2006/main" xmlns:w14="http://schemas.microsoft.com/office/word/2010/wordml" xmlns:w15="http://schemas.microsoft.com/office/word/2012/wordml" xmlns:w16cex="http://schemas.microsoft.com/office/word/2018/wordml/cex" xmlns:w16cid="http://schemas.microsoft.com/office/word/2016/wordml/cid" xmlns:w16="http://schemas.microsoft.com/office/word/2018/wordml" xmlns:w16sdtdh="http://schemas.microsoft.com/office/word/2020/wordml/sdtdatahash" xmlns:w16se="http://schemas.microsoft.com/office/word/2015/wordml/symex" xmlns:wpg="http://schemas.microsoft.com/office/word/2010/wordprocessingGroup" xmlns:wpi="http://schemas.microsoft.com/office/word/2010/wordprocessingInk" xmlns:wne="http://schemas.microsoft.com/office/word/2006/wordml" xmlns:wps="http://schemas.microsoft.com/office/word/2010/wordprocessingShape" mc:Ignorable="w14 w15 w16se w16cid w16 w16cex w16sdtdh wp14">
-  <w:comment w:id="4" w:author="Mathias Sporer" w:date="2023-08-25T08:57:00Z" w:initials="MS">
-    <w:p>
-      <w:pPr>
-        <w:pStyle w:val="Kommentartext"/>
-      </w:pPr>
-      <w:r>
-        <w:rPr>
-          <w:rStyle w:val="Kommentarzeichen"/>
-        </w:rPr>
-        <w:annotationRef/>
-      </w:r>
-      <w:r>
-        <w:t>auch dafür ein Beispiel für die Dateigrößen angeben</w:t>
-      </w:r>
-    </w:p>
-  </w:comment>
-  <w:comment w:id="6" w:author="Mathias Sporer" w:date="2023-08-25T09:01:00Z" w:initials="MS">
-    <w:p>
-      <w:pPr>
-        <w:pStyle w:val="Kommentartext"/>
-      </w:pPr>
-      <w:r>
-        <w:rPr>
-          <w:rStyle w:val="Kommentarzeichen"/>
-        </w:rPr>
-        <w:annotationRef/>
-      </w:r>
-      <w:r>
-        <w:t>Quellcode in den Anhang aufnehmen und wenn möglich kommentieren</w:t>
-      </w:r>
-    </w:p>
-  </w:comment>
-  <w:comment w:id="12" w:author="Mathias Sporer" w:date="2023-08-25T09:14:00Z" w:initials="MS">
-    <w:p>
-      <w:pPr>
-        <w:pStyle w:val="Kommentartext"/>
-      </w:pPr>
-      <w:r>
-        <w:rPr>
-          <w:rStyle w:val="Kommentarzeichen"/>
-        </w:rPr>
-        <w:annotationRef/>
-      </w:r>
-      <w:r>
-        <w:t xml:space="preserve">damit haben wir schon das nächste Belegthema </w:t>
-      </w:r>
-      <w:r>
-        <w:rPr>
-          <mc:AlternateContent>
-            <mc:Choice Requires="w16se"/>
-            <mc:Fallback>
-              <w:rFonts w:ascii="Segoe UI Emoji" w:eastAsia="Segoe UI Emoji" w:hAnsi="Segoe UI Emoji" w:cs="Segoe UI Emoji"/>
-            </mc:Fallback>
-          </mc:AlternateContent>
-        </w:rPr>
-        <mc:AlternateContent>
-          <mc:Choice Requires="w16se">
-            <w16se:symEx w16se:font="Segoe UI Emoji" w16se:char="1F602"/>
-          </mc:Choice>
-          <mc:Fallback>
-            <w:t>😂</w:t>
-          </mc:Fallback>
-        </mc:AlternateContent>
-      </w:r>
-    </w:p>
-  </w:comment>
-</w:comments>
-</file>
-
-<file path=word/commentsExtended.xml><?xml version="1.0" encoding="utf-8"?>
-<w15:commentsEx xmlns:wpc="http://schemas.microsoft.com/office/word/2010/wordprocessingCanvas" xmlns:cx="http://schemas.microsoft.com/office/drawing/2014/chartex" xmlns:cx1="http://schemas.microsoft.com/office/drawing/2015/9/8/chartex" xmlns:cx2="http://schemas.microsoft.com/office/drawing/2015/10/21/chartex" xmlns:cx3="http://schemas.microsoft.com/office/drawing/2016/5/9/chartex" xmlns:cx4="http://schemas.microsoft.com/office/drawing/2016/5/10/chartex" xmlns:cx5="http://schemas.microsoft.com/office/drawing/2016/5/11/chartex" xmlns:cx6="http://schemas.microsoft.com/office/drawing/2016/5/12/chartex" xmlns:cx7="http://schemas.microsoft.com/office/drawing/2016/5/13/chartex" xmlns:cx8="http://schemas.microsoft.com/office/drawing/2016/5/14/chartex" xmlns:mc="http://schemas.openxmlformats.org/markup-compatibility/2006" xmlns:aink="http://schemas.microsoft.com/office/drawing/2016/ink" xmlns:am3d="http://schemas.microsoft.com/office/drawing/2017/model3d" xmlns:o="urn:schemas-microsoft-com:office:office" xmlns:oel="http://schemas.microsoft.com/office/2019/extlst" xmlns:r="http://schemas.openxmlformats.org/officeDocument/2006/relationships" xmlns:m="http://schemas.openxmlformats.org/officeDocument/2006/math" xmlns:v="urn:schemas-microsoft-com:vml" xmlns:wp14="http://schemas.microsoft.com/office/word/2010/wordprocessingDrawing" xmlns:wp="http://schemas.openxmlformats.org/drawingml/2006/wordprocessingDrawing" xmlns:w10="urn:schemas-microsoft-com:office:word" xmlns:w="http://schemas.openxmlformats.org/wordprocessingml/2006/main" xmlns:w14="http://schemas.microsoft.com/office/word/2010/wordml" xmlns:w15="http://schemas.microsoft.com/office/word/2012/wordml" xmlns:w16cex="http://schemas.microsoft.com/office/word/2018/wordml/cex" xmlns:w16cid="http://schemas.microsoft.com/office/word/2016/wordml/cid" xmlns:w16="http://schemas.microsoft.com/office/word/2018/wordml" xmlns:w16sdtdh="http://schemas.microsoft.com/office/word/2020/wordml/sdtdatahash" xmlns:w16se="http://schemas.microsoft.com/office/word/2015/wordml/symex" xmlns:wpg="http://schemas.microsoft.com/office/word/2010/wordprocessingGroup" xmlns:wpi="http://schemas.microsoft.com/office/word/2010/wordprocessingInk" xmlns:wne="http://schemas.microsoft.com/office/word/2006/wordml" xmlns:wps="http://schemas.microsoft.com/office/word/2010/wordprocessingShape" mc:Ignorable="w14 w15 w16se w16cid w16 w16cex w16sdtdh wp14">
-  <w15:commentEx w15:paraId="45F96BB5" w15:done="0"/>
-  <w15:commentEx w15:paraId="5D33E92B" w15:done="0"/>
-  <w15:commentEx w15:paraId="0465A321" w15:done="1"/>
-</w15:commentsEx>
-</file>
-
-<file path=word/commentsIds.xml><?xml version="1.0" encoding="utf-8"?>
-<w16cid:commentsIds xmlns:wpc="http://schemas.microsoft.com/office/word/2010/wordprocessingCanvas" xmlns:cx="http://schemas.microsoft.com/office/drawing/2014/chartex" xmlns:cx1="http://schemas.microsoft.com/office/drawing/2015/9/8/chartex" xmlns:cx2="http://schemas.microsoft.com/office/drawing/2015/10/21/chartex" xmlns:cx3="http://schemas.microsoft.com/office/drawing/2016/5/9/chartex" xmlns:cx4="http://schemas.microsoft.com/office/drawing/2016/5/10/chartex" xmlns:cx5="http://schemas.microsoft.com/office/drawing/2016/5/11/chartex" xmlns:cx6="http://schemas.microsoft.com/office/drawing/2016/5/12/chartex" xmlns:cx7="http://schemas.microsoft.com/office/drawing/2016/5/13/chartex" xmlns:cx8="http://schemas.microsoft.com/office/drawing/2016/5/14/chartex" xmlns:mc="http://schemas.openxmlformats.org/markup-compatibility/2006" xmlns:aink="http://schemas.microsoft.com/office/drawing/2016/ink" xmlns:am3d="http://schemas.microsoft.com/office/drawing/2017/model3d" xmlns:o="urn:schemas-microsoft-com:office:office" xmlns:oel="http://schemas.microsoft.com/office/2019/extlst" xmlns:r="http://schemas.openxmlformats.org/officeDocument/2006/relationships" xmlns:m="http://schemas.openxmlformats.org/officeDocument/2006/math" xmlns:v="urn:schemas-microsoft-com:vml" xmlns:wp14="http://schemas.microsoft.com/office/word/2010/wordprocessingDrawing" xmlns:wp="http://schemas.openxmlformats.org/drawingml/2006/wordprocessingDrawing" xmlns:w10="urn:schemas-microsoft-com:office:word" xmlns:w="http://schemas.openxmlformats.org/wordprocessingml/2006/main" xmlns:w14="http://schemas.microsoft.com/office/word/2010/wordml" xmlns:w15="http://schemas.microsoft.com/office/word/2012/wordml" xmlns:w16cex="http://schemas.microsoft.com/office/word/2018/wordml/cex" xmlns:w16cid="http://schemas.microsoft.com/office/word/2016/wordml/cid" xmlns:w16="http://schemas.microsoft.com/office/word/2018/wordml" xmlns:w16sdtdh="http://schemas.microsoft.com/office/word/2020/wordml/sdtdatahash" xmlns:w16se="http://schemas.microsoft.com/office/word/2015/wordml/symex" xmlns:wpg="http://schemas.microsoft.com/office/word/2010/wordprocessingGroup" xmlns:wpi="http://schemas.microsoft.com/office/word/2010/wordprocessingInk" xmlns:wne="http://schemas.microsoft.com/office/word/2006/wordml" xmlns:wps="http://schemas.microsoft.com/office/word/2010/wordprocessingShape" mc:Ignorable="w14 w15 w16se w16cid w16 w16cex w16sdtdh wp14">
-  <w16cid:commentId w16cid:paraId="45F96BB5" w16cid:durableId="2892EB73"/>
-  <w16cid:commentId w16cid:paraId="5D33E92B" w16cid:durableId="2892EC61"/>
-  <w16cid:commentId w16cid:paraId="0465A321" w16cid:durableId="2892EF68"/>
-</w16cid:commentsIds>
 </file>
 
 <file path=word/endnotes.xml><?xml version="1.0" encoding="utf-8"?>
@@ -11165,8 +12171,13 @@
       </w:tabs>
     </w:pPr>
     <w:r>
-      <w:t>Klassendiagramme für den Einheitenumrechner</w:t>
+      <w:t xml:space="preserve">Klassendiagramme für den </w:t>
     </w:r>
+    <w:proofErr w:type="spellStart"/>
+    <w:r>
+      <w:t>Einheitenumrechner</w:t>
+    </w:r>
+    <w:proofErr w:type="spellEnd"/>
     <w:r>
       <w:tab/>
     </w:r>
@@ -12464,14 +13475,6 @@
     <w:abstractNumId w:val="10"/>
   </w:num>
 </w:numbering>
-</file>
-
-<file path=word/people.xml><?xml version="1.0" encoding="utf-8"?>
-<w15:people xmlns:wpc="http://schemas.microsoft.com/office/word/2010/wordprocessingCanvas" xmlns:cx="http://schemas.microsoft.com/office/drawing/2014/chartex" xmlns:cx1="http://schemas.microsoft.com/office/drawing/2015/9/8/chartex" xmlns:cx2="http://schemas.microsoft.com/office/drawing/2015/10/21/chartex" xmlns:cx3="http://schemas.microsoft.com/office/drawing/2016/5/9/chartex" xmlns:cx4="http://schemas.microsoft.com/office/drawing/2016/5/10/chartex" xmlns:cx5="http://schemas.microsoft.com/office/drawing/2016/5/11/chartex" xmlns:cx6="http://schemas.microsoft.com/office/drawing/2016/5/12/chartex" xmlns:cx7="http://schemas.microsoft.com/office/drawing/2016/5/13/chartex" xmlns:cx8="http://schemas.microsoft.com/office/drawing/2016/5/14/chartex" xmlns:mc="http://schemas.openxmlformats.org/markup-compatibility/2006" xmlns:aink="http://schemas.microsoft.com/office/drawing/2016/ink" xmlns:am3d="http://schemas.microsoft.com/office/drawing/2017/model3d" xmlns:o="urn:schemas-microsoft-com:office:office" xmlns:oel="http://schemas.microsoft.com/office/2019/extlst" xmlns:r="http://schemas.openxmlformats.org/officeDocument/2006/relationships" xmlns:m="http://schemas.openxmlformats.org/officeDocument/2006/math" xmlns:v="urn:schemas-microsoft-com:vml" xmlns:wp14="http://schemas.microsoft.com/office/word/2010/wordprocessingDrawing" xmlns:wp="http://schemas.openxmlformats.org/drawingml/2006/wordprocessingDrawing" xmlns:w10="urn:schemas-microsoft-com:office:word" xmlns:w="http://schemas.openxmlformats.org/wordprocessingml/2006/main" xmlns:w14="http://schemas.microsoft.com/office/word/2010/wordml" xmlns:w15="http://schemas.microsoft.com/office/word/2012/wordml" xmlns:w16cex="http://schemas.microsoft.com/office/word/2018/wordml/cex" xmlns:w16cid="http://schemas.microsoft.com/office/word/2016/wordml/cid" xmlns:w16="http://schemas.microsoft.com/office/word/2018/wordml" xmlns:w16sdtdh="http://schemas.microsoft.com/office/word/2020/wordml/sdtdatahash" xmlns:w16se="http://schemas.microsoft.com/office/word/2015/wordml/symex" xmlns:wpg="http://schemas.microsoft.com/office/word/2010/wordprocessingGroup" xmlns:wpi="http://schemas.microsoft.com/office/word/2010/wordprocessingInk" xmlns:wne="http://schemas.microsoft.com/office/word/2006/wordml" xmlns:wps="http://schemas.microsoft.com/office/word/2010/wordprocessingShape" mc:Ignorable="w14 w15 w16se w16cid w16 w16cex w16sdtdh wp14">
-  <w15:person w15:author="Mathias Sporer">
-    <w15:presenceInfo w15:providerId="AD" w15:userId="S-1-5-21-2956971531-3908733661-1947430156-36375"/>
-  </w15:person>
-</w15:people>
 </file>
 
 <file path=word/styles.xml><?xml version="1.0" encoding="utf-8"?>
@@ -13384,10 +14387,10 @@
     <w:autoRedefine/>
     <w:uiPriority w:val="39"/>
     <w:unhideWhenUsed/>
-    <w:rsid w:val="00745900"/>
+    <w:rsid w:val="00D91767"/>
     <w:pPr>
       <w:tabs>
-        <w:tab w:val="left" w:pos="440"/>
+        <w:tab w:val="left" w:pos="709"/>
         <w:tab w:val="right" w:leader="dot" w:pos="9062"/>
       </w:tabs>
       <w:spacing w:after="100"/>
@@ -13407,11 +14410,18 @@
     <w:autoRedefine/>
     <w:uiPriority w:val="39"/>
     <w:unhideWhenUsed/>
-    <w:rsid w:val="00F235C7"/>
+    <w:rsid w:val="00D91767"/>
     <w:pPr>
+      <w:tabs>
+        <w:tab w:val="left" w:pos="709"/>
+        <w:tab w:val="right" w:leader="dot" w:pos="9062"/>
+      </w:tabs>
       <w:spacing w:after="100"/>
-      <w:ind w:left="220"/>
     </w:pPr>
+    <w:rPr>
+      <w:rFonts w:ascii="Arial" w:hAnsi="Arial" w:cs="Arial"/>
+      <w:noProof/>
+    </w:rPr>
   </w:style>
   <w:style w:type="paragraph" w:styleId="Verzeichnis3">
     <w:name w:val="toc 3"/>
@@ -13420,10 +14430,13 @@
     <w:autoRedefine/>
     <w:uiPriority w:val="39"/>
     <w:unhideWhenUsed/>
-    <w:rsid w:val="00F235C7"/>
+    <w:rsid w:val="00D91767"/>
     <w:pPr>
+      <w:tabs>
+        <w:tab w:val="left" w:pos="709"/>
+        <w:tab w:val="right" w:leader="dot" w:pos="9062"/>
+      </w:tabs>
       <w:spacing w:after="100"/>
-      <w:ind w:left="440"/>
     </w:pPr>
   </w:style>
   <w:style w:type="paragraph" w:styleId="Literaturverzeichnis">
@@ -13900,25 +14913,7 @@
 </file>
 
 <file path=customXml/item1.xml><?xml version="1.0" encoding="utf-8"?>
-<b:Sources xmlns:b="http://schemas.openxmlformats.org/officeDocument/2006/bibliography" xmlns="http://schemas.openxmlformats.org/officeDocument/2006/bibliography" SelectedStyle="\APASixthEditionOfficeOnline.xsl" StyleName="APA" Version="6">
-  <b:Source>
-    <b:Tag>htt1</b:Tag>
-    <b:SourceType>ElectronicSource</b:SourceType>
-    <b:Guid>{4D33FFB5-18C1-49DD-97D3-86EEBABE9C83}</b:Guid>
-    <b:URL>https://www.youtube.com/watch?v=yDIncg-5c8Y</b:URL>
-    <b:Author>
-      <b:Author>
-        <b:Corporate>IntCoder</b:Corporate>
-      </b:Author>
-    </b:Author>
-    <b:Title>Using GitHub in Visual Studio 2022</b:Title>
-    <b:City>YouTube</b:City>
-    <b:Year>17.12.2021</b:Year>
-    <b:YearAccessed>2023</b:YearAccessed>
-    <b:MonthAccessed>01</b:MonthAccessed>
-    <b:DayAccessed>11</b:DayAccessed>
-    <b:RefOrder>1</b:RefOrder>
-  </b:Source>
+<b:Sources xmlns:b="http://schemas.openxmlformats.org/officeDocument/2006/bibliography" xmlns="http://schemas.openxmlformats.org/officeDocument/2006/bibliography" SelectedStyle="\HarvardAnglia2008OfficeOnline.xsl" StyleName="Harvard - Anglia" Version="2008">
   <b:Source>
     <b:Tag>Mic</b:Tag>
     <b:SourceType>InternetSite</b:SourceType>
@@ -13934,7 +14929,7 @@
     <b:MonthAccessed>01</b:MonthAccessed>
     <b:DayAccessed>11</b:DayAccessed>
     <b:Year>30.11.2022</b:Year>
-    <b:RefOrder>2</b:RefOrder>
+    <b:RefOrder>1</b:RefOrder>
   </b:Source>
   <b:Source>
     <b:Tag>Mic222</b:Tag>
@@ -13950,7 +14945,7 @@
     <b:YearAccessed>2022</b:YearAccessed>
     <b:MonthAccessed>01</b:MonthAccessed>
     <b:DayAccessed>11</b:DayAccessed>
-    <b:RefOrder>3</b:RefOrder>
+    <b:RefOrder>2</b:RefOrder>
   </b:Source>
   <b:Source>
     <b:Tag>Mic23</b:Tag>
@@ -13966,7 +14961,7 @@
     <b:YearAccessed>2023</b:YearAccessed>
     <b:MonthAccessed>01</b:MonthAccessed>
     <b:DayAccessed>11</b:DayAccessed>
-    <b:RefOrder>4</b:RefOrder>
+    <b:RefOrder>3</b:RefOrder>
   </b:Source>
   <b:Source>
     <b:Tag>Blu23</b:Tag>
@@ -13982,13 +14977,31 @@
     <b:YearAccessed>2023</b:YearAccessed>
     <b:MonthAccessed>10</b:MonthAccessed>
     <b:DayAccessed>17</b:DayAccessed>
+    <b:RefOrder>4</b:RefOrder>
+  </b:Source>
+  <b:Source>
+    <b:Tag>htt1</b:Tag>
+    <b:SourceType>InternetSite</b:SourceType>
+    <b:Guid>{B9950BDE-68B5-4AFF-8AB0-A5EB43A34E81}</b:Guid>
+    <b:URL>https://www.youtube.com/watch?v=yDIncg-5c8Y</b:URL>
+    <b:Author>
+      <b:Author>
+        <b:Corporate>IntCoder</b:Corporate>
+      </b:Author>
+    </b:Author>
+    <b:Title>Using GitHub in Visual Studio 2022</b:Title>
+    <b:City>YouTube</b:City>
+    <b:Year>17.12.2021</b:Year>
+    <b:YearAccessed>2023</b:YearAccessed>
+    <b:MonthAccessed>01</b:MonthAccessed>
+    <b:DayAccessed>11</b:DayAccessed>
     <b:RefOrder>5</b:RefOrder>
   </b:Source>
 </b:Sources>
 </file>
 
 <file path=customXml/itemProps1.xml><?xml version="1.0" encoding="utf-8"?>
-<ds:datastoreItem xmlns:ds="http://schemas.openxmlformats.org/officeDocument/2006/customXml" ds:itemID="{9A6C2D3A-3BAA-437E-B7DE-920506E9FF9E}">
+<ds:datastoreItem xmlns:ds="http://schemas.openxmlformats.org/officeDocument/2006/customXml" ds:itemID="{2D836933-F1BE-4CA6-985E-91B3912671F1}">
   <ds:schemaRefs>
     <ds:schemaRef ds:uri="http://schemas.openxmlformats.org/officeDocument/2006/bibliography"/>
   </ds:schemaRefs>

</xml_diff>